<commit_message>
modification de la préssentation du rapport et ajout de démonstration d'exécution pour p1 et p4
</commit_message>
<xml_diff>
--- a/rapport_tp2_sys_dist.docx
+++ b/rapport_tp2_sys_dist.docx
@@ -2,13 +2,1558 @@
 <file path=word/document.xml><?xml version="1.0" encoding="utf-8"?>
 <w:document xmlns:wpc="http://schemas.microsoft.com/office/word/2010/wordprocessingCanvas" xmlns:cx="http://schemas.microsoft.com/office/drawing/2014/chartex" xmlns:cx1="http://schemas.microsoft.com/office/drawing/2015/9/8/chartex" xmlns:cx2="http://schemas.microsoft.com/office/drawing/2015/10/21/chartex" xmlns:cx3="http://schemas.microsoft.com/office/drawing/2016/5/9/chartex" xmlns:cx4="http://schemas.microsoft.com/office/drawing/2016/5/10/chartex" xmlns:cx5="http://schemas.microsoft.com/office/drawing/2016/5/11/chartex" xmlns:cx6="http://schemas.microsoft.com/office/drawing/2016/5/12/chartex" xmlns:cx7="http://schemas.microsoft.com/office/drawing/2016/5/13/chartex" xmlns:cx8="http://schemas.microsoft.com/office/drawing/2016/5/14/chartex" xmlns:mc="http://schemas.openxmlformats.org/markup-compatibility/2006" xmlns:aink="http://schemas.microsoft.com/office/drawing/2016/ink" xmlns:am3d="http://schemas.microsoft.com/office/drawing/2017/model3d" xmlns:o="urn:schemas-microsoft-com:office:office" xmlns:r="http://schemas.openxmlformats.org/officeDocument/2006/relationships" xmlns:m="http://schemas.openxmlformats.org/officeDocument/2006/math" xmlns:v="urn:schemas-microsoft-com:vml" xmlns:wp14="http://schemas.microsoft.com/office/word/2010/wordprocessingDrawing" xmlns:wp="http://schemas.openxmlformats.org/drawingml/2006/wordprocessingDrawing" xmlns:w10="urn:schemas-microsoft-com:office:word" xmlns:w="http://schemas.openxmlformats.org/wordprocessingml/2006/main" xmlns:w14="http://schemas.microsoft.com/office/word/2010/wordml" xmlns:w15="http://schemas.microsoft.com/office/word/2012/wordml" xmlns:w16cid="http://schemas.microsoft.com/office/word/2016/wordml/cid" xmlns:w16se="http://schemas.microsoft.com/office/word/2015/wordml/symex" xmlns:wpg="http://schemas.microsoft.com/office/word/2010/wordprocessingGroup" xmlns:wpi="http://schemas.microsoft.com/office/word/2010/wordprocessingInk" xmlns:wne="http://schemas.microsoft.com/office/word/2006/wordml" xmlns:wps="http://schemas.microsoft.com/office/word/2010/wordprocessingShape" mc:Ignorable="w14 w15 w16se w16cid wp14">
   <w:body>
-    <w:p>
-      <w:pPr>
-        <w:pStyle w:val="Titre"/>
-      </w:pPr>
-      <w:r>
-        <w:t>Rapport TP2</w:t>
-      </w:r>
+    <w:sdt>
+      <w:sdtPr>
+        <w:id w:val="-1027787864"/>
+        <w:docPartObj>
+          <w:docPartGallery w:val="Cover Pages"/>
+          <w:docPartUnique/>
+        </w:docPartObj>
+      </w:sdtPr>
+      <w:sdtEndPr>
+        <w:rPr>
+          <w:b/>
+          <w:bCs/>
+        </w:rPr>
+      </w:sdtEndPr>
+      <w:sdtContent>
+        <w:p/>
+        <w:tbl>
+          <w:tblPr>
+            <w:tblpPr w:leftFromText="187" w:rightFromText="187" w:horzAnchor="margin" w:tblpXSpec="center" w:tblpY="2881"/>
+            <w:tblW w:w="4000" w:type="pct"/>
+            <w:tblBorders>
+              <w:left w:val="single" w:sz="12" w:space="0" w:color="4472C4" w:themeColor="accent1"/>
+            </w:tblBorders>
+            <w:tblCellMar>
+              <w:left w:w="144" w:type="dxa"/>
+              <w:right w:w="115" w:type="dxa"/>
+            </w:tblCellMar>
+            <w:tblLook w:val="04A0" w:firstRow="1" w:lastRow="0" w:firstColumn="1" w:lastColumn="0" w:noHBand="0" w:noVBand="1"/>
+          </w:tblPr>
+          <w:tblGrid>
+            <w:gridCol w:w="7966"/>
+          </w:tblGrid>
+          <w:tr>
+            <w:sdt>
+              <w:sdtPr>
+                <w:rPr>
+                  <w:color w:val="2F5496" w:themeColor="accent1" w:themeShade="BF"/>
+                  <w:sz w:val="24"/>
+                  <w:szCs w:val="24"/>
+                </w:rPr>
+                <w:alias w:val="Société"/>
+                <w:id w:val="13406915"/>
+                <w:placeholder>
+                  <w:docPart w:val="6E8AF9AA178C442B957E5CCDE006BDC6"/>
+                </w:placeholder>
+                <w:dataBinding w:prefixMappings="xmlns:ns0='http://schemas.openxmlformats.org/officeDocument/2006/extended-properties'" w:xpath="/ns0:Properties[1]/ns0:Company[1]" w:storeItemID="{6668398D-A668-4E3E-A5EB-62B293D839F1}"/>
+                <w:text/>
+              </w:sdtPr>
+              <w:sdtContent>
+                <w:tc>
+                  <w:tcPr>
+                    <w:tcW w:w="7672" w:type="dxa"/>
+                    <w:tcMar>
+                      <w:top w:w="216" w:type="dxa"/>
+                      <w:left w:w="115" w:type="dxa"/>
+                      <w:bottom w:w="216" w:type="dxa"/>
+                      <w:right w:w="115" w:type="dxa"/>
+                    </w:tcMar>
+                  </w:tcPr>
+                  <w:p>
+                    <w:pPr>
+                      <w:pStyle w:val="Sansinterligne"/>
+                      <w:rPr>
+                        <w:color w:val="2F5496" w:themeColor="accent1" w:themeShade="BF"/>
+                        <w:sz w:val="24"/>
+                      </w:rPr>
+                    </w:pPr>
+                    <w:r>
+                      <w:rPr>
+                        <w:color w:val="2F5496" w:themeColor="accent1" w:themeShade="BF"/>
+                        <w:sz w:val="24"/>
+                        <w:szCs w:val="24"/>
+                      </w:rPr>
+                      <w:t>UQAR</w:t>
+                    </w:r>
+                  </w:p>
+                </w:tc>
+              </w:sdtContent>
+            </w:sdt>
+          </w:tr>
+          <w:tr>
+            <w:tc>
+              <w:tcPr>
+                <w:tcW w:w="7672" w:type="dxa"/>
+              </w:tcPr>
+              <w:sdt>
+                <w:sdtPr>
+                  <w:rPr>
+                    <w:rFonts w:asciiTheme="majorHAnsi" w:eastAsiaTheme="majorEastAsia" w:hAnsiTheme="majorHAnsi" w:cstheme="majorBidi"/>
+                    <w:color w:val="4472C4" w:themeColor="accent1"/>
+                    <w:sz w:val="88"/>
+                    <w:szCs w:val="88"/>
+                  </w:rPr>
+                  <w:alias w:val="Titre"/>
+                  <w:id w:val="13406919"/>
+                  <w:placeholder>
+                    <w:docPart w:val="B421B6DBFE614ED1A97C0525AFB49DE2"/>
+                  </w:placeholder>
+                  <w:dataBinding w:prefixMappings="xmlns:ns0='http://schemas.openxmlformats.org/package/2006/metadata/core-properties' xmlns:ns1='http://purl.org/dc/elements/1.1/'" w:xpath="/ns0:coreProperties[1]/ns1:title[1]" w:storeItemID="{6C3C8BC8-F283-45AE-878A-BAB7291924A1}"/>
+                  <w:text/>
+                </w:sdtPr>
+                <w:sdtContent>
+                  <w:p>
+                    <w:pPr>
+                      <w:pStyle w:val="Sansinterligne"/>
+                      <w:spacing w:line="216" w:lineRule="auto"/>
+                      <w:rPr>
+                        <w:rFonts w:asciiTheme="majorHAnsi" w:eastAsiaTheme="majorEastAsia" w:hAnsiTheme="majorHAnsi" w:cstheme="majorBidi"/>
+                        <w:color w:val="4472C4" w:themeColor="accent1"/>
+                        <w:sz w:val="88"/>
+                        <w:szCs w:val="88"/>
+                      </w:rPr>
+                    </w:pPr>
+                    <w:r>
+                      <w:rPr>
+                        <w:rFonts w:asciiTheme="majorHAnsi" w:eastAsiaTheme="majorEastAsia" w:hAnsiTheme="majorHAnsi" w:cstheme="majorBidi"/>
+                        <w:color w:val="4472C4" w:themeColor="accent1"/>
+                        <w:sz w:val="88"/>
+                        <w:szCs w:val="88"/>
+                      </w:rPr>
+                      <w:t>Rapport TP2</w:t>
+                    </w:r>
+                  </w:p>
+                </w:sdtContent>
+              </w:sdt>
+            </w:tc>
+          </w:tr>
+          <w:tr>
+            <w:sdt>
+              <w:sdtPr>
+                <w:rPr>
+                  <w:color w:val="2F5496" w:themeColor="accent1" w:themeShade="BF"/>
+                  <w:sz w:val="24"/>
+                  <w:szCs w:val="24"/>
+                </w:rPr>
+                <w:alias w:val="Sous-titre"/>
+                <w:id w:val="13406923"/>
+                <w:placeholder>
+                  <w:docPart w:val="965ACD2B658641E091178A96E941B78E"/>
+                </w:placeholder>
+                <w:dataBinding w:prefixMappings="xmlns:ns0='http://schemas.openxmlformats.org/package/2006/metadata/core-properties' xmlns:ns1='http://purl.org/dc/elements/1.1/'" w:xpath="/ns0:coreProperties[1]/ns1:subject[1]" w:storeItemID="{6C3C8BC8-F283-45AE-878A-BAB7291924A1}"/>
+                <w:text/>
+              </w:sdtPr>
+              <w:sdtContent>
+                <w:tc>
+                  <w:tcPr>
+                    <w:tcW w:w="7672" w:type="dxa"/>
+                    <w:tcMar>
+                      <w:top w:w="216" w:type="dxa"/>
+                      <w:left w:w="115" w:type="dxa"/>
+                      <w:bottom w:w="216" w:type="dxa"/>
+                      <w:right w:w="115" w:type="dxa"/>
+                    </w:tcMar>
+                  </w:tcPr>
+                  <w:p>
+                    <w:pPr>
+                      <w:pStyle w:val="Sansinterligne"/>
+                      <w:rPr>
+                        <w:color w:val="2F5496" w:themeColor="accent1" w:themeShade="BF"/>
+                        <w:sz w:val="24"/>
+                      </w:rPr>
+                    </w:pPr>
+                    <w:r>
+                      <w:rPr>
+                        <w:color w:val="2F5496" w:themeColor="accent1" w:themeShade="BF"/>
+                        <w:sz w:val="24"/>
+                        <w:szCs w:val="24"/>
+                      </w:rPr>
+                      <w:t>Systèmes distribués</w:t>
+                    </w:r>
+                  </w:p>
+                </w:tc>
+              </w:sdtContent>
+            </w:sdt>
+          </w:tr>
+        </w:tbl>
+        <w:tbl>
+          <w:tblPr>
+            <w:tblpPr w:leftFromText="187" w:rightFromText="187" w:horzAnchor="margin" w:tblpXSpec="center" w:tblpYSpec="bottom"/>
+            <w:tblW w:w="3857" w:type="pct"/>
+            <w:tblLook w:val="04A0" w:firstRow="1" w:lastRow="0" w:firstColumn="1" w:lastColumn="0" w:noHBand="0" w:noVBand="1"/>
+          </w:tblPr>
+          <w:tblGrid>
+            <w:gridCol w:w="7692"/>
+          </w:tblGrid>
+          <w:tr>
+            <w:tc>
+              <w:tcPr>
+                <w:tcW w:w="7221" w:type="dxa"/>
+                <w:tcMar>
+                  <w:top w:w="216" w:type="dxa"/>
+                  <w:left w:w="115" w:type="dxa"/>
+                  <w:bottom w:w="216" w:type="dxa"/>
+                  <w:right w:w="115" w:type="dxa"/>
+                </w:tcMar>
+              </w:tcPr>
+              <w:sdt>
+                <w:sdtPr>
+                  <w:rPr>
+                    <w:color w:val="4472C4" w:themeColor="accent1"/>
+                    <w:sz w:val="28"/>
+                    <w:szCs w:val="28"/>
+                  </w:rPr>
+                  <w:alias w:val="Auteur"/>
+                  <w:id w:val="13406928"/>
+                  <w:placeholder>
+                    <w:docPart w:val="7B6F68A3B22444849091AE66EE6FD0A9"/>
+                  </w:placeholder>
+                  <w:dataBinding w:prefixMappings="xmlns:ns0='http://schemas.openxmlformats.org/package/2006/metadata/core-properties' xmlns:ns1='http://purl.org/dc/elements/1.1/'" w:xpath="/ns0:coreProperties[1]/ns1:creator[1]" w:storeItemID="{6C3C8BC8-F283-45AE-878A-BAB7291924A1}"/>
+                  <w:text/>
+                </w:sdtPr>
+                <w:sdtContent>
+                  <w:p>
+                    <w:pPr>
+                      <w:pStyle w:val="Sansinterligne"/>
+                      <w:rPr>
+                        <w:color w:val="4472C4" w:themeColor="accent1"/>
+                        <w:sz w:val="28"/>
+                        <w:szCs w:val="28"/>
+                      </w:rPr>
+                    </w:pPr>
+                    <w:r>
+                      <w:rPr>
+                        <w:color w:val="4472C4" w:themeColor="accent1"/>
+                        <w:sz w:val="28"/>
+                        <w:szCs w:val="28"/>
+                      </w:rPr>
+                      <w:t>Nicolas Bouchard et Alexandre Croteau</w:t>
+                    </w:r>
+                  </w:p>
+                </w:sdtContent>
+              </w:sdt>
+              <w:sdt>
+                <w:sdtPr>
+                  <w:rPr>
+                    <w:color w:val="4472C4" w:themeColor="accent1"/>
+                    <w:sz w:val="28"/>
+                    <w:szCs w:val="28"/>
+                  </w:rPr>
+                  <w:alias w:val="Date"/>
+                  <w:tag w:val="Date "/>
+                  <w:id w:val="13406932"/>
+                  <w:placeholder>
+                    <w:docPart w:val="7C15B3606FE347119D3D91A62E6E7966"/>
+                  </w:placeholder>
+                  <w:dataBinding w:prefixMappings="xmlns:ns0='http://schemas.microsoft.com/office/2006/coverPageProps'" w:xpath="/ns0:CoverPageProperties[1]/ns0:PublishDate[1]" w:storeItemID="{55AF091B-3C7A-41E3-B477-F2FDAA23CFDA}"/>
+                  <w:date w:fullDate="2018-04-16T00:00:00Z">
+                    <w:dateFormat w:val="dd/MM/yyyy"/>
+                    <w:lid w:val="fr-FR"/>
+                    <w:storeMappedDataAs w:val="dateTime"/>
+                    <w:calendar w:val="gregorian"/>
+                  </w:date>
+                </w:sdtPr>
+                <w:sdtContent>
+                  <w:p>
+                    <w:pPr>
+                      <w:pStyle w:val="Sansinterligne"/>
+                      <w:rPr>
+                        <w:color w:val="4472C4" w:themeColor="accent1"/>
+                        <w:sz w:val="28"/>
+                        <w:szCs w:val="28"/>
+                      </w:rPr>
+                    </w:pPr>
+                    <w:r>
+                      <w:rPr>
+                        <w:color w:val="4472C4" w:themeColor="accent1"/>
+                        <w:sz w:val="28"/>
+                        <w:szCs w:val="28"/>
+                        <w:lang w:val="fr-FR"/>
+                      </w:rPr>
+                      <w:t>16/04/2018</w:t>
+                    </w:r>
+                  </w:p>
+                </w:sdtContent>
+              </w:sdt>
+              <w:p>
+                <w:pPr>
+                  <w:pStyle w:val="Sansinterligne"/>
+                  <w:rPr>
+                    <w:color w:val="4472C4" w:themeColor="accent1"/>
+                  </w:rPr>
+                </w:pPr>
+              </w:p>
+            </w:tc>
+          </w:tr>
+        </w:tbl>
+        <w:p>
+          <w:r>
+            <w:rPr>
+              <w:b/>
+              <w:bCs/>
+            </w:rPr>
+            <w:br w:type="page"/>
+          </w:r>
+        </w:p>
+      </w:sdtContent>
+    </w:sdt>
+    <w:sdt>
+      <w:sdtPr>
+        <w:rPr>
+          <w:lang w:val="fr-FR"/>
+        </w:rPr>
+        <w:id w:val="-1329359593"/>
+        <w:docPartObj>
+          <w:docPartGallery w:val="Table of Contents"/>
+          <w:docPartUnique/>
+        </w:docPartObj>
+      </w:sdtPr>
+      <w:sdtEndPr>
+        <w:rPr>
+          <w:rFonts w:ascii="Liberation Serif" w:eastAsia="Source Han Sans CN Regular" w:hAnsi="Liberation Serif" w:cs="Lohit Devanagari"/>
+          <w:b/>
+          <w:bCs/>
+          <w:color w:val="00000A"/>
+          <w:kern w:val="2"/>
+          <w:sz w:val="24"/>
+          <w:szCs w:val="24"/>
+          <w:lang w:eastAsia="zh-CN" w:bidi="hi-IN"/>
+        </w:rPr>
+      </w:sdtEndPr>
+      <w:sdtContent>
+        <w:p>
+          <w:pPr>
+            <w:pStyle w:val="En-ttedetabledesmatires"/>
+          </w:pPr>
+          <w:r>
+            <w:rPr>
+              <w:lang w:val="fr-FR"/>
+            </w:rPr>
+            <w:t>Table des matières</w:t>
+          </w:r>
+        </w:p>
+        <w:p>
+          <w:pPr>
+            <w:pStyle w:val="TM1"/>
+            <w:tabs>
+              <w:tab w:val="right" w:leader="dot" w:pos="9962"/>
+            </w:tabs>
+            <w:rPr>
+              <w:rFonts w:asciiTheme="minorHAnsi" w:eastAsiaTheme="minorEastAsia" w:hAnsiTheme="minorHAnsi" w:cstheme="minorBidi"/>
+              <w:noProof/>
+              <w:color w:val="auto"/>
+              <w:kern w:val="0"/>
+              <w:sz w:val="22"/>
+              <w:szCs w:val="22"/>
+              <w:lang w:eastAsia="fr-CA" w:bidi="ar-SA"/>
+            </w:rPr>
+          </w:pPr>
+          <w:r>
+            <w:fldChar w:fldCharType="begin"/>
+          </w:r>
+          <w:r>
+            <w:instrText xml:space="preserve"> TOC \o "1-3" \h \z \u </w:instrText>
+          </w:r>
+          <w:r>
+            <w:fldChar w:fldCharType="separate"/>
+          </w:r>
+          <w:hyperlink w:anchor="_Toc511643194" w:history="1">
+            <w:r>
+              <w:rPr>
+                <w:rStyle w:val="Lienhypertexte"/>
+                <w:noProof/>
+              </w:rPr>
+              <w:t>Programme P1.js</w:t>
+            </w:r>
+            <w:r>
+              <w:rPr>
+                <w:noProof/>
+                <w:webHidden/>
+              </w:rPr>
+              <w:tab/>
+            </w:r>
+            <w:r>
+              <w:rPr>
+                <w:noProof/>
+                <w:webHidden/>
+              </w:rPr>
+              <w:fldChar w:fldCharType="begin"/>
+            </w:r>
+            <w:r>
+              <w:rPr>
+                <w:noProof/>
+                <w:webHidden/>
+              </w:rPr>
+              <w:instrText xml:space="preserve"> PAGEREF _Toc511643194 \h </w:instrText>
+            </w:r>
+            <w:r>
+              <w:rPr>
+                <w:noProof/>
+                <w:webHidden/>
+              </w:rPr>
+            </w:r>
+            <w:r>
+              <w:rPr>
+                <w:noProof/>
+                <w:webHidden/>
+              </w:rPr>
+              <w:fldChar w:fldCharType="separate"/>
+            </w:r>
+            <w:r>
+              <w:rPr>
+                <w:noProof/>
+                <w:webHidden/>
+              </w:rPr>
+              <w:t>2</w:t>
+            </w:r>
+            <w:r>
+              <w:rPr>
+                <w:noProof/>
+                <w:webHidden/>
+              </w:rPr>
+              <w:fldChar w:fldCharType="end"/>
+            </w:r>
+          </w:hyperlink>
+        </w:p>
+        <w:p>
+          <w:pPr>
+            <w:pStyle w:val="TM2"/>
+            <w:tabs>
+              <w:tab w:val="right" w:leader="dot" w:pos="9962"/>
+            </w:tabs>
+            <w:rPr>
+              <w:rFonts w:asciiTheme="minorHAnsi" w:eastAsiaTheme="minorEastAsia" w:hAnsiTheme="minorHAnsi" w:cstheme="minorBidi"/>
+              <w:noProof/>
+              <w:color w:val="auto"/>
+              <w:kern w:val="0"/>
+              <w:sz w:val="22"/>
+              <w:szCs w:val="22"/>
+              <w:lang w:eastAsia="fr-CA" w:bidi="ar-SA"/>
+            </w:rPr>
+          </w:pPr>
+          <w:hyperlink w:anchor="_Toc511643195" w:history="1">
+            <w:r>
+              <w:rPr>
+                <w:rStyle w:val="Lienhypertexte"/>
+                <w:noProof/>
+              </w:rPr>
+              <w:t>Problèmes rencontrés</w:t>
+            </w:r>
+            <w:r>
+              <w:rPr>
+                <w:noProof/>
+                <w:webHidden/>
+              </w:rPr>
+              <w:tab/>
+            </w:r>
+            <w:r>
+              <w:rPr>
+                <w:noProof/>
+                <w:webHidden/>
+              </w:rPr>
+              <w:fldChar w:fldCharType="begin"/>
+            </w:r>
+            <w:r>
+              <w:rPr>
+                <w:noProof/>
+                <w:webHidden/>
+              </w:rPr>
+              <w:instrText xml:space="preserve"> PAGEREF _Toc511643195 \h </w:instrText>
+            </w:r>
+            <w:r>
+              <w:rPr>
+                <w:noProof/>
+                <w:webHidden/>
+              </w:rPr>
+            </w:r>
+            <w:r>
+              <w:rPr>
+                <w:noProof/>
+                <w:webHidden/>
+              </w:rPr>
+              <w:fldChar w:fldCharType="separate"/>
+            </w:r>
+            <w:r>
+              <w:rPr>
+                <w:noProof/>
+                <w:webHidden/>
+              </w:rPr>
+              <w:t>3</w:t>
+            </w:r>
+            <w:r>
+              <w:rPr>
+                <w:noProof/>
+                <w:webHidden/>
+              </w:rPr>
+              <w:fldChar w:fldCharType="end"/>
+            </w:r>
+          </w:hyperlink>
+        </w:p>
+        <w:p>
+          <w:pPr>
+            <w:pStyle w:val="TM2"/>
+            <w:tabs>
+              <w:tab w:val="right" w:leader="dot" w:pos="9962"/>
+            </w:tabs>
+            <w:rPr>
+              <w:rFonts w:asciiTheme="minorHAnsi" w:eastAsiaTheme="minorEastAsia" w:hAnsiTheme="minorHAnsi" w:cstheme="minorBidi"/>
+              <w:noProof/>
+              <w:color w:val="auto"/>
+              <w:kern w:val="0"/>
+              <w:sz w:val="22"/>
+              <w:szCs w:val="22"/>
+              <w:lang w:eastAsia="fr-CA" w:bidi="ar-SA"/>
+            </w:rPr>
+          </w:pPr>
+          <w:hyperlink w:anchor="_Toc511643196" w:history="1">
+            <w:r>
+              <w:rPr>
+                <w:rStyle w:val="Lienhypertexte"/>
+                <w:noProof/>
+              </w:rPr>
+              <w:t>Démonstration de l’exécution</w:t>
+            </w:r>
+            <w:r>
+              <w:rPr>
+                <w:noProof/>
+                <w:webHidden/>
+              </w:rPr>
+              <w:tab/>
+            </w:r>
+            <w:r>
+              <w:rPr>
+                <w:noProof/>
+                <w:webHidden/>
+              </w:rPr>
+              <w:fldChar w:fldCharType="begin"/>
+            </w:r>
+            <w:r>
+              <w:rPr>
+                <w:noProof/>
+                <w:webHidden/>
+              </w:rPr>
+              <w:instrText xml:space="preserve"> PAGEREF _Toc511643196 \h </w:instrText>
+            </w:r>
+            <w:r>
+              <w:rPr>
+                <w:noProof/>
+                <w:webHidden/>
+              </w:rPr>
+            </w:r>
+            <w:r>
+              <w:rPr>
+                <w:noProof/>
+                <w:webHidden/>
+              </w:rPr>
+              <w:fldChar w:fldCharType="separate"/>
+            </w:r>
+            <w:r>
+              <w:rPr>
+                <w:noProof/>
+                <w:webHidden/>
+              </w:rPr>
+              <w:t>4</w:t>
+            </w:r>
+            <w:r>
+              <w:rPr>
+                <w:noProof/>
+                <w:webHidden/>
+              </w:rPr>
+              <w:fldChar w:fldCharType="end"/>
+            </w:r>
+          </w:hyperlink>
+        </w:p>
+        <w:p>
+          <w:pPr>
+            <w:pStyle w:val="TM1"/>
+            <w:tabs>
+              <w:tab w:val="right" w:leader="dot" w:pos="9962"/>
+            </w:tabs>
+            <w:rPr>
+              <w:rFonts w:asciiTheme="minorHAnsi" w:eastAsiaTheme="minorEastAsia" w:hAnsiTheme="minorHAnsi" w:cstheme="minorBidi"/>
+              <w:noProof/>
+              <w:color w:val="auto"/>
+              <w:kern w:val="0"/>
+              <w:sz w:val="22"/>
+              <w:szCs w:val="22"/>
+              <w:lang w:eastAsia="fr-CA" w:bidi="ar-SA"/>
+            </w:rPr>
+          </w:pPr>
+          <w:hyperlink w:anchor="_Toc511643197" w:history="1">
+            <w:r>
+              <w:rPr>
+                <w:rStyle w:val="Lienhypertexte"/>
+                <w:noProof/>
+              </w:rPr>
+              <w:t>Programme P2.java</w:t>
+            </w:r>
+            <w:r>
+              <w:rPr>
+                <w:noProof/>
+                <w:webHidden/>
+              </w:rPr>
+              <w:tab/>
+            </w:r>
+            <w:r>
+              <w:rPr>
+                <w:noProof/>
+                <w:webHidden/>
+              </w:rPr>
+              <w:fldChar w:fldCharType="begin"/>
+            </w:r>
+            <w:r>
+              <w:rPr>
+                <w:noProof/>
+                <w:webHidden/>
+              </w:rPr>
+              <w:instrText xml:space="preserve"> PAGEREF _Toc511643197 \h </w:instrText>
+            </w:r>
+            <w:r>
+              <w:rPr>
+                <w:noProof/>
+                <w:webHidden/>
+              </w:rPr>
+            </w:r>
+            <w:r>
+              <w:rPr>
+                <w:noProof/>
+                <w:webHidden/>
+              </w:rPr>
+              <w:fldChar w:fldCharType="separate"/>
+            </w:r>
+            <w:r>
+              <w:rPr>
+                <w:noProof/>
+                <w:webHidden/>
+              </w:rPr>
+              <w:t>4</w:t>
+            </w:r>
+            <w:r>
+              <w:rPr>
+                <w:noProof/>
+                <w:webHidden/>
+              </w:rPr>
+              <w:fldChar w:fldCharType="end"/>
+            </w:r>
+          </w:hyperlink>
+        </w:p>
+        <w:p>
+          <w:pPr>
+            <w:pStyle w:val="TM2"/>
+            <w:tabs>
+              <w:tab w:val="right" w:leader="dot" w:pos="9962"/>
+            </w:tabs>
+            <w:rPr>
+              <w:rFonts w:asciiTheme="minorHAnsi" w:eastAsiaTheme="minorEastAsia" w:hAnsiTheme="minorHAnsi" w:cstheme="minorBidi"/>
+              <w:noProof/>
+              <w:color w:val="auto"/>
+              <w:kern w:val="0"/>
+              <w:sz w:val="22"/>
+              <w:szCs w:val="22"/>
+              <w:lang w:eastAsia="fr-CA" w:bidi="ar-SA"/>
+            </w:rPr>
+          </w:pPr>
+          <w:hyperlink w:anchor="_Toc511643198" w:history="1">
+            <w:r>
+              <w:rPr>
+                <w:rStyle w:val="Lienhypertexte"/>
+                <w:noProof/>
+              </w:rPr>
+              <w:t>Problèmes rencontrés</w:t>
+            </w:r>
+            <w:r>
+              <w:rPr>
+                <w:noProof/>
+                <w:webHidden/>
+              </w:rPr>
+              <w:tab/>
+            </w:r>
+            <w:r>
+              <w:rPr>
+                <w:noProof/>
+                <w:webHidden/>
+              </w:rPr>
+              <w:fldChar w:fldCharType="begin"/>
+            </w:r>
+            <w:r>
+              <w:rPr>
+                <w:noProof/>
+                <w:webHidden/>
+              </w:rPr>
+              <w:instrText xml:space="preserve"> PAGEREF _Toc511643198 \h </w:instrText>
+            </w:r>
+            <w:r>
+              <w:rPr>
+                <w:noProof/>
+                <w:webHidden/>
+              </w:rPr>
+            </w:r>
+            <w:r>
+              <w:rPr>
+                <w:noProof/>
+                <w:webHidden/>
+              </w:rPr>
+              <w:fldChar w:fldCharType="separate"/>
+            </w:r>
+            <w:r>
+              <w:rPr>
+                <w:noProof/>
+                <w:webHidden/>
+              </w:rPr>
+              <w:t>6</w:t>
+            </w:r>
+            <w:r>
+              <w:rPr>
+                <w:noProof/>
+                <w:webHidden/>
+              </w:rPr>
+              <w:fldChar w:fldCharType="end"/>
+            </w:r>
+          </w:hyperlink>
+        </w:p>
+        <w:p>
+          <w:pPr>
+            <w:pStyle w:val="TM1"/>
+            <w:tabs>
+              <w:tab w:val="right" w:leader="dot" w:pos="9962"/>
+            </w:tabs>
+            <w:rPr>
+              <w:rFonts w:asciiTheme="minorHAnsi" w:eastAsiaTheme="minorEastAsia" w:hAnsiTheme="minorHAnsi" w:cstheme="minorBidi"/>
+              <w:noProof/>
+              <w:color w:val="auto"/>
+              <w:kern w:val="0"/>
+              <w:sz w:val="22"/>
+              <w:szCs w:val="22"/>
+              <w:lang w:eastAsia="fr-CA" w:bidi="ar-SA"/>
+            </w:rPr>
+          </w:pPr>
+          <w:hyperlink w:anchor="_Toc511643199" w:history="1">
+            <w:r>
+              <w:rPr>
+                <w:rStyle w:val="Lienhypertexte"/>
+                <w:noProof/>
+              </w:rPr>
+              <w:t>Programme P3.java</w:t>
+            </w:r>
+            <w:r>
+              <w:rPr>
+                <w:noProof/>
+                <w:webHidden/>
+              </w:rPr>
+              <w:tab/>
+            </w:r>
+            <w:r>
+              <w:rPr>
+                <w:noProof/>
+                <w:webHidden/>
+              </w:rPr>
+              <w:fldChar w:fldCharType="begin"/>
+            </w:r>
+            <w:r>
+              <w:rPr>
+                <w:noProof/>
+                <w:webHidden/>
+              </w:rPr>
+              <w:instrText xml:space="preserve"> PAGEREF _Toc511643199 \h </w:instrText>
+            </w:r>
+            <w:r>
+              <w:rPr>
+                <w:noProof/>
+                <w:webHidden/>
+              </w:rPr>
+            </w:r>
+            <w:r>
+              <w:rPr>
+                <w:noProof/>
+                <w:webHidden/>
+              </w:rPr>
+              <w:fldChar w:fldCharType="separate"/>
+            </w:r>
+            <w:r>
+              <w:rPr>
+                <w:noProof/>
+                <w:webHidden/>
+              </w:rPr>
+              <w:t>7</w:t>
+            </w:r>
+            <w:r>
+              <w:rPr>
+                <w:noProof/>
+                <w:webHidden/>
+              </w:rPr>
+              <w:fldChar w:fldCharType="end"/>
+            </w:r>
+          </w:hyperlink>
+        </w:p>
+        <w:p>
+          <w:pPr>
+            <w:pStyle w:val="TM2"/>
+            <w:tabs>
+              <w:tab w:val="right" w:leader="dot" w:pos="9962"/>
+            </w:tabs>
+            <w:rPr>
+              <w:rFonts w:asciiTheme="minorHAnsi" w:eastAsiaTheme="minorEastAsia" w:hAnsiTheme="minorHAnsi" w:cstheme="minorBidi"/>
+              <w:noProof/>
+              <w:color w:val="auto"/>
+              <w:kern w:val="0"/>
+              <w:sz w:val="22"/>
+              <w:szCs w:val="22"/>
+              <w:lang w:eastAsia="fr-CA" w:bidi="ar-SA"/>
+            </w:rPr>
+          </w:pPr>
+          <w:hyperlink w:anchor="_Toc511643200" w:history="1">
+            <w:r>
+              <w:rPr>
+                <w:rStyle w:val="Lienhypertexte"/>
+                <w:noProof/>
+              </w:rPr>
+              <w:t>Problèmes rencontrés</w:t>
+            </w:r>
+            <w:r>
+              <w:rPr>
+                <w:noProof/>
+                <w:webHidden/>
+              </w:rPr>
+              <w:tab/>
+            </w:r>
+            <w:r>
+              <w:rPr>
+                <w:noProof/>
+                <w:webHidden/>
+              </w:rPr>
+              <w:fldChar w:fldCharType="begin"/>
+            </w:r>
+            <w:r>
+              <w:rPr>
+                <w:noProof/>
+                <w:webHidden/>
+              </w:rPr>
+              <w:instrText xml:space="preserve"> PAGEREF _Toc511643200 \h </w:instrText>
+            </w:r>
+            <w:r>
+              <w:rPr>
+                <w:noProof/>
+                <w:webHidden/>
+              </w:rPr>
+            </w:r>
+            <w:r>
+              <w:rPr>
+                <w:noProof/>
+                <w:webHidden/>
+              </w:rPr>
+              <w:fldChar w:fldCharType="separate"/>
+            </w:r>
+            <w:r>
+              <w:rPr>
+                <w:noProof/>
+                <w:webHidden/>
+              </w:rPr>
+              <w:t>8</w:t>
+            </w:r>
+            <w:r>
+              <w:rPr>
+                <w:noProof/>
+                <w:webHidden/>
+              </w:rPr>
+              <w:fldChar w:fldCharType="end"/>
+            </w:r>
+          </w:hyperlink>
+        </w:p>
+        <w:p>
+          <w:pPr>
+            <w:pStyle w:val="TM1"/>
+            <w:tabs>
+              <w:tab w:val="right" w:leader="dot" w:pos="9962"/>
+            </w:tabs>
+            <w:rPr>
+              <w:rFonts w:asciiTheme="minorHAnsi" w:eastAsiaTheme="minorEastAsia" w:hAnsiTheme="minorHAnsi" w:cstheme="minorBidi"/>
+              <w:noProof/>
+              <w:color w:val="auto"/>
+              <w:kern w:val="0"/>
+              <w:sz w:val="22"/>
+              <w:szCs w:val="22"/>
+              <w:lang w:eastAsia="fr-CA" w:bidi="ar-SA"/>
+            </w:rPr>
+          </w:pPr>
+          <w:hyperlink w:anchor="_Toc511643201" w:history="1">
+            <w:r>
+              <w:rPr>
+                <w:rStyle w:val="Lienhypertexte"/>
+                <w:noProof/>
+              </w:rPr>
+              <w:t>Programme P4.java</w:t>
+            </w:r>
+            <w:r>
+              <w:rPr>
+                <w:noProof/>
+                <w:webHidden/>
+              </w:rPr>
+              <w:tab/>
+            </w:r>
+            <w:r>
+              <w:rPr>
+                <w:noProof/>
+                <w:webHidden/>
+              </w:rPr>
+              <w:fldChar w:fldCharType="begin"/>
+            </w:r>
+            <w:r>
+              <w:rPr>
+                <w:noProof/>
+                <w:webHidden/>
+              </w:rPr>
+              <w:instrText xml:space="preserve"> PAGEREF _Toc511643201 \h </w:instrText>
+            </w:r>
+            <w:r>
+              <w:rPr>
+                <w:noProof/>
+                <w:webHidden/>
+              </w:rPr>
+            </w:r>
+            <w:r>
+              <w:rPr>
+                <w:noProof/>
+                <w:webHidden/>
+              </w:rPr>
+              <w:fldChar w:fldCharType="separate"/>
+            </w:r>
+            <w:r>
+              <w:rPr>
+                <w:noProof/>
+                <w:webHidden/>
+              </w:rPr>
+              <w:t>9</w:t>
+            </w:r>
+            <w:r>
+              <w:rPr>
+                <w:noProof/>
+                <w:webHidden/>
+              </w:rPr>
+              <w:fldChar w:fldCharType="end"/>
+            </w:r>
+          </w:hyperlink>
+        </w:p>
+        <w:p>
+          <w:pPr>
+            <w:pStyle w:val="TM2"/>
+            <w:tabs>
+              <w:tab w:val="right" w:leader="dot" w:pos="9962"/>
+            </w:tabs>
+            <w:rPr>
+              <w:rFonts w:asciiTheme="minorHAnsi" w:eastAsiaTheme="minorEastAsia" w:hAnsiTheme="minorHAnsi" w:cstheme="minorBidi"/>
+              <w:noProof/>
+              <w:color w:val="auto"/>
+              <w:kern w:val="0"/>
+              <w:sz w:val="22"/>
+              <w:szCs w:val="22"/>
+              <w:lang w:eastAsia="fr-CA" w:bidi="ar-SA"/>
+            </w:rPr>
+          </w:pPr>
+          <w:hyperlink w:anchor="_Toc511643202" w:history="1">
+            <w:r>
+              <w:rPr>
+                <w:rStyle w:val="Lienhypertexte"/>
+                <w:noProof/>
+              </w:rPr>
+              <w:t>Problèmes rencontrés</w:t>
+            </w:r>
+            <w:r>
+              <w:rPr>
+                <w:noProof/>
+                <w:webHidden/>
+              </w:rPr>
+              <w:tab/>
+            </w:r>
+            <w:r>
+              <w:rPr>
+                <w:noProof/>
+                <w:webHidden/>
+              </w:rPr>
+              <w:fldChar w:fldCharType="begin"/>
+            </w:r>
+            <w:r>
+              <w:rPr>
+                <w:noProof/>
+                <w:webHidden/>
+              </w:rPr>
+              <w:instrText xml:space="preserve"> PAGEREF _Toc511643202 \h </w:instrText>
+            </w:r>
+            <w:r>
+              <w:rPr>
+                <w:noProof/>
+                <w:webHidden/>
+              </w:rPr>
+            </w:r>
+            <w:r>
+              <w:rPr>
+                <w:noProof/>
+                <w:webHidden/>
+              </w:rPr>
+              <w:fldChar w:fldCharType="separate"/>
+            </w:r>
+            <w:r>
+              <w:rPr>
+                <w:noProof/>
+                <w:webHidden/>
+              </w:rPr>
+              <w:t>9</w:t>
+            </w:r>
+            <w:r>
+              <w:rPr>
+                <w:noProof/>
+                <w:webHidden/>
+              </w:rPr>
+              <w:fldChar w:fldCharType="end"/>
+            </w:r>
+          </w:hyperlink>
+        </w:p>
+        <w:p>
+          <w:pPr>
+            <w:pStyle w:val="TM2"/>
+            <w:tabs>
+              <w:tab w:val="right" w:leader="dot" w:pos="9962"/>
+            </w:tabs>
+            <w:rPr>
+              <w:rFonts w:asciiTheme="minorHAnsi" w:eastAsiaTheme="minorEastAsia" w:hAnsiTheme="minorHAnsi" w:cstheme="minorBidi"/>
+              <w:noProof/>
+              <w:color w:val="auto"/>
+              <w:kern w:val="0"/>
+              <w:sz w:val="22"/>
+              <w:szCs w:val="22"/>
+              <w:lang w:eastAsia="fr-CA" w:bidi="ar-SA"/>
+            </w:rPr>
+          </w:pPr>
+          <w:hyperlink w:anchor="_Toc511643203" w:history="1">
+            <w:r>
+              <w:rPr>
+                <w:rStyle w:val="Lienhypertexte"/>
+                <w:noProof/>
+              </w:rPr>
+              <w:t>Démonstration de l’exécution</w:t>
+            </w:r>
+            <w:r>
+              <w:rPr>
+                <w:noProof/>
+                <w:webHidden/>
+              </w:rPr>
+              <w:tab/>
+            </w:r>
+            <w:r>
+              <w:rPr>
+                <w:noProof/>
+                <w:webHidden/>
+              </w:rPr>
+              <w:fldChar w:fldCharType="begin"/>
+            </w:r>
+            <w:r>
+              <w:rPr>
+                <w:noProof/>
+                <w:webHidden/>
+              </w:rPr>
+              <w:instrText xml:space="preserve"> PAGEREF _Toc511643203 \h </w:instrText>
+            </w:r>
+            <w:r>
+              <w:rPr>
+                <w:noProof/>
+                <w:webHidden/>
+              </w:rPr>
+            </w:r>
+            <w:r>
+              <w:rPr>
+                <w:noProof/>
+                <w:webHidden/>
+              </w:rPr>
+              <w:fldChar w:fldCharType="separate"/>
+            </w:r>
+            <w:r>
+              <w:rPr>
+                <w:noProof/>
+                <w:webHidden/>
+              </w:rPr>
+              <w:t>9</w:t>
+            </w:r>
+            <w:r>
+              <w:rPr>
+                <w:noProof/>
+                <w:webHidden/>
+              </w:rPr>
+              <w:fldChar w:fldCharType="end"/>
+            </w:r>
+          </w:hyperlink>
+        </w:p>
+        <w:p>
+          <w:pPr>
+            <w:pStyle w:val="TM1"/>
+            <w:tabs>
+              <w:tab w:val="right" w:leader="dot" w:pos="9962"/>
+            </w:tabs>
+            <w:rPr>
+              <w:rFonts w:asciiTheme="minorHAnsi" w:eastAsiaTheme="minorEastAsia" w:hAnsiTheme="minorHAnsi" w:cstheme="minorBidi"/>
+              <w:noProof/>
+              <w:color w:val="auto"/>
+              <w:kern w:val="0"/>
+              <w:sz w:val="22"/>
+              <w:szCs w:val="22"/>
+              <w:lang w:eastAsia="fr-CA" w:bidi="ar-SA"/>
+            </w:rPr>
+          </w:pPr>
+          <w:hyperlink w:anchor="_Toc511643204" w:history="1">
+            <w:r>
+              <w:rPr>
+                <w:rStyle w:val="Lienhypertexte"/>
+                <w:noProof/>
+              </w:rPr>
+              <w:t>DatabaseHelper.java</w:t>
+            </w:r>
+            <w:r>
+              <w:rPr>
+                <w:noProof/>
+                <w:webHidden/>
+              </w:rPr>
+              <w:tab/>
+            </w:r>
+            <w:r>
+              <w:rPr>
+                <w:noProof/>
+                <w:webHidden/>
+              </w:rPr>
+              <w:fldChar w:fldCharType="begin"/>
+            </w:r>
+            <w:r>
+              <w:rPr>
+                <w:noProof/>
+                <w:webHidden/>
+              </w:rPr>
+              <w:instrText xml:space="preserve"> PAGEREF _Toc511643204 \h </w:instrText>
+            </w:r>
+            <w:r>
+              <w:rPr>
+                <w:noProof/>
+                <w:webHidden/>
+              </w:rPr>
+            </w:r>
+            <w:r>
+              <w:rPr>
+                <w:noProof/>
+                <w:webHidden/>
+              </w:rPr>
+              <w:fldChar w:fldCharType="separate"/>
+            </w:r>
+            <w:r>
+              <w:rPr>
+                <w:noProof/>
+                <w:webHidden/>
+              </w:rPr>
+              <w:t>10</w:t>
+            </w:r>
+            <w:r>
+              <w:rPr>
+                <w:noProof/>
+                <w:webHidden/>
+              </w:rPr>
+              <w:fldChar w:fldCharType="end"/>
+            </w:r>
+          </w:hyperlink>
+        </w:p>
+        <w:p>
+          <w:pPr>
+            <w:pStyle w:val="TM1"/>
+            <w:tabs>
+              <w:tab w:val="right" w:leader="dot" w:pos="9962"/>
+            </w:tabs>
+            <w:rPr>
+              <w:rFonts w:asciiTheme="minorHAnsi" w:eastAsiaTheme="minorEastAsia" w:hAnsiTheme="minorHAnsi" w:cstheme="minorBidi"/>
+              <w:noProof/>
+              <w:color w:val="auto"/>
+              <w:kern w:val="0"/>
+              <w:sz w:val="22"/>
+              <w:szCs w:val="22"/>
+              <w:lang w:eastAsia="fr-CA" w:bidi="ar-SA"/>
+            </w:rPr>
+          </w:pPr>
+          <w:hyperlink w:anchor="_Toc511643205" w:history="1">
+            <w:r>
+              <w:rPr>
+                <w:rStyle w:val="Lienhypertexte"/>
+                <w:noProof/>
+              </w:rPr>
+              <w:t>Response.java</w:t>
+            </w:r>
+            <w:r>
+              <w:rPr>
+                <w:noProof/>
+                <w:webHidden/>
+              </w:rPr>
+              <w:tab/>
+            </w:r>
+            <w:r>
+              <w:rPr>
+                <w:noProof/>
+                <w:webHidden/>
+              </w:rPr>
+              <w:fldChar w:fldCharType="begin"/>
+            </w:r>
+            <w:r>
+              <w:rPr>
+                <w:noProof/>
+                <w:webHidden/>
+              </w:rPr>
+              <w:instrText xml:space="preserve"> PAGEREF _Toc511643205 \h </w:instrText>
+            </w:r>
+            <w:r>
+              <w:rPr>
+                <w:noProof/>
+                <w:webHidden/>
+              </w:rPr>
+            </w:r>
+            <w:r>
+              <w:rPr>
+                <w:noProof/>
+                <w:webHidden/>
+              </w:rPr>
+              <w:fldChar w:fldCharType="separate"/>
+            </w:r>
+            <w:r>
+              <w:rPr>
+                <w:noProof/>
+                <w:webHidden/>
+              </w:rPr>
+              <w:t>11</w:t>
+            </w:r>
+            <w:r>
+              <w:rPr>
+                <w:noProof/>
+                <w:webHidden/>
+              </w:rPr>
+              <w:fldChar w:fldCharType="end"/>
+            </w:r>
+          </w:hyperlink>
+        </w:p>
+        <w:p>
+          <w:pPr>
+            <w:pStyle w:val="TM1"/>
+            <w:tabs>
+              <w:tab w:val="right" w:leader="dot" w:pos="9962"/>
+            </w:tabs>
+            <w:rPr>
+              <w:rFonts w:asciiTheme="minorHAnsi" w:eastAsiaTheme="minorEastAsia" w:hAnsiTheme="minorHAnsi" w:cstheme="minorBidi"/>
+              <w:noProof/>
+              <w:color w:val="auto"/>
+              <w:kern w:val="0"/>
+              <w:sz w:val="22"/>
+              <w:szCs w:val="22"/>
+              <w:lang w:eastAsia="fr-CA" w:bidi="ar-SA"/>
+            </w:rPr>
+          </w:pPr>
+          <w:hyperlink w:anchor="_Toc511643206" w:history="1">
+            <w:r>
+              <w:rPr>
+                <w:rStyle w:val="Lienhypertexte"/>
+                <w:noProof/>
+              </w:rPr>
+              <w:t>TranslationResponse.java</w:t>
+            </w:r>
+            <w:r>
+              <w:rPr>
+                <w:noProof/>
+                <w:webHidden/>
+              </w:rPr>
+              <w:tab/>
+            </w:r>
+            <w:r>
+              <w:rPr>
+                <w:noProof/>
+                <w:webHidden/>
+              </w:rPr>
+              <w:fldChar w:fldCharType="begin"/>
+            </w:r>
+            <w:r>
+              <w:rPr>
+                <w:noProof/>
+                <w:webHidden/>
+              </w:rPr>
+              <w:instrText xml:space="preserve"> PAGEREF _Toc511643206 \h </w:instrText>
+            </w:r>
+            <w:r>
+              <w:rPr>
+                <w:noProof/>
+                <w:webHidden/>
+              </w:rPr>
+            </w:r>
+            <w:r>
+              <w:rPr>
+                <w:noProof/>
+                <w:webHidden/>
+              </w:rPr>
+              <w:fldChar w:fldCharType="separate"/>
+            </w:r>
+            <w:r>
+              <w:rPr>
+                <w:noProof/>
+                <w:webHidden/>
+              </w:rPr>
+              <w:t>11</w:t>
+            </w:r>
+            <w:r>
+              <w:rPr>
+                <w:noProof/>
+                <w:webHidden/>
+              </w:rPr>
+              <w:fldChar w:fldCharType="end"/>
+            </w:r>
+          </w:hyperlink>
+        </w:p>
+        <w:p>
+          <w:pPr>
+            <w:pStyle w:val="TM1"/>
+            <w:tabs>
+              <w:tab w:val="right" w:leader="dot" w:pos="9962"/>
+            </w:tabs>
+            <w:rPr>
+              <w:rFonts w:asciiTheme="minorHAnsi" w:eastAsiaTheme="minorEastAsia" w:hAnsiTheme="minorHAnsi" w:cstheme="minorBidi"/>
+              <w:noProof/>
+              <w:color w:val="auto"/>
+              <w:kern w:val="0"/>
+              <w:sz w:val="22"/>
+              <w:szCs w:val="22"/>
+              <w:lang w:eastAsia="fr-CA" w:bidi="ar-SA"/>
+            </w:rPr>
+          </w:pPr>
+          <w:hyperlink w:anchor="_Toc511643207" w:history="1">
+            <w:r>
+              <w:rPr>
+                <w:rStyle w:val="Lienhypertexte"/>
+                <w:noProof/>
+              </w:rPr>
+              <w:t>ResizeResponse.java</w:t>
+            </w:r>
+            <w:r>
+              <w:rPr>
+                <w:noProof/>
+                <w:webHidden/>
+              </w:rPr>
+              <w:tab/>
+            </w:r>
+            <w:r>
+              <w:rPr>
+                <w:noProof/>
+                <w:webHidden/>
+              </w:rPr>
+              <w:fldChar w:fldCharType="begin"/>
+            </w:r>
+            <w:r>
+              <w:rPr>
+                <w:noProof/>
+                <w:webHidden/>
+              </w:rPr>
+              <w:instrText xml:space="preserve"> PAGEREF _Toc511643207 \h </w:instrText>
+            </w:r>
+            <w:r>
+              <w:rPr>
+                <w:noProof/>
+                <w:webHidden/>
+              </w:rPr>
+            </w:r>
+            <w:r>
+              <w:rPr>
+                <w:noProof/>
+                <w:webHidden/>
+              </w:rPr>
+              <w:fldChar w:fldCharType="separate"/>
+            </w:r>
+            <w:r>
+              <w:rPr>
+                <w:noProof/>
+                <w:webHidden/>
+              </w:rPr>
+              <w:t>11</w:t>
+            </w:r>
+            <w:r>
+              <w:rPr>
+                <w:noProof/>
+                <w:webHidden/>
+              </w:rPr>
+              <w:fldChar w:fldCharType="end"/>
+            </w:r>
+          </w:hyperlink>
+        </w:p>
+        <w:p>
+          <w:pPr>
+            <w:pStyle w:val="TM2"/>
+            <w:tabs>
+              <w:tab w:val="right" w:leader="dot" w:pos="9962"/>
+            </w:tabs>
+            <w:rPr>
+              <w:rFonts w:asciiTheme="minorHAnsi" w:eastAsiaTheme="minorEastAsia" w:hAnsiTheme="minorHAnsi" w:cstheme="minorBidi"/>
+              <w:noProof/>
+              <w:color w:val="auto"/>
+              <w:kern w:val="0"/>
+              <w:sz w:val="22"/>
+              <w:szCs w:val="22"/>
+              <w:lang w:eastAsia="fr-CA" w:bidi="ar-SA"/>
+            </w:rPr>
+          </w:pPr>
+          <w:hyperlink w:anchor="_Toc511643208" w:history="1">
+            <w:r>
+              <w:rPr>
+                <w:rStyle w:val="Lienhypertexte"/>
+                <w:noProof/>
+              </w:rPr>
+              <w:t>Schéma de la base de données</w:t>
+            </w:r>
+            <w:r>
+              <w:rPr>
+                <w:noProof/>
+                <w:webHidden/>
+              </w:rPr>
+              <w:tab/>
+            </w:r>
+            <w:r>
+              <w:rPr>
+                <w:noProof/>
+                <w:webHidden/>
+              </w:rPr>
+              <w:fldChar w:fldCharType="begin"/>
+            </w:r>
+            <w:r>
+              <w:rPr>
+                <w:noProof/>
+                <w:webHidden/>
+              </w:rPr>
+              <w:instrText xml:space="preserve"> PAGEREF _Toc511643208 \h </w:instrText>
+            </w:r>
+            <w:r>
+              <w:rPr>
+                <w:noProof/>
+                <w:webHidden/>
+              </w:rPr>
+            </w:r>
+            <w:r>
+              <w:rPr>
+                <w:noProof/>
+                <w:webHidden/>
+              </w:rPr>
+              <w:fldChar w:fldCharType="separate"/>
+            </w:r>
+            <w:r>
+              <w:rPr>
+                <w:noProof/>
+                <w:webHidden/>
+              </w:rPr>
+              <w:t>12</w:t>
+            </w:r>
+            <w:r>
+              <w:rPr>
+                <w:noProof/>
+                <w:webHidden/>
+              </w:rPr>
+              <w:fldChar w:fldCharType="end"/>
+            </w:r>
+          </w:hyperlink>
+        </w:p>
+        <w:p>
+          <w:pPr>
+            <w:pStyle w:val="TM2"/>
+            <w:tabs>
+              <w:tab w:val="right" w:leader="dot" w:pos="9962"/>
+            </w:tabs>
+            <w:rPr>
+              <w:rFonts w:asciiTheme="minorHAnsi" w:eastAsiaTheme="minorEastAsia" w:hAnsiTheme="minorHAnsi" w:cstheme="minorBidi"/>
+              <w:noProof/>
+              <w:color w:val="auto"/>
+              <w:kern w:val="0"/>
+              <w:sz w:val="22"/>
+              <w:szCs w:val="22"/>
+              <w:lang w:eastAsia="fr-CA" w:bidi="ar-SA"/>
+            </w:rPr>
+          </w:pPr>
+          <w:hyperlink w:anchor="_Toc511643209" w:history="1">
+            <w:r>
+              <w:rPr>
+                <w:rStyle w:val="Lienhypertexte"/>
+                <w:noProof/>
+              </w:rPr>
+              <w:t>Script de création des tables</w:t>
+            </w:r>
+            <w:r>
+              <w:rPr>
+                <w:noProof/>
+                <w:webHidden/>
+              </w:rPr>
+              <w:tab/>
+            </w:r>
+            <w:r>
+              <w:rPr>
+                <w:noProof/>
+                <w:webHidden/>
+              </w:rPr>
+              <w:fldChar w:fldCharType="begin"/>
+            </w:r>
+            <w:r>
+              <w:rPr>
+                <w:noProof/>
+                <w:webHidden/>
+              </w:rPr>
+              <w:instrText xml:space="preserve"> PAGEREF _Toc511643209 \h </w:instrText>
+            </w:r>
+            <w:r>
+              <w:rPr>
+                <w:noProof/>
+                <w:webHidden/>
+              </w:rPr>
+            </w:r>
+            <w:r>
+              <w:rPr>
+                <w:noProof/>
+                <w:webHidden/>
+              </w:rPr>
+              <w:fldChar w:fldCharType="separate"/>
+            </w:r>
+            <w:r>
+              <w:rPr>
+                <w:noProof/>
+                <w:webHidden/>
+              </w:rPr>
+              <w:t>13</w:t>
+            </w:r>
+            <w:r>
+              <w:rPr>
+                <w:noProof/>
+                <w:webHidden/>
+              </w:rPr>
+              <w:fldChar w:fldCharType="end"/>
+            </w:r>
+          </w:hyperlink>
+        </w:p>
+        <w:p>
+          <w:r>
+            <w:rPr>
+              <w:b/>
+              <w:bCs/>
+              <w:lang w:val="fr-FR"/>
+            </w:rPr>
+            <w:fldChar w:fldCharType="end"/>
+          </w:r>
+        </w:p>
+      </w:sdtContent>
+    </w:sdt>
+    <w:p>
+      <w:pPr>
+        <w:rPr>
+          <w:rFonts w:ascii="Liberation Sans" w:hAnsi="Liberation Sans"/>
+          <w:b/>
+          <w:bCs/>
+          <w:sz w:val="36"/>
+          <w:szCs w:val="36"/>
+        </w:rPr>
+      </w:pPr>
+      <w:r>
+        <w:br w:type="page"/>
+      </w:r>
+      <w:bookmarkStart w:id="0" w:name="_GoBack"/>
+      <w:bookmarkEnd w:id="0"/>
     </w:p>
     <w:p>
       <w:pPr>
@@ -18,9 +1563,12 @@
           <w:numId w:val="2"/>
         </w:numPr>
       </w:pPr>
-      <w:r>
+      <w:bookmarkStart w:id="1" w:name="_Toc511643194"/>
+      <w:r>
+        <w:lastRenderedPageBreak/>
         <w:t>Programme P1.js</w:t>
       </w:r>
+      <w:bookmarkEnd w:id="1"/>
     </w:p>
     <w:p>
       <w:pPr>
@@ -35,13 +1583,7 @@
         <w:pStyle w:val="Corpsdetexte"/>
       </w:pPr>
       <w:r>
-        <w:t>Étant donné</w:t>
-      </w:r>
-      <w:r>
-        <w:t xml:space="preserve"> que nous pouvions choisir entre télécharger le texte et les </w:t>
-      </w:r>
-      <w:r>
-        <w:t>images directement depuis Internet dans le programme ou depuis une source locale, nous avons choisi de se construire un format de fichier JSON qui contient les entrées avec le texte et les images correspondantes.</w:t>
+        <w:t>Étant donné que nous pouvions choisir entre télécharger le texte et les images directement depuis Internet dans le programme ou depuis une source locale, nous avons choisi de se construire un format de fichier JSON qui contient les entrées avec le texte et les images correspondantes.</w:t>
       </w:r>
     </w:p>
     <w:p>
@@ -49,10 +1591,7 @@
         <w:pStyle w:val="Corpsdetexte"/>
       </w:pPr>
       <w:r>
-        <w:t>Voici à quoi ressemble notre format de fich</w:t>
-      </w:r>
-      <w:r>
-        <w:t>ier JSON :</w:t>
+        <w:t>Voici à quoi ressemble notre format de fichier JSON :</w:t>
       </w:r>
     </w:p>
     <w:p>
@@ -89,7 +1628,7 @@
                     </pic:cNvPicPr>
                   </pic:nvPicPr>
                   <pic:blipFill>
-                    <a:blip r:embed="rId5"/>
+                    <a:blip r:embed="rId7"/>
                     <a:stretch>
                       <a:fillRect/>
                     </a:stretch>
@@ -131,10 +1670,7 @@
         <w:pStyle w:val="Corpsdetexte"/>
       </w:pPr>
       <w:r>
-        <w:t>Le programme P</w:t>
-      </w:r>
-      <w:r>
-        <w:t>1 est conçu pour lire tout le fichier et boucler sur tous les objets qui contiennent le texte et les images.</w:t>
+        <w:t>Le programme P1 est conçu pour lire tout le fichier et boucler sur tous les objets qui contiennent le texte et les images.</w:t>
       </w:r>
     </w:p>
     <w:p>
@@ -156,10 +1692,7 @@
       </w:r>
       <w:proofErr w:type="spellEnd"/>
       <w:r>
-        <w:t>, afin d’envoyer à l</w:t>
-      </w:r>
-      <w:r>
-        <w:t xml:space="preserve">a bonne file les images qui seront récupérées par le programme P3 écrit en java qui fera le redimensionnement et le texte qui sera récupéré par le programme P2 écrit en java aussi, qui fera la traduction du texte, tel que demandé. </w:t>
+        <w:t xml:space="preserve">, afin d’envoyer à la bonne file les images qui seront récupérées par le programme P3 écrit en java qui fera le redimensionnement et le texte qui sera récupéré par le programme P2 écrit en java aussi, qui fera la traduction du texte, tel que demandé. </w:t>
       </w:r>
     </w:p>
     <w:p>
@@ -167,10 +1700,7 @@
         <w:pStyle w:val="Corpsdetexte"/>
       </w:pPr>
       <w:r>
-        <w:t>Voici une capture du cod</w:t>
-      </w:r>
-      <w:r>
-        <w:t>e de cette partie, la plus courte de notre application :</w:t>
+        <w:t>Voici une capture du code de cette partie, la plus courte de notre application :</w:t>
       </w:r>
     </w:p>
     <w:p>
@@ -208,7 +1738,7 @@
                     </pic:cNvPicPr>
                   </pic:nvPicPr>
                   <pic:blipFill>
-                    <a:blip r:embed="rId6"/>
+                    <a:blip r:embed="rId8"/>
                     <a:stretch>
                       <a:fillRect/>
                     </a:stretch>
@@ -237,9 +1767,11 @@
           <w:numId w:val="2"/>
         </w:numPr>
       </w:pPr>
+      <w:bookmarkStart w:id="2" w:name="_Toc511643195"/>
       <w:r>
         <w:t>Problèmes rencontrés</w:t>
       </w:r>
+      <w:bookmarkEnd w:id="2"/>
     </w:p>
     <w:p>
       <w:pPr>
@@ -270,10 +1802,7 @@
         <w:pStyle w:val="Corpsdetexte"/>
       </w:pPr>
       <w:r>
-        <w:t>En effet,</w:t>
-      </w:r>
-      <w:r>
-        <w:t xml:space="preserve"> au départ, je ne savais pas comment lire mon fichier JSON avec </w:t>
+        <w:t xml:space="preserve">En effet, au départ, je ne savais pas comment lire mon fichier JSON avec </w:t>
       </w:r>
       <w:proofErr w:type="spellStart"/>
       <w:r>
@@ -289,10 +1818,7 @@
         <w:pStyle w:val="Corpsdetexte"/>
       </w:pPr>
       <w:r>
-        <w:t>Ensuite, j’ai rencontré des problèmes en essayant de me connecte</w:t>
-      </w:r>
-      <w:r>
-        <w:t xml:space="preserve">r à la file de </w:t>
+        <w:t xml:space="preserve">Ensuite, j’ai rencontré des problèmes en essayant de me connecter à la file de </w:t>
       </w:r>
       <w:proofErr w:type="spellStart"/>
       <w:r>
@@ -321,26 +1847,137 @@
       </w:r>
       <w:proofErr w:type="gramEnd"/>
       <w:r>
-        <w:t xml:space="preserve"> compléter par </w:t>
+        <w:t xml:space="preserve"> compléter par alexandre</w:t>
+      </w:r>
+    </w:p>
+    <w:p>
+      <w:pPr>
+        <w:rPr>
+          <w:rFonts w:ascii="Liberation Sans" w:hAnsi="Liberation Sans"/>
+          <w:b/>
+          <w:bCs/>
+          <w:sz w:val="28"/>
+          <w:szCs w:val="32"/>
+          <w:u w:val="single"/>
+        </w:rPr>
+      </w:pPr>
+      <w:r>
+        <w:br w:type="page"/>
+      </w:r>
+    </w:p>
+    <w:p>
+      <w:pPr>
+        <w:pStyle w:val="Titre2"/>
+      </w:pPr>
+      <w:bookmarkStart w:id="3" w:name="_Toc511643196"/>
+      <w:r>
+        <w:lastRenderedPageBreak/>
+        <w:t>Démonstration de l’exécution</w:t>
+      </w:r>
+      <w:bookmarkEnd w:id="3"/>
+    </w:p>
+    <w:p>
+      <w:r>
+        <w:t xml:space="preserve">Pour démarrer le programme P1.js, il suffit de disposer de </w:t>
       </w:r>
       <w:proofErr w:type="spellStart"/>
       <w:r>
-        <w:t>alexandre</w:t>
+        <w:t>NodeJs</w:t>
       </w:r>
       <w:proofErr w:type="spellEnd"/>
-    </w:p>
-    <w:p>
-      <w:pPr>
-        <w:pStyle w:val="Corpsdetexte"/>
-      </w:pPr>
+      <w:r>
+        <w:t xml:space="preserve"> sur votre machine et lancer la commande suivante :</w:t>
+      </w:r>
+    </w:p>
+    <w:p>
+      <w:pPr>
+        <w:pStyle w:val="Lgende"/>
+      </w:pPr>
+      <w:r>
+        <w:t>Node P1.js</w:t>
+      </w:r>
+    </w:p>
+    <w:p>
+      <w:r>
+        <w:t>Vous aurez le résultat suivant :</w:t>
+      </w:r>
+    </w:p>
+    <w:p>
+      <w:r>
+        <w:rPr>
+          <w:noProof/>
+        </w:rPr>
+        <w:drawing>
+          <wp:inline distT="0" distB="0" distL="0" distR="0" wp14:anchorId="7085415D" wp14:editId="608F229A">
+            <wp:extent cx="5295900" cy="2124075"/>
+            <wp:effectExtent l="0" t="0" r="0" b="9525"/>
+            <wp:docPr id="15" name="Image 15"/>
+            <wp:cNvGraphicFramePr>
+              <a:graphicFrameLocks xmlns:a="http://schemas.openxmlformats.org/drawingml/2006/main" noChangeAspect="1"/>
+            </wp:cNvGraphicFramePr>
+            <a:graphic xmlns:a="http://schemas.openxmlformats.org/drawingml/2006/main">
+              <a:graphicData uri="http://schemas.openxmlformats.org/drawingml/2006/picture">
+                <pic:pic xmlns:pic="http://schemas.openxmlformats.org/drawingml/2006/picture">
+                  <pic:nvPicPr>
+                    <pic:cNvPr id="1" name=""/>
+                    <pic:cNvPicPr/>
+                  </pic:nvPicPr>
+                  <pic:blipFill>
+                    <a:blip r:embed="rId9"/>
+                    <a:stretch>
+                      <a:fillRect/>
+                    </a:stretch>
+                  </pic:blipFill>
+                  <pic:spPr>
+                    <a:xfrm>
+                      <a:off x="0" y="0"/>
+                      <a:ext cx="5295900" cy="2124075"/>
+                    </a:xfrm>
+                    <a:prstGeom prst="rect">
+                      <a:avLst/>
+                    </a:prstGeom>
+                  </pic:spPr>
+                </pic:pic>
+              </a:graphicData>
+            </a:graphic>
+          </wp:inline>
+        </w:drawing>
+      </w:r>
+    </w:p>
+    <w:p>
+      <w:r>
+        <w:t>Cette capture est un extrait du premier tour de la boucle de P1.</w:t>
+      </w:r>
+    </w:p>
+    <w:p/>
+    <w:p>
+      <w:r>
+        <w:t>On voit que les deux paragraphes ont été envoyés et qu’une image sous forme Base64 a aussi été envoyée.</w:t>
+      </w:r>
+    </w:p>
+    <w:p/>
+    <w:p>
+      <w:r>
+        <w:t xml:space="preserve">Nous remarquons également les clés de notre échangeur topic qui ici sont tp2.texte et tp2.images. P2 écoute ce </w:t>
+      </w:r>
+      <w:proofErr w:type="gramStart"/>
+      <w:r>
+        <w:t>que a</w:t>
+      </w:r>
+      <w:proofErr w:type="gramEnd"/>
+      <w:r>
+        <w:t xml:space="preserve"> comme clé tp2.texte et P3 écoute sur la clé tp2.images.</w:t>
+      </w:r>
     </w:p>
     <w:p>
       <w:pPr>
         <w:pStyle w:val="Titre1"/>
       </w:pPr>
+      <w:bookmarkStart w:id="4" w:name="_Toc511643197"/>
       <w:r>
         <w:t>Programme P2.java</w:t>
       </w:r>
+      <w:bookmarkEnd w:id="4"/>
     </w:p>
     <w:p>
       <w:r>
@@ -357,46 +1994,19 @@
       </w:r>
       <w:proofErr w:type="spellEnd"/>
       <w:r>
-        <w:t xml:space="preserve"> effectuée et un canal de communication pour la réception des messages établi, la</w:t>
-      </w:r>
-      <w:r>
-        <w:t xml:space="preserve"> classe P2 </w:t>
-      </w:r>
-      <w:r>
-        <w:t>se met</w:t>
-      </w:r>
-      <w:r>
-        <w:t xml:space="preserve"> écoute sur la file</w:t>
-      </w:r>
-      <w:r>
-        <w:t xml:space="preserve"> d’attente</w:t>
-      </w:r>
-      <w:r>
-        <w:t xml:space="preserve"> </w:t>
-      </w:r>
-      <w:r>
-        <w:t>« </w:t>
+        <w:t xml:space="preserve"> effectuée et un canal de communication pour la réception des messages établi, la classe P2 se met écoute sur la file d’attente « </w:t>
       </w:r>
       <w:r>
         <w:t>tp2.texte</w:t>
       </w:r>
       <w:r>
-        <w:t> »</w:t>
-      </w:r>
-      <w:r>
-        <w:t>.</w:t>
+        <w:t> ».</w:t>
       </w:r>
     </w:p>
     <w:p/>
     <w:p>
       <w:r>
-        <w:t xml:space="preserve">Lorsque </w:t>
-      </w:r>
-      <w:r>
-        <w:t>du</w:t>
-      </w:r>
-      <w:r>
-        <w:t xml:space="preserve"> texte est reçu, celui-ci est envoyé à la méthode privée </w:t>
+        <w:t xml:space="preserve">Lorsque du texte est reçu, celui-ci est envoyé à la méthode privée </w:t>
       </w:r>
       <w:proofErr w:type="spellStart"/>
       <w:r>
@@ -428,6 +2038,7 @@
         <w:rPr>
           <w:noProof/>
         </w:rPr>
+        <w:lastRenderedPageBreak/>
         <w:drawing>
           <wp:inline distT="0" distB="0" distL="0" distR="0" wp14:anchorId="1EC37869" wp14:editId="4BEF181B">
             <wp:extent cx="5486400" cy="4614545"/>
@@ -444,7 +2055,7 @@
                     <pic:cNvPicPr/>
                   </pic:nvPicPr>
                   <pic:blipFill>
-                    <a:blip r:embed="rId7"/>
+                    <a:blip r:embed="rId10"/>
                     <a:stretch>
                       <a:fillRect/>
                     </a:stretch>
@@ -480,13 +2091,7 @@
       </w:r>
       <w:proofErr w:type="spellEnd"/>
       <w:r>
-        <w:t xml:space="preserve"> qui s’occupe de faire la traduction du texte</w:t>
-      </w:r>
-      <w:r>
-        <w:t>, que ce soit un seul mot ou un paragraphe entier</w:t>
-      </w:r>
-      <w:r>
-        <w:t xml:space="preserve">. </w:t>
+        <w:t xml:space="preserve"> qui s’occupe de faire la traduction du texte, que ce soit un seul mot ou un paragraphe entier. </w:t>
       </w:r>
     </w:p>
     <w:p/>
@@ -498,10 +2103,7 @@
         <w:t xml:space="preserve"> en JSON</w:t>
       </w:r>
       <w:r>
-        <w:t xml:space="preserve"> reçue de cette API est ensuite désérialis</w:t>
-      </w:r>
-      <w:r>
-        <w:t xml:space="preserve">ée vers un objet de type </w:t>
+        <w:t xml:space="preserve"> reçue de cette API est ensuite désérialisée vers un objet de type </w:t>
       </w:r>
       <w:proofErr w:type="spellStart"/>
       <w:r>
@@ -512,13 +2114,7 @@
         <w:t xml:space="preserve">, </w:t>
       </w:r>
       <w:r>
-        <w:t>puis on ajoute le texte original</w:t>
-      </w:r>
-      <w:r>
-        <w:t xml:space="preserve"> à cet objet</w:t>
-      </w:r>
-      <w:r>
-        <w:t xml:space="preserve">. L’objet est ensuite resérialisé en JSON </w:t>
+        <w:t xml:space="preserve">puis on ajoute le texte original à cet objet. L’objet est ensuite resérialisé en JSON </w:t>
       </w:r>
       <w:r>
         <w:t>et prêt à l’envoi vers P4.</w:t>
@@ -596,7 +2192,7 @@
                     <pic:cNvPicPr/>
                   </pic:nvPicPr>
                   <pic:blipFill>
-                    <a:blip r:embed="rId8"/>
+                    <a:blip r:embed="rId11"/>
                     <a:stretch>
                       <a:fillRect/>
                     </a:stretch>
@@ -642,7 +2238,7 @@
                     <pic:cNvPicPr/>
                   </pic:nvPicPr>
                   <pic:blipFill>
-                    <a:blip r:embed="rId9"/>
+                    <a:blip r:embed="rId12"/>
                     <a:stretch>
                       <a:fillRect/>
                     </a:stretch>
@@ -681,9 +2277,11 @@
           <w:numId w:val="2"/>
         </w:numPr>
       </w:pPr>
+      <w:bookmarkStart w:id="5" w:name="_Toc511643198"/>
       <w:r>
         <w:t>Problèmes rencontrés</w:t>
       </w:r>
+      <w:bookmarkEnd w:id="5"/>
     </w:p>
     <w:p>
       <w:r>
@@ -724,11 +2322,28 @@
     <w:p/>
     <w:p>
       <w:pPr>
+        <w:rPr>
+          <w:rFonts w:ascii="Liberation Sans" w:hAnsi="Liberation Sans"/>
+          <w:b/>
+          <w:bCs/>
+          <w:sz w:val="36"/>
+          <w:szCs w:val="36"/>
+        </w:rPr>
+      </w:pPr>
+      <w:r>
+        <w:br w:type="page"/>
+      </w:r>
+    </w:p>
+    <w:p>
+      <w:pPr>
         <w:pStyle w:val="Titre1"/>
       </w:pPr>
-      <w:r>
+      <w:bookmarkStart w:id="6" w:name="_Toc511643199"/>
+      <w:r>
+        <w:lastRenderedPageBreak/>
         <w:t>Programme P3.java</w:t>
       </w:r>
+      <w:bookmarkEnd w:id="6"/>
     </w:p>
     <w:p>
       <w:r>
@@ -751,19 +2366,13 @@
         <w:t>tp2.</w:t>
       </w:r>
       <w:r>
-        <w:t>images</w:t>
-      </w:r>
-      <w:r>
-        <w:t> ».</w:t>
+        <w:t>images ».</w:t>
       </w:r>
     </w:p>
     <w:p/>
     <w:p>
       <w:r>
-        <w:t xml:space="preserve">Lorsqu’une image sous format Base64 est reçue, cette image est convertie </w:t>
-      </w:r>
-      <w:r>
-        <w:t xml:space="preserve">en objet de type </w:t>
+        <w:t xml:space="preserve">Lorsqu’une image sous format Base64 est reçue, cette image est convertie en objet de type </w:t>
       </w:r>
       <w:proofErr w:type="spellStart"/>
       <w:r>
@@ -791,210 +2400,14 @@
     </w:p>
     <w:p>
       <w:r>
-        <w:lastRenderedPageBreak/>
+        <w:rPr>
+          <w:noProof/>
+        </w:rPr>
         <w:drawing>
           <wp:inline distT="0" distB="0" distL="0" distR="0" wp14:anchorId="6DF69F17" wp14:editId="7104D75D">
             <wp:extent cx="4652800" cy="1534601"/>
             <wp:effectExtent l="0" t="0" r="0" b="0"/>
             <wp:docPr id="8" name="Image 8"/>
-            <wp:cNvGraphicFramePr>
-              <a:graphicFrameLocks xmlns:a="http://schemas.openxmlformats.org/drawingml/2006/main" noChangeAspect="1"/>
-            </wp:cNvGraphicFramePr>
-            <a:graphic xmlns:a="http://schemas.openxmlformats.org/drawingml/2006/main">
-              <a:graphicData uri="http://schemas.openxmlformats.org/drawingml/2006/picture">
-                <pic:pic xmlns:pic="http://schemas.openxmlformats.org/drawingml/2006/picture">
-                  <pic:nvPicPr>
-                    <pic:cNvPr id="1" name=""/>
-                    <pic:cNvPicPr/>
-                  </pic:nvPicPr>
-                  <pic:blipFill>
-                    <a:blip r:embed="rId10"/>
-                    <a:stretch>
-                      <a:fillRect/>
-                    </a:stretch>
-                  </pic:blipFill>
-                  <pic:spPr>
-                    <a:xfrm>
-                      <a:off x="0" y="0"/>
-                      <a:ext cx="4796922" cy="1582136"/>
-                    </a:xfrm>
-                    <a:prstGeom prst="rect">
-                      <a:avLst/>
-                    </a:prstGeom>
-                  </pic:spPr>
-                </pic:pic>
-              </a:graphicData>
-            </a:graphic>
-          </wp:inline>
-        </w:drawing>
-      </w:r>
-    </w:p>
-    <w:p/>
-    <w:p>
-      <w:r>
-        <w:t xml:space="preserve">Une fois l’image dans ce format, la méthode privée </w:t>
-      </w:r>
-      <w:proofErr w:type="spellStart"/>
-      <w:r>
-        <w:rPr>
-          <w:i/>
-        </w:rPr>
-        <w:t>resizeImage</w:t>
-      </w:r>
-      <w:proofErr w:type="spellEnd"/>
-      <w:r>
-        <w:rPr>
-          <w:i/>
-        </w:rPr>
-        <w:t xml:space="preserve"> </w:t>
-      </w:r>
-      <w:r>
-        <w:t>est appelée avec les paramètres de hauteur et de largeur voulus pour la transformation de l’image originale. Comme nous voulons une image rapetissée et une agrandie, elle est appelée deux fois.</w:t>
-      </w:r>
-    </w:p>
-    <w:p>
-      <w:r>
-        <w:drawing>
-          <wp:inline distT="0" distB="0" distL="0" distR="0" wp14:anchorId="5FBD8E5B" wp14:editId="0DA54300">
-            <wp:extent cx="4932791" cy="1361316"/>
-            <wp:effectExtent l="0" t="0" r="0" b="0"/>
-            <wp:docPr id="9" name="Image 9"/>
-            <wp:cNvGraphicFramePr>
-              <a:graphicFrameLocks xmlns:a="http://schemas.openxmlformats.org/drawingml/2006/main" noChangeAspect="1"/>
-            </wp:cNvGraphicFramePr>
-            <a:graphic xmlns:a="http://schemas.openxmlformats.org/drawingml/2006/main">
-              <a:graphicData uri="http://schemas.openxmlformats.org/drawingml/2006/picture">
-                <pic:pic xmlns:pic="http://schemas.openxmlformats.org/drawingml/2006/picture">
-                  <pic:nvPicPr>
-                    <pic:cNvPr id="1" name=""/>
-                    <pic:cNvPicPr/>
-                  </pic:nvPicPr>
-                  <pic:blipFill>
-                    <a:blip r:embed="rId11"/>
-                    <a:stretch>
-                      <a:fillRect/>
-                    </a:stretch>
-                  </pic:blipFill>
-                  <pic:spPr>
-                    <a:xfrm>
-                      <a:off x="0" y="0"/>
-                      <a:ext cx="4982768" cy="1375108"/>
-                    </a:xfrm>
-                    <a:prstGeom prst="rect">
-                      <a:avLst/>
-                    </a:prstGeom>
-                  </pic:spPr>
-                </pic:pic>
-              </a:graphicData>
-            </a:graphic>
-          </wp:inline>
-        </w:drawing>
-      </w:r>
-    </w:p>
-    <w:p/>
-    <w:p>
-      <w:r>
-        <w:t xml:space="preserve">Les images obtenues sont ensuite reconverties en base64 grâce à la méthode privée </w:t>
-      </w:r>
-      <w:r>
-        <w:rPr>
-          <w:i/>
-        </w:rPr>
-        <w:t>imgToBase64String</w:t>
-      </w:r>
-      <w:r>
-        <w:t>.</w:t>
-      </w:r>
-    </w:p>
-    <w:p>
-      <w:r>
-        <w:drawing>
-          <wp:inline distT="0" distB="0" distL="0" distR="0" wp14:anchorId="0C8A78C3" wp14:editId="55335968">
-            <wp:extent cx="4201271" cy="1673430"/>
-            <wp:effectExtent l="0" t="0" r="0" b="0"/>
-            <wp:docPr id="10" name="Image 10"/>
-            <wp:cNvGraphicFramePr>
-              <a:graphicFrameLocks xmlns:a="http://schemas.openxmlformats.org/drawingml/2006/main" noChangeAspect="1"/>
-            </wp:cNvGraphicFramePr>
-            <a:graphic xmlns:a="http://schemas.openxmlformats.org/drawingml/2006/main">
-              <a:graphicData uri="http://schemas.openxmlformats.org/drawingml/2006/picture">
-                <pic:pic xmlns:pic="http://schemas.openxmlformats.org/drawingml/2006/picture">
-                  <pic:nvPicPr>
-                    <pic:cNvPr id="1" name=""/>
-                    <pic:cNvPicPr/>
-                  </pic:nvPicPr>
-                  <pic:blipFill>
-                    <a:blip r:embed="rId12"/>
-                    <a:stretch>
-                      <a:fillRect/>
-                    </a:stretch>
-                  </pic:blipFill>
-                  <pic:spPr>
-                    <a:xfrm>
-                      <a:off x="0" y="0"/>
-                      <a:ext cx="4211834" cy="1677638"/>
-                    </a:xfrm>
-                    <a:prstGeom prst="rect">
-                      <a:avLst/>
-                    </a:prstGeom>
-                  </pic:spPr>
-                </pic:pic>
-              </a:graphicData>
-            </a:graphic>
-          </wp:inline>
-        </w:drawing>
-      </w:r>
-    </w:p>
-    <w:p/>
-    <w:p>
-      <w:r>
-        <w:t xml:space="preserve">Nous avons maintenant trois chaines de caractère, correspondant chacune à une image de différentes tailles. </w:t>
-      </w:r>
-      <w:r>
-        <w:t xml:space="preserve">Un objet de type </w:t>
-      </w:r>
-      <w:proofErr w:type="spellStart"/>
-      <w:r>
-        <w:t>ResizeResponse</w:t>
-      </w:r>
-      <w:proofErr w:type="spellEnd"/>
-      <w:r>
-        <w:t xml:space="preserve"> est alors construit avec ces chaines de caractère, puis cet objet est sérialisé en JSON avant d’être envoyé vers P4.</w:t>
-      </w:r>
-    </w:p>
-    <w:p/>
-    <w:p>
-      <w:r>
-        <w:t>Pour l’envoi vers P4, un nouveau canal de communication est créé, puis on envoi le JSON créé précédemment vers l’échangeur avec la clé de routage « tp2.save ».</w:t>
-      </w:r>
-    </w:p>
-    <w:p/>
-    <w:p>
-      <w:r>
-        <w:t xml:space="preserve">Voici une capture d’écran de la méthode </w:t>
-      </w:r>
-      <w:r>
-        <w:rPr>
-          <w:i/>
-        </w:rPr>
-        <w:t>main</w:t>
-      </w:r>
-      <w:r>
-        <w:t xml:space="preserve"> de P3 :</w:t>
-      </w:r>
-    </w:p>
-    <w:p/>
-    <w:p>
-      <w:r>
-        <w:rPr>
-          <w:noProof/>
-        </w:rPr>
-        <w:lastRenderedPageBreak/>
-        <w:drawing>
-          <wp:inline distT="0" distB="0" distL="0" distR="0" wp14:anchorId="666BF23D" wp14:editId="5639078B">
-            <wp:extent cx="5200153" cy="6444218"/>
-            <wp:effectExtent l="0" t="0" r="635" b="0"/>
-            <wp:docPr id="11" name="Image 11"/>
             <wp:cNvGraphicFramePr>
               <a:graphicFrameLocks xmlns:a="http://schemas.openxmlformats.org/drawingml/2006/main" noChangeAspect="1"/>
             </wp:cNvGraphicFramePr>
@@ -1014,7 +2427,7 @@
                   <pic:spPr>
                     <a:xfrm>
                       <a:off x="0" y="0"/>
-                      <a:ext cx="5209555" cy="6455869"/>
+                      <a:ext cx="4796922" cy="1582136"/>
                     </a:xfrm>
                     <a:prstGeom prst="rect">
                       <a:avLst/>
@@ -1029,138 +2442,37 @@
     </w:p>
     <w:p/>
     <w:p>
-      <w:pPr>
-        <w:pStyle w:val="Titre2"/>
-      </w:pPr>
-      <w:r>
-        <w:t>Problèmes rencontrés</w:t>
-      </w:r>
-    </w:p>
-    <w:p>
-      <w:r>
-        <w:t xml:space="preserve">La modification de la taille des images m’a posé quelques problèmes, en commençant par trouver une librairie simple à utiliser qui offrait cette fonctionnalité. J’ai trouvé la librairie </w:t>
+      <w:r>
+        <w:t xml:space="preserve">Une fois l’image dans ce format, la méthode privée </w:t>
       </w:r>
       <w:proofErr w:type="spellStart"/>
       <w:r>
-        <w:t>ImgScalr</w:t>
+        <w:rPr>
+          <w:i/>
+        </w:rPr>
+        <w:t>resizeImage</w:t>
       </w:r>
       <w:proofErr w:type="spellEnd"/>
       <w:r>
-        <w:t xml:space="preserve">, mais très peu de documentation la concernant. Finalement son utilisation s’est révélée plutôt simple. Au niveau de </w:t>
-      </w:r>
-      <w:proofErr w:type="spellStart"/>
-      <w:r>
-        <w:t>RabbitMQ</w:t>
-      </w:r>
-      <w:proofErr w:type="spellEnd"/>
-      <w:r>
-        <w:t xml:space="preserve">, j’ai eu peu de problèmes car j’avais déjà réalisé P3. </w:t>
-      </w:r>
-    </w:p>
-    <w:p/>
-    <w:p/>
-    <w:p>
-      <w:pPr>
-        <w:pStyle w:val="Titre1"/>
-        <w:numPr>
-          <w:ilvl w:val="0"/>
-          <w:numId w:val="2"/>
-        </w:numPr>
-      </w:pPr>
-      <w:r>
-        <w:lastRenderedPageBreak/>
-        <w:t>Programme P4.java</w:t>
-      </w:r>
-    </w:p>
-    <w:p>
-      <w:pPr>
-        <w:pStyle w:val="Corpsdetexte"/>
-      </w:pPr>
-      <w:r>
-        <w:t>À faire par Alexandre</w:t>
-      </w:r>
-    </w:p>
-    <w:p>
-      <w:pPr>
-        <w:pStyle w:val="Titre2"/>
-        <w:numPr>
-          <w:ilvl w:val="1"/>
-          <w:numId w:val="2"/>
-        </w:numPr>
-      </w:pPr>
-      <w:r>
-        <w:t>Problèmes rencontrés</w:t>
-      </w:r>
-    </w:p>
-    <w:p>
-      <w:pPr>
-        <w:pStyle w:val="Titre1"/>
-        <w:numPr>
-          <w:ilvl w:val="0"/>
-          <w:numId w:val="2"/>
-        </w:numPr>
-      </w:pPr>
-      <w:r>
-        <w:t>DatabaseHelper.java</w:t>
-      </w:r>
-    </w:p>
-    <w:p>
-      <w:pPr>
-        <w:pStyle w:val="Corpsdetexte"/>
-      </w:pPr>
-      <w:r>
-        <w:t>À compléter par Alexandre</w:t>
-      </w:r>
-    </w:p>
-    <w:p>
-      <w:pPr>
-        <w:pStyle w:val="Corpsdetexte"/>
-      </w:pPr>
-    </w:p>
-    <w:p>
-      <w:pPr>
-        <w:pStyle w:val="Titre1"/>
-      </w:pPr>
-      <w:r>
-        <w:t>Response.java</w:t>
-      </w:r>
-    </w:p>
-    <w:p>
-      <w:r>
-        <w:t xml:space="preserve">Classe mère des classes </w:t>
-      </w:r>
-      <w:proofErr w:type="spellStart"/>
-      <w:r>
-        <w:t>TranslationResponse</w:t>
-      </w:r>
-      <w:proofErr w:type="spellEnd"/>
-      <w:r>
-        <w:t xml:space="preserve"> et </w:t>
-      </w:r>
-      <w:proofErr w:type="spellStart"/>
-      <w:r>
-        <w:t>ResizeResponse</w:t>
-      </w:r>
-      <w:proofErr w:type="spellEnd"/>
-      <w:r>
-        <w:t xml:space="preserve">, créée car ces deux classes contiennent la propriété « </w:t>
-      </w:r>
-      <w:proofErr w:type="spellStart"/>
-      <w:r>
-        <w:t>orig</w:t>
-      </w:r>
-      <w:proofErr w:type="spellEnd"/>
-      <w:r>
-        <w:t xml:space="preserve"> ». Effectivement, dans les deux cas l’image ou le texte original doit être réacheminé vers P4.</w:t>
-      </w:r>
-    </w:p>
-    <w:p>
-      <w:r>
+        <w:rPr>
+          <w:i/>
+        </w:rPr>
+        <w:t xml:space="preserve"> </w:t>
+      </w:r>
+      <w:r>
+        <w:t>est appelée avec les paramètres de hauteur et de largeur voulus pour la transformation de l’image originale. Comme nous voulons une image rapetissée et une agrandie, elle est appelée deux fois.</w:t>
+      </w:r>
+    </w:p>
+    <w:p>
+      <w:r>
+        <w:rPr>
+          <w:noProof/>
+        </w:rPr>
         <w:drawing>
-          <wp:inline distT="0" distB="0" distL="0" distR="0" wp14:anchorId="1ED30603" wp14:editId="5808581B">
-            <wp:extent cx="2076877" cy="1550505"/>
+          <wp:inline distT="0" distB="0" distL="0" distR="0" wp14:anchorId="5FBD8E5B" wp14:editId="0DA54300">
+            <wp:extent cx="4932791" cy="1361316"/>
             <wp:effectExtent l="0" t="0" r="0" b="0"/>
-            <wp:docPr id="12" name="Image 12"/>
+            <wp:docPr id="9" name="Image 9"/>
             <wp:cNvGraphicFramePr>
               <a:graphicFrameLocks xmlns:a="http://schemas.openxmlformats.org/drawingml/2006/main" noChangeAspect="1"/>
             </wp:cNvGraphicFramePr>
@@ -1180,7 +2492,7 @@
                   <pic:spPr>
                     <a:xfrm>
                       <a:off x="0" y="0"/>
-                      <a:ext cx="2096307" cy="1565010"/>
+                      <a:ext cx="4982768" cy="1375108"/>
                     </a:xfrm>
                     <a:prstGeom prst="rect">
                       <a:avLst/>
@@ -1193,26 +2505,31 @@
         </w:drawing>
       </w:r>
     </w:p>
-    <w:p>
-      <w:pPr>
-        <w:pStyle w:val="Titre1"/>
-      </w:pPr>
-      <w:r>
-        <w:t>TranslationResponse.java</w:t>
-      </w:r>
-    </w:p>
-    <w:p>
-      <w:r>
-        <w:t>Cette classe sert uniquement à la sérialisation/désérialisation JSON avec la libraire Jackson. Elle est utilisée dans la classe P2 et hérite de Response.java.</w:t>
-      </w:r>
-    </w:p>
-    <w:p>
-      <w:r>
+    <w:p/>
+    <w:p>
+      <w:r>
+        <w:t xml:space="preserve">Les images obtenues sont ensuite reconverties en base64 grâce à la méthode privée </w:t>
+      </w:r>
+      <w:r>
+        <w:rPr>
+          <w:i/>
+        </w:rPr>
+        <w:t>imgToBase64String</w:t>
+      </w:r>
+      <w:r>
+        <w:t>.</w:t>
+      </w:r>
+    </w:p>
+    <w:p>
+      <w:r>
+        <w:rPr>
+          <w:noProof/>
+        </w:rPr>
         <w:drawing>
-          <wp:inline distT="0" distB="0" distL="0" distR="0" wp14:anchorId="14723BC5" wp14:editId="551F3E3D">
-            <wp:extent cx="2178657" cy="3224986"/>
+          <wp:inline distT="0" distB="0" distL="0" distR="0" wp14:anchorId="0C8A78C3" wp14:editId="55335968">
+            <wp:extent cx="4201271" cy="1673430"/>
             <wp:effectExtent l="0" t="0" r="0" b="0"/>
-            <wp:docPr id="13" name="Image 13"/>
+            <wp:docPr id="10" name="Image 10"/>
             <wp:cNvGraphicFramePr>
               <a:graphicFrameLocks xmlns:a="http://schemas.openxmlformats.org/drawingml/2006/main" noChangeAspect="1"/>
             </wp:cNvGraphicFramePr>
@@ -1232,7 +2549,7 @@
                   <pic:spPr>
                     <a:xfrm>
                       <a:off x="0" y="0"/>
-                      <a:ext cx="2196384" cy="3251227"/>
+                      <a:ext cx="4211834" cy="1677638"/>
                     </a:xfrm>
                     <a:prstGeom prst="rect">
                       <a:avLst/>
@@ -1245,33 +2562,56 @@
         </w:drawing>
       </w:r>
     </w:p>
-    <w:p>
-      <w:pPr>
-        <w:pStyle w:val="Titre1"/>
-      </w:pPr>
+    <w:p/>
+    <w:p>
+      <w:r>
+        <w:t xml:space="preserve">Nous avons maintenant trois chaines de caractère, correspondant chacune à une image de différentes tailles. </w:t>
+      </w:r>
+      <w:r>
+        <w:t xml:space="preserve">Un objet de type </w:t>
+      </w:r>
+      <w:proofErr w:type="spellStart"/>
+      <w:r>
+        <w:t>ResizeResponse</w:t>
+      </w:r>
+      <w:proofErr w:type="spellEnd"/>
+      <w:r>
+        <w:t xml:space="preserve"> est alors construit avec ces chaines de caractère, puis cet objet est sérialisé en JSON avant d’être envoyé vers P4.</w:t>
+      </w:r>
+    </w:p>
+    <w:p/>
+    <w:p>
+      <w:r>
+        <w:t>Pour l’envoi vers P4, un nouveau canal de communication est créé, puis on envoi le JSON créé précédemment vers l’échangeur avec la clé de routage « tp2.save ».</w:t>
+      </w:r>
+    </w:p>
+    <w:p/>
+    <w:p>
       <w:r>
         <w:lastRenderedPageBreak/>
-        <w:t>ResizeResponse.java</w:t>
-      </w:r>
-    </w:p>
-    <w:p>
-      <w:r>
-        <w:t>Cette classe sert uniquement à la sérialisation/désérialisation JSON avec la libraire Jackson. Elle est utilisée dans la classe P</w:t>
-      </w:r>
-      <w:r>
-        <w:t>3</w:t>
-      </w:r>
-      <w:r>
-        <w:t xml:space="preserve"> et hérite de Response.java.</w:t>
-      </w:r>
-    </w:p>
-    <w:p>
-      <w:r>
+        <w:t xml:space="preserve">Voici une capture d’écran de la méthode </w:t>
+      </w:r>
+      <w:r>
+        <w:rPr>
+          <w:i/>
+        </w:rPr>
+        <w:t>main</w:t>
+      </w:r>
+      <w:r>
+        <w:t xml:space="preserve"> de P3 :</w:t>
+      </w:r>
+    </w:p>
+    <w:p/>
+    <w:p>
+      <w:r>
+        <w:rPr>
+          <w:noProof/>
+        </w:rPr>
         <w:drawing>
-          <wp:inline distT="0" distB="0" distL="0" distR="0" wp14:anchorId="5FA668CA" wp14:editId="6DB21CE7">
-            <wp:extent cx="2084201" cy="2544417"/>
-            <wp:effectExtent l="0" t="0" r="0" b="0"/>
-            <wp:docPr id="14" name="Image 14"/>
+          <wp:inline distT="0" distB="0" distL="0" distR="0" wp14:anchorId="666BF23D" wp14:editId="5639078B">
+            <wp:extent cx="5200153" cy="6444218"/>
+            <wp:effectExtent l="0" t="0" r="635" b="0"/>
+            <wp:docPr id="11" name="Image 11"/>
             <wp:cNvGraphicFramePr>
               <a:graphicFrameLocks xmlns:a="http://schemas.openxmlformats.org/drawingml/2006/main" noChangeAspect="1"/>
             </wp:cNvGraphicFramePr>
@@ -1291,6 +2631,523 @@
                   <pic:spPr>
                     <a:xfrm>
                       <a:off x="0" y="0"/>
+                      <a:ext cx="5209555" cy="6455869"/>
+                    </a:xfrm>
+                    <a:prstGeom prst="rect">
+                      <a:avLst/>
+                    </a:prstGeom>
+                  </pic:spPr>
+                </pic:pic>
+              </a:graphicData>
+            </a:graphic>
+          </wp:inline>
+        </w:drawing>
+      </w:r>
+    </w:p>
+    <w:p/>
+    <w:p>
+      <w:pPr>
+        <w:pStyle w:val="Titre2"/>
+      </w:pPr>
+      <w:bookmarkStart w:id="7" w:name="_Toc511643200"/>
+      <w:r>
+        <w:t>Problèmes rencontrés</w:t>
+      </w:r>
+      <w:bookmarkEnd w:id="7"/>
+    </w:p>
+    <w:p>
+      <w:r>
+        <w:t xml:space="preserve">La modification de la taille des images m’a posé quelques problèmes, en commençant par trouver une librairie simple à utiliser qui offrait cette fonctionnalité. J’ai trouvé la librairie </w:t>
+      </w:r>
+      <w:proofErr w:type="spellStart"/>
+      <w:r>
+        <w:t>ImgScalr</w:t>
+      </w:r>
+      <w:proofErr w:type="spellEnd"/>
+      <w:r>
+        <w:t xml:space="preserve">, mais très peu de documentation la concernant. Finalement son utilisation s’est révélée plutôt simple. Au niveau de </w:t>
+      </w:r>
+      <w:proofErr w:type="spellStart"/>
+      <w:r>
+        <w:t>RabbitMQ</w:t>
+      </w:r>
+      <w:proofErr w:type="spellEnd"/>
+      <w:r>
+        <w:t xml:space="preserve">, j’ai eu peu de problèmes car j’avais déjà réalisé P3. </w:t>
+      </w:r>
+    </w:p>
+    <w:p/>
+    <w:p/>
+    <w:p>
+      <w:pPr>
+        <w:pStyle w:val="Titre1"/>
+        <w:numPr>
+          <w:ilvl w:val="0"/>
+          <w:numId w:val="2"/>
+        </w:numPr>
+      </w:pPr>
+      <w:bookmarkStart w:id="8" w:name="_Toc511643201"/>
+      <w:r>
+        <w:lastRenderedPageBreak/>
+        <w:t>Programme P4.java</w:t>
+      </w:r>
+      <w:bookmarkEnd w:id="8"/>
+    </w:p>
+    <w:p>
+      <w:pPr>
+        <w:pStyle w:val="Corpsdetexte"/>
+      </w:pPr>
+      <w:r>
+        <w:t>À faire par Alexandre</w:t>
+      </w:r>
+    </w:p>
+    <w:p>
+      <w:pPr>
+        <w:pStyle w:val="Titre2"/>
+        <w:numPr>
+          <w:ilvl w:val="1"/>
+          <w:numId w:val="2"/>
+        </w:numPr>
+      </w:pPr>
+      <w:bookmarkStart w:id="9" w:name="_Toc511643202"/>
+      <w:r>
+        <w:t>Problèmes rencontrés</w:t>
+      </w:r>
+      <w:bookmarkEnd w:id="9"/>
+    </w:p>
+    <w:p>
+      <w:pPr>
+        <w:pStyle w:val="Titre2"/>
+        <w:numPr>
+          <w:ilvl w:val="1"/>
+          <w:numId w:val="2"/>
+        </w:numPr>
+      </w:pPr>
+      <w:bookmarkStart w:id="10" w:name="_Toc511643203"/>
+      <w:r>
+        <w:t>Démonstration de l’exécution</w:t>
+      </w:r>
+      <w:bookmarkEnd w:id="10"/>
+    </w:p>
+    <w:p>
+      <w:r>
+        <w:t>Pour lancer le programme P4, il suffit d’utiliser notre script run.sh qui permet de lancer nos programmes java avec le bon classpath, afin de pouvoir utiliser tous les jars du dossier courant.</w:t>
+      </w:r>
+    </w:p>
+    <w:p/>
+    <w:p>
+      <w:r>
+        <w:t>Nous aurions pu ajouter le dossier du travail dans le classpath de nos machines virtuelles, mais comme elles servent aussi à d’autre chose, j’ai préféré faire un script. Ce script permet aussi de lancer nos programmes depuis d’autres machine dont nos ordinateurs portables qui sont configurés différemment.</w:t>
+      </w:r>
+    </w:p>
+    <w:p/>
+    <w:p>
+      <w:r>
+        <w:t>En bref, pour lancer P4, il faut taper la commande suivante :</w:t>
+      </w:r>
+    </w:p>
+    <w:p/>
+    <w:p>
+      <w:pPr>
+        <w:pStyle w:val="Lgende"/>
+      </w:pPr>
+      <w:r>
+        <w:t>./run.sh P4</w:t>
+      </w:r>
+    </w:p>
+    <w:p/>
+    <w:p>
+      <w:r>
+        <w:t>Cela nous donne le résultat suivant :</w:t>
+      </w:r>
+    </w:p>
+    <w:p>
+      <w:r>
+        <w:rPr>
+          <w:noProof/>
+        </w:rPr>
+        <w:drawing>
+          <wp:inline distT="0" distB="0" distL="0" distR="0" wp14:anchorId="6FF8A3A1" wp14:editId="6D4A6368">
+            <wp:extent cx="3800475" cy="502081"/>
+            <wp:effectExtent l="0" t="0" r="0" b="0"/>
+            <wp:docPr id="16" name="Image 16"/>
+            <wp:cNvGraphicFramePr>
+              <a:graphicFrameLocks xmlns:a="http://schemas.openxmlformats.org/drawingml/2006/main" noChangeAspect="1"/>
+            </wp:cNvGraphicFramePr>
+            <a:graphic xmlns:a="http://schemas.openxmlformats.org/drawingml/2006/main">
+              <a:graphicData uri="http://schemas.openxmlformats.org/drawingml/2006/picture">
+                <pic:pic xmlns:pic="http://schemas.openxmlformats.org/drawingml/2006/picture">
+                  <pic:nvPicPr>
+                    <pic:cNvPr id="1" name=""/>
+                    <pic:cNvPicPr/>
+                  </pic:nvPicPr>
+                  <pic:blipFill>
+                    <a:blip r:embed="rId17"/>
+                    <a:stretch>
+                      <a:fillRect/>
+                    </a:stretch>
+                  </pic:blipFill>
+                  <pic:spPr>
+                    <a:xfrm>
+                      <a:off x="0" y="0"/>
+                      <a:ext cx="3903364" cy="515674"/>
+                    </a:xfrm>
+                    <a:prstGeom prst="rect">
+                      <a:avLst/>
+                    </a:prstGeom>
+                  </pic:spPr>
+                </pic:pic>
+              </a:graphicData>
+            </a:graphic>
+          </wp:inline>
+        </w:drawing>
+      </w:r>
+    </w:p>
+    <w:p/>
+    <w:p>
+      <w:r>
+        <w:t>Ensuite, lorsque P1 a envoyé ses messages à P2 et P3 et que leurs traitements sont complétés, P4 reçoit les résultats et affiche ceci :</w:t>
+      </w:r>
+    </w:p>
+    <w:p/>
+    <w:p>
+      <w:r>
+        <w:rPr>
+          <w:noProof/>
+        </w:rPr>
+        <w:drawing>
+          <wp:inline distT="0" distB="0" distL="0" distR="0" wp14:anchorId="3BF6FFAB" wp14:editId="0A3CBCFA">
+            <wp:extent cx="4705350" cy="1209368"/>
+            <wp:effectExtent l="0" t="0" r="0" b="0"/>
+            <wp:docPr id="17" name="Image 17"/>
+            <wp:cNvGraphicFramePr>
+              <a:graphicFrameLocks xmlns:a="http://schemas.openxmlformats.org/drawingml/2006/main" noChangeAspect="1"/>
+            </wp:cNvGraphicFramePr>
+            <a:graphic xmlns:a="http://schemas.openxmlformats.org/drawingml/2006/main">
+              <a:graphicData uri="http://schemas.openxmlformats.org/drawingml/2006/picture">
+                <pic:pic xmlns:pic="http://schemas.openxmlformats.org/drawingml/2006/picture">
+                  <pic:nvPicPr>
+                    <pic:cNvPr id="1" name=""/>
+                    <pic:cNvPicPr/>
+                  </pic:nvPicPr>
+                  <pic:blipFill>
+                    <a:blip r:embed="rId18"/>
+                    <a:stretch>
+                      <a:fillRect/>
+                    </a:stretch>
+                  </pic:blipFill>
+                  <pic:spPr>
+                    <a:xfrm>
+                      <a:off x="0" y="0"/>
+                      <a:ext cx="4793320" cy="1231978"/>
+                    </a:xfrm>
+                    <a:prstGeom prst="rect">
+                      <a:avLst/>
+                    </a:prstGeom>
+                  </pic:spPr>
+                </pic:pic>
+              </a:graphicData>
+            </a:graphic>
+          </wp:inline>
+        </w:drawing>
+      </w:r>
+    </w:p>
+    <w:p/>
+    <w:p>
+      <w:r>
+        <w:rPr>
+          <w:noProof/>
+        </w:rPr>
+        <w:drawing>
+          <wp:inline distT="0" distB="0" distL="0" distR="0" wp14:anchorId="3AE70E56" wp14:editId="57C30F23">
+            <wp:extent cx="6029325" cy="1171159"/>
+            <wp:effectExtent l="0" t="0" r="0" b="0"/>
+            <wp:docPr id="18" name="Image 18"/>
+            <wp:cNvGraphicFramePr>
+              <a:graphicFrameLocks xmlns:a="http://schemas.openxmlformats.org/drawingml/2006/main" noChangeAspect="1"/>
+            </wp:cNvGraphicFramePr>
+            <a:graphic xmlns:a="http://schemas.openxmlformats.org/drawingml/2006/main">
+              <a:graphicData uri="http://schemas.openxmlformats.org/drawingml/2006/picture">
+                <pic:pic xmlns:pic="http://schemas.openxmlformats.org/drawingml/2006/picture">
+                  <pic:nvPicPr>
+                    <pic:cNvPr id="1" name=""/>
+                    <pic:cNvPicPr/>
+                  </pic:nvPicPr>
+                  <pic:blipFill>
+                    <a:blip r:embed="rId19"/>
+                    <a:stretch>
+                      <a:fillRect/>
+                    </a:stretch>
+                  </pic:blipFill>
+                  <pic:spPr>
+                    <a:xfrm>
+                      <a:off x="0" y="0"/>
+                      <a:ext cx="6043331" cy="1173880"/>
+                    </a:xfrm>
+                    <a:prstGeom prst="rect">
+                      <a:avLst/>
+                    </a:prstGeom>
+                  </pic:spPr>
+                </pic:pic>
+              </a:graphicData>
+            </a:graphic>
+          </wp:inline>
+        </w:drawing>
+      </w:r>
+    </w:p>
+    <w:p/>
+    <w:p>
+      <w:r>
+        <w:t>On peut voir ici que pour le texte traduit P4 reçoit et affiche le texte original, ainsi que la traduction.</w:t>
+      </w:r>
+    </w:p>
+    <w:p>
+      <w:r>
+        <w:t>C’est le même principe pour les images, même s’il est impossible de le montrer dans la capture précédente. En effet, P4 reçoit l’image originale, ainsi que les deux images redimensionnées.</w:t>
+      </w:r>
+    </w:p>
+    <w:p/>
+    <w:p>
+      <w:r>
+        <w:t xml:space="preserve">Après chaque réception, P4 enregistre les résultats dans la base de données sur notre cluster utilisant Galera cluster et </w:t>
+      </w:r>
+      <w:proofErr w:type="spellStart"/>
+      <w:r>
+        <w:t>MariaDB</w:t>
+      </w:r>
+      <w:proofErr w:type="spellEnd"/>
+      <w:r>
+        <w:t>. Si l’enregistrement a été effectué avec succès, P4 affiche « ok ».</w:t>
+      </w:r>
+    </w:p>
+    <w:p>
+      <w:pPr>
+        <w:pStyle w:val="Titre1"/>
+        <w:numPr>
+          <w:ilvl w:val="0"/>
+          <w:numId w:val="2"/>
+        </w:numPr>
+      </w:pPr>
+      <w:bookmarkStart w:id="11" w:name="_Toc511643204"/>
+      <w:r>
+        <w:lastRenderedPageBreak/>
+        <w:t>DatabaseHelper.java</w:t>
+      </w:r>
+      <w:bookmarkEnd w:id="11"/>
+    </w:p>
+    <w:p>
+      <w:pPr>
+        <w:pStyle w:val="Corpsdetexte"/>
+      </w:pPr>
+      <w:r>
+        <w:t>À compléter par Alexandre</w:t>
+      </w:r>
+    </w:p>
+    <w:p>
+      <w:pPr>
+        <w:pStyle w:val="Corpsdetexte"/>
+      </w:pPr>
+    </w:p>
+    <w:p>
+      <w:pPr>
+        <w:rPr>
+          <w:rFonts w:ascii="Liberation Sans" w:hAnsi="Liberation Sans"/>
+          <w:b/>
+          <w:bCs/>
+          <w:sz w:val="36"/>
+          <w:szCs w:val="36"/>
+        </w:rPr>
+      </w:pPr>
+      <w:r>
+        <w:br w:type="page"/>
+      </w:r>
+    </w:p>
+    <w:p>
+      <w:pPr>
+        <w:pStyle w:val="Titre1"/>
+      </w:pPr>
+      <w:bookmarkStart w:id="12" w:name="_Toc511643205"/>
+      <w:r>
+        <w:lastRenderedPageBreak/>
+        <w:t>Response.java</w:t>
+      </w:r>
+      <w:bookmarkEnd w:id="12"/>
+    </w:p>
+    <w:p>
+      <w:r>
+        <w:t xml:space="preserve">Classe mère des classes </w:t>
+      </w:r>
+      <w:proofErr w:type="spellStart"/>
+      <w:r>
+        <w:t>TranslationResponse</w:t>
+      </w:r>
+      <w:proofErr w:type="spellEnd"/>
+      <w:r>
+        <w:t xml:space="preserve"> et </w:t>
+      </w:r>
+      <w:proofErr w:type="spellStart"/>
+      <w:r>
+        <w:t>ResizeResponse</w:t>
+      </w:r>
+      <w:proofErr w:type="spellEnd"/>
+      <w:r>
+        <w:t xml:space="preserve">, créée car ces deux classes contiennent la propriété « </w:t>
+      </w:r>
+      <w:proofErr w:type="spellStart"/>
+      <w:r>
+        <w:t>orig</w:t>
+      </w:r>
+      <w:proofErr w:type="spellEnd"/>
+      <w:r>
+        <w:t xml:space="preserve"> ». Effectivement, dans les deux cas l’image ou le texte original doit être réacheminé vers P4.</w:t>
+      </w:r>
+    </w:p>
+    <w:p/>
+    <w:p>
+      <w:r>
+        <w:rPr>
+          <w:noProof/>
+        </w:rPr>
+        <w:drawing>
+          <wp:inline distT="0" distB="0" distL="0" distR="0" wp14:anchorId="1ED30603" wp14:editId="5808581B">
+            <wp:extent cx="2076877" cy="1550505"/>
+            <wp:effectExtent l="0" t="0" r="0" b="0"/>
+            <wp:docPr id="12" name="Image 12"/>
+            <wp:cNvGraphicFramePr>
+              <a:graphicFrameLocks xmlns:a="http://schemas.openxmlformats.org/drawingml/2006/main" noChangeAspect="1"/>
+            </wp:cNvGraphicFramePr>
+            <a:graphic xmlns:a="http://schemas.openxmlformats.org/drawingml/2006/main">
+              <a:graphicData uri="http://schemas.openxmlformats.org/drawingml/2006/picture">
+                <pic:pic xmlns:pic="http://schemas.openxmlformats.org/drawingml/2006/picture">
+                  <pic:nvPicPr>
+                    <pic:cNvPr id="1" name=""/>
+                    <pic:cNvPicPr/>
+                  </pic:nvPicPr>
+                  <pic:blipFill>
+                    <a:blip r:embed="rId20"/>
+                    <a:stretch>
+                      <a:fillRect/>
+                    </a:stretch>
+                  </pic:blipFill>
+                  <pic:spPr>
+                    <a:xfrm>
+                      <a:off x="0" y="0"/>
+                      <a:ext cx="2096307" cy="1565010"/>
+                    </a:xfrm>
+                    <a:prstGeom prst="rect">
+                      <a:avLst/>
+                    </a:prstGeom>
+                  </pic:spPr>
+                </pic:pic>
+              </a:graphicData>
+            </a:graphic>
+          </wp:inline>
+        </w:drawing>
+      </w:r>
+    </w:p>
+    <w:p>
+      <w:pPr>
+        <w:pStyle w:val="Titre1"/>
+      </w:pPr>
+      <w:bookmarkStart w:id="13" w:name="_Toc511643206"/>
+      <w:r>
+        <w:t>TranslationResponse.java</w:t>
+      </w:r>
+      <w:bookmarkEnd w:id="13"/>
+    </w:p>
+    <w:p>
+      <w:r>
+        <w:t>Cette classe sert uniquement à la sérialisation/désérialisation JSON avec la libraire Jackson. Elle est utilisée dans la classe P2 et hérite de Response.java.</w:t>
+      </w:r>
+    </w:p>
+    <w:p>
+      <w:r>
+        <w:rPr>
+          <w:noProof/>
+        </w:rPr>
+        <w:drawing>
+          <wp:inline distT="0" distB="0" distL="0" distR="0" wp14:anchorId="14723BC5" wp14:editId="551F3E3D">
+            <wp:extent cx="2178657" cy="3224986"/>
+            <wp:effectExtent l="0" t="0" r="0" b="0"/>
+            <wp:docPr id="13" name="Image 13"/>
+            <wp:cNvGraphicFramePr>
+              <a:graphicFrameLocks xmlns:a="http://schemas.openxmlformats.org/drawingml/2006/main" noChangeAspect="1"/>
+            </wp:cNvGraphicFramePr>
+            <a:graphic xmlns:a="http://schemas.openxmlformats.org/drawingml/2006/main">
+              <a:graphicData uri="http://schemas.openxmlformats.org/drawingml/2006/picture">
+                <pic:pic xmlns:pic="http://schemas.openxmlformats.org/drawingml/2006/picture">
+                  <pic:nvPicPr>
+                    <pic:cNvPr id="1" name=""/>
+                    <pic:cNvPicPr/>
+                  </pic:nvPicPr>
+                  <pic:blipFill>
+                    <a:blip r:embed="rId21"/>
+                    <a:stretch>
+                      <a:fillRect/>
+                    </a:stretch>
+                  </pic:blipFill>
+                  <pic:spPr>
+                    <a:xfrm>
+                      <a:off x="0" y="0"/>
+                      <a:ext cx="2196384" cy="3251227"/>
+                    </a:xfrm>
+                    <a:prstGeom prst="rect">
+                      <a:avLst/>
+                    </a:prstGeom>
+                  </pic:spPr>
+                </pic:pic>
+              </a:graphicData>
+            </a:graphic>
+          </wp:inline>
+        </w:drawing>
+      </w:r>
+    </w:p>
+    <w:p>
+      <w:pPr>
+        <w:pStyle w:val="Titre1"/>
+      </w:pPr>
+      <w:bookmarkStart w:id="14" w:name="_Toc511643207"/>
+      <w:r>
+        <w:t>ResizeResponse.java</w:t>
+      </w:r>
+      <w:bookmarkEnd w:id="14"/>
+    </w:p>
+    <w:p>
+      <w:r>
+        <w:t>Cette classe sert uniquement à la sérialisation/désérialisation JSON avec la libraire Jackson. Elle est utilisée dans la classe P3 et hérite de Response.java.</w:t>
+      </w:r>
+    </w:p>
+    <w:p/>
+    <w:p>
+      <w:r>
+        <w:rPr>
+          <w:noProof/>
+        </w:rPr>
+        <w:lastRenderedPageBreak/>
+        <w:drawing>
+          <wp:inline distT="0" distB="0" distL="0" distR="0" wp14:anchorId="5FA668CA" wp14:editId="6DB21CE7">
+            <wp:extent cx="2084201" cy="2544417"/>
+            <wp:effectExtent l="0" t="0" r="0" b="0"/>
+            <wp:docPr id="14" name="Image 14"/>
+            <wp:cNvGraphicFramePr>
+              <a:graphicFrameLocks xmlns:a="http://schemas.openxmlformats.org/drawingml/2006/main" noChangeAspect="1"/>
+            </wp:cNvGraphicFramePr>
+            <a:graphic xmlns:a="http://schemas.openxmlformats.org/drawingml/2006/main">
+              <a:graphicData uri="http://schemas.openxmlformats.org/drawingml/2006/picture">
+                <pic:pic xmlns:pic="http://schemas.openxmlformats.org/drawingml/2006/picture">
+                  <pic:nvPicPr>
+                    <pic:cNvPr id="1" name=""/>
+                    <pic:cNvPicPr/>
+                  </pic:nvPicPr>
+                  <pic:blipFill>
+                    <a:blip r:embed="rId22"/>
+                    <a:stretch>
+                      <a:fillRect/>
+                    </a:stretch>
+                  </pic:blipFill>
+                  <pic:spPr>
+                    <a:xfrm>
+                      <a:off x="0" y="0"/>
                       <a:ext cx="2101186" cy="2565152"/>
                     </a:xfrm>
                     <a:prstGeom prst="rect">
@@ -1313,12 +3170,11 @@
           <w:numId w:val="2"/>
         </w:numPr>
       </w:pPr>
-      <w:r>
-        <w:t>S</w:t>
-      </w:r>
-      <w:r>
-        <w:t>chéma de la base de données</w:t>
-      </w:r>
+      <w:bookmarkStart w:id="15" w:name="_Toc511643208"/>
+      <w:r>
+        <w:t>Schéma de la base de données</w:t>
+      </w:r>
+      <w:bookmarkEnd w:id="15"/>
     </w:p>
     <w:p>
       <w:pPr>
@@ -1354,7 +3210,7 @@
                     </pic:cNvPicPr>
                   </pic:nvPicPr>
                   <pic:blipFill>
-                    <a:blip r:embed="rId17"/>
+                    <a:blip r:embed="rId23"/>
                     <a:stretch>
                       <a:fillRect/>
                     </a:stretch>
@@ -1401,15 +3257,16 @@
           <w:numId w:val="2"/>
         </w:numPr>
       </w:pPr>
+      <w:bookmarkStart w:id="16" w:name="_Toc511643209"/>
       <w:r>
         <w:t>Script de création des tables</w:t>
       </w:r>
+      <w:bookmarkEnd w:id="16"/>
     </w:p>
     <w:p>
       <w:pPr>
         <w:pStyle w:val="Corpsdetexte"/>
       </w:pPr>
-      <w:bookmarkStart w:id="0" w:name="_GoBack"/>
       <w:r>
         <w:rPr>
           <w:noProof/>
@@ -1440,7 +3297,7 @@
                     </pic:cNvPicPr>
                   </pic:nvPicPr>
                   <pic:blipFill>
-                    <a:blip r:embed="rId18"/>
+                    <a:blip r:embed="rId24"/>
                     <a:stretch>
                       <a:fillRect/>
                     </a:stretch>
@@ -1460,14 +3317,15 @@
           </wp:anchor>
         </w:drawing>
       </w:r>
-      <w:bookmarkEnd w:id="0"/>
     </w:p>
     <w:sectPr>
       <w:pgSz w:w="12240" w:h="15840"/>
       <w:pgMar w:top="1134" w:right="1134" w:bottom="1134" w:left="1134" w:header="0" w:footer="0" w:gutter="0"/>
+      <w:pgNumType w:start="0"/>
       <w:cols w:space="720"/>
       <w:formProt w:val="0"/>
-      <w:docGrid w:linePitch="100"/>
+      <w:titlePg/>
+      <w:docGrid w:linePitch="326"/>
     </w:sectPr>
   </w:body>
 </w:document>
@@ -2199,7 +4057,835 @@
       <w:szCs w:val="56"/>
     </w:rPr>
   </w:style>
+  <w:style w:type="paragraph" w:styleId="Sansinterligne">
+    <w:name w:val="No Spacing"/>
+    <w:link w:val="SansinterligneCar"/>
+    <w:uiPriority w:val="1"/>
+    <w:qFormat/>
+    <w:rsid w:val="00E177B5"/>
+    <w:rPr>
+      <w:rFonts w:asciiTheme="minorHAnsi" w:eastAsiaTheme="minorEastAsia" w:hAnsiTheme="minorHAnsi" w:cstheme="minorBidi"/>
+      <w:kern w:val="0"/>
+      <w:sz w:val="22"/>
+      <w:szCs w:val="22"/>
+      <w:lang w:eastAsia="fr-CA" w:bidi="ar-SA"/>
+    </w:rPr>
+  </w:style>
+  <w:style w:type="character" w:customStyle="1" w:styleId="SansinterligneCar">
+    <w:name w:val="Sans interligne Car"/>
+    <w:basedOn w:val="Policepardfaut"/>
+    <w:link w:val="Sansinterligne"/>
+    <w:uiPriority w:val="1"/>
+    <w:rsid w:val="00E177B5"/>
+    <w:rPr>
+      <w:rFonts w:asciiTheme="minorHAnsi" w:eastAsiaTheme="minorEastAsia" w:hAnsiTheme="minorHAnsi" w:cstheme="minorBidi"/>
+      <w:kern w:val="0"/>
+      <w:sz w:val="22"/>
+      <w:szCs w:val="22"/>
+      <w:lang w:eastAsia="fr-CA" w:bidi="ar-SA"/>
+    </w:rPr>
+  </w:style>
+  <w:style w:type="paragraph" w:styleId="En-ttedetabledesmatires">
+    <w:name w:val="TOC Heading"/>
+    <w:basedOn w:val="Titre1"/>
+    <w:next w:val="Normal"/>
+    <w:uiPriority w:val="39"/>
+    <w:unhideWhenUsed/>
+    <w:qFormat/>
+    <w:rsid w:val="003F45FB"/>
+    <w:pPr>
+      <w:keepLines/>
+      <w:numPr>
+        <w:numId w:val="0"/>
+      </w:numPr>
+      <w:spacing w:after="0" w:line="259" w:lineRule="auto"/>
+      <w:outlineLvl w:val="9"/>
+    </w:pPr>
+    <w:rPr>
+      <w:rFonts w:asciiTheme="majorHAnsi" w:eastAsiaTheme="majorEastAsia" w:hAnsiTheme="majorHAnsi" w:cstheme="majorBidi"/>
+      <w:b w:val="0"/>
+      <w:bCs w:val="0"/>
+      <w:color w:val="2F5496" w:themeColor="accent1" w:themeShade="BF"/>
+      <w:kern w:val="0"/>
+      <w:sz w:val="32"/>
+      <w:szCs w:val="32"/>
+      <w:lang w:eastAsia="fr-CA" w:bidi="ar-SA"/>
+    </w:rPr>
+  </w:style>
+  <w:style w:type="paragraph" w:styleId="TM1">
+    <w:name w:val="toc 1"/>
+    <w:basedOn w:val="Normal"/>
+    <w:next w:val="Normal"/>
+    <w:autoRedefine/>
+    <w:uiPriority w:val="39"/>
+    <w:unhideWhenUsed/>
+    <w:rsid w:val="003F45FB"/>
+    <w:pPr>
+      <w:spacing w:after="100"/>
+    </w:pPr>
+    <w:rPr>
+      <w:rFonts w:cs="Mangal"/>
+      <w:szCs w:val="21"/>
+    </w:rPr>
+  </w:style>
+  <w:style w:type="paragraph" w:styleId="TM2">
+    <w:name w:val="toc 2"/>
+    <w:basedOn w:val="Normal"/>
+    <w:next w:val="Normal"/>
+    <w:autoRedefine/>
+    <w:uiPriority w:val="39"/>
+    <w:unhideWhenUsed/>
+    <w:rsid w:val="003F45FB"/>
+    <w:pPr>
+      <w:spacing w:after="100"/>
+      <w:ind w:left="240"/>
+    </w:pPr>
+    <w:rPr>
+      <w:rFonts w:cs="Mangal"/>
+      <w:szCs w:val="21"/>
+    </w:rPr>
+  </w:style>
+  <w:style w:type="character" w:styleId="Lienhypertexte">
+    <w:name w:val="Hyperlink"/>
+    <w:basedOn w:val="Policepardfaut"/>
+    <w:uiPriority w:val="99"/>
+    <w:unhideWhenUsed/>
+    <w:rsid w:val="003F45FB"/>
+    <w:rPr>
+      <w:color w:val="0563C1" w:themeColor="hyperlink"/>
+      <w:u w:val="single"/>
+    </w:rPr>
+  </w:style>
 </w:styles>
+</file>
+
+<file path=word/glossary/document.xml><?xml version="1.0" encoding="utf-8"?>
+<w:glossaryDocument xmlns:wpc="http://schemas.microsoft.com/office/word/2010/wordprocessingCanvas" xmlns:cx="http://schemas.microsoft.com/office/drawing/2014/chartex" xmlns:cx1="http://schemas.microsoft.com/office/drawing/2015/9/8/chartex" xmlns:cx2="http://schemas.microsoft.com/office/drawing/2015/10/21/chartex" xmlns:cx3="http://schemas.microsoft.com/office/drawing/2016/5/9/chartex" xmlns:cx4="http://schemas.microsoft.com/office/drawing/2016/5/10/chartex" xmlns:cx5="http://schemas.microsoft.com/office/drawing/2016/5/11/chartex" xmlns:cx6="http://schemas.microsoft.com/office/drawing/2016/5/12/chartex" xmlns:cx7="http://schemas.microsoft.com/office/drawing/2016/5/13/chartex" xmlns:cx8="http://schemas.microsoft.com/office/drawing/2016/5/14/chartex" xmlns:mc="http://schemas.openxmlformats.org/markup-compatibility/2006" xmlns:aink="http://schemas.microsoft.com/office/drawing/2016/ink" xmlns:am3d="http://schemas.microsoft.com/office/drawing/2017/model3d" xmlns:o="urn:schemas-microsoft-com:office:office" xmlns:r="http://schemas.openxmlformats.org/officeDocument/2006/relationships" xmlns:m="http://schemas.openxmlformats.org/officeDocument/2006/math" xmlns:v="urn:schemas-microsoft-com:vml" xmlns:wp14="http://schemas.microsoft.com/office/word/2010/wordprocessingDrawing" xmlns:wp="http://schemas.openxmlformats.org/drawingml/2006/wordprocessingDrawing" xmlns:w10="urn:schemas-microsoft-com:office:word" xmlns:w="http://schemas.openxmlformats.org/wordprocessingml/2006/main" xmlns:w14="http://schemas.microsoft.com/office/word/2010/wordml" xmlns:w15="http://schemas.microsoft.com/office/word/2012/wordml" xmlns:w16cid="http://schemas.microsoft.com/office/word/2016/wordml/cid" xmlns:w16se="http://schemas.microsoft.com/office/word/2015/wordml/symex" xmlns:wpg="http://schemas.microsoft.com/office/word/2010/wordprocessingGroup" xmlns:wpi="http://schemas.microsoft.com/office/word/2010/wordprocessingInk" xmlns:wne="http://schemas.microsoft.com/office/word/2006/wordml" xmlns:wps="http://schemas.microsoft.com/office/word/2010/wordprocessingShape" mc:Ignorable="w14 w15 w16se w16cid wp14">
+  <w:docParts>
+    <w:docPart>
+      <w:docPartPr>
+        <w:name w:val="6E8AF9AA178C442B957E5CCDE006BDC6"/>
+        <w:category>
+          <w:name w:val="Général"/>
+          <w:gallery w:val="placeholder"/>
+        </w:category>
+        <w:types>
+          <w:type w:val="bbPlcHdr"/>
+        </w:types>
+        <w:behaviors>
+          <w:behavior w:val="content"/>
+        </w:behaviors>
+        <w:guid w:val="{3553E2A9-8E3F-49FB-B253-7103A8C36E1C}"/>
+      </w:docPartPr>
+      <w:docPartBody>
+        <w:p>
+          <w:pPr>
+            <w:pStyle w:val="6E8AF9AA178C442B957E5CCDE006BDC6"/>
+          </w:pPr>
+          <w:r>
+            <w:rPr>
+              <w:color w:val="2F5496" w:themeColor="accent1" w:themeShade="BF"/>
+              <w:sz w:val="24"/>
+              <w:szCs w:val="24"/>
+              <w:lang w:val="fr-FR"/>
+            </w:rPr>
+            <w:t>[Nom de la société]</w:t>
+          </w:r>
+        </w:p>
+      </w:docPartBody>
+    </w:docPart>
+    <w:docPart>
+      <w:docPartPr>
+        <w:name w:val="B421B6DBFE614ED1A97C0525AFB49DE2"/>
+        <w:category>
+          <w:name w:val="Général"/>
+          <w:gallery w:val="placeholder"/>
+        </w:category>
+        <w:types>
+          <w:type w:val="bbPlcHdr"/>
+        </w:types>
+        <w:behaviors>
+          <w:behavior w:val="content"/>
+        </w:behaviors>
+        <w:guid w:val="{5C4C7211-54D5-449E-AD48-4FE17160665A}"/>
+      </w:docPartPr>
+      <w:docPartBody>
+        <w:p>
+          <w:pPr>
+            <w:pStyle w:val="B421B6DBFE614ED1A97C0525AFB49DE2"/>
+          </w:pPr>
+          <w:r>
+            <w:rPr>
+              <w:rFonts w:asciiTheme="majorHAnsi" w:eastAsiaTheme="majorEastAsia" w:hAnsiTheme="majorHAnsi" w:cstheme="majorBidi"/>
+              <w:color w:val="4472C4" w:themeColor="accent1"/>
+              <w:sz w:val="88"/>
+              <w:szCs w:val="88"/>
+              <w:lang w:val="fr-FR"/>
+            </w:rPr>
+            <w:t>[Titre du document]</w:t>
+          </w:r>
+        </w:p>
+      </w:docPartBody>
+    </w:docPart>
+    <w:docPart>
+      <w:docPartPr>
+        <w:name w:val="965ACD2B658641E091178A96E941B78E"/>
+        <w:category>
+          <w:name w:val="Général"/>
+          <w:gallery w:val="placeholder"/>
+        </w:category>
+        <w:types>
+          <w:type w:val="bbPlcHdr"/>
+        </w:types>
+        <w:behaviors>
+          <w:behavior w:val="content"/>
+        </w:behaviors>
+        <w:guid w:val="{F61A7C60-2858-4E01-AA6E-DB0EE8BFFA09}"/>
+      </w:docPartPr>
+      <w:docPartBody>
+        <w:p>
+          <w:pPr>
+            <w:pStyle w:val="965ACD2B658641E091178A96E941B78E"/>
+          </w:pPr>
+          <w:r>
+            <w:rPr>
+              <w:color w:val="2F5496" w:themeColor="accent1" w:themeShade="BF"/>
+              <w:sz w:val="24"/>
+              <w:szCs w:val="24"/>
+              <w:lang w:val="fr-FR"/>
+            </w:rPr>
+            <w:t>[Sous-titre du document]</w:t>
+          </w:r>
+        </w:p>
+      </w:docPartBody>
+    </w:docPart>
+    <w:docPart>
+      <w:docPartPr>
+        <w:name w:val="7B6F68A3B22444849091AE66EE6FD0A9"/>
+        <w:category>
+          <w:name w:val="Général"/>
+          <w:gallery w:val="placeholder"/>
+        </w:category>
+        <w:types>
+          <w:type w:val="bbPlcHdr"/>
+        </w:types>
+        <w:behaviors>
+          <w:behavior w:val="content"/>
+        </w:behaviors>
+        <w:guid w:val="{8D824F59-A62A-431D-859A-85EE4A2E5A96}"/>
+      </w:docPartPr>
+      <w:docPartBody>
+        <w:p>
+          <w:pPr>
+            <w:pStyle w:val="7B6F68A3B22444849091AE66EE6FD0A9"/>
+          </w:pPr>
+          <w:r>
+            <w:rPr>
+              <w:color w:val="4472C4" w:themeColor="accent1"/>
+              <w:sz w:val="28"/>
+              <w:szCs w:val="28"/>
+              <w:lang w:val="fr-FR"/>
+            </w:rPr>
+            <w:t>[Nom de l’auteur]</w:t>
+          </w:r>
+        </w:p>
+      </w:docPartBody>
+    </w:docPart>
+    <w:docPart>
+      <w:docPartPr>
+        <w:name w:val="7C15B3606FE347119D3D91A62E6E7966"/>
+        <w:category>
+          <w:name w:val="Général"/>
+          <w:gallery w:val="placeholder"/>
+        </w:category>
+        <w:types>
+          <w:type w:val="bbPlcHdr"/>
+        </w:types>
+        <w:behaviors>
+          <w:behavior w:val="content"/>
+        </w:behaviors>
+        <w:guid w:val="{B3F708C1-8036-42CE-950B-20E0A8709A8B}"/>
+      </w:docPartPr>
+      <w:docPartBody>
+        <w:p>
+          <w:pPr>
+            <w:pStyle w:val="7C15B3606FE347119D3D91A62E6E7966"/>
+          </w:pPr>
+          <w:r>
+            <w:rPr>
+              <w:color w:val="4472C4" w:themeColor="accent1"/>
+              <w:sz w:val="28"/>
+              <w:szCs w:val="28"/>
+              <w:lang w:val="fr-FR"/>
+            </w:rPr>
+            <w:t>[Date]</w:t>
+          </w:r>
+        </w:p>
+      </w:docPartBody>
+    </w:docPart>
+  </w:docParts>
+</w:glossaryDocument>
+</file>
+
+<file path=word/glossary/fontTable.xml><?xml version="1.0" encoding="utf-8"?>
+<w:fonts xmlns:mc="http://schemas.openxmlformats.org/markup-compatibility/2006" xmlns:r="http://schemas.openxmlformats.org/officeDocument/2006/relationships" xmlns:w="http://schemas.openxmlformats.org/wordprocessingml/2006/main" xmlns:w14="http://schemas.microsoft.com/office/word/2010/wordml" xmlns:w15="http://schemas.microsoft.com/office/word/2012/wordml" xmlns:w16cid="http://schemas.microsoft.com/office/word/2016/wordml/cid" xmlns:w16se="http://schemas.microsoft.com/office/word/2015/wordml/symex" mc:Ignorable="w14 w15 w16se w16cid">
+  <w:font w:name="Liberation Serif">
+    <w:altName w:val="Times New Roman"/>
+    <w:panose1 w:val="02020603050405020304"/>
+    <w:charset w:val="01"/>
+    <w:family w:val="roman"/>
+    <w:pitch w:val="variable"/>
+    <w:sig w:usb0="E0000AFF" w:usb1="500078FF" w:usb2="00000021" w:usb3="00000000" w:csb0="000001BF" w:csb1="00000000"/>
+  </w:font>
+  <w:font w:name="Source Han Sans CN Regular">
+    <w:altName w:val="Cambria"/>
+    <w:panose1 w:val="00000000000000000000"/>
+    <w:charset w:val="00"/>
+    <w:family w:val="roman"/>
+    <w:notTrueType/>
+    <w:pitch w:val="default"/>
+  </w:font>
+  <w:font w:name="Lohit Devanagari">
+    <w:altName w:val="Cambria"/>
+    <w:panose1 w:val="00000000000000000000"/>
+    <w:charset w:val="00"/>
+    <w:family w:val="roman"/>
+    <w:notTrueType/>
+    <w:pitch w:val="default"/>
+  </w:font>
+  <w:font w:name="Liberation Sans">
+    <w:altName w:val="Arial"/>
+    <w:panose1 w:val="020B0604020202020204"/>
+    <w:charset w:val="00"/>
+    <w:family w:val="swiss"/>
+    <w:pitch w:val="variable"/>
+    <w:sig w:usb0="E0000AFF" w:usb1="500078FF" w:usb2="00000021" w:usb3="00000000" w:csb0="000001BF" w:csb1="00000000"/>
+  </w:font>
+  <w:font w:name="Times New Roman">
+    <w:panose1 w:val="02020603050405020304"/>
+    <w:charset w:val="00"/>
+    <w:family w:val="roman"/>
+    <w:pitch w:val="variable"/>
+    <w:sig w:usb0="E0002EFF" w:usb1="C000785B" w:usb2="00000009" w:usb3="00000000" w:csb0="000001FF" w:csb1="00000000"/>
+  </w:font>
+  <w:font w:name="Calibri">
+    <w:panose1 w:val="020F0502020204030204"/>
+    <w:charset w:val="00"/>
+    <w:family w:val="swiss"/>
+    <w:pitch w:val="variable"/>
+    <w:sig w:usb0="E0002AFF" w:usb1="C000247B" w:usb2="00000009" w:usb3="00000000" w:csb0="000001FF" w:csb1="00000000"/>
+  </w:font>
+  <w:font w:name="Calibri Light">
+    <w:panose1 w:val="020F0302020204030204"/>
+    <w:charset w:val="00"/>
+    <w:family w:val="swiss"/>
+    <w:pitch w:val="variable"/>
+    <w:sig w:usb0="E0002AFF" w:usb1="C000247B" w:usb2="00000009" w:usb3="00000000" w:csb0="000001FF" w:csb1="00000000"/>
+  </w:font>
+  <w:font w:name="Mangal">
+    <w:panose1 w:val="00000400000000000000"/>
+    <w:charset w:val="00"/>
+    <w:family w:val="roman"/>
+    <w:pitch w:val="variable"/>
+    <w:sig w:usb0="00008003" w:usb1="00000000" w:usb2="00000000" w:usb3="00000000" w:csb0="00000001" w:csb1="00000000"/>
+  </w:font>
+</w:fonts>
+</file>
+
+<file path=word/glossary/settings.xml><?xml version="1.0" encoding="utf-8"?>
+<w:settings xmlns:mc="http://schemas.openxmlformats.org/markup-compatibility/2006" xmlns:o="urn:schemas-microsoft-com:office:office" xmlns:r="http://schemas.openxmlformats.org/officeDocument/2006/relationships" xmlns:m="http://schemas.openxmlformats.org/officeDocument/2006/math" xmlns:v="urn:schemas-microsoft-com:vml" xmlns:w10="urn:schemas-microsoft-com:office:word" xmlns:w="http://schemas.openxmlformats.org/wordprocessingml/2006/main" xmlns:w14="http://schemas.microsoft.com/office/word/2010/wordml" xmlns:w15="http://schemas.microsoft.com/office/word/2012/wordml" xmlns:w16cid="http://schemas.microsoft.com/office/word/2016/wordml/cid" xmlns:w16se="http://schemas.microsoft.com/office/word/2015/wordml/symex" xmlns:sl="http://schemas.openxmlformats.org/schemaLibrary/2006/main" mc:Ignorable="w14 w15 w16se w16cid">
+  <w:view w:val="normal"/>
+  <w:defaultTabStop w:val="708"/>
+  <w:hyphenationZone w:val="425"/>
+  <w:characterSpacingControl w:val="doNotCompress"/>
+  <w:compat>
+    <w:useFELayout/>
+    <w:compatSetting w:name="compatibilityMode" w:uri="http://schemas.microsoft.com/office/word" w:val="15"/>
+    <w:compatSetting w:name="overrideTableStyleFontSizeAndJustification" w:uri="http://schemas.microsoft.com/office/word" w:val="1"/>
+    <w:compatSetting w:name="enableOpenTypeFeatures" w:uri="http://schemas.microsoft.com/office/word" w:val="1"/>
+    <w:compatSetting w:name="doNotFlipMirrorIndents" w:uri="http://schemas.microsoft.com/office/word" w:val="1"/>
+    <w:compatSetting w:name="differentiateMultirowTableHeaders" w:uri="http://schemas.microsoft.com/office/word" w:val="1"/>
+    <w:compatSetting w:name="useWord2013TrackBottomHyphenation" w:uri="http://schemas.microsoft.com/office/word" w:val="0"/>
+  </w:compat>
+  <w:rsids>
+    <w:rsidRoot w:val="007616F3"/>
+    <w:rsid w:val="004E3DF1"/>
+    <w:rsid w:val="007616F3"/>
+  </w:rsids>
+  <m:mathPr>
+    <m:mathFont m:val="Cambria Math"/>
+    <m:brkBin m:val="before"/>
+    <m:brkBinSub m:val="--"/>
+    <m:smallFrac m:val="0"/>
+    <m:dispDef/>
+    <m:lMargin m:val="0"/>
+    <m:rMargin m:val="0"/>
+    <m:defJc m:val="centerGroup"/>
+    <m:wrapIndent m:val="1440"/>
+    <m:intLim m:val="subSup"/>
+    <m:naryLim m:val="undOvr"/>
+  </m:mathPr>
+  <w:themeFontLang w:val="fr-CA"/>
+  <w:clrSchemeMapping w:bg1="light1" w:t1="dark1" w:bg2="light2" w:t2="dark2" w:accent1="accent1" w:accent2="accent2" w:accent3="accent3" w:accent4="accent4" w:accent5="accent5" w:accent6="accent6" w:hyperlink="hyperlink" w:followedHyperlink="followedHyperlink"/>
+  <w:decimalSymbol w:val=","/>
+  <w:listSeparator w:val=";"/>
+  <w15:chartTrackingRefBased/>
+</w:settings>
+</file>
+
+<file path=word/glossary/styles.xml><?xml version="1.0" encoding="utf-8"?>
+<w:styles xmlns:mc="http://schemas.openxmlformats.org/markup-compatibility/2006" xmlns:r="http://schemas.openxmlformats.org/officeDocument/2006/relationships" xmlns:w="http://schemas.openxmlformats.org/wordprocessingml/2006/main" xmlns:w14="http://schemas.microsoft.com/office/word/2010/wordml" xmlns:w15="http://schemas.microsoft.com/office/word/2012/wordml" xmlns:w16cid="http://schemas.microsoft.com/office/word/2016/wordml/cid" xmlns:w16se="http://schemas.microsoft.com/office/word/2015/wordml/symex" mc:Ignorable="w14 w15 w16se w16cid">
+  <w:docDefaults>
+    <w:rPrDefault>
+      <w:rPr>
+        <w:rFonts w:asciiTheme="minorHAnsi" w:eastAsiaTheme="minorEastAsia" w:hAnsiTheme="minorHAnsi" w:cstheme="minorBidi"/>
+        <w:sz w:val="22"/>
+        <w:szCs w:val="22"/>
+        <w:lang w:val="fr-CA" w:eastAsia="fr-CA" w:bidi="ar-SA"/>
+      </w:rPr>
+    </w:rPrDefault>
+    <w:pPrDefault>
+      <w:pPr>
+        <w:spacing w:after="160" w:line="259" w:lineRule="auto"/>
+      </w:pPr>
+    </w:pPrDefault>
+  </w:docDefaults>
+  <w:latentStyles w:defLockedState="0" w:defUIPriority="99" w:defSemiHidden="0" w:defUnhideWhenUsed="0" w:defQFormat="0" w:count="375">
+    <w:lsdException w:name="Normal" w:uiPriority="0" w:qFormat="1"/>
+    <w:lsdException w:name="heading 1" w:uiPriority="9" w:qFormat="1"/>
+    <w:lsdException w:name="heading 2" w:semiHidden="1" w:uiPriority="9" w:unhideWhenUsed="1" w:qFormat="1"/>
+    <w:lsdException w:name="heading 3" w:semiHidden="1" w:uiPriority="9" w:unhideWhenUsed="1" w:qFormat="1"/>
+    <w:lsdException w:name="heading 4" w:semiHidden="1" w:uiPriority="9" w:unhideWhenUsed="1" w:qFormat="1"/>
+    <w:lsdException w:name="heading 5" w:semiHidden="1" w:uiPriority="9" w:unhideWhenUsed="1" w:qFormat="1"/>
+    <w:lsdException w:name="heading 6" w:semiHidden="1" w:uiPriority="9" w:unhideWhenUsed="1" w:qFormat="1"/>
+    <w:lsdException w:name="heading 7" w:semiHidden="1" w:uiPriority="9" w:unhideWhenUsed="1" w:qFormat="1"/>
+    <w:lsdException w:name="heading 8" w:semiHidden="1" w:uiPriority="9" w:unhideWhenUsed="1" w:qFormat="1"/>
+    <w:lsdException w:name="heading 9" w:semiHidden="1" w:uiPriority="9" w:unhideWhenUsed="1" w:qFormat="1"/>
+    <w:lsdException w:name="index 1" w:semiHidden="1" w:unhideWhenUsed="1"/>
+    <w:lsdException w:name="index 2" w:semiHidden="1" w:unhideWhenUsed="1"/>
+    <w:lsdException w:name="index 3" w:semiHidden="1" w:unhideWhenUsed="1"/>
+    <w:lsdException w:name="index 4" w:semiHidden="1" w:unhideWhenUsed="1"/>
+    <w:lsdException w:name="index 5" w:semiHidden="1" w:unhideWhenUsed="1"/>
+    <w:lsdException w:name="index 6" w:semiHidden="1" w:unhideWhenUsed="1"/>
+    <w:lsdException w:name="index 7" w:semiHidden="1" w:unhideWhenUsed="1"/>
+    <w:lsdException w:name="index 8" w:semiHidden="1" w:unhideWhenUsed="1"/>
+    <w:lsdException w:name="index 9" w:semiHidden="1" w:unhideWhenUsed="1"/>
+    <w:lsdException w:name="toc 1" w:semiHidden="1" w:uiPriority="39" w:unhideWhenUsed="1"/>
+    <w:lsdException w:name="toc 2" w:semiHidden="1" w:uiPriority="39" w:unhideWhenUsed="1"/>
+    <w:lsdException w:name="toc 3" w:semiHidden="1" w:uiPriority="39" w:unhideWhenUsed="1"/>
+    <w:lsdException w:name="toc 4" w:semiHidden="1" w:uiPriority="39" w:unhideWhenUsed="1"/>
+    <w:lsdException w:name="toc 5" w:semiHidden="1" w:uiPriority="39" w:unhideWhenUsed="1"/>
+    <w:lsdException w:name="toc 6" w:semiHidden="1" w:uiPriority="39" w:unhideWhenUsed="1"/>
+    <w:lsdException w:name="toc 7" w:semiHidden="1" w:uiPriority="39" w:unhideWhenUsed="1"/>
+    <w:lsdException w:name="toc 8" w:semiHidden="1" w:uiPriority="39" w:unhideWhenUsed="1"/>
+    <w:lsdException w:name="toc 9" w:semiHidden="1" w:uiPriority="39" w:unhideWhenUsed="1"/>
+    <w:lsdException w:name="Normal Indent" w:semiHidden="1" w:unhideWhenUsed="1"/>
+    <w:lsdException w:name="footnote text" w:semiHidden="1" w:unhideWhenUsed="1"/>
+    <w:lsdException w:name="annotation text" w:semiHidden="1" w:unhideWhenUsed="1"/>
+    <w:lsdException w:name="header" w:semiHidden="1" w:unhideWhenUsed="1"/>
+    <w:lsdException w:name="footer" w:semiHidden="1" w:unhideWhenUsed="1"/>
+    <w:lsdException w:name="index heading" w:semiHidden="1" w:unhideWhenUsed="1"/>
+    <w:lsdException w:name="caption" w:semiHidden="1" w:uiPriority="35" w:unhideWhenUsed="1" w:qFormat="1"/>
+    <w:lsdException w:name="table of figures" w:semiHidden="1" w:unhideWhenUsed="1"/>
+    <w:lsdException w:name="envelope address" w:semiHidden="1" w:unhideWhenUsed="1"/>
+    <w:lsdException w:name="envelope return" w:semiHidden="1" w:unhideWhenUsed="1"/>
+    <w:lsdException w:name="footnote reference" w:semiHidden="1" w:unhideWhenUsed="1"/>
+    <w:lsdException w:name="annotation reference" w:semiHidden="1" w:unhideWhenUsed="1"/>
+    <w:lsdException w:name="line number" w:semiHidden="1" w:unhideWhenUsed="1"/>
+    <w:lsdException w:name="page number" w:semiHidden="1" w:unhideWhenUsed="1"/>
+    <w:lsdException w:name="endnote reference" w:semiHidden="1" w:unhideWhenUsed="1"/>
+    <w:lsdException w:name="endnote text" w:semiHidden="1" w:unhideWhenUsed="1"/>
+    <w:lsdException w:name="table of authorities" w:semiHidden="1" w:unhideWhenUsed="1"/>
+    <w:lsdException w:name="macro" w:semiHidden="1" w:unhideWhenUsed="1"/>
+    <w:lsdException w:name="toa heading" w:semiHidden="1" w:unhideWhenUsed="1"/>
+    <w:lsdException w:name="List" w:semiHidden="1" w:unhideWhenUsed="1"/>
+    <w:lsdException w:name="List Bullet" w:semiHidden="1" w:unhideWhenUsed="1"/>
+    <w:lsdException w:name="List Number" w:semiHidden="1" w:unhideWhenUsed="1"/>
+    <w:lsdException w:name="List 2" w:semiHidden="1" w:unhideWhenUsed="1"/>
+    <w:lsdException w:name="List 3" w:semiHidden="1" w:unhideWhenUsed="1"/>
+    <w:lsdException w:name="List 4" w:semiHidden="1" w:unhideWhenUsed="1"/>
+    <w:lsdException w:name="List 5" w:semiHidden="1" w:unhideWhenUsed="1"/>
+    <w:lsdException w:name="List Bullet 2" w:semiHidden="1" w:unhideWhenUsed="1"/>
+    <w:lsdException w:name="List Bullet 3" w:semiHidden="1" w:unhideWhenUsed="1"/>
+    <w:lsdException w:name="List Bullet 4" w:semiHidden="1" w:unhideWhenUsed="1"/>
+    <w:lsdException w:name="List Bullet 5" w:semiHidden="1" w:unhideWhenUsed="1"/>
+    <w:lsdException w:name="List Number 2" w:semiHidden="1" w:unhideWhenUsed="1"/>
+    <w:lsdException w:name="List Number 3" w:semiHidden="1" w:unhideWhenUsed="1"/>
+    <w:lsdException w:name="List Number 4" w:semiHidden="1" w:unhideWhenUsed="1"/>
+    <w:lsdException w:name="List Number 5" w:semiHidden="1" w:unhideWhenUsed="1"/>
+    <w:lsdException w:name="Title" w:uiPriority="10" w:qFormat="1"/>
+    <w:lsdException w:name="Closing" w:semiHidden="1" w:unhideWhenUsed="1"/>
+    <w:lsdException w:name="Signature" w:semiHidden="1" w:unhideWhenUsed="1"/>
+    <w:lsdException w:name="Default Paragraph Font" w:semiHidden="1" w:uiPriority="1" w:unhideWhenUsed="1"/>
+    <w:lsdException w:name="Body Text" w:semiHidden="1" w:unhideWhenUsed="1"/>
+    <w:lsdException w:name="Body Text Indent" w:semiHidden="1" w:unhideWhenUsed="1"/>
+    <w:lsdException w:name="List Continue" w:semiHidden="1" w:unhideWhenUsed="1"/>
+    <w:lsdException w:name="List Continue 2" w:semiHidden="1" w:unhideWhenUsed="1"/>
+    <w:lsdException w:name="List Continue 3" w:semiHidden="1" w:unhideWhenUsed="1"/>
+    <w:lsdException w:name="List Continue 4" w:semiHidden="1" w:unhideWhenUsed="1"/>
+    <w:lsdException w:name="List Continue 5" w:semiHidden="1" w:unhideWhenUsed="1"/>
+    <w:lsdException w:name="Message Header" w:semiHidden="1" w:unhideWhenUsed="1"/>
+    <w:lsdException w:name="Subtitle" w:uiPriority="11" w:qFormat="1"/>
+    <w:lsdException w:name="Salutation" w:semiHidden="1" w:unhideWhenUsed="1"/>
+    <w:lsdException w:name="Date" w:semiHidden="1" w:unhideWhenUsed="1"/>
+    <w:lsdException w:name="Body Text First Indent" w:semiHidden="1" w:unhideWhenUsed="1"/>
+    <w:lsdException w:name="Body Text First Indent 2" w:semiHidden="1" w:unhideWhenUsed="1"/>
+    <w:lsdException w:name="Note Heading" w:semiHidden="1" w:unhideWhenUsed="1"/>
+    <w:lsdException w:name="Body Text 2" w:semiHidden="1" w:unhideWhenUsed="1"/>
+    <w:lsdException w:name="Body Text 3" w:semiHidden="1" w:unhideWhenUsed="1"/>
+    <w:lsdException w:name="Body Text Indent 2" w:semiHidden="1" w:unhideWhenUsed="1"/>
+    <w:lsdException w:name="Body Text Indent 3" w:semiHidden="1" w:unhideWhenUsed="1"/>
+    <w:lsdException w:name="Block Text" w:semiHidden="1" w:unhideWhenUsed="1"/>
+    <w:lsdException w:name="Hyperlink" w:semiHidden="1" w:unhideWhenUsed="1"/>
+    <w:lsdException w:name="FollowedHyperlink" w:semiHidden="1" w:unhideWhenUsed="1"/>
+    <w:lsdException w:name="Strong" w:uiPriority="22" w:qFormat="1"/>
+    <w:lsdException w:name="Emphasis" w:uiPriority="20" w:qFormat="1"/>
+    <w:lsdException w:name="Document Map" w:semiHidden="1" w:unhideWhenUsed="1"/>
+    <w:lsdException w:name="Plain Text" w:semiHidden="1" w:unhideWhenUsed="1"/>
+    <w:lsdException w:name="E-mail Signature" w:semiHidden="1" w:unhideWhenUsed="1"/>
+    <w:lsdException w:name="HTML Top of Form" w:semiHidden="1" w:unhideWhenUsed="1"/>
+    <w:lsdException w:name="HTML Bottom of Form" w:semiHidden="1" w:unhideWhenUsed="1"/>
+    <w:lsdException w:name="Normal (Web)" w:semiHidden="1" w:unhideWhenUsed="1"/>
+    <w:lsdException w:name="HTML Acronym" w:semiHidden="1" w:unhideWhenUsed="1"/>
+    <w:lsdException w:name="HTML Address" w:semiHidden="1" w:unhideWhenUsed="1"/>
+    <w:lsdException w:name="HTML Cite" w:semiHidden="1" w:unhideWhenUsed="1"/>
+    <w:lsdException w:name="HTML Code" w:semiHidden="1" w:unhideWhenUsed="1"/>
+    <w:lsdException w:name="HTML Definition" w:semiHidden="1" w:unhideWhenUsed="1"/>
+    <w:lsdException w:name="HTML Keyboard" w:semiHidden="1" w:unhideWhenUsed="1"/>
+    <w:lsdException w:name="HTML Preformatted" w:semiHidden="1" w:unhideWhenUsed="1"/>
+    <w:lsdException w:name="HTML Sample" w:semiHidden="1" w:unhideWhenUsed="1"/>
+    <w:lsdException w:name="HTML Typewriter" w:semiHidden="1" w:unhideWhenUsed="1"/>
+    <w:lsdException w:name="HTML Variable" w:semiHidden="1" w:unhideWhenUsed="1"/>
+    <w:lsdException w:name="Normal Table" w:semiHidden="1" w:unhideWhenUsed="1"/>
+    <w:lsdException w:name="annotation subject" w:semiHidden="1" w:unhideWhenUsed="1"/>
+    <w:lsdException w:name="No List" w:semiHidden="1" w:unhideWhenUsed="1"/>
+    <w:lsdException w:name="Outline List 1" w:semiHidden="1" w:unhideWhenUsed="1"/>
+    <w:lsdException w:name="Outline List 2" w:semiHidden="1" w:unhideWhenUsed="1"/>
+    <w:lsdException w:name="Outline List 3" w:semiHidden="1" w:unhideWhenUsed="1"/>
+    <w:lsdException w:name="Table Simple 1" w:semiHidden="1" w:unhideWhenUsed="1"/>
+    <w:lsdException w:name="Table Simple 2" w:semiHidden="1" w:unhideWhenUsed="1"/>
+    <w:lsdException w:name="Table Simple 3" w:semiHidden="1" w:unhideWhenUsed="1"/>
+    <w:lsdException w:name="Table Classic 1" w:semiHidden="1" w:unhideWhenUsed="1"/>
+    <w:lsdException w:name="Table Classic 2" w:semiHidden="1" w:unhideWhenUsed="1"/>
+    <w:lsdException w:name="Table Classic 3" w:semiHidden="1" w:unhideWhenUsed="1"/>
+    <w:lsdException w:name="Table Classic 4" w:semiHidden="1" w:unhideWhenUsed="1"/>
+    <w:lsdException w:name="Table Colorful 1" w:semiHidden="1" w:unhideWhenUsed="1"/>
+    <w:lsdException w:name="Table Colorful 2" w:semiHidden="1" w:unhideWhenUsed="1"/>
+    <w:lsdException w:name="Table Colorful 3" w:semiHidden="1" w:unhideWhenUsed="1"/>
+    <w:lsdException w:name="Table Columns 1" w:semiHidden="1" w:unhideWhenUsed="1"/>
+    <w:lsdException w:name="Table Columns 2" w:semiHidden="1" w:unhideWhenUsed="1"/>
+    <w:lsdException w:name="Table Columns 3" w:semiHidden="1" w:unhideWhenUsed="1"/>
+    <w:lsdException w:name="Table Columns 4" w:semiHidden="1" w:unhideWhenUsed="1"/>
+    <w:lsdException w:name="Table Columns 5" w:semiHidden="1" w:unhideWhenUsed="1"/>
+    <w:lsdException w:name="Table Grid 1" w:semiHidden="1" w:unhideWhenUsed="1"/>
+    <w:lsdException w:name="Table Grid 2" w:semiHidden="1" w:unhideWhenUsed="1"/>
+    <w:lsdException w:name="Table Grid 3" w:semiHidden="1" w:unhideWhenUsed="1"/>
+    <w:lsdException w:name="Table Grid 4" w:semiHidden="1" w:unhideWhenUsed="1"/>
+    <w:lsdException w:name="Table Grid 5" w:semiHidden="1" w:unhideWhenUsed="1"/>
+    <w:lsdException w:name="Table Grid 6" w:semiHidden="1" w:unhideWhenUsed="1"/>
+    <w:lsdException w:name="Table Grid 7" w:semiHidden="1" w:unhideWhenUsed="1"/>
+    <w:lsdException w:name="Table Grid 8" w:semiHidden="1" w:unhideWhenUsed="1"/>
+    <w:lsdException w:name="Table List 1" w:semiHidden="1" w:unhideWhenUsed="1"/>
+    <w:lsdException w:name="Table List 2" w:semiHidden="1" w:unhideWhenUsed="1"/>
+    <w:lsdException w:name="Table List 3" w:semiHidden="1" w:unhideWhenUsed="1"/>
+    <w:lsdException w:name="Table List 4" w:semiHidden="1" w:unhideWhenUsed="1"/>
+    <w:lsdException w:name="Table List 5" w:semiHidden="1" w:unhideWhenUsed="1"/>
+    <w:lsdException w:name="Table List 6" w:semiHidden="1" w:unhideWhenUsed="1"/>
+    <w:lsdException w:name="Table List 7" w:semiHidden="1" w:unhideWhenUsed="1"/>
+    <w:lsdException w:name="Table List 8" w:semiHidden="1" w:unhideWhenUsed="1"/>
+    <w:lsdException w:name="Table 3D effects 1" w:semiHidden="1" w:unhideWhenUsed="1"/>
+    <w:lsdException w:name="Table 3D effects 2" w:semiHidden="1" w:unhideWhenUsed="1"/>
+    <w:lsdException w:name="Table 3D effects 3" w:semiHidden="1" w:unhideWhenUsed="1"/>
+    <w:lsdException w:name="Table Contemporary" w:semiHidden="1" w:unhideWhenUsed="1"/>
+    <w:lsdException w:name="Table Elegant" w:semiHidden="1" w:unhideWhenUsed="1"/>
+    <w:lsdException w:name="Table Professional" w:semiHidden="1" w:unhideWhenUsed="1"/>
+    <w:lsdException w:name="Table Subtle 1" w:semiHidden="1" w:unhideWhenUsed="1"/>
+    <w:lsdException w:name="Table Subtle 2" w:semiHidden="1" w:unhideWhenUsed="1"/>
+    <w:lsdException w:name="Table Web 1" w:semiHidden="1" w:unhideWhenUsed="1"/>
+    <w:lsdException w:name="Table Web 2" w:semiHidden="1" w:unhideWhenUsed="1"/>
+    <w:lsdException w:name="Table Web 3" w:semiHidden="1" w:unhideWhenUsed="1"/>
+    <w:lsdException w:name="Balloon Text" w:semiHidden="1" w:unhideWhenUsed="1"/>
+    <w:lsdException w:name="Table Grid" w:uiPriority="39"/>
+    <w:lsdException w:name="Table Theme" w:semiHidden="1" w:unhideWhenUsed="1"/>
+    <w:lsdException w:name="Placeholder Text" w:semiHidden="1"/>
+    <w:lsdException w:name="No Spacing" w:uiPriority="1" w:qFormat="1"/>
+    <w:lsdException w:name="Light Shading" w:uiPriority="60"/>
+    <w:lsdException w:name="Light List" w:uiPriority="61"/>
+    <w:lsdException w:name="Light Grid" w:uiPriority="62"/>
+    <w:lsdException w:name="Medium Shading 1" w:uiPriority="63"/>
+    <w:lsdException w:name="Medium Shading 2" w:uiPriority="64"/>
+    <w:lsdException w:name="Medium List 1" w:uiPriority="65"/>
+    <w:lsdException w:name="Medium List 2" w:uiPriority="66"/>
+    <w:lsdException w:name="Medium Grid 1" w:uiPriority="67"/>
+    <w:lsdException w:name="Medium Grid 2" w:uiPriority="68"/>
+    <w:lsdException w:name="Medium Grid 3" w:uiPriority="69"/>
+    <w:lsdException w:name="Dark List" w:uiPriority="70"/>
+    <w:lsdException w:name="Colorful Shading" w:uiPriority="71"/>
+    <w:lsdException w:name="Colorful List" w:uiPriority="72"/>
+    <w:lsdException w:name="Colorful Grid" w:uiPriority="73"/>
+    <w:lsdException w:name="Light Shading Accent 1" w:uiPriority="60"/>
+    <w:lsdException w:name="Light List Accent 1" w:uiPriority="61"/>
+    <w:lsdException w:name="Light Grid Accent 1" w:uiPriority="62"/>
+    <w:lsdException w:name="Medium Shading 1 Accent 1" w:uiPriority="63"/>
+    <w:lsdException w:name="Medium Shading 2 Accent 1" w:uiPriority="64"/>
+    <w:lsdException w:name="Medium List 1 Accent 1" w:uiPriority="65"/>
+    <w:lsdException w:name="Revision" w:semiHidden="1"/>
+    <w:lsdException w:name="List Paragraph" w:uiPriority="34" w:qFormat="1"/>
+    <w:lsdException w:name="Quote" w:uiPriority="29" w:qFormat="1"/>
+    <w:lsdException w:name="Intense Quote" w:uiPriority="30" w:qFormat="1"/>
+    <w:lsdException w:name="Medium List 2 Accent 1" w:uiPriority="66"/>
+    <w:lsdException w:name="Medium Grid 1 Accent 1" w:uiPriority="67"/>
+    <w:lsdException w:name="Medium Grid 2 Accent 1" w:uiPriority="68"/>
+    <w:lsdException w:name="Medium Grid 3 Accent 1" w:uiPriority="69"/>
+    <w:lsdException w:name="Dark List Accent 1" w:uiPriority="70"/>
+    <w:lsdException w:name="Colorful Shading Accent 1" w:uiPriority="71"/>
+    <w:lsdException w:name="Colorful List Accent 1" w:uiPriority="72"/>
+    <w:lsdException w:name="Colorful Grid Accent 1" w:uiPriority="73"/>
+    <w:lsdException w:name="Light Shading Accent 2" w:uiPriority="60"/>
+    <w:lsdException w:name="Light List Accent 2" w:uiPriority="61"/>
+    <w:lsdException w:name="Light Grid Accent 2" w:uiPriority="62"/>
+    <w:lsdException w:name="Medium Shading 1 Accent 2" w:uiPriority="63"/>
+    <w:lsdException w:name="Medium Shading 2 Accent 2" w:uiPriority="64"/>
+    <w:lsdException w:name="Medium List 1 Accent 2" w:uiPriority="65"/>
+    <w:lsdException w:name="Medium List 2 Accent 2" w:uiPriority="66"/>
+    <w:lsdException w:name="Medium Grid 1 Accent 2" w:uiPriority="67"/>
+    <w:lsdException w:name="Medium Grid 2 Accent 2" w:uiPriority="68"/>
+    <w:lsdException w:name="Medium Grid 3 Accent 2" w:uiPriority="69"/>
+    <w:lsdException w:name="Dark List Accent 2" w:uiPriority="70"/>
+    <w:lsdException w:name="Colorful Shading Accent 2" w:uiPriority="71"/>
+    <w:lsdException w:name="Colorful List Accent 2" w:uiPriority="72"/>
+    <w:lsdException w:name="Colorful Grid Accent 2" w:uiPriority="73"/>
+    <w:lsdException w:name="Light Shading Accent 3" w:uiPriority="60"/>
+    <w:lsdException w:name="Light List Accent 3" w:uiPriority="61"/>
+    <w:lsdException w:name="Light Grid Accent 3" w:uiPriority="62"/>
+    <w:lsdException w:name="Medium Shading 1 Accent 3" w:uiPriority="63"/>
+    <w:lsdException w:name="Medium Shading 2 Accent 3" w:uiPriority="64"/>
+    <w:lsdException w:name="Medium List 1 Accent 3" w:uiPriority="65"/>
+    <w:lsdException w:name="Medium List 2 Accent 3" w:uiPriority="66"/>
+    <w:lsdException w:name="Medium Grid 1 Accent 3" w:uiPriority="67"/>
+    <w:lsdException w:name="Medium Grid 2 Accent 3" w:uiPriority="68"/>
+    <w:lsdException w:name="Medium Grid 3 Accent 3" w:uiPriority="69"/>
+    <w:lsdException w:name="Dark List Accent 3" w:uiPriority="70"/>
+    <w:lsdException w:name="Colorful Shading Accent 3" w:uiPriority="71"/>
+    <w:lsdException w:name="Colorful List Accent 3" w:uiPriority="72"/>
+    <w:lsdException w:name="Colorful Grid Accent 3" w:uiPriority="73"/>
+    <w:lsdException w:name="Light Shading Accent 4" w:uiPriority="60"/>
+    <w:lsdException w:name="Light List Accent 4" w:uiPriority="61"/>
+    <w:lsdException w:name="Light Grid Accent 4" w:uiPriority="62"/>
+    <w:lsdException w:name="Medium Shading 1 Accent 4" w:uiPriority="63"/>
+    <w:lsdException w:name="Medium Shading 2 Accent 4" w:uiPriority="64"/>
+    <w:lsdException w:name="Medium List 1 Accent 4" w:uiPriority="65"/>
+    <w:lsdException w:name="Medium List 2 Accent 4" w:uiPriority="66"/>
+    <w:lsdException w:name="Medium Grid 1 Accent 4" w:uiPriority="67"/>
+    <w:lsdException w:name="Medium Grid 2 Accent 4" w:uiPriority="68"/>
+    <w:lsdException w:name="Medium Grid 3 Accent 4" w:uiPriority="69"/>
+    <w:lsdException w:name="Dark List Accent 4" w:uiPriority="70"/>
+    <w:lsdException w:name="Colorful Shading Accent 4" w:uiPriority="71"/>
+    <w:lsdException w:name="Colorful List Accent 4" w:uiPriority="72"/>
+    <w:lsdException w:name="Colorful Grid Accent 4" w:uiPriority="73"/>
+    <w:lsdException w:name="Light Shading Accent 5" w:uiPriority="60"/>
+    <w:lsdException w:name="Light List Accent 5" w:uiPriority="61"/>
+    <w:lsdException w:name="Light Grid Accent 5" w:uiPriority="62"/>
+    <w:lsdException w:name="Medium Shading 1 Accent 5" w:uiPriority="63"/>
+    <w:lsdException w:name="Medium Shading 2 Accent 5" w:uiPriority="64"/>
+    <w:lsdException w:name="Medium List 1 Accent 5" w:uiPriority="65"/>
+    <w:lsdException w:name="Medium List 2 Accent 5" w:uiPriority="66"/>
+    <w:lsdException w:name="Medium Grid 1 Accent 5" w:uiPriority="67"/>
+    <w:lsdException w:name="Medium Grid 2 Accent 5" w:uiPriority="68"/>
+    <w:lsdException w:name="Medium Grid 3 Accent 5" w:uiPriority="69"/>
+    <w:lsdException w:name="Dark List Accent 5" w:uiPriority="70"/>
+    <w:lsdException w:name="Colorful Shading Accent 5" w:uiPriority="71"/>
+    <w:lsdException w:name="Colorful List Accent 5" w:uiPriority="72"/>
+    <w:lsdException w:name="Colorful Grid Accent 5" w:uiPriority="73"/>
+    <w:lsdException w:name="Light Shading Accent 6" w:uiPriority="60"/>
+    <w:lsdException w:name="Light List Accent 6" w:uiPriority="61"/>
+    <w:lsdException w:name="Light Grid Accent 6" w:uiPriority="62"/>
+    <w:lsdException w:name="Medium Shading 1 Accent 6" w:uiPriority="63"/>
+    <w:lsdException w:name="Medium Shading 2 Accent 6" w:uiPriority="64"/>
+    <w:lsdException w:name="Medium List 1 Accent 6" w:uiPriority="65"/>
+    <w:lsdException w:name="Medium List 2 Accent 6" w:uiPriority="66"/>
+    <w:lsdException w:name="Medium Grid 1 Accent 6" w:uiPriority="67"/>
+    <w:lsdException w:name="Medium Grid 2 Accent 6" w:uiPriority="68"/>
+    <w:lsdException w:name="Medium Grid 3 Accent 6" w:uiPriority="69"/>
+    <w:lsdException w:name="Dark List Accent 6" w:uiPriority="70"/>
+    <w:lsdException w:name="Colorful Shading Accent 6" w:uiPriority="71"/>
+    <w:lsdException w:name="Colorful List Accent 6" w:uiPriority="72"/>
+    <w:lsdException w:name="Colorful Grid Accent 6" w:uiPriority="73"/>
+    <w:lsdException w:name="Subtle Emphasis" w:uiPriority="19" w:qFormat="1"/>
+    <w:lsdException w:name="Intense Emphasis" w:uiPriority="21" w:qFormat="1"/>
+    <w:lsdException w:name="Subtle Reference" w:uiPriority="31" w:qFormat="1"/>
+    <w:lsdException w:name="Intense Reference" w:uiPriority="32" w:qFormat="1"/>
+    <w:lsdException w:name="Book Title" w:uiPriority="33" w:qFormat="1"/>
+    <w:lsdException w:name="Bibliography" w:semiHidden="1" w:uiPriority="37" w:unhideWhenUsed="1"/>
+    <w:lsdException w:name="TOC Heading" w:semiHidden="1" w:uiPriority="39" w:unhideWhenUsed="1" w:qFormat="1"/>
+    <w:lsdException w:name="Plain Table 1" w:uiPriority="41"/>
+    <w:lsdException w:name="Plain Table 2" w:uiPriority="42"/>
+    <w:lsdException w:name="Plain Table 3" w:uiPriority="43"/>
+    <w:lsdException w:name="Plain Table 4" w:uiPriority="44"/>
+    <w:lsdException w:name="Plain Table 5" w:uiPriority="45"/>
+    <w:lsdException w:name="Grid Table Light" w:uiPriority="40"/>
+    <w:lsdException w:name="Grid Table 1 Light" w:uiPriority="46"/>
+    <w:lsdException w:name="Grid Table 2" w:uiPriority="47"/>
+    <w:lsdException w:name="Grid Table 3" w:uiPriority="48"/>
+    <w:lsdException w:name="Grid Table 4" w:uiPriority="49"/>
+    <w:lsdException w:name="Grid Table 5 Dark" w:uiPriority="50"/>
+    <w:lsdException w:name="Grid Table 6 Colorful" w:uiPriority="51"/>
+    <w:lsdException w:name="Grid Table 7 Colorful" w:uiPriority="52"/>
+    <w:lsdException w:name="Grid Table 1 Light Accent 1" w:uiPriority="46"/>
+    <w:lsdException w:name="Grid Table 2 Accent 1" w:uiPriority="47"/>
+    <w:lsdException w:name="Grid Table 3 Accent 1" w:uiPriority="48"/>
+    <w:lsdException w:name="Grid Table 4 Accent 1" w:uiPriority="49"/>
+    <w:lsdException w:name="Grid Table 5 Dark Accent 1" w:uiPriority="50"/>
+    <w:lsdException w:name="Grid Table 6 Colorful Accent 1" w:uiPriority="51"/>
+    <w:lsdException w:name="Grid Table 7 Colorful Accent 1" w:uiPriority="52"/>
+    <w:lsdException w:name="Grid Table 1 Light Accent 2" w:uiPriority="46"/>
+    <w:lsdException w:name="Grid Table 2 Accent 2" w:uiPriority="47"/>
+    <w:lsdException w:name="Grid Table 3 Accent 2" w:uiPriority="48"/>
+    <w:lsdException w:name="Grid Table 4 Accent 2" w:uiPriority="49"/>
+    <w:lsdException w:name="Grid Table 5 Dark Accent 2" w:uiPriority="50"/>
+    <w:lsdException w:name="Grid Table 6 Colorful Accent 2" w:uiPriority="51"/>
+    <w:lsdException w:name="Grid Table 7 Colorful Accent 2" w:uiPriority="52"/>
+    <w:lsdException w:name="Grid Table 1 Light Accent 3" w:uiPriority="46"/>
+    <w:lsdException w:name="Grid Table 2 Accent 3" w:uiPriority="47"/>
+    <w:lsdException w:name="Grid Table 3 Accent 3" w:uiPriority="48"/>
+    <w:lsdException w:name="Grid Table 4 Accent 3" w:uiPriority="49"/>
+    <w:lsdException w:name="Grid Table 5 Dark Accent 3" w:uiPriority="50"/>
+    <w:lsdException w:name="Grid Table 6 Colorful Accent 3" w:uiPriority="51"/>
+    <w:lsdException w:name="Grid Table 7 Colorful Accent 3" w:uiPriority="52"/>
+    <w:lsdException w:name="Grid Table 1 Light Accent 4" w:uiPriority="46"/>
+    <w:lsdException w:name="Grid Table 2 Accent 4" w:uiPriority="47"/>
+    <w:lsdException w:name="Grid Table 3 Accent 4" w:uiPriority="48"/>
+    <w:lsdException w:name="Grid Table 4 Accent 4" w:uiPriority="49"/>
+    <w:lsdException w:name="Grid Table 5 Dark Accent 4" w:uiPriority="50"/>
+    <w:lsdException w:name="Grid Table 6 Colorful Accent 4" w:uiPriority="51"/>
+    <w:lsdException w:name="Grid Table 7 Colorful Accent 4" w:uiPriority="52"/>
+    <w:lsdException w:name="Grid Table 1 Light Accent 5" w:uiPriority="46"/>
+    <w:lsdException w:name="Grid Table 2 Accent 5" w:uiPriority="47"/>
+    <w:lsdException w:name="Grid Table 3 Accent 5" w:uiPriority="48"/>
+    <w:lsdException w:name="Grid Table 4 Accent 5" w:uiPriority="49"/>
+    <w:lsdException w:name="Grid Table 5 Dark Accent 5" w:uiPriority="50"/>
+    <w:lsdException w:name="Grid Table 6 Colorful Accent 5" w:uiPriority="51"/>
+    <w:lsdException w:name="Grid Table 7 Colorful Accent 5" w:uiPriority="52"/>
+    <w:lsdException w:name="Grid Table 1 Light Accent 6" w:uiPriority="46"/>
+    <w:lsdException w:name="Grid Table 2 Accent 6" w:uiPriority="47"/>
+    <w:lsdException w:name="Grid Table 3 Accent 6" w:uiPriority="48"/>
+    <w:lsdException w:name="Grid Table 4 Accent 6" w:uiPriority="49"/>
+    <w:lsdException w:name="Grid Table 5 Dark Accent 6" w:uiPriority="50"/>
+    <w:lsdException w:name="Grid Table 6 Colorful Accent 6" w:uiPriority="51"/>
+    <w:lsdException w:name="Grid Table 7 Colorful Accent 6" w:uiPriority="52"/>
+    <w:lsdException w:name="List Table 1 Light" w:uiPriority="46"/>
+    <w:lsdException w:name="List Table 2" w:uiPriority="47"/>
+    <w:lsdException w:name="List Table 3" w:uiPriority="48"/>
+    <w:lsdException w:name="List Table 4" w:uiPriority="49"/>
+    <w:lsdException w:name="List Table 5 Dark" w:uiPriority="50"/>
+    <w:lsdException w:name="List Table 6 Colorful" w:uiPriority="51"/>
+    <w:lsdException w:name="List Table 7 Colorful" w:uiPriority="52"/>
+    <w:lsdException w:name="List Table 1 Light Accent 1" w:uiPriority="46"/>
+    <w:lsdException w:name="List Table 2 Accent 1" w:uiPriority="47"/>
+    <w:lsdException w:name="List Table 3 Accent 1" w:uiPriority="48"/>
+    <w:lsdException w:name="List Table 4 Accent 1" w:uiPriority="49"/>
+    <w:lsdException w:name="List Table 5 Dark Accent 1" w:uiPriority="50"/>
+    <w:lsdException w:name="List Table 6 Colorful Accent 1" w:uiPriority="51"/>
+    <w:lsdException w:name="List Table 7 Colorful Accent 1" w:uiPriority="52"/>
+    <w:lsdException w:name="List Table 1 Light Accent 2" w:uiPriority="46"/>
+    <w:lsdException w:name="List Table 2 Accent 2" w:uiPriority="47"/>
+    <w:lsdException w:name="List Table 3 Accent 2" w:uiPriority="48"/>
+    <w:lsdException w:name="List Table 4 Accent 2" w:uiPriority="49"/>
+    <w:lsdException w:name="List Table 5 Dark Accent 2" w:uiPriority="50"/>
+    <w:lsdException w:name="List Table 6 Colorful Accent 2" w:uiPriority="51"/>
+    <w:lsdException w:name="List Table 7 Colorful Accent 2" w:uiPriority="52"/>
+    <w:lsdException w:name="List Table 1 Light Accent 3" w:uiPriority="46"/>
+    <w:lsdException w:name="List Table 2 Accent 3" w:uiPriority="47"/>
+    <w:lsdException w:name="List Table 3 Accent 3" w:uiPriority="48"/>
+    <w:lsdException w:name="List Table 4 Accent 3" w:uiPriority="49"/>
+    <w:lsdException w:name="List Table 5 Dark Accent 3" w:uiPriority="50"/>
+    <w:lsdException w:name="List Table 6 Colorful Accent 3" w:uiPriority="51"/>
+    <w:lsdException w:name="List Table 7 Colorful Accent 3" w:uiPriority="52"/>
+    <w:lsdException w:name="List Table 1 Light Accent 4" w:uiPriority="46"/>
+    <w:lsdException w:name="List Table 2 Accent 4" w:uiPriority="47"/>
+    <w:lsdException w:name="List Table 3 Accent 4" w:uiPriority="48"/>
+    <w:lsdException w:name="List Table 4 Accent 4" w:uiPriority="49"/>
+    <w:lsdException w:name="List Table 5 Dark Accent 4" w:uiPriority="50"/>
+    <w:lsdException w:name="List Table 6 Colorful Accent 4" w:uiPriority="51"/>
+    <w:lsdException w:name="List Table 7 Colorful Accent 4" w:uiPriority="52"/>
+    <w:lsdException w:name="List Table 1 Light Accent 5" w:uiPriority="46"/>
+    <w:lsdException w:name="List Table 2 Accent 5" w:uiPriority="47"/>
+    <w:lsdException w:name="List Table 3 Accent 5" w:uiPriority="48"/>
+    <w:lsdException w:name="List Table 4 Accent 5" w:uiPriority="49"/>
+    <w:lsdException w:name="List Table 5 Dark Accent 5" w:uiPriority="50"/>
+    <w:lsdException w:name="List Table 6 Colorful Accent 5" w:uiPriority="51"/>
+    <w:lsdException w:name="List Table 7 Colorful Accent 5" w:uiPriority="52"/>
+    <w:lsdException w:name="List Table 1 Light Accent 6" w:uiPriority="46"/>
+    <w:lsdException w:name="List Table 2 Accent 6" w:uiPriority="47"/>
+    <w:lsdException w:name="List Table 3 Accent 6" w:uiPriority="48"/>
+    <w:lsdException w:name="List Table 4 Accent 6" w:uiPriority="49"/>
+    <w:lsdException w:name="List Table 5 Dark Accent 6" w:uiPriority="50"/>
+    <w:lsdException w:name="List Table 6 Colorful Accent 6" w:uiPriority="51"/>
+    <w:lsdException w:name="List Table 7 Colorful Accent 6" w:uiPriority="52"/>
+    <w:lsdException w:name="Mention" w:semiHidden="1" w:unhideWhenUsed="1"/>
+    <w:lsdException w:name="Smart Hyperlink" w:semiHidden="1" w:unhideWhenUsed="1"/>
+    <w:lsdException w:name="Hashtag" w:semiHidden="1" w:unhideWhenUsed="1"/>
+    <w:lsdException w:name="Unresolved Mention" w:semiHidden="1" w:unhideWhenUsed="1"/>
+  </w:latentStyles>
+  <w:style w:type="paragraph" w:default="1" w:styleId="Normal">
+    <w:name w:val="Normal"/>
+    <w:qFormat/>
+  </w:style>
+  <w:style w:type="character" w:default="1" w:styleId="Policepardfaut">
+    <w:name w:val="Default Paragraph Font"/>
+    <w:uiPriority w:val="1"/>
+    <w:semiHidden/>
+    <w:unhideWhenUsed/>
+  </w:style>
+  <w:style w:type="table" w:default="1" w:styleId="TableauNormal">
+    <w:name w:val="Normal Table"/>
+    <w:uiPriority w:val="99"/>
+    <w:semiHidden/>
+    <w:unhideWhenUsed/>
+    <w:tblPr>
+      <w:tblInd w:w="0" w:type="dxa"/>
+      <w:tblCellMar>
+        <w:top w:w="0" w:type="dxa"/>
+        <w:left w:w="108" w:type="dxa"/>
+        <w:bottom w:w="0" w:type="dxa"/>
+        <w:right w:w="108" w:type="dxa"/>
+      </w:tblCellMar>
+    </w:tblPr>
+  </w:style>
+  <w:style w:type="numbering" w:default="1" w:styleId="Aucuneliste">
+    <w:name w:val="No List"/>
+    <w:uiPriority w:val="99"/>
+    <w:semiHidden/>
+    <w:unhideWhenUsed/>
+  </w:style>
+  <w:style w:type="paragraph" w:customStyle="1" w:styleId="6E8AF9AA178C442B957E5CCDE006BDC6">
+    <w:name w:val="6E8AF9AA178C442B957E5CCDE006BDC6"/>
+    <w:rsid w:val="007616F3"/>
+  </w:style>
+  <w:style w:type="paragraph" w:customStyle="1" w:styleId="B421B6DBFE614ED1A97C0525AFB49DE2">
+    <w:name w:val="B421B6DBFE614ED1A97C0525AFB49DE2"/>
+    <w:rsid w:val="007616F3"/>
+  </w:style>
+  <w:style w:type="paragraph" w:customStyle="1" w:styleId="965ACD2B658641E091178A96E941B78E">
+    <w:name w:val="965ACD2B658641E091178A96E941B78E"/>
+    <w:rsid w:val="007616F3"/>
+  </w:style>
+  <w:style w:type="paragraph" w:customStyle="1" w:styleId="7B6F68A3B22444849091AE66EE6FD0A9">
+    <w:name w:val="7B6F68A3B22444849091AE66EE6FD0A9"/>
+    <w:rsid w:val="007616F3"/>
+  </w:style>
+  <w:style w:type="paragraph" w:customStyle="1" w:styleId="7C15B3606FE347119D3D91A62E6E7966">
+    <w:name w:val="7C15B3606FE347119D3D91A62E6E7966"/>
+    <w:rsid w:val="007616F3"/>
+  </w:style>
+</w:styles>
+</file>
+
+<file path=word/glossary/webSettings.xml><?xml version="1.0" encoding="utf-8"?>
+<w:webSettings xmlns:mc="http://schemas.openxmlformats.org/markup-compatibility/2006" xmlns:r="http://schemas.openxmlformats.org/officeDocument/2006/relationships" xmlns:w="http://schemas.openxmlformats.org/wordprocessingml/2006/main" xmlns:w14="http://schemas.microsoft.com/office/word/2010/wordml" xmlns:w15="http://schemas.microsoft.com/office/word/2012/wordml" xmlns:w16cid="http://schemas.microsoft.com/office/word/2016/wordml/cid" xmlns:w16se="http://schemas.microsoft.com/office/word/2015/wordml/symex" mc:Ignorable="w14 w15 w16se w16cid">
+  <w:optimizeForBrowser/>
+  <w:allowPNG/>
+</w:webSettings>
 </file>
 
 <file path=word/theme/theme1.xml><?xml version="1.0" encoding="utf-8"?>
@@ -2495,4 +5181,35 @@
     </a:ext>
   </a:extLst>
 </a:theme>
+</file>
+
+<file path=customXml/item1.xml><?xml version="1.0" encoding="utf-8"?>
+<CoverPageProperties xmlns="http://schemas.microsoft.com/office/2006/coverPageProps">
+  <PublishDate>2018-04-16T00:00:00</PublishDate>
+  <Abstract/>
+  <CompanyAddress/>
+  <CompanyPhone/>
+  <CompanyFax/>
+  <CompanyEmail/>
+</CoverPageProperties>
+</file>
+
+<file path=customXml/item2.xml><?xml version="1.0" encoding="utf-8"?>
+<b:Sources xmlns:b="http://schemas.openxmlformats.org/officeDocument/2006/bibliography" xmlns="http://schemas.openxmlformats.org/officeDocument/2006/bibliography" SelectedStyle="\APASixthEditionOfficeOnline.xsl" StyleName="APA" Version="6"/>
+</file>
+
+<file path=customXml/itemProps1.xml><?xml version="1.0" encoding="utf-8"?>
+<ds:datastoreItem xmlns:ds="http://schemas.openxmlformats.org/officeDocument/2006/customXml" ds:itemID="{55AF091B-3C7A-41E3-B477-F2FDAA23CFDA}">
+  <ds:schemaRefs>
+    <ds:schemaRef ds:uri="http://schemas.microsoft.com/office/2006/coverPageProps"/>
+  </ds:schemaRefs>
+</ds:datastoreItem>
+</file>
+
+<file path=customXml/itemProps2.xml><?xml version="1.0" encoding="utf-8"?>
+<ds:datastoreItem xmlns:ds="http://schemas.openxmlformats.org/officeDocument/2006/customXml" ds:itemID="{E5079635-4CBD-48AD-993F-91668C2BBFBF}">
+  <ds:schemaRefs>
+    <ds:schemaRef ds:uri="http://schemas.openxmlformats.org/officeDocument/2006/bibliography"/>
+  </ds:schemaRefs>
+</ds:datastoreItem>
 </file>
</xml_diff>

<commit_message>
modif du rapport pour inclure la description complete de p4
</commit_message>
<xml_diff>
--- a/rapport_tp2_sys_dist.docx
+++ b/rapport_tp2_sys_dist.docx
@@ -50,6 +50,7 @@
                 <w:dataBinding w:prefixMappings="xmlns:ns0='http://schemas.openxmlformats.org/officeDocument/2006/extended-properties'" w:xpath="/ns0:Properties[1]/ns0:Company[1]" w:storeItemID="{6668398D-A668-4E3E-A5EB-62B293D839F1}"/>
                 <w:text/>
               </w:sdtPr>
+              <w:sdtEndPr/>
               <w:sdtContent>
                 <w:tc>
                   <w:tcPr>
@@ -103,6 +104,7 @@
                   <w:dataBinding w:prefixMappings="xmlns:ns0='http://schemas.openxmlformats.org/package/2006/metadata/core-properties' xmlns:ns1='http://purl.org/dc/elements/1.1/'" w:xpath="/ns0:coreProperties[1]/ns1:title[1]" w:storeItemID="{6C3C8BC8-F283-45AE-878A-BAB7291924A1}"/>
                   <w:text/>
                 </w:sdtPr>
+                <w:sdtEndPr/>
                 <w:sdtContent>
                   <w:p>
                     <w:pPr>
@@ -145,6 +147,7 @@
                 <w:dataBinding w:prefixMappings="xmlns:ns0='http://schemas.openxmlformats.org/package/2006/metadata/core-properties' xmlns:ns1='http://purl.org/dc/elements/1.1/'" w:xpath="/ns0:coreProperties[1]/ns1:subject[1]" w:storeItemID="{6C3C8BC8-F283-45AE-878A-BAB7291924A1}"/>
                 <w:text/>
               </w:sdtPr>
+              <w:sdtEndPr/>
               <w:sdtContent>
                 <w:tc>
                   <w:tcPr>
@@ -213,6 +216,7 @@
                   <w:dataBinding w:prefixMappings="xmlns:ns0='http://schemas.openxmlformats.org/package/2006/metadata/core-properties' xmlns:ns1='http://purl.org/dc/elements/1.1/'" w:xpath="/ns0:coreProperties[1]/ns1:creator[1]" w:storeItemID="{6C3C8BC8-F283-45AE-878A-BAB7291924A1}"/>
                   <w:text/>
                 </w:sdtPr>
+                <w:sdtEndPr/>
                 <w:sdtContent>
                   <w:p>
                     <w:pPr>
@@ -255,6 +259,7 @@
                     <w:calendar w:val="gregorian"/>
                   </w:date>
                 </w:sdtPr>
+                <w:sdtEndPr/>
                 <w:sdtContent>
                   <w:p>
                     <w:pPr>
@@ -302,7 +307,12 @@
     <w:sdt>
       <w:sdtPr>
         <w:rPr>
-          <w:lang w:val="fr-FR"/>
+          <w:rFonts w:ascii="Liberation Serif" w:eastAsia="Source Han Sans CN Regular" w:hAnsi="Liberation Serif" w:cs="Lohit Devanagari"/>
+          <w:color w:val="00000A"/>
+          <w:kern w:val="2"/>
+          <w:sz w:val="24"/>
+          <w:szCs w:val="24"/>
+          <w:lang w:val="fr-FR" w:eastAsia="zh-CN" w:bidi="hi-IN"/>
         </w:rPr>
         <w:id w:val="-1329359593"/>
         <w:docPartObj>
@@ -312,14 +322,8 @@
       </w:sdtPr>
       <w:sdtEndPr>
         <w:rPr>
-          <w:rFonts w:ascii="Liberation Serif" w:eastAsia="Source Han Sans CN Regular" w:hAnsi="Liberation Serif" w:cs="Lohit Devanagari"/>
           <w:b/>
           <w:bCs/>
-          <w:color w:val="00000A"/>
-          <w:kern w:val="2"/>
-          <w:sz w:val="24"/>
-          <w:szCs w:val="24"/>
-          <w:lang w:eastAsia="zh-CN" w:bidi="hi-IN"/>
         </w:rPr>
       </w:sdtEndPr>
       <w:sdtContent>
@@ -1552,8 +1556,6 @@
       <w:r>
         <w:br w:type="page"/>
       </w:r>
-      <w:bookmarkStart w:id="0" w:name="_GoBack"/>
-      <w:bookmarkEnd w:id="0"/>
     </w:p>
     <w:p>
       <w:pPr>
@@ -1563,12 +1565,12 @@
           <w:numId w:val="2"/>
         </w:numPr>
       </w:pPr>
-      <w:bookmarkStart w:id="1" w:name="_Toc511643194"/>
+      <w:bookmarkStart w:id="0" w:name="_Toc511643194"/>
       <w:r>
         <w:lastRenderedPageBreak/>
         <w:t>Programme P1.js</w:t>
       </w:r>
-      <w:bookmarkEnd w:id="1"/>
+      <w:bookmarkEnd w:id="0"/>
     </w:p>
     <w:p>
       <w:pPr>
@@ -1767,11 +1769,11 @@
           <w:numId w:val="2"/>
         </w:numPr>
       </w:pPr>
-      <w:bookmarkStart w:id="2" w:name="_Toc511643195"/>
+      <w:bookmarkStart w:id="1" w:name="_Toc511643195"/>
       <w:r>
         <w:t>Problèmes rencontrés</w:t>
       </w:r>
-      <w:bookmarkEnd w:id="2"/>
+      <w:bookmarkEnd w:id="1"/>
     </w:p>
     <w:p>
       <w:pPr>
@@ -1822,45 +1824,61 @@
       </w:r>
       <w:proofErr w:type="spellStart"/>
       <w:r>
-        <w:t>rabbitmq</w:t>
+        <w:t>R</w:t>
+      </w:r>
+      <w:r>
+        <w:t>abbit</w:t>
+      </w:r>
+      <w:r>
+        <w:t>MQ</w:t>
       </w:r>
       <w:proofErr w:type="spellEnd"/>
       <w:r>
         <w:t xml:space="preserve"> dans chacune des deux boucles, celle du texte et celle des images. Je n’arrivais pas à envoyer</w:t>
       </w:r>
+      <w:r>
+        <w:t xml:space="preserve"> le contenu de mon objet JSON représentant le fichier d’entrées.</w:t>
+      </w:r>
     </w:p>
     <w:p>
       <w:pPr>
         <w:pStyle w:val="Corpsdetexte"/>
       </w:pPr>
       <w:r>
-        <w:t>....</w:t>
-      </w:r>
-    </w:p>
-    <w:p>
-      <w:pPr>
-        <w:pStyle w:val="Corpsdetexte"/>
-      </w:pPr>
-      <w:proofErr w:type="gramStart"/>
-      <w:r>
-        <w:t>à</w:t>
-      </w:r>
-      <w:proofErr w:type="gramEnd"/>
-      <w:r>
-        <w:t xml:space="preserve"> compléter par alexandre</w:t>
-      </w:r>
-    </w:p>
-    <w:p>
-      <w:pPr>
-        <w:rPr>
-          <w:rFonts w:ascii="Liberation Sans" w:hAnsi="Liberation Sans"/>
-          <w:b/>
-          <w:bCs/>
-          <w:sz w:val="28"/>
-          <w:szCs w:val="32"/>
-          <w:u w:val="single"/>
-        </w:rPr>
-      </w:pPr>
+        <w:t xml:space="preserve">Ce problème est en rapport avec la durée de vie des variables en Java dans les expressions lambda et le fonctionnement du connecteur pour </w:t>
+      </w:r>
+      <w:proofErr w:type="spellStart"/>
+      <w:r>
+        <w:t>RabbitMQ</w:t>
+      </w:r>
+      <w:proofErr w:type="spellEnd"/>
+      <w:r>
+        <w:t xml:space="preserve">. J’ai corrigé cela en commençant le programme par la </w:t>
+      </w:r>
+      <w:proofErr w:type="spellStart"/>
+      <w:r>
+        <w:t>connection</w:t>
+      </w:r>
+      <w:proofErr w:type="spellEnd"/>
+      <w:r>
+        <w:t xml:space="preserve"> à </w:t>
+      </w:r>
+      <w:proofErr w:type="spellStart"/>
+      <w:r>
+        <w:t>RabbitMQ</w:t>
+      </w:r>
+      <w:proofErr w:type="spellEnd"/>
+      <w:r>
+        <w:t xml:space="preserve"> et dans l’expression lambda de la fonction </w:t>
+      </w:r>
+      <w:proofErr w:type="spellStart"/>
+      <w:r>
+        <w:t>connect</w:t>
+      </w:r>
+      <w:proofErr w:type="spellEnd"/>
+      <w:r>
+        <w:t xml:space="preserve"> j’ai fait mes boucles pour lire mes objets qui proviennent du fichier JSON et les envoyer à P2 et P3.</w:t>
+      </w:r>
       <w:r>
         <w:br w:type="page"/>
       </w:r>
@@ -1869,12 +1887,12 @@
       <w:pPr>
         <w:pStyle w:val="Titre2"/>
       </w:pPr>
-      <w:bookmarkStart w:id="3" w:name="_Toc511643196"/>
+      <w:bookmarkStart w:id="2" w:name="_Toc511643196"/>
       <w:r>
         <w:lastRenderedPageBreak/>
         <w:t>Démonstration de l’exécution</w:t>
       </w:r>
-      <w:bookmarkEnd w:id="3"/>
+      <w:bookmarkEnd w:id="2"/>
     </w:p>
     <w:p>
       <w:r>
@@ -1971,13 +1989,28 @@
     </w:p>
     <w:p>
       <w:pPr>
+        <w:rPr>
+          <w:rFonts w:ascii="Liberation Sans" w:hAnsi="Liberation Sans"/>
+          <w:b/>
+          <w:bCs/>
+          <w:sz w:val="36"/>
+          <w:szCs w:val="36"/>
+        </w:rPr>
+      </w:pPr>
+      <w:bookmarkStart w:id="3" w:name="_Toc511643197"/>
+      <w:r>
+        <w:br w:type="page"/>
+      </w:r>
+    </w:p>
+    <w:p>
+      <w:pPr>
         <w:pStyle w:val="Titre1"/>
       </w:pPr>
-      <w:bookmarkStart w:id="4" w:name="_Toc511643197"/>
-      <w:r>
+      <w:r>
+        <w:lastRenderedPageBreak/>
         <w:t>Programme P2.java</w:t>
       </w:r>
-      <w:bookmarkEnd w:id="4"/>
+      <w:bookmarkEnd w:id="3"/>
     </w:p>
     <w:p>
       <w:r>
@@ -2038,7 +2071,6 @@
         <w:rPr>
           <w:noProof/>
         </w:rPr>
-        <w:lastRenderedPageBreak/>
         <w:drawing>
           <wp:inline distT="0" distB="0" distL="0" distR="0" wp14:anchorId="1EC37869" wp14:editId="4BEF181B">
             <wp:extent cx="5486400" cy="4614545"/>
@@ -2155,6 +2187,7 @@
     <w:p/>
     <w:p>
       <w:r>
+        <w:lastRenderedPageBreak/>
         <w:t xml:space="preserve">Voici un aperçu de la méthode </w:t>
       </w:r>
       <w:r>
@@ -2221,7 +2254,6 @@
         <w:rPr>
           <w:noProof/>
         </w:rPr>
-        <w:lastRenderedPageBreak/>
         <w:drawing>
           <wp:inline distT="0" distB="0" distL="0" distR="0" wp14:anchorId="41B58380" wp14:editId="6B829752">
             <wp:extent cx="5758395" cy="3649649"/>
@@ -2277,11 +2309,11 @@
           <w:numId w:val="2"/>
         </w:numPr>
       </w:pPr>
-      <w:bookmarkStart w:id="5" w:name="_Toc511643198"/>
+      <w:bookmarkStart w:id="4" w:name="_Toc511643198"/>
       <w:r>
         <w:t>Problèmes rencontrés</w:t>
       </w:r>
-      <w:bookmarkEnd w:id="5"/>
+      <w:bookmarkEnd w:id="4"/>
     </w:p>
     <w:p>
       <w:r>
@@ -2338,12 +2370,12 @@
       <w:pPr>
         <w:pStyle w:val="Titre1"/>
       </w:pPr>
-      <w:bookmarkStart w:id="6" w:name="_Toc511643199"/>
+      <w:bookmarkStart w:id="5" w:name="_Toc511643199"/>
       <w:r>
         <w:lastRenderedPageBreak/>
         <w:t>Programme P3.java</w:t>
       </w:r>
-      <w:bookmarkEnd w:id="6"/>
+      <w:bookmarkEnd w:id="5"/>
     </w:p>
     <w:p>
       <w:r>
@@ -2649,11 +2681,11 @@
       <w:pPr>
         <w:pStyle w:val="Titre2"/>
       </w:pPr>
-      <w:bookmarkStart w:id="7" w:name="_Toc511643200"/>
+      <w:bookmarkStart w:id="6" w:name="_Toc511643200"/>
       <w:r>
         <w:t>Problèmes rencontrés</w:t>
       </w:r>
-      <w:bookmarkEnd w:id="7"/>
+      <w:bookmarkEnd w:id="6"/>
     </w:p>
     <w:p>
       <w:r>
@@ -2686,19 +2718,128 @@
           <w:numId w:val="2"/>
         </w:numPr>
       </w:pPr>
-      <w:bookmarkStart w:id="8" w:name="_Toc511643201"/>
+      <w:bookmarkStart w:id="7" w:name="_Toc511643201"/>
       <w:r>
         <w:lastRenderedPageBreak/>
         <w:t>Programme P4.java</w:t>
       </w:r>
-      <w:bookmarkEnd w:id="8"/>
+      <w:bookmarkEnd w:id="7"/>
     </w:p>
     <w:p>
       <w:pPr>
         <w:pStyle w:val="Corpsdetexte"/>
       </w:pPr>
       <w:r>
-        <w:t>À faire par Alexandre</w:t>
+        <w:t>Le programme P4, comme déjà expliqué auparavant sert à recevoir les résultats de P2 et P3 (texte traduit et images redimensionnées)</w:t>
+      </w:r>
+      <w:r>
+        <w:t xml:space="preserve"> et enregistrer le tout dans une base de données sur un cluster Galera </w:t>
+      </w:r>
+      <w:proofErr w:type="spellStart"/>
+      <w:r>
+        <w:t>MariaDB</w:t>
+      </w:r>
+      <w:proofErr w:type="spellEnd"/>
+      <w:r>
+        <w:t>.</w:t>
+      </w:r>
+    </w:p>
+    <w:p>
+      <w:pPr>
+        <w:pStyle w:val="Corpsdetexte"/>
+      </w:pPr>
+      <w:r>
+        <w:t>Le programme P4 écoute donc sur la clé tp2.save dans notre échangeur sur la file file_d_attente02, car le programme P2 et le programme P3 envoient les deux leurs résultats à ce même emplacement.</w:t>
+      </w:r>
+    </w:p>
+    <w:p>
+      <w:pPr>
+        <w:pStyle w:val="Corpsdetexte"/>
+      </w:pPr>
+      <w:r>
+        <w:t>Le truc pour réussir à savoir si le message reçu est une image ou du texte et enregistrer le tout dans la bonne table de la base de données est</w:t>
+      </w:r>
+      <w:r>
+        <w:t xml:space="preserve"> que les réponses de P2 et P3 sont sérialisées au format JSON depuis deux classes différentes, qui héritent toute les deux de response.java, que nous décrivons plus loin dans le présent document.</w:t>
+      </w:r>
+      <w:r>
+        <w:t xml:space="preserve"> Nous avons écrit un utilitaire de désérialisation personnalisé qui permet de choisir entre le type qui correspond au retour de P2 ou au retour de P3.</w:t>
+      </w:r>
+    </w:p>
+    <w:p>
+      <w:pPr>
+        <w:pStyle w:val="Corpsdetexte"/>
+      </w:pPr>
+      <w:r>
+        <w:t xml:space="preserve">Selon le type d’objet reçu, nous appelons la bonne fonction de la classe </w:t>
+      </w:r>
+      <w:proofErr w:type="spellStart"/>
+      <w:r>
+        <w:t>DatabaseHelper</w:t>
+      </w:r>
+      <w:proofErr w:type="spellEnd"/>
+      <w:r>
+        <w:t xml:space="preserve"> qui permet</w:t>
+      </w:r>
+      <w:r>
+        <w:t xml:space="preserve"> de gérer l’enregistrement à l’aide d’un connecteur JDBC.</w:t>
+      </w:r>
+    </w:p>
+    <w:p>
+      <w:pPr>
+        <w:pStyle w:val="Corpsdetexte"/>
+      </w:pPr>
+      <w:r>
+        <w:t>Voici une capture du code</w:t>
+      </w:r>
+      <w:r>
+        <w:t xml:space="preserve"> de P4 sur la page suivante :</w:t>
+      </w:r>
+    </w:p>
+    <w:p>
+      <w:pPr>
+        <w:pStyle w:val="Corpsdetexte"/>
+      </w:pPr>
+      <w:r>
+        <w:rPr>
+          <w:noProof/>
+        </w:rPr>
+        <w:lastRenderedPageBreak/>
+        <w:drawing>
+          <wp:inline distT="0" distB="0" distL="0" distR="0" wp14:anchorId="46F218DE" wp14:editId="511194E8">
+            <wp:extent cx="6332220" cy="6318885"/>
+            <wp:effectExtent l="0" t="0" r="0" b="5715"/>
+            <wp:docPr id="19" name="Image 19"/>
+            <wp:cNvGraphicFramePr>
+              <a:graphicFrameLocks xmlns:a="http://schemas.openxmlformats.org/drawingml/2006/main" noChangeAspect="1"/>
+            </wp:cNvGraphicFramePr>
+            <a:graphic xmlns:a="http://schemas.openxmlformats.org/drawingml/2006/main">
+              <a:graphicData uri="http://schemas.openxmlformats.org/drawingml/2006/picture">
+                <pic:pic xmlns:pic="http://schemas.openxmlformats.org/drawingml/2006/picture">
+                  <pic:nvPicPr>
+                    <pic:cNvPr id="1" name=""/>
+                    <pic:cNvPicPr/>
+                  </pic:nvPicPr>
+                  <pic:blipFill>
+                    <a:blip r:embed="rId17"/>
+                    <a:stretch>
+                      <a:fillRect/>
+                    </a:stretch>
+                  </pic:blipFill>
+                  <pic:spPr>
+                    <a:xfrm>
+                      <a:off x="0" y="0"/>
+                      <a:ext cx="6332220" cy="6318885"/>
+                    </a:xfrm>
+                    <a:prstGeom prst="rect">
+                      <a:avLst/>
+                    </a:prstGeom>
+                  </pic:spPr>
+                </pic:pic>
+              </a:graphicData>
+            </a:graphic>
+          </wp:inline>
+        </w:drawing>
       </w:r>
     </w:p>
     <w:p>
@@ -2709,10 +2850,101 @@
           <w:numId w:val="2"/>
         </w:numPr>
       </w:pPr>
-      <w:bookmarkStart w:id="9" w:name="_Toc511643202"/>
+      <w:bookmarkStart w:id="8" w:name="_Toc511643202"/>
       <w:r>
         <w:t>Problèmes rencontrés</w:t>
       </w:r>
+      <w:bookmarkEnd w:id="8"/>
+    </w:p>
+    <w:p>
+      <w:r>
+        <w:t>Pour cette partie, notre principal problème fut notre difficulté à recevoir les données de P2 et P3 sur la même file et avec la même clé.</w:t>
+      </w:r>
+    </w:p>
+    <w:p/>
+    <w:p>
+      <w:r>
+        <w:t xml:space="preserve">En effet, au départ, nous ne savions pas comment </w:t>
+      </w:r>
+      <w:r>
+        <w:t>pouvoir recevoir les résultats du programme P2 et du programme P3, en même temps dans le programme P4.</w:t>
+      </w:r>
+    </w:p>
+    <w:p/>
+    <w:p>
+      <w:r>
+        <w:t>Notre première tentative fut d’utiliser</w:t>
+      </w:r>
+      <w:r>
+        <w:t xml:space="preserve"> deux clés différentes dans le même programme, mais chaque fois que je tentais d’écouter sur la deuxième clé, la première cessait de fonctionner.</w:t>
+      </w:r>
+    </w:p>
+    <w:p/>
+    <w:p>
+      <w:r>
+        <w:lastRenderedPageBreak/>
+        <w:t xml:space="preserve">J’ai donc dû lire beaucoup de documentation sur le web pour voir comment s’y prendre pour rassembler les résultats de deux programmes dans le même avec </w:t>
+      </w:r>
+      <w:proofErr w:type="spellStart"/>
+      <w:r>
+        <w:t>RabbitMQ</w:t>
+      </w:r>
+      <w:proofErr w:type="spellEnd"/>
+      <w:r>
+        <w:t>.</w:t>
+      </w:r>
+    </w:p>
+    <w:p/>
+    <w:p>
+      <w:r>
+        <w:t>J’ai trouvé ma solution dans un exemple en ligne qui répondait indirectement à mes besoins et que j’ai dû adapter.</w:t>
+      </w:r>
+    </w:p>
+    <w:p/>
+    <w:p>
+      <w:r>
+        <w:t>En effet,</w:t>
+      </w:r>
+      <w:r>
+        <w:t xml:space="preserve"> il suffit de recevoir tous les résultats sur la même clé de notre échangeur topic, ce qui est beaucoup plus simple en apparence, du moins. Ensuite, il faut donc avoir une classe de base compatible autant avec P2 qu’avec P3, afin de sérialiser nos réponses au format JSON et les lire avec P4.</w:t>
+      </w:r>
+    </w:p>
+    <w:p/>
+    <w:p>
+      <w:r>
+        <w:t xml:space="preserve">C’est ce que nous avons fait avec les trois classes </w:t>
+      </w:r>
+      <w:proofErr w:type="spellStart"/>
+      <w:r>
+        <w:t>response</w:t>
+      </w:r>
+      <w:proofErr w:type="spellEnd"/>
+      <w:r>
+        <w:t xml:space="preserve">, </w:t>
+      </w:r>
+      <w:proofErr w:type="spellStart"/>
+      <w:r>
+        <w:t>resizeresponse</w:t>
+      </w:r>
+      <w:proofErr w:type="spellEnd"/>
+      <w:r>
+        <w:t xml:space="preserve"> et </w:t>
+      </w:r>
+      <w:proofErr w:type="spellStart"/>
+      <w:r>
+        <w:t>traductionresponse</w:t>
+      </w:r>
+      <w:proofErr w:type="spellEnd"/>
+      <w:r>
+        <w:t>.</w:t>
+      </w:r>
+    </w:p>
+    <w:p/>
+    <w:p>
+      <w:r>
+        <w:t>À Partir de là, tout est plus simple, nous n’avons qu’à vérifier le type et insérer les résultats dans la base de données.</w:t>
+      </w:r>
+      <w:bookmarkStart w:id="9" w:name="_GoBack"/>
       <w:bookmarkEnd w:id="9"/>
     </w:p>
     <w:p>
@@ -2782,7 +3014,7 @@
                     <pic:cNvPicPr/>
                   </pic:nvPicPr>
                   <pic:blipFill>
-                    <a:blip r:embed="rId17"/>
+                    <a:blip r:embed="rId18"/>
                     <a:stretch>
                       <a:fillRect/>
                     </a:stretch>
@@ -2831,7 +3063,7 @@
                     <pic:cNvPicPr/>
                   </pic:nvPicPr>
                   <pic:blipFill>
-                    <a:blip r:embed="rId18"/>
+                    <a:blip r:embed="rId19"/>
                     <a:stretch>
                       <a:fillRect/>
                     </a:stretch>
@@ -2858,6 +3090,7 @@
         <w:rPr>
           <w:noProof/>
         </w:rPr>
+        <w:lastRenderedPageBreak/>
         <w:drawing>
           <wp:inline distT="0" distB="0" distL="0" distR="0" wp14:anchorId="3AE70E56" wp14:editId="57C30F23">
             <wp:extent cx="6029325" cy="1171159"/>
@@ -2874,7 +3107,7 @@
                     <pic:cNvPicPr/>
                   </pic:nvPicPr>
                   <pic:blipFill>
-                    <a:blip r:embed="rId19"/>
+                    <a:blip r:embed="rId20"/>
                     <a:stretch>
                       <a:fillRect/>
                     </a:stretch>
@@ -2922,13 +3155,27 @@
     </w:p>
     <w:p>
       <w:pPr>
+        <w:rPr>
+          <w:rFonts w:ascii="Liberation Sans" w:hAnsi="Liberation Sans"/>
+          <w:b/>
+          <w:bCs/>
+          <w:sz w:val="36"/>
+          <w:szCs w:val="36"/>
+        </w:rPr>
+      </w:pPr>
+      <w:bookmarkStart w:id="11" w:name="_Toc511643204"/>
+      <w:r>
+        <w:br w:type="page"/>
+      </w:r>
+    </w:p>
+    <w:p>
+      <w:pPr>
         <w:pStyle w:val="Titre1"/>
         <w:numPr>
           <w:ilvl w:val="0"/>
           <w:numId w:val="2"/>
         </w:numPr>
       </w:pPr>
-      <w:bookmarkStart w:id="11" w:name="_Toc511643204"/>
       <w:r>
         <w:lastRenderedPageBreak/>
         <w:t>DatabaseHelper.java</w:t>
@@ -2947,6 +3194,55 @@
       <w:pPr>
         <w:pStyle w:val="Corpsdetexte"/>
       </w:pPr>
+      <w:r>
+        <w:t>Voici une capture du code de la classe :</w:t>
+      </w:r>
+    </w:p>
+    <w:p>
+      <w:pPr>
+        <w:pStyle w:val="Corpsdetexte"/>
+      </w:pPr>
+      <w:r>
+        <w:rPr>
+          <w:noProof/>
+        </w:rPr>
+        <w:lastRenderedPageBreak/>
+        <w:drawing>
+          <wp:inline distT="0" distB="0" distL="0" distR="0" wp14:anchorId="02E117A0" wp14:editId="3D0BD108">
+            <wp:extent cx="4448175" cy="7953375"/>
+            <wp:effectExtent l="0" t="0" r="9525" b="9525"/>
+            <wp:docPr id="20" name="Image 20"/>
+            <wp:cNvGraphicFramePr>
+              <a:graphicFrameLocks xmlns:a="http://schemas.openxmlformats.org/drawingml/2006/main" noChangeAspect="1"/>
+            </wp:cNvGraphicFramePr>
+            <a:graphic xmlns:a="http://schemas.openxmlformats.org/drawingml/2006/main">
+              <a:graphicData uri="http://schemas.openxmlformats.org/drawingml/2006/picture">
+                <pic:pic xmlns:pic="http://schemas.openxmlformats.org/drawingml/2006/picture">
+                  <pic:nvPicPr>
+                    <pic:cNvPr id="1" name=""/>
+                    <pic:cNvPicPr/>
+                  </pic:nvPicPr>
+                  <pic:blipFill>
+                    <a:blip r:embed="rId21"/>
+                    <a:stretch>
+                      <a:fillRect/>
+                    </a:stretch>
+                  </pic:blipFill>
+                  <pic:spPr>
+                    <a:xfrm>
+                      <a:off x="0" y="0"/>
+                      <a:ext cx="4448175" cy="7953375"/>
+                    </a:xfrm>
+                    <a:prstGeom prst="rect">
+                      <a:avLst/>
+                    </a:prstGeom>
+                  </pic:spPr>
+                </pic:pic>
+              </a:graphicData>
+            </a:graphic>
+          </wp:inline>
+        </w:drawing>
+      </w:r>
     </w:p>
     <w:p>
       <w:pPr>
@@ -3024,7 +3320,7 @@
                     <pic:cNvPicPr/>
                   </pic:nvPicPr>
                   <pic:blipFill>
-                    <a:blip r:embed="rId20"/>
+                    <a:blip r:embed="rId22"/>
                     <a:stretch>
                       <a:fillRect/>
                     </a:stretch>
@@ -3081,7 +3377,7 @@
                     <pic:cNvPicPr/>
                   </pic:nvPicPr>
                   <pic:blipFill>
-                    <a:blip r:embed="rId21"/>
+                    <a:blip r:embed="rId23"/>
                     <a:stretch>
                       <a:fillRect/>
                     </a:stretch>
@@ -3140,7 +3436,7 @@
                     <pic:cNvPicPr/>
                   </pic:nvPicPr>
                   <pic:blipFill>
-                    <a:blip r:embed="rId22"/>
+                    <a:blip r:embed="rId24"/>
                     <a:stretch>
                       <a:fillRect/>
                     </a:stretch>
@@ -3210,7 +3506,7 @@
                     </pic:cNvPicPr>
                   </pic:nvPicPr>
                   <pic:blipFill>
-                    <a:blip r:embed="rId23"/>
+                    <a:blip r:embed="rId25"/>
                     <a:stretch>
                       <a:fillRect/>
                     </a:stretch>
@@ -3297,7 +3593,7 @@
                     </pic:cNvPicPr>
                   </pic:nvPicPr>
                   <pic:blipFill>
-                    <a:blip r:embed="rId24"/>
+                    <a:blip r:embed="rId26"/>
                     <a:stretch>
                       <a:fillRect/>
                     </a:stretch>
@@ -4409,7 +4705,9 @@
   </w:compat>
   <w:rsids>
     <w:rsidRoot w:val="007616F3"/>
+    <w:rsid w:val="001017E0"/>
     <w:rsid w:val="004E3DF1"/>
+    <w:rsid w:val="0066022C"/>
     <w:rsid w:val="007616F3"/>
   </w:rsids>
   <m:mathPr>
@@ -5207,7 +5505,7 @@
 </file>
 
 <file path=customXml/itemProps2.xml><?xml version="1.0" encoding="utf-8"?>
-<ds:datastoreItem xmlns:ds="http://schemas.openxmlformats.org/officeDocument/2006/customXml" ds:itemID="{E5079635-4CBD-48AD-993F-91668C2BBFBF}">
+<ds:datastoreItem xmlns:ds="http://schemas.openxmlformats.org/officeDocument/2006/customXml" ds:itemID="{D5C9BBBC-F5CB-4D39-8BE9-8285118F19EB}">
   <ds:schemaRefs>
     <ds:schemaRef ds:uri="http://schemas.openxmlformats.org/officeDocument/2006/bibliography"/>
   </ds:schemaRefs>

</xml_diff>

<commit_message>
modif rapport - manque juste cluster et resultats bd et captures p2 p3
</commit_message>
<xml_diff>
--- a/rapport_tp2_sys_dist.docx
+++ b/rapport_tp2_sys_dist.docx
@@ -77,6 +77,14 @@
                         <w:szCs w:val="24"/>
                       </w:rPr>
                       <w:t>UQAR</w:t>
+                    </w:r>
+                    <w:r>
+                      <w:rPr>
+                        <w:color w:val="2F5496" w:themeColor="accent1" w:themeShade="BF"/>
+                        <w:sz w:val="24"/>
+                        <w:szCs w:val="24"/>
+                      </w:rPr>
+                      <w:t>, Campus de Lévis</w:t>
                     </w:r>
                   </w:p>
                 </w:tc>
@@ -363,12 +371,86 @@
           <w:r>
             <w:fldChar w:fldCharType="separate"/>
           </w:r>
-          <w:hyperlink w:anchor="_Toc511643194" w:history="1">
+          <w:hyperlink w:anchor="_Toc511649861" w:history="1">
             <w:r>
               <w:rPr>
                 <w:rStyle w:val="Lienhypertexte"/>
                 <w:noProof/>
               </w:rPr>
+              <w:t>Obtention de notre code</w:t>
+            </w:r>
+            <w:r>
+              <w:rPr>
+                <w:noProof/>
+                <w:webHidden/>
+              </w:rPr>
+              <w:tab/>
+            </w:r>
+            <w:r>
+              <w:rPr>
+                <w:noProof/>
+                <w:webHidden/>
+              </w:rPr>
+              <w:fldChar w:fldCharType="begin"/>
+            </w:r>
+            <w:r>
+              <w:rPr>
+                <w:noProof/>
+                <w:webHidden/>
+              </w:rPr>
+              <w:instrText xml:space="preserve"> PAGEREF _Toc511649861 \h </w:instrText>
+            </w:r>
+            <w:r>
+              <w:rPr>
+                <w:noProof/>
+                <w:webHidden/>
+              </w:rPr>
+            </w:r>
+            <w:r>
+              <w:rPr>
+                <w:noProof/>
+                <w:webHidden/>
+              </w:rPr>
+              <w:fldChar w:fldCharType="separate"/>
+            </w:r>
+            <w:r>
+              <w:rPr>
+                <w:noProof/>
+                <w:webHidden/>
+              </w:rPr>
+              <w:t>2</w:t>
+            </w:r>
+            <w:r>
+              <w:rPr>
+                <w:noProof/>
+                <w:webHidden/>
+              </w:rPr>
+              <w:fldChar w:fldCharType="end"/>
+            </w:r>
+          </w:hyperlink>
+        </w:p>
+        <w:p>
+          <w:pPr>
+            <w:pStyle w:val="TM1"/>
+            <w:tabs>
+              <w:tab w:val="right" w:leader="dot" w:pos="9962"/>
+            </w:tabs>
+            <w:rPr>
+              <w:rFonts w:asciiTheme="minorHAnsi" w:eastAsiaTheme="minorEastAsia" w:hAnsiTheme="minorHAnsi" w:cstheme="minorBidi"/>
+              <w:noProof/>
+              <w:color w:val="auto"/>
+              <w:kern w:val="0"/>
+              <w:sz w:val="22"/>
+              <w:szCs w:val="22"/>
+              <w:lang w:eastAsia="fr-CA" w:bidi="ar-SA"/>
+            </w:rPr>
+          </w:pPr>
+          <w:hyperlink w:anchor="_Toc511649862" w:history="1">
+            <w:r>
+              <w:rPr>
+                <w:rStyle w:val="Lienhypertexte"/>
+                <w:noProof/>
+              </w:rPr>
               <w:t>Programme P1.js</w:t>
             </w:r>
             <w:r>
@@ -390,7 +472,7 @@
                 <w:noProof/>
                 <w:webHidden/>
               </w:rPr>
-              <w:instrText xml:space="preserve"> PAGEREF _Toc511643194 \h </w:instrText>
+              <w:instrText xml:space="preserve"> PAGEREF _Toc511649862 \h </w:instrText>
             </w:r>
             <w:r>
               <w:rPr>
@@ -437,7 +519,7 @@
               <w:lang w:eastAsia="fr-CA" w:bidi="ar-SA"/>
             </w:rPr>
           </w:pPr>
-          <w:hyperlink w:anchor="_Toc511643195" w:history="1">
+          <w:hyperlink w:anchor="_Toc511649863" w:history="1">
             <w:r>
               <w:rPr>
                 <w:rStyle w:val="Lienhypertexte"/>
@@ -464,7 +546,7 @@
                 <w:noProof/>
                 <w:webHidden/>
               </w:rPr>
-              <w:instrText xml:space="preserve"> PAGEREF _Toc511643195 \h </w:instrText>
+              <w:instrText xml:space="preserve"> PAGEREF _Toc511649863 \h </w:instrText>
             </w:r>
             <w:r>
               <w:rPr>
@@ -511,7 +593,7 @@
               <w:lang w:eastAsia="fr-CA" w:bidi="ar-SA"/>
             </w:rPr>
           </w:pPr>
-          <w:hyperlink w:anchor="_Toc511643196" w:history="1">
+          <w:hyperlink w:anchor="_Toc511649864" w:history="1">
             <w:r>
               <w:rPr>
                 <w:rStyle w:val="Lienhypertexte"/>
@@ -538,7 +620,7 @@
                 <w:noProof/>
                 <w:webHidden/>
               </w:rPr>
-              <w:instrText xml:space="preserve"> PAGEREF _Toc511643196 \h </w:instrText>
+              <w:instrText xml:space="preserve"> PAGEREF _Toc511649864 \h </w:instrText>
             </w:r>
             <w:r>
               <w:rPr>
@@ -585,7 +667,7 @@
               <w:lang w:eastAsia="fr-CA" w:bidi="ar-SA"/>
             </w:rPr>
           </w:pPr>
-          <w:hyperlink w:anchor="_Toc511643197" w:history="1">
+          <w:hyperlink w:anchor="_Toc511649865" w:history="1">
             <w:r>
               <w:rPr>
                 <w:rStyle w:val="Lienhypertexte"/>
@@ -612,7 +694,7 @@
                 <w:noProof/>
                 <w:webHidden/>
               </w:rPr>
-              <w:instrText xml:space="preserve"> PAGEREF _Toc511643197 \h </w:instrText>
+              <w:instrText xml:space="preserve"> PAGEREF _Toc511649865 \h </w:instrText>
             </w:r>
             <w:r>
               <w:rPr>
@@ -632,7 +714,7 @@
                 <w:noProof/>
                 <w:webHidden/>
               </w:rPr>
-              <w:t>4</w:t>
+              <w:t>5</w:t>
             </w:r>
             <w:r>
               <w:rPr>
@@ -659,7 +741,7 @@
               <w:lang w:eastAsia="fr-CA" w:bidi="ar-SA"/>
             </w:rPr>
           </w:pPr>
-          <w:hyperlink w:anchor="_Toc511643198" w:history="1">
+          <w:hyperlink w:anchor="_Toc511649866" w:history="1">
             <w:r>
               <w:rPr>
                 <w:rStyle w:val="Lienhypertexte"/>
@@ -686,7 +768,7 @@
                 <w:noProof/>
                 <w:webHidden/>
               </w:rPr>
-              <w:instrText xml:space="preserve"> PAGEREF _Toc511643198 \h </w:instrText>
+              <w:instrText xml:space="preserve"> PAGEREF _Toc511649866 \h </w:instrText>
             </w:r>
             <w:r>
               <w:rPr>
@@ -733,7 +815,7 @@
               <w:lang w:eastAsia="fr-CA" w:bidi="ar-SA"/>
             </w:rPr>
           </w:pPr>
-          <w:hyperlink w:anchor="_Toc511643199" w:history="1">
+          <w:hyperlink w:anchor="_Toc511649867" w:history="1">
             <w:r>
               <w:rPr>
                 <w:rStyle w:val="Lienhypertexte"/>
@@ -760,7 +842,7 @@
                 <w:noProof/>
                 <w:webHidden/>
               </w:rPr>
-              <w:instrText xml:space="preserve"> PAGEREF _Toc511643199 \h </w:instrText>
+              <w:instrText xml:space="preserve"> PAGEREF _Toc511649867 \h </w:instrText>
             </w:r>
             <w:r>
               <w:rPr>
@@ -807,7 +889,7 @@
               <w:lang w:eastAsia="fr-CA" w:bidi="ar-SA"/>
             </w:rPr>
           </w:pPr>
-          <w:hyperlink w:anchor="_Toc511643200" w:history="1">
+          <w:hyperlink w:anchor="_Toc511649868" w:history="1">
             <w:r>
               <w:rPr>
                 <w:rStyle w:val="Lienhypertexte"/>
@@ -834,7 +916,7 @@
                 <w:noProof/>
                 <w:webHidden/>
               </w:rPr>
-              <w:instrText xml:space="preserve"> PAGEREF _Toc511643200 \h </w:instrText>
+              <w:instrText xml:space="preserve"> PAGEREF _Toc511649868 \h </w:instrText>
             </w:r>
             <w:r>
               <w:rPr>
@@ -881,7 +963,7 @@
               <w:lang w:eastAsia="fr-CA" w:bidi="ar-SA"/>
             </w:rPr>
           </w:pPr>
-          <w:hyperlink w:anchor="_Toc511643201" w:history="1">
+          <w:hyperlink w:anchor="_Toc511649869" w:history="1">
             <w:r>
               <w:rPr>
                 <w:rStyle w:val="Lienhypertexte"/>
@@ -908,7 +990,7 @@
                 <w:noProof/>
                 <w:webHidden/>
               </w:rPr>
-              <w:instrText xml:space="preserve"> PAGEREF _Toc511643201 \h </w:instrText>
+              <w:instrText xml:space="preserve"> PAGEREF _Toc511649869 \h </w:instrText>
             </w:r>
             <w:r>
               <w:rPr>
@@ -955,7 +1037,7 @@
               <w:lang w:eastAsia="fr-CA" w:bidi="ar-SA"/>
             </w:rPr>
           </w:pPr>
-          <w:hyperlink w:anchor="_Toc511643202" w:history="1">
+          <w:hyperlink w:anchor="_Toc511649870" w:history="1">
             <w:r>
               <w:rPr>
                 <w:rStyle w:val="Lienhypertexte"/>
@@ -982,7 +1064,7 @@
                 <w:noProof/>
                 <w:webHidden/>
               </w:rPr>
-              <w:instrText xml:space="preserve"> PAGEREF _Toc511643202 \h </w:instrText>
+              <w:instrText xml:space="preserve"> PAGEREF _Toc511649870 \h </w:instrText>
             </w:r>
             <w:r>
               <w:rPr>
@@ -1002,7 +1084,7 @@
                 <w:noProof/>
                 <w:webHidden/>
               </w:rPr>
-              <w:t>9</w:t>
+              <w:t>10</w:t>
             </w:r>
             <w:r>
               <w:rPr>
@@ -1029,7 +1111,7 @@
               <w:lang w:eastAsia="fr-CA" w:bidi="ar-SA"/>
             </w:rPr>
           </w:pPr>
-          <w:hyperlink w:anchor="_Toc511643203" w:history="1">
+          <w:hyperlink w:anchor="_Toc511649871" w:history="1">
             <w:r>
               <w:rPr>
                 <w:rStyle w:val="Lienhypertexte"/>
@@ -1056,7 +1138,7 @@
                 <w:noProof/>
                 <w:webHidden/>
               </w:rPr>
-              <w:instrText xml:space="preserve"> PAGEREF _Toc511643203 \h </w:instrText>
+              <w:instrText xml:space="preserve"> PAGEREF _Toc511649871 \h </w:instrText>
             </w:r>
             <w:r>
               <w:rPr>
@@ -1076,7 +1158,7 @@
                 <w:noProof/>
                 <w:webHidden/>
               </w:rPr>
-              <w:t>9</w:t>
+              <w:t>11</w:t>
             </w:r>
             <w:r>
               <w:rPr>
@@ -1103,7 +1185,7 @@
               <w:lang w:eastAsia="fr-CA" w:bidi="ar-SA"/>
             </w:rPr>
           </w:pPr>
-          <w:hyperlink w:anchor="_Toc511643204" w:history="1">
+          <w:hyperlink w:anchor="_Toc511649872" w:history="1">
             <w:r>
               <w:rPr>
                 <w:rStyle w:val="Lienhypertexte"/>
@@ -1130,7 +1212,7 @@
                 <w:noProof/>
                 <w:webHidden/>
               </w:rPr>
-              <w:instrText xml:space="preserve"> PAGEREF _Toc511643204 \h </w:instrText>
+              <w:instrText xml:space="preserve"> PAGEREF _Toc511649872 \h </w:instrText>
             </w:r>
             <w:r>
               <w:rPr>
@@ -1150,7 +1232,7 @@
                 <w:noProof/>
                 <w:webHidden/>
               </w:rPr>
-              <w:t>10</w:t>
+              <w:t>13</w:t>
             </w:r>
             <w:r>
               <w:rPr>
@@ -1177,7 +1259,7 @@
               <w:lang w:eastAsia="fr-CA" w:bidi="ar-SA"/>
             </w:rPr>
           </w:pPr>
-          <w:hyperlink w:anchor="_Toc511643205" w:history="1">
+          <w:hyperlink w:anchor="_Toc511649873" w:history="1">
             <w:r>
               <w:rPr>
                 <w:rStyle w:val="Lienhypertexte"/>
@@ -1204,7 +1286,7 @@
                 <w:noProof/>
                 <w:webHidden/>
               </w:rPr>
-              <w:instrText xml:space="preserve"> PAGEREF _Toc511643205 \h </w:instrText>
+              <w:instrText xml:space="preserve"> PAGEREF _Toc511649873 \h </w:instrText>
             </w:r>
             <w:r>
               <w:rPr>
@@ -1224,7 +1306,7 @@
                 <w:noProof/>
                 <w:webHidden/>
               </w:rPr>
-              <w:t>11</w:t>
+              <w:t>14</w:t>
             </w:r>
             <w:r>
               <w:rPr>
@@ -1251,7 +1333,7 @@
               <w:lang w:eastAsia="fr-CA" w:bidi="ar-SA"/>
             </w:rPr>
           </w:pPr>
-          <w:hyperlink w:anchor="_Toc511643206" w:history="1">
+          <w:hyperlink w:anchor="_Toc511649874" w:history="1">
             <w:r>
               <w:rPr>
                 <w:rStyle w:val="Lienhypertexte"/>
@@ -1278,7 +1360,7 @@
                 <w:noProof/>
                 <w:webHidden/>
               </w:rPr>
-              <w:instrText xml:space="preserve"> PAGEREF _Toc511643206 \h </w:instrText>
+              <w:instrText xml:space="preserve"> PAGEREF _Toc511649874 \h </w:instrText>
             </w:r>
             <w:r>
               <w:rPr>
@@ -1298,7 +1380,7 @@
                 <w:noProof/>
                 <w:webHidden/>
               </w:rPr>
-              <w:t>11</w:t>
+              <w:t>14</w:t>
             </w:r>
             <w:r>
               <w:rPr>
@@ -1325,7 +1407,7 @@
               <w:lang w:eastAsia="fr-CA" w:bidi="ar-SA"/>
             </w:rPr>
           </w:pPr>
-          <w:hyperlink w:anchor="_Toc511643207" w:history="1">
+          <w:hyperlink w:anchor="_Toc511649875" w:history="1">
             <w:r>
               <w:rPr>
                 <w:rStyle w:val="Lienhypertexte"/>
@@ -1352,7 +1434,7 @@
                 <w:noProof/>
                 <w:webHidden/>
               </w:rPr>
-              <w:instrText xml:space="preserve"> PAGEREF _Toc511643207 \h </w:instrText>
+              <w:instrText xml:space="preserve"> PAGEREF _Toc511649875 \h </w:instrText>
             </w:r>
             <w:r>
               <w:rPr>
@@ -1372,7 +1454,7 @@
                 <w:noProof/>
                 <w:webHidden/>
               </w:rPr>
-              <w:t>11</w:t>
+              <w:t>14</w:t>
             </w:r>
             <w:r>
               <w:rPr>
@@ -1399,7 +1481,7 @@
               <w:lang w:eastAsia="fr-CA" w:bidi="ar-SA"/>
             </w:rPr>
           </w:pPr>
-          <w:hyperlink w:anchor="_Toc511643208" w:history="1">
+          <w:hyperlink w:anchor="_Toc511649876" w:history="1">
             <w:r>
               <w:rPr>
                 <w:rStyle w:val="Lienhypertexte"/>
@@ -1426,7 +1508,7 @@
                 <w:noProof/>
                 <w:webHidden/>
               </w:rPr>
-              <w:instrText xml:space="preserve"> PAGEREF _Toc511643208 \h </w:instrText>
+              <w:instrText xml:space="preserve"> PAGEREF _Toc511649876 \h </w:instrText>
             </w:r>
             <w:r>
               <w:rPr>
@@ -1446,7 +1528,7 @@
                 <w:noProof/>
                 <w:webHidden/>
               </w:rPr>
-              <w:t>12</w:t>
+              <w:t>15</w:t>
             </w:r>
             <w:r>
               <w:rPr>
@@ -1473,7 +1555,7 @@
               <w:lang w:eastAsia="fr-CA" w:bidi="ar-SA"/>
             </w:rPr>
           </w:pPr>
-          <w:hyperlink w:anchor="_Toc511643209" w:history="1">
+          <w:hyperlink w:anchor="_Toc511649877" w:history="1">
             <w:r>
               <w:rPr>
                 <w:rStyle w:val="Lienhypertexte"/>
@@ -1500,7 +1582,7 @@
                 <w:noProof/>
                 <w:webHidden/>
               </w:rPr>
-              <w:instrText xml:space="preserve"> PAGEREF _Toc511643209 \h </w:instrText>
+              <w:instrText xml:space="preserve"> PAGEREF _Toc511649877 \h </w:instrText>
             </w:r>
             <w:r>
               <w:rPr>
@@ -1520,7 +1602,7 @@
                 <w:noProof/>
                 <w:webHidden/>
               </w:rPr>
-              <w:t>13</w:t>
+              <w:t>16</w:t>
             </w:r>
             <w:r>
               <w:rPr>
@@ -1556,7 +1638,49 @@
       <w:r>
         <w:br w:type="page"/>
       </w:r>
-    </w:p>
+      <w:bookmarkStart w:id="0" w:name="_GoBack"/>
+      <w:bookmarkEnd w:id="0"/>
+    </w:p>
+    <w:p>
+      <w:pPr>
+        <w:pStyle w:val="Titre1"/>
+      </w:pPr>
+      <w:bookmarkStart w:id="1" w:name="_Toc511649861"/>
+      <w:r>
+        <w:lastRenderedPageBreak/>
+        <w:t>Obtention de notre code</w:t>
+      </w:r>
+      <w:bookmarkEnd w:id="1"/>
+    </w:p>
+    <w:p>
+      <w:r>
+        <w:t xml:space="preserve">Pour avoir notre code, il suffit d’aller sur </w:t>
+      </w:r>
+      <w:r>
+        <w:t>GitHub</w:t>
+      </w:r>
+      <w:r>
+        <w:t xml:space="preserve"> et de faire un clone de notre projet.</w:t>
+      </w:r>
+    </w:p>
+    <w:p/>
+    <w:p>
+      <w:r>
+        <w:t>La page d’accueil de notre projet (public) est la suivante :</w:t>
+      </w:r>
+    </w:p>
+    <w:p/>
+    <w:p>
+      <w:hyperlink r:id="rId7" w:history="1">
+        <w:r>
+          <w:rPr>
+            <w:rStyle w:val="Lienhypertexte"/>
+          </w:rPr>
+          <w:t>https://github.com/NicolasBouchard14/DistributedSystemTP2</w:t>
+        </w:r>
+      </w:hyperlink>
+    </w:p>
+    <w:p/>
     <w:p>
       <w:pPr>
         <w:pStyle w:val="Titre1"/>
@@ -1565,12 +1689,11 @@
           <w:numId w:val="2"/>
         </w:numPr>
       </w:pPr>
-      <w:bookmarkStart w:id="0" w:name="_Toc511643194"/>
-      <w:r>
-        <w:lastRenderedPageBreak/>
+      <w:bookmarkStart w:id="2" w:name="_Toc511649862"/>
+      <w:r>
         <w:t>Programme P1.js</w:t>
       </w:r>
-      <w:bookmarkEnd w:id="0"/>
+      <w:bookmarkEnd w:id="2"/>
     </w:p>
     <w:p>
       <w:pPr>
@@ -1630,7 +1753,7 @@
                     </pic:cNvPicPr>
                   </pic:nvPicPr>
                   <pic:blipFill>
-                    <a:blip r:embed="rId7"/>
+                    <a:blip r:embed="rId8"/>
                     <a:stretch>
                       <a:fillRect/>
                     </a:stretch>
@@ -1694,7 +1817,11 @@
       </w:r>
       <w:proofErr w:type="spellEnd"/>
       <w:r>
-        <w:t xml:space="preserve">, afin d’envoyer à la bonne file les images qui seront récupérées par le programme P3 écrit en java qui fera le redimensionnement et le texte qui sera récupéré par le programme P2 écrit en java aussi, qui fera la traduction du texte, tel que demandé. </w:t>
+        <w:t xml:space="preserve">, afin d’envoyer à la bonne file les images qui seront récupérées par le </w:t>
+      </w:r>
+      <w:r>
+        <w:lastRenderedPageBreak/>
+        <w:t xml:space="preserve">programme P3 écrit en java qui fera le redimensionnement et le texte qui sera récupéré par le programme P2 écrit en java aussi, qui fera la traduction du texte, tel que demandé. </w:t>
       </w:r>
     </w:p>
     <w:p>
@@ -1713,7 +1840,6 @@
         <w:rPr>
           <w:noProof/>
         </w:rPr>
-        <w:lastRenderedPageBreak/>
         <w:drawing>
           <wp:anchor distT="0" distB="0" distL="0" distR="0" simplePos="0" relativeHeight="3" behindDoc="0" locked="0" layoutInCell="1" allowOverlap="1">
             <wp:simplePos x="0" y="0"/>
@@ -1740,7 +1866,7 @@
                     </pic:cNvPicPr>
                   </pic:nvPicPr>
                   <pic:blipFill>
-                    <a:blip r:embed="rId8"/>
+                    <a:blip r:embed="rId9"/>
                     <a:stretch>
                       <a:fillRect/>
                     </a:stretch>
@@ -1769,11 +1895,11 @@
           <w:numId w:val="2"/>
         </w:numPr>
       </w:pPr>
-      <w:bookmarkStart w:id="1" w:name="_Toc511643195"/>
+      <w:bookmarkStart w:id="3" w:name="_Toc511649863"/>
       <w:r>
         <w:t>Problèmes rencontrés</w:t>
       </w:r>
-      <w:bookmarkEnd w:id="1"/>
+      <w:bookmarkEnd w:id="3"/>
     </w:p>
     <w:p>
       <w:pPr>
@@ -1887,12 +2013,12 @@
       <w:pPr>
         <w:pStyle w:val="Titre2"/>
       </w:pPr>
-      <w:bookmarkStart w:id="2" w:name="_Toc511643196"/>
+      <w:bookmarkStart w:id="4" w:name="_Toc511649864"/>
       <w:r>
         <w:lastRenderedPageBreak/>
         <w:t>Démonstration de l’exécution</w:t>
       </w:r>
-      <w:bookmarkEnd w:id="2"/>
+      <w:bookmarkEnd w:id="4"/>
     </w:p>
     <w:p>
       <w:r>
@@ -1941,7 +2067,7 @@
                     <pic:cNvPicPr/>
                   </pic:nvPicPr>
                   <pic:blipFill>
-                    <a:blip r:embed="rId9"/>
+                    <a:blip r:embed="rId10"/>
                     <a:stretch>
                       <a:fillRect/>
                     </a:stretch>
@@ -1997,7 +2123,6 @@
           <w:szCs w:val="36"/>
         </w:rPr>
       </w:pPr>
-      <w:bookmarkStart w:id="3" w:name="_Toc511643197"/>
       <w:r>
         <w:br w:type="page"/>
       </w:r>
@@ -2006,11 +2131,12 @@
       <w:pPr>
         <w:pStyle w:val="Titre1"/>
       </w:pPr>
+      <w:bookmarkStart w:id="5" w:name="_Toc511649865"/>
       <w:r>
         <w:lastRenderedPageBreak/>
         <w:t>Programme P2.java</w:t>
       </w:r>
-      <w:bookmarkEnd w:id="3"/>
+      <w:bookmarkEnd w:id="5"/>
     </w:p>
     <w:p>
       <w:r>
@@ -2087,7 +2213,7 @@
                     <pic:cNvPicPr/>
                   </pic:nvPicPr>
                   <pic:blipFill>
-                    <a:blip r:embed="rId10"/>
+                    <a:blip r:embed="rId11"/>
                     <a:stretch>
                       <a:fillRect/>
                     </a:stretch>
@@ -2225,7 +2351,7 @@
                     <pic:cNvPicPr/>
                   </pic:nvPicPr>
                   <pic:blipFill>
-                    <a:blip r:embed="rId11"/>
+                    <a:blip r:embed="rId12"/>
                     <a:stretch>
                       <a:fillRect/>
                     </a:stretch>
@@ -2270,7 +2396,7 @@
                     <pic:cNvPicPr/>
                   </pic:nvPicPr>
                   <pic:blipFill>
-                    <a:blip r:embed="rId12"/>
+                    <a:blip r:embed="rId13"/>
                     <a:stretch>
                       <a:fillRect/>
                     </a:stretch>
@@ -2309,11 +2435,11 @@
           <w:numId w:val="2"/>
         </w:numPr>
       </w:pPr>
-      <w:bookmarkStart w:id="4" w:name="_Toc511643198"/>
+      <w:bookmarkStart w:id="6" w:name="_Toc511649866"/>
       <w:r>
         <w:t>Problèmes rencontrés</w:t>
       </w:r>
-      <w:bookmarkEnd w:id="4"/>
+      <w:bookmarkEnd w:id="6"/>
     </w:p>
     <w:p>
       <w:r>
@@ -2370,12 +2496,12 @@
       <w:pPr>
         <w:pStyle w:val="Titre1"/>
       </w:pPr>
-      <w:bookmarkStart w:id="5" w:name="_Toc511643199"/>
+      <w:bookmarkStart w:id="7" w:name="_Toc511649867"/>
       <w:r>
         <w:lastRenderedPageBreak/>
         <w:t>Programme P3.java</w:t>
       </w:r>
-      <w:bookmarkEnd w:id="5"/>
+      <w:bookmarkEnd w:id="7"/>
     </w:p>
     <w:p>
       <w:r>
@@ -2451,7 +2577,7 @@
                     <pic:cNvPicPr/>
                   </pic:nvPicPr>
                   <pic:blipFill>
-                    <a:blip r:embed="rId13"/>
+                    <a:blip r:embed="rId14"/>
                     <a:stretch>
                       <a:fillRect/>
                     </a:stretch>
@@ -2516,7 +2642,7 @@
                     <pic:cNvPicPr/>
                   </pic:nvPicPr>
                   <pic:blipFill>
-                    <a:blip r:embed="rId14"/>
+                    <a:blip r:embed="rId15"/>
                     <a:stretch>
                       <a:fillRect/>
                     </a:stretch>
@@ -2573,7 +2699,7 @@
                     <pic:cNvPicPr/>
                   </pic:nvPicPr>
                   <pic:blipFill>
-                    <a:blip r:embed="rId15"/>
+                    <a:blip r:embed="rId16"/>
                     <a:stretch>
                       <a:fillRect/>
                     </a:stretch>
@@ -2655,7 +2781,7 @@
                     <pic:cNvPicPr/>
                   </pic:nvPicPr>
                   <pic:blipFill>
-                    <a:blip r:embed="rId16"/>
+                    <a:blip r:embed="rId17"/>
                     <a:stretch>
                       <a:fillRect/>
                     </a:stretch>
@@ -2681,11 +2807,11 @@
       <w:pPr>
         <w:pStyle w:val="Titre2"/>
       </w:pPr>
-      <w:bookmarkStart w:id="6" w:name="_Toc511643200"/>
+      <w:bookmarkStart w:id="8" w:name="_Toc511649868"/>
       <w:r>
         <w:t>Problèmes rencontrés</w:t>
       </w:r>
-      <w:bookmarkEnd w:id="6"/>
+      <w:bookmarkEnd w:id="8"/>
     </w:p>
     <w:p>
       <w:r>
@@ -2718,12 +2844,12 @@
           <w:numId w:val="2"/>
         </w:numPr>
       </w:pPr>
-      <w:bookmarkStart w:id="7" w:name="_Toc511643201"/>
+      <w:bookmarkStart w:id="9" w:name="_Toc511649869"/>
       <w:r>
         <w:lastRenderedPageBreak/>
         <w:t>Programme P4.java</w:t>
       </w:r>
-      <w:bookmarkEnd w:id="7"/>
+      <w:bookmarkEnd w:id="9"/>
     </w:p>
     <w:p>
       <w:pPr>
@@ -2821,7 +2947,7 @@
                     <pic:cNvPicPr/>
                   </pic:nvPicPr>
                   <pic:blipFill>
-                    <a:blip r:embed="rId17"/>
+                    <a:blip r:embed="rId18"/>
                     <a:stretch>
                       <a:fillRect/>
                     </a:stretch>
@@ -2850,11 +2976,11 @@
           <w:numId w:val="2"/>
         </w:numPr>
       </w:pPr>
-      <w:bookmarkStart w:id="8" w:name="_Toc511643202"/>
+      <w:bookmarkStart w:id="10" w:name="_Toc511649870"/>
       <w:r>
         <w:t>Problèmes rencontrés</w:t>
       </w:r>
-      <w:bookmarkEnd w:id="8"/>
+      <w:bookmarkEnd w:id="10"/>
     </w:p>
     <w:p>
       <w:r>
@@ -2944,8 +3070,6 @@
       <w:r>
         <w:t>À Partir de là, tout est plus simple, nous n’avons qu’à vérifier le type et insérer les résultats dans la base de données.</w:t>
       </w:r>
-      <w:bookmarkStart w:id="9" w:name="_GoBack"/>
-      <w:bookmarkEnd w:id="9"/>
     </w:p>
     <w:p>
       <w:pPr>
@@ -2955,11 +3079,11 @@
           <w:numId w:val="2"/>
         </w:numPr>
       </w:pPr>
-      <w:bookmarkStart w:id="10" w:name="_Toc511643203"/>
+      <w:bookmarkStart w:id="11" w:name="_Toc511649871"/>
       <w:r>
         <w:t>Démonstration de l’exécution</w:t>
       </w:r>
-      <w:bookmarkEnd w:id="10"/>
+      <w:bookmarkEnd w:id="11"/>
     </w:p>
     <w:p>
       <w:r>
@@ -3014,7 +3138,7 @@
                     <pic:cNvPicPr/>
                   </pic:nvPicPr>
                   <pic:blipFill>
-                    <a:blip r:embed="rId18"/>
+                    <a:blip r:embed="rId19"/>
                     <a:stretch>
                       <a:fillRect/>
                     </a:stretch>
@@ -3063,7 +3187,7 @@
                     <pic:cNvPicPr/>
                   </pic:nvPicPr>
                   <pic:blipFill>
-                    <a:blip r:embed="rId19"/>
+                    <a:blip r:embed="rId20"/>
                     <a:stretch>
                       <a:fillRect/>
                     </a:stretch>
@@ -3107,7 +3231,7 @@
                     <pic:cNvPicPr/>
                   </pic:nvPicPr>
                   <pic:blipFill>
-                    <a:blip r:embed="rId20"/>
+                    <a:blip r:embed="rId21"/>
                     <a:stretch>
                       <a:fillRect/>
                     </a:stretch>
@@ -3163,7 +3287,6 @@
           <w:szCs w:val="36"/>
         </w:rPr>
       </w:pPr>
-      <w:bookmarkStart w:id="11" w:name="_Toc511643204"/>
       <w:r>
         <w:br w:type="page"/>
       </w:r>
@@ -3176,18 +3299,38 @@
           <w:numId w:val="2"/>
         </w:numPr>
       </w:pPr>
+      <w:bookmarkStart w:id="12" w:name="_Toc511649872"/>
       <w:r>
         <w:lastRenderedPageBreak/>
         <w:t>DatabaseHelper.java</w:t>
       </w:r>
-      <w:bookmarkEnd w:id="11"/>
+      <w:bookmarkEnd w:id="12"/>
     </w:p>
     <w:p>
       <w:pPr>
         <w:pStyle w:val="Corpsdetexte"/>
       </w:pPr>
       <w:r>
-        <w:t>À compléter par Alexandre</w:t>
+        <w:t xml:space="preserve">La classe </w:t>
+      </w:r>
+      <w:proofErr w:type="spellStart"/>
+      <w:r>
+        <w:t>DatabaseHelper</w:t>
+      </w:r>
+      <w:proofErr w:type="spellEnd"/>
+      <w:r>
+        <w:t xml:space="preserve"> permet de faire les opérations nécessaires à P4 sur la base de données.</w:t>
+      </w:r>
+    </w:p>
+    <w:p>
+      <w:pPr>
+        <w:pStyle w:val="Corpsdetexte"/>
+      </w:pPr>
+      <w:r>
+        <w:t>Il y a donc une fonction pour se connecter à la base de données</w:t>
+      </w:r>
+      <w:r>
+        <w:t>, une pour insérer dans la table image avec trois chaînes de caractères en Base64 converties en tableaux d’octets et une fonction qui prend un texte en anglais et en français et l’insère dans la table texte.</w:t>
       </w:r>
     </w:p>
     <w:p>
@@ -3206,11 +3349,10 @@
         <w:rPr>
           <w:noProof/>
         </w:rPr>
-        <w:lastRenderedPageBreak/>
         <w:drawing>
           <wp:inline distT="0" distB="0" distL="0" distR="0" wp14:anchorId="02E117A0" wp14:editId="3D0BD108">
-            <wp:extent cx="4448175" cy="7953375"/>
-            <wp:effectExtent l="0" t="0" r="9525" b="9525"/>
+            <wp:extent cx="3629025" cy="6488729"/>
+            <wp:effectExtent l="0" t="0" r="0" b="7620"/>
             <wp:docPr id="20" name="Image 20"/>
             <wp:cNvGraphicFramePr>
               <a:graphicFrameLocks xmlns:a="http://schemas.openxmlformats.org/drawingml/2006/main" noChangeAspect="1"/>
@@ -3223,7 +3365,7 @@
                     <pic:cNvPicPr/>
                   </pic:nvPicPr>
                   <pic:blipFill>
-                    <a:blip r:embed="rId21"/>
+                    <a:blip r:embed="rId22"/>
                     <a:stretch>
                       <a:fillRect/>
                     </a:stretch>
@@ -3231,7 +3373,7 @@
                   <pic:spPr>
                     <a:xfrm>
                       <a:off x="0" y="0"/>
-                      <a:ext cx="4448175" cy="7953375"/>
+                      <a:ext cx="3639033" cy="6506623"/>
                     </a:xfrm>
                     <a:prstGeom prst="rect">
                       <a:avLst/>
@@ -3262,12 +3404,12 @@
       <w:pPr>
         <w:pStyle w:val="Titre1"/>
       </w:pPr>
-      <w:bookmarkStart w:id="12" w:name="_Toc511643205"/>
+      <w:bookmarkStart w:id="13" w:name="_Toc511649873"/>
       <w:r>
         <w:lastRenderedPageBreak/>
         <w:t>Response.java</w:t>
       </w:r>
-      <w:bookmarkEnd w:id="12"/>
+      <w:bookmarkEnd w:id="13"/>
     </w:p>
     <w:p>
       <w:r>
@@ -3320,7 +3462,7 @@
                     <pic:cNvPicPr/>
                   </pic:nvPicPr>
                   <pic:blipFill>
-                    <a:blip r:embed="rId22"/>
+                    <a:blip r:embed="rId23"/>
                     <a:stretch>
                       <a:fillRect/>
                     </a:stretch>
@@ -3345,11 +3487,11 @@
       <w:pPr>
         <w:pStyle w:val="Titre1"/>
       </w:pPr>
-      <w:bookmarkStart w:id="13" w:name="_Toc511643206"/>
+      <w:bookmarkStart w:id="14" w:name="_Toc511649874"/>
       <w:r>
         <w:t>TranslationResponse.java</w:t>
       </w:r>
-      <w:bookmarkEnd w:id="13"/>
+      <w:bookmarkEnd w:id="14"/>
     </w:p>
     <w:p>
       <w:r>
@@ -3377,7 +3519,7 @@
                     <pic:cNvPicPr/>
                   </pic:nvPicPr>
                   <pic:blipFill>
-                    <a:blip r:embed="rId23"/>
+                    <a:blip r:embed="rId24"/>
                     <a:stretch>
                       <a:fillRect/>
                     </a:stretch>
@@ -3402,11 +3544,11 @@
       <w:pPr>
         <w:pStyle w:val="Titre1"/>
       </w:pPr>
-      <w:bookmarkStart w:id="14" w:name="_Toc511643207"/>
+      <w:bookmarkStart w:id="15" w:name="_Toc511649875"/>
       <w:r>
         <w:t>ResizeResponse.java</w:t>
       </w:r>
-      <w:bookmarkEnd w:id="14"/>
+      <w:bookmarkEnd w:id="15"/>
     </w:p>
     <w:p>
       <w:r>
@@ -3436,7 +3578,7 @@
                     <pic:cNvPicPr/>
                   </pic:nvPicPr>
                   <pic:blipFill>
-                    <a:blip r:embed="rId24"/>
+                    <a:blip r:embed="rId25"/>
                     <a:stretch>
                       <a:fillRect/>
                     </a:stretch>
@@ -3466,11 +3608,30 @@
           <w:numId w:val="2"/>
         </w:numPr>
       </w:pPr>
-      <w:bookmarkStart w:id="15" w:name="_Toc511643208"/>
+      <w:bookmarkStart w:id="16" w:name="_Toc511649876"/>
       <w:r>
         <w:t>Schéma de la base de données</w:t>
       </w:r>
-      <w:bookmarkEnd w:id="15"/>
+      <w:bookmarkEnd w:id="16"/>
+    </w:p>
+    <w:p>
+      <w:pPr>
+        <w:pStyle w:val="Corpsdetexte"/>
+      </w:pPr>
+      <w:r>
+        <w:t>Nous avons choisi d’utiliser deux tables. Une pour les résultats de la traduction</w:t>
+      </w:r>
+      <w:r>
+        <w:t xml:space="preserve"> et l’autre pour garder tous les formats des images reçues.</w:t>
+      </w:r>
+    </w:p>
+    <w:p>
+      <w:pPr>
+        <w:pStyle w:val="Corpsdetexte"/>
+      </w:pPr>
+      <w:r>
+        <w:t>La table texte contient un id et une colonne pour le texte en français et l’autre pour le texte en anglais.</w:t>
+      </w:r>
     </w:p>
     <w:p>
       <w:pPr>
@@ -3484,10 +3645,10 @@
           <wp:anchor distT="0" distB="0" distL="0" distR="0" simplePos="0" relativeHeight="5" behindDoc="0" locked="0" layoutInCell="1" allowOverlap="1">
             <wp:simplePos x="0" y="0"/>
             <wp:positionH relativeFrom="column">
-              <wp:posOffset>560705</wp:posOffset>
+              <wp:posOffset>827405</wp:posOffset>
             </wp:positionH>
             <wp:positionV relativeFrom="paragraph">
-              <wp:posOffset>104775</wp:posOffset>
+              <wp:posOffset>725170</wp:posOffset>
             </wp:positionV>
             <wp:extent cx="4133850" cy="1828800"/>
             <wp:effectExtent l="0" t="0" r="0" b="0"/>
@@ -3506,7 +3667,7 @@
                     </pic:cNvPicPr>
                   </pic:nvPicPr>
                   <pic:blipFill>
-                    <a:blip r:embed="rId25"/>
+                    <a:blip r:embed="rId26"/>
                     <a:stretch>
                       <a:fillRect/>
                     </a:stretch>
@@ -3526,6 +3687,12 @@
           </wp:anchor>
         </w:drawing>
       </w:r>
+      <w:r>
+        <w:t>La table image contient un id</w:t>
+      </w:r>
+      <w:r>
+        <w:t>, un blob pour l’image originale, un bloc pour le format 1 et un bloc pour le format 2.</w:t>
+      </w:r>
     </w:p>
     <w:p>
       <w:pPr>
@@ -3535,29 +3702,12 @@
           <w:numId w:val="2"/>
         </w:numPr>
       </w:pPr>
-    </w:p>
-    <w:p>
-      <w:pPr>
-        <w:pStyle w:val="Titre2"/>
-        <w:numPr>
-          <w:ilvl w:val="1"/>
-          <w:numId w:val="2"/>
-        </w:numPr>
-      </w:pPr>
-    </w:p>
-    <w:p>
-      <w:pPr>
-        <w:pStyle w:val="Titre2"/>
-        <w:numPr>
-          <w:ilvl w:val="1"/>
-          <w:numId w:val="2"/>
-        </w:numPr>
-      </w:pPr>
-      <w:bookmarkStart w:id="16" w:name="_Toc511643209"/>
-      <w:r>
+      <w:bookmarkStart w:id="17" w:name="_Toc511649877"/>
+      <w:r>
+        <w:lastRenderedPageBreak/>
         <w:t>Script de création des tables</w:t>
       </w:r>
-      <w:bookmarkEnd w:id="16"/>
+      <w:bookmarkEnd w:id="17"/>
     </w:p>
     <w:p>
       <w:pPr>
@@ -3593,7 +3743,7 @@
                     </pic:cNvPicPr>
                   </pic:nvPicPr>
                   <pic:blipFill>
-                    <a:blip r:embed="rId26"/>
+                    <a:blip r:embed="rId27"/>
                     <a:stretch>
                       <a:fillRect/>
                     </a:stretch>
@@ -3612,6 +3762,23 @@
             </a:graphic>
           </wp:anchor>
         </w:drawing>
+      </w:r>
+      <w:r>
+        <w:t xml:space="preserve">Ce </w:t>
+      </w:r>
+      <w:r>
+        <w:t>fichier ne contient rien</w:t>
+      </w:r>
+      <w:r>
+        <w:t xml:space="preserve"> de plus, rien de moins que le code nécessaire à la création des tables pour enregistrer les résultats avec P4 dans notre cluster Galera </w:t>
+      </w:r>
+      <w:proofErr w:type="spellStart"/>
+      <w:r>
+        <w:t>MariaDB</w:t>
+      </w:r>
+      <w:proofErr w:type="spellEnd"/>
+      <w:r>
+        <w:t>.</w:t>
       </w:r>
     </w:p>
     <w:sectPr>
@@ -4452,6 +4619,18 @@
       <w:u w:val="single"/>
     </w:rPr>
   </w:style>
+  <w:style w:type="character" w:styleId="Mentionnonrsolue">
+    <w:name w:val="Unresolved Mention"/>
+    <w:basedOn w:val="Policepardfaut"/>
+    <w:uiPriority w:val="99"/>
+    <w:semiHidden/>
+    <w:unhideWhenUsed/>
+    <w:rsid w:val="00BA0358"/>
+    <w:rPr>
+      <w:color w:val="808080"/>
+      <w:shd w:val="clear" w:color="auto" w:fill="E6E6E6"/>
+    </w:rPr>
+  </w:style>
 </w:styles>
 </file>
 
@@ -4709,6 +4888,7 @@
     <w:rsid w:val="004E3DF1"/>
     <w:rsid w:val="0066022C"/>
     <w:rsid w:val="007616F3"/>
+    <w:rsid w:val="00BB3727"/>
   </w:rsids>
   <m:mathPr>
     <m:mathFont m:val="Cambria Math"/>
@@ -5505,7 +5685,7 @@
 </file>
 
 <file path=customXml/itemProps2.xml><?xml version="1.0" encoding="utf-8"?>
-<ds:datastoreItem xmlns:ds="http://schemas.openxmlformats.org/officeDocument/2006/customXml" ds:itemID="{D5C9BBBC-F5CB-4D39-8BE9-8285118F19EB}">
+<ds:datastoreItem xmlns:ds="http://schemas.openxmlformats.org/officeDocument/2006/customXml" ds:itemID="{CA385B4E-D418-4538-96CB-EE0A6AFD1B11}">
   <ds:schemaRefs>
     <ds:schemaRef ds:uri="http://schemas.openxmlformats.org/officeDocument/2006/bibliography"/>
   </ds:schemaRefs>

</xml_diff>

<commit_message>
Ajout de la partie démonstration de P2 et P3
</commit_message>
<xml_diff>
--- a/rapport_tp2_sys_dist.docx
+++ b/rapport_tp2_sys_dist.docx
@@ -343,7 +343,15 @@
             <w:rPr>
               <w:lang w:val="fr-FR"/>
             </w:rPr>
-            <w:t>Table des matières</w:t>
+            <w:t>Table des mat</w:t>
+          </w:r>
+          <w:bookmarkStart w:id="0" w:name="_GoBack"/>
+          <w:bookmarkEnd w:id="0"/>
+          <w:r>
+            <w:rPr>
+              <w:lang w:val="fr-FR"/>
+            </w:rPr>
+            <w:t>ières</w:t>
           </w:r>
         </w:p>
         <w:p>
@@ -371,7 +379,7 @@
           <w:r>
             <w:fldChar w:fldCharType="separate"/>
           </w:r>
-          <w:hyperlink w:anchor="_Toc511649861" w:history="1">
+          <w:hyperlink w:anchor="_Toc511654978" w:history="1">
             <w:r>
               <w:rPr>
                 <w:rStyle w:val="Lienhypertexte"/>
@@ -398,7 +406,7 @@
                 <w:noProof/>
                 <w:webHidden/>
               </w:rPr>
-              <w:instrText xml:space="preserve"> PAGEREF _Toc511649861 \h </w:instrText>
+              <w:instrText xml:space="preserve"> PAGEREF _Toc511654978 \h </w:instrText>
             </w:r>
             <w:r>
               <w:rPr>
@@ -445,7 +453,7 @@
               <w:lang w:eastAsia="fr-CA" w:bidi="ar-SA"/>
             </w:rPr>
           </w:pPr>
-          <w:hyperlink w:anchor="_Toc511649862" w:history="1">
+          <w:hyperlink w:anchor="_Toc511654979" w:history="1">
             <w:r>
               <w:rPr>
                 <w:rStyle w:val="Lienhypertexte"/>
@@ -472,7 +480,7 @@
                 <w:noProof/>
                 <w:webHidden/>
               </w:rPr>
-              <w:instrText xml:space="preserve"> PAGEREF _Toc511649862 \h </w:instrText>
+              <w:instrText xml:space="preserve"> PAGEREF _Toc511654979 \h </w:instrText>
             </w:r>
             <w:r>
               <w:rPr>
@@ -519,7 +527,7 @@
               <w:lang w:eastAsia="fr-CA" w:bidi="ar-SA"/>
             </w:rPr>
           </w:pPr>
-          <w:hyperlink w:anchor="_Toc511649863" w:history="1">
+          <w:hyperlink w:anchor="_Toc511654980" w:history="1">
             <w:r>
               <w:rPr>
                 <w:rStyle w:val="Lienhypertexte"/>
@@ -546,7 +554,7 @@
                 <w:noProof/>
                 <w:webHidden/>
               </w:rPr>
-              <w:instrText xml:space="preserve"> PAGEREF _Toc511649863 \h </w:instrText>
+              <w:instrText xml:space="preserve"> PAGEREF _Toc511654980 \h </w:instrText>
             </w:r>
             <w:r>
               <w:rPr>
@@ -593,7 +601,7 @@
               <w:lang w:eastAsia="fr-CA" w:bidi="ar-SA"/>
             </w:rPr>
           </w:pPr>
-          <w:hyperlink w:anchor="_Toc511649864" w:history="1">
+          <w:hyperlink w:anchor="_Toc511654981" w:history="1">
             <w:r>
               <w:rPr>
                 <w:rStyle w:val="Lienhypertexte"/>
@@ -620,7 +628,7 @@
                 <w:noProof/>
                 <w:webHidden/>
               </w:rPr>
-              <w:instrText xml:space="preserve"> PAGEREF _Toc511649864 \h </w:instrText>
+              <w:instrText xml:space="preserve"> PAGEREF _Toc511654981 \h </w:instrText>
             </w:r>
             <w:r>
               <w:rPr>
@@ -667,7 +675,7 @@
               <w:lang w:eastAsia="fr-CA" w:bidi="ar-SA"/>
             </w:rPr>
           </w:pPr>
-          <w:hyperlink w:anchor="_Toc511649865" w:history="1">
+          <w:hyperlink w:anchor="_Toc511654982" w:history="1">
             <w:r>
               <w:rPr>
                 <w:rStyle w:val="Lienhypertexte"/>
@@ -694,7 +702,7 @@
                 <w:noProof/>
                 <w:webHidden/>
               </w:rPr>
-              <w:instrText xml:space="preserve"> PAGEREF _Toc511649865 \h </w:instrText>
+              <w:instrText xml:space="preserve"> PAGEREF _Toc511654982 \h </w:instrText>
             </w:r>
             <w:r>
               <w:rPr>
@@ -741,7 +749,7 @@
               <w:lang w:eastAsia="fr-CA" w:bidi="ar-SA"/>
             </w:rPr>
           </w:pPr>
-          <w:hyperlink w:anchor="_Toc511649866" w:history="1">
+          <w:hyperlink w:anchor="_Toc511654983" w:history="1">
             <w:r>
               <w:rPr>
                 <w:rStyle w:val="Lienhypertexte"/>
@@ -768,7 +776,7 @@
                 <w:noProof/>
                 <w:webHidden/>
               </w:rPr>
-              <w:instrText xml:space="preserve"> PAGEREF _Toc511649866 \h </w:instrText>
+              <w:instrText xml:space="preserve"> PAGEREF _Toc511654983 \h </w:instrText>
             </w:r>
             <w:r>
               <w:rPr>
@@ -789,6 +797,80 @@
                 <w:webHidden/>
               </w:rPr>
               <w:t>6</w:t>
+            </w:r>
+            <w:r>
+              <w:rPr>
+                <w:noProof/>
+                <w:webHidden/>
+              </w:rPr>
+              <w:fldChar w:fldCharType="end"/>
+            </w:r>
+          </w:hyperlink>
+        </w:p>
+        <w:p>
+          <w:pPr>
+            <w:pStyle w:val="TM2"/>
+            <w:tabs>
+              <w:tab w:val="right" w:leader="dot" w:pos="9962"/>
+            </w:tabs>
+            <w:rPr>
+              <w:rFonts w:asciiTheme="minorHAnsi" w:eastAsiaTheme="minorEastAsia" w:hAnsiTheme="minorHAnsi" w:cstheme="minorBidi"/>
+              <w:noProof/>
+              <w:color w:val="auto"/>
+              <w:kern w:val="0"/>
+              <w:sz w:val="22"/>
+              <w:szCs w:val="22"/>
+              <w:lang w:eastAsia="fr-CA" w:bidi="ar-SA"/>
+            </w:rPr>
+          </w:pPr>
+          <w:hyperlink w:anchor="_Toc511654984" w:history="1">
+            <w:r>
+              <w:rPr>
+                <w:rStyle w:val="Lienhypertexte"/>
+                <w:noProof/>
+              </w:rPr>
+              <w:t>Démonstration de l’exécution</w:t>
+            </w:r>
+            <w:r>
+              <w:rPr>
+                <w:noProof/>
+                <w:webHidden/>
+              </w:rPr>
+              <w:tab/>
+            </w:r>
+            <w:r>
+              <w:rPr>
+                <w:noProof/>
+                <w:webHidden/>
+              </w:rPr>
+              <w:fldChar w:fldCharType="begin"/>
+            </w:r>
+            <w:r>
+              <w:rPr>
+                <w:noProof/>
+                <w:webHidden/>
+              </w:rPr>
+              <w:instrText xml:space="preserve"> PAGEREF _Toc511654984 \h </w:instrText>
+            </w:r>
+            <w:r>
+              <w:rPr>
+                <w:noProof/>
+                <w:webHidden/>
+              </w:rPr>
+            </w:r>
+            <w:r>
+              <w:rPr>
+                <w:noProof/>
+                <w:webHidden/>
+              </w:rPr>
+              <w:fldChar w:fldCharType="separate"/>
+            </w:r>
+            <w:r>
+              <w:rPr>
+                <w:noProof/>
+                <w:webHidden/>
+              </w:rPr>
+              <w:t>7</w:t>
             </w:r>
             <w:r>
               <w:rPr>
@@ -815,7 +897,7 @@
               <w:lang w:eastAsia="fr-CA" w:bidi="ar-SA"/>
             </w:rPr>
           </w:pPr>
-          <w:hyperlink w:anchor="_Toc511649867" w:history="1">
+          <w:hyperlink w:anchor="_Toc511654985" w:history="1">
             <w:r>
               <w:rPr>
                 <w:rStyle w:val="Lienhypertexte"/>
@@ -842,7 +924,7 @@
                 <w:noProof/>
                 <w:webHidden/>
               </w:rPr>
-              <w:instrText xml:space="preserve"> PAGEREF _Toc511649867 \h </w:instrText>
+              <w:instrText xml:space="preserve"> PAGEREF _Toc511654985 \h </w:instrText>
             </w:r>
             <w:r>
               <w:rPr>
@@ -862,7 +944,7 @@
                 <w:noProof/>
                 <w:webHidden/>
               </w:rPr>
-              <w:t>7</w:t>
+              <w:t>8</w:t>
             </w:r>
             <w:r>
               <w:rPr>
@@ -889,7 +971,7 @@
               <w:lang w:eastAsia="fr-CA" w:bidi="ar-SA"/>
             </w:rPr>
           </w:pPr>
-          <w:hyperlink w:anchor="_Toc511649868" w:history="1">
+          <w:hyperlink w:anchor="_Toc511654986" w:history="1">
             <w:r>
               <w:rPr>
                 <w:rStyle w:val="Lienhypertexte"/>
@@ -916,7 +998,7 @@
                 <w:noProof/>
                 <w:webHidden/>
               </w:rPr>
-              <w:instrText xml:space="preserve"> PAGEREF _Toc511649868 \h </w:instrText>
+              <w:instrText xml:space="preserve"> PAGEREF _Toc511654986 \h </w:instrText>
             </w:r>
             <w:r>
               <w:rPr>
@@ -936,7 +1018,81 @@
                 <w:noProof/>
                 <w:webHidden/>
               </w:rPr>
-              <w:t>8</w:t>
+              <w:t>9</w:t>
+            </w:r>
+            <w:r>
+              <w:rPr>
+                <w:noProof/>
+                <w:webHidden/>
+              </w:rPr>
+              <w:fldChar w:fldCharType="end"/>
+            </w:r>
+          </w:hyperlink>
+        </w:p>
+        <w:p>
+          <w:pPr>
+            <w:pStyle w:val="TM2"/>
+            <w:tabs>
+              <w:tab w:val="right" w:leader="dot" w:pos="9962"/>
+            </w:tabs>
+            <w:rPr>
+              <w:rFonts w:asciiTheme="minorHAnsi" w:eastAsiaTheme="minorEastAsia" w:hAnsiTheme="minorHAnsi" w:cstheme="minorBidi"/>
+              <w:noProof/>
+              <w:color w:val="auto"/>
+              <w:kern w:val="0"/>
+              <w:sz w:val="22"/>
+              <w:szCs w:val="22"/>
+              <w:lang w:eastAsia="fr-CA" w:bidi="ar-SA"/>
+            </w:rPr>
+          </w:pPr>
+          <w:hyperlink w:anchor="_Toc511654987" w:history="1">
+            <w:r>
+              <w:rPr>
+                <w:rStyle w:val="Lienhypertexte"/>
+                <w:noProof/>
+              </w:rPr>
+              <w:t>Démonstration de l’exécution</w:t>
+            </w:r>
+            <w:r>
+              <w:rPr>
+                <w:noProof/>
+                <w:webHidden/>
+              </w:rPr>
+              <w:tab/>
+            </w:r>
+            <w:r>
+              <w:rPr>
+                <w:noProof/>
+                <w:webHidden/>
+              </w:rPr>
+              <w:fldChar w:fldCharType="begin"/>
+            </w:r>
+            <w:r>
+              <w:rPr>
+                <w:noProof/>
+                <w:webHidden/>
+              </w:rPr>
+              <w:instrText xml:space="preserve"> PAGEREF _Toc511654987 \h </w:instrText>
+            </w:r>
+            <w:r>
+              <w:rPr>
+                <w:noProof/>
+                <w:webHidden/>
+              </w:rPr>
+            </w:r>
+            <w:r>
+              <w:rPr>
+                <w:noProof/>
+                <w:webHidden/>
+              </w:rPr>
+              <w:fldChar w:fldCharType="separate"/>
+            </w:r>
+            <w:r>
+              <w:rPr>
+                <w:noProof/>
+                <w:webHidden/>
+              </w:rPr>
+              <w:t>10</w:t>
             </w:r>
             <w:r>
               <w:rPr>
@@ -963,7 +1119,7 @@
               <w:lang w:eastAsia="fr-CA" w:bidi="ar-SA"/>
             </w:rPr>
           </w:pPr>
-          <w:hyperlink w:anchor="_Toc511649869" w:history="1">
+          <w:hyperlink w:anchor="_Toc511654988" w:history="1">
             <w:r>
               <w:rPr>
                 <w:rStyle w:val="Lienhypertexte"/>
@@ -990,7 +1146,7 @@
                 <w:noProof/>
                 <w:webHidden/>
               </w:rPr>
-              <w:instrText xml:space="preserve"> PAGEREF _Toc511649869 \h </w:instrText>
+              <w:instrText xml:space="preserve"> PAGEREF _Toc511654988 \h </w:instrText>
             </w:r>
             <w:r>
               <w:rPr>
@@ -1010,7 +1166,7 @@
                 <w:noProof/>
                 <w:webHidden/>
               </w:rPr>
-              <w:t>9</w:t>
+              <w:t>10</w:t>
             </w:r>
             <w:r>
               <w:rPr>
@@ -1037,7 +1193,7 @@
               <w:lang w:eastAsia="fr-CA" w:bidi="ar-SA"/>
             </w:rPr>
           </w:pPr>
-          <w:hyperlink w:anchor="_Toc511649870" w:history="1">
+          <w:hyperlink w:anchor="_Toc511654989" w:history="1">
             <w:r>
               <w:rPr>
                 <w:rStyle w:val="Lienhypertexte"/>
@@ -1064,7 +1220,7 @@
                 <w:noProof/>
                 <w:webHidden/>
               </w:rPr>
-              <w:instrText xml:space="preserve"> PAGEREF _Toc511649870 \h </w:instrText>
+              <w:instrText xml:space="preserve"> PAGEREF _Toc511654989 \h </w:instrText>
             </w:r>
             <w:r>
               <w:rPr>
@@ -1084,7 +1240,7 @@
                 <w:noProof/>
                 <w:webHidden/>
               </w:rPr>
-              <w:t>10</w:t>
+              <w:t>12</w:t>
             </w:r>
             <w:r>
               <w:rPr>
@@ -1111,7 +1267,7 @@
               <w:lang w:eastAsia="fr-CA" w:bidi="ar-SA"/>
             </w:rPr>
           </w:pPr>
-          <w:hyperlink w:anchor="_Toc511649871" w:history="1">
+          <w:hyperlink w:anchor="_Toc511654990" w:history="1">
             <w:r>
               <w:rPr>
                 <w:rStyle w:val="Lienhypertexte"/>
@@ -1138,7 +1294,7 @@
                 <w:noProof/>
                 <w:webHidden/>
               </w:rPr>
-              <w:instrText xml:space="preserve"> PAGEREF _Toc511649871 \h </w:instrText>
+              <w:instrText xml:space="preserve"> PAGEREF _Toc511654990 \h </w:instrText>
             </w:r>
             <w:r>
               <w:rPr>
@@ -1158,7 +1314,7 @@
                 <w:noProof/>
                 <w:webHidden/>
               </w:rPr>
-              <w:t>11</w:t>
+              <w:t>13</w:t>
             </w:r>
             <w:r>
               <w:rPr>
@@ -1185,7 +1341,7 @@
               <w:lang w:eastAsia="fr-CA" w:bidi="ar-SA"/>
             </w:rPr>
           </w:pPr>
-          <w:hyperlink w:anchor="_Toc511649872" w:history="1">
+          <w:hyperlink w:anchor="_Toc511654991" w:history="1">
             <w:r>
               <w:rPr>
                 <w:rStyle w:val="Lienhypertexte"/>
@@ -1212,7 +1368,7 @@
                 <w:noProof/>
                 <w:webHidden/>
               </w:rPr>
-              <w:instrText xml:space="preserve"> PAGEREF _Toc511649872 \h </w:instrText>
+              <w:instrText xml:space="preserve"> PAGEREF _Toc511654991 \h </w:instrText>
             </w:r>
             <w:r>
               <w:rPr>
@@ -1232,7 +1388,7 @@
                 <w:noProof/>
                 <w:webHidden/>
               </w:rPr>
-              <w:t>13</w:t>
+              <w:t>15</w:t>
             </w:r>
             <w:r>
               <w:rPr>
@@ -1259,7 +1415,7 @@
               <w:lang w:eastAsia="fr-CA" w:bidi="ar-SA"/>
             </w:rPr>
           </w:pPr>
-          <w:hyperlink w:anchor="_Toc511649873" w:history="1">
+          <w:hyperlink w:anchor="_Toc511654992" w:history="1">
             <w:r>
               <w:rPr>
                 <w:rStyle w:val="Lienhypertexte"/>
@@ -1286,7 +1442,7 @@
                 <w:noProof/>
                 <w:webHidden/>
               </w:rPr>
-              <w:instrText xml:space="preserve"> PAGEREF _Toc511649873 \h </w:instrText>
+              <w:instrText xml:space="preserve"> PAGEREF _Toc511654992 \h </w:instrText>
             </w:r>
             <w:r>
               <w:rPr>
@@ -1306,7 +1462,7 @@
                 <w:noProof/>
                 <w:webHidden/>
               </w:rPr>
-              <w:t>14</w:t>
+              <w:t>16</w:t>
             </w:r>
             <w:r>
               <w:rPr>
@@ -1333,7 +1489,7 @@
               <w:lang w:eastAsia="fr-CA" w:bidi="ar-SA"/>
             </w:rPr>
           </w:pPr>
-          <w:hyperlink w:anchor="_Toc511649874" w:history="1">
+          <w:hyperlink w:anchor="_Toc511654993" w:history="1">
             <w:r>
               <w:rPr>
                 <w:rStyle w:val="Lienhypertexte"/>
@@ -1360,7 +1516,7 @@
                 <w:noProof/>
                 <w:webHidden/>
               </w:rPr>
-              <w:instrText xml:space="preserve"> PAGEREF _Toc511649874 \h </w:instrText>
+              <w:instrText xml:space="preserve"> PAGEREF _Toc511654993 \h </w:instrText>
             </w:r>
             <w:r>
               <w:rPr>
@@ -1380,7 +1536,7 @@
                 <w:noProof/>
                 <w:webHidden/>
               </w:rPr>
-              <w:t>14</w:t>
+              <w:t>16</w:t>
             </w:r>
             <w:r>
               <w:rPr>
@@ -1407,7 +1563,7 @@
               <w:lang w:eastAsia="fr-CA" w:bidi="ar-SA"/>
             </w:rPr>
           </w:pPr>
-          <w:hyperlink w:anchor="_Toc511649875" w:history="1">
+          <w:hyperlink w:anchor="_Toc511654994" w:history="1">
             <w:r>
               <w:rPr>
                 <w:rStyle w:val="Lienhypertexte"/>
@@ -1434,7 +1590,7 @@
                 <w:noProof/>
                 <w:webHidden/>
               </w:rPr>
-              <w:instrText xml:space="preserve"> PAGEREF _Toc511649875 \h </w:instrText>
+              <w:instrText xml:space="preserve"> PAGEREF _Toc511654994 \h </w:instrText>
             </w:r>
             <w:r>
               <w:rPr>
@@ -1454,7 +1610,7 @@
                 <w:noProof/>
                 <w:webHidden/>
               </w:rPr>
-              <w:t>14</w:t>
+              <w:t>16</w:t>
             </w:r>
             <w:r>
               <w:rPr>
@@ -1481,7 +1637,7 @@
               <w:lang w:eastAsia="fr-CA" w:bidi="ar-SA"/>
             </w:rPr>
           </w:pPr>
-          <w:hyperlink w:anchor="_Toc511649876" w:history="1">
+          <w:hyperlink w:anchor="_Toc511654995" w:history="1">
             <w:r>
               <w:rPr>
                 <w:rStyle w:val="Lienhypertexte"/>
@@ -1508,7 +1664,7 @@
                 <w:noProof/>
                 <w:webHidden/>
               </w:rPr>
-              <w:instrText xml:space="preserve"> PAGEREF _Toc511649876 \h </w:instrText>
+              <w:instrText xml:space="preserve"> PAGEREF _Toc511654995 \h </w:instrText>
             </w:r>
             <w:r>
               <w:rPr>
@@ -1528,7 +1684,7 @@
                 <w:noProof/>
                 <w:webHidden/>
               </w:rPr>
-              <w:t>15</w:t>
+              <w:t>17</w:t>
             </w:r>
             <w:r>
               <w:rPr>
@@ -1555,7 +1711,7 @@
               <w:lang w:eastAsia="fr-CA" w:bidi="ar-SA"/>
             </w:rPr>
           </w:pPr>
-          <w:hyperlink w:anchor="_Toc511649877" w:history="1">
+          <w:hyperlink w:anchor="_Toc511654996" w:history="1">
             <w:r>
               <w:rPr>
                 <w:rStyle w:val="Lienhypertexte"/>
@@ -1582,7 +1738,7 @@
                 <w:noProof/>
                 <w:webHidden/>
               </w:rPr>
-              <w:instrText xml:space="preserve"> PAGEREF _Toc511649877 \h </w:instrText>
+              <w:instrText xml:space="preserve"> PAGEREF _Toc511654996 \h </w:instrText>
             </w:r>
             <w:r>
               <w:rPr>
@@ -1602,7 +1758,7 @@
                 <w:noProof/>
                 <w:webHidden/>
               </w:rPr>
-              <w:t>16</w:t>
+              <w:t>18</w:t>
             </w:r>
             <w:r>
               <w:rPr>
@@ -1638,14 +1794,12 @@
       <w:r>
         <w:br w:type="page"/>
       </w:r>
-      <w:bookmarkStart w:id="0" w:name="_GoBack"/>
-      <w:bookmarkEnd w:id="0"/>
     </w:p>
     <w:p>
       <w:pPr>
         <w:pStyle w:val="Titre1"/>
       </w:pPr>
-      <w:bookmarkStart w:id="1" w:name="_Toc511649861"/>
+      <w:bookmarkStart w:id="1" w:name="_Toc511654978"/>
       <w:r>
         <w:lastRenderedPageBreak/>
         <w:t>Obtention de notre code</w:t>
@@ -1689,7 +1843,7 @@
           <w:numId w:val="2"/>
         </w:numPr>
       </w:pPr>
-      <w:bookmarkStart w:id="2" w:name="_Toc511649862"/>
+      <w:bookmarkStart w:id="2" w:name="_Toc511654979"/>
       <w:r>
         <w:t>Programme P1.js</w:t>
       </w:r>
@@ -1895,7 +2049,7 @@
           <w:numId w:val="2"/>
         </w:numPr>
       </w:pPr>
-      <w:bookmarkStart w:id="3" w:name="_Toc511649863"/>
+      <w:bookmarkStart w:id="3" w:name="_Toc511654980"/>
       <w:r>
         <w:t>Problèmes rencontrés</w:t>
       </w:r>
@@ -2013,7 +2167,7 @@
       <w:pPr>
         <w:pStyle w:val="Titre2"/>
       </w:pPr>
-      <w:bookmarkStart w:id="4" w:name="_Toc511649864"/>
+      <w:bookmarkStart w:id="4" w:name="_Toc511654981"/>
       <w:r>
         <w:lastRenderedPageBreak/>
         <w:t>Démonstration de l’exécution</w:t>
@@ -2102,15 +2256,13 @@
     <w:p/>
     <w:p>
       <w:r>
-        <w:t xml:space="preserve">Nous remarquons également les clés de notre échangeur topic qui ici sont tp2.texte et tp2.images. P2 écoute ce </w:t>
-      </w:r>
-      <w:proofErr w:type="gramStart"/>
-      <w:r>
-        <w:t>que a</w:t>
-      </w:r>
-      <w:proofErr w:type="gramEnd"/>
-      <w:r>
-        <w:t xml:space="preserve"> comme clé tp2.texte et P3 écoute sur la clé tp2.images.</w:t>
+        <w:t xml:space="preserve">Nous remarquons également les clés de notre échangeur topic qui ici sont tp2.texte et tp2.images. P2 écoute </w:t>
+      </w:r>
+      <w:r>
+        <w:t>sur la</w:t>
+      </w:r>
+      <w:r>
+        <w:t xml:space="preserve"> clé tp2.texte et P3 écoute sur la clé tp2.images.</w:t>
       </w:r>
     </w:p>
     <w:p>
@@ -2131,7 +2283,7 @@
       <w:pPr>
         <w:pStyle w:val="Titre1"/>
       </w:pPr>
-      <w:bookmarkStart w:id="5" w:name="_Toc511649865"/>
+      <w:bookmarkStart w:id="5" w:name="_Toc511654982"/>
       <w:r>
         <w:lastRenderedPageBreak/>
         <w:t>Programme P2.java</w:t>
@@ -2373,9 +2525,6 @@
       </w:r>
     </w:p>
     <w:p>
-      <w:pPr>
-        <w:pStyle w:val="Index"/>
-      </w:pPr>
       <w:r>
         <w:rPr>
           <w:noProof/>
@@ -2435,7 +2584,7 @@
           <w:numId w:val="2"/>
         </w:numPr>
       </w:pPr>
-      <w:bookmarkStart w:id="6" w:name="_Toc511649866"/>
+      <w:bookmarkStart w:id="6" w:name="_Toc511654983"/>
       <w:r>
         <w:t>Problèmes rencontrés</w:t>
       </w:r>
@@ -2478,6 +2627,114 @@
     </w:p>
     <w:p/>
     <w:p/>
+    <w:p/>
+    <w:p/>
+    <w:p>
+      <w:pPr>
+        <w:pStyle w:val="Titre2"/>
+      </w:pPr>
+      <w:bookmarkStart w:id="7" w:name="_Toc511654984"/>
+      <w:r>
+        <w:lastRenderedPageBreak/>
+        <w:t>Démonstration de l’exécution</w:t>
+      </w:r>
+      <w:bookmarkEnd w:id="7"/>
+    </w:p>
+    <w:p>
+      <w:r>
+        <w:t xml:space="preserve">Pour faciliter l’exécution des programmes Java de notre travail, un script de compilation et un script démarrage des programmes ont été créés. Donc pour démarrer P2, voici les </w:t>
+      </w:r>
+      <w:r>
+        <w:t>2</w:t>
+      </w:r>
+      <w:r>
+        <w:t xml:space="preserve"> commandes à faire à partir d’un terminal :</w:t>
+      </w:r>
+    </w:p>
+    <w:p>
+      <w:r>
+        <w:drawing>
+          <wp:inline distT="0" distB="0" distL="0" distR="0" wp14:anchorId="1238974A" wp14:editId="31485F60">
+            <wp:extent cx="6332220" cy="1271270"/>
+            <wp:effectExtent l="0" t="0" r="0" b="5080"/>
+            <wp:docPr id="22" name="Image 22"/>
+            <wp:cNvGraphicFramePr>
+              <a:graphicFrameLocks xmlns:a="http://schemas.openxmlformats.org/drawingml/2006/main" noChangeAspect="1"/>
+            </wp:cNvGraphicFramePr>
+            <a:graphic xmlns:a="http://schemas.openxmlformats.org/drawingml/2006/main">
+              <a:graphicData uri="http://schemas.openxmlformats.org/drawingml/2006/picture">
+                <pic:pic xmlns:pic="http://schemas.openxmlformats.org/drawingml/2006/picture">
+                  <pic:nvPicPr>
+                    <pic:cNvPr id="1" name=""/>
+                    <pic:cNvPicPr/>
+                  </pic:nvPicPr>
+                  <pic:blipFill>
+                    <a:blip r:embed="rId14"/>
+                    <a:stretch>
+                      <a:fillRect/>
+                    </a:stretch>
+                  </pic:blipFill>
+                  <pic:spPr>
+                    <a:xfrm>
+                      <a:off x="0" y="0"/>
+                      <a:ext cx="6332220" cy="1271270"/>
+                    </a:xfrm>
+                    <a:prstGeom prst="rect">
+                      <a:avLst/>
+                    </a:prstGeom>
+                  </pic:spPr>
+                </pic:pic>
+              </a:graphicData>
+            </a:graphic>
+          </wp:inline>
+        </w:drawing>
+      </w:r>
+    </w:p>
+    <w:p/>
+    <w:p>
+      <w:r>
+        <w:t>Le programme est maintenant en écoute sur la file ayant la clé tp2.texte. Voyons ce qui arrive si nous partons P1 :</w:t>
+      </w:r>
+    </w:p>
+    <w:p>
+      <w:r>
+        <w:drawing>
+          <wp:inline distT="0" distB="0" distL="0" distR="0" wp14:anchorId="344D69A8" wp14:editId="3C11C05B">
+            <wp:extent cx="6332220" cy="4087495"/>
+            <wp:effectExtent l="0" t="0" r="0" b="8255"/>
+            <wp:docPr id="24" name="Image 24"/>
+            <wp:cNvGraphicFramePr>
+              <a:graphicFrameLocks xmlns:a="http://schemas.openxmlformats.org/drawingml/2006/main" noChangeAspect="1"/>
+            </wp:cNvGraphicFramePr>
+            <a:graphic xmlns:a="http://schemas.openxmlformats.org/drawingml/2006/main">
+              <a:graphicData uri="http://schemas.openxmlformats.org/drawingml/2006/picture">
+                <pic:pic xmlns:pic="http://schemas.openxmlformats.org/drawingml/2006/picture">
+                  <pic:nvPicPr>
+                    <pic:cNvPr id="1" name=""/>
+                    <pic:cNvPicPr/>
+                  </pic:nvPicPr>
+                  <pic:blipFill>
+                    <a:blip r:embed="rId15"/>
+                    <a:stretch>
+                      <a:fillRect/>
+                    </a:stretch>
+                  </pic:blipFill>
+                  <pic:spPr>
+                    <a:xfrm>
+                      <a:off x="0" y="0"/>
+                      <a:ext cx="6332220" cy="4087495"/>
+                    </a:xfrm>
+                    <a:prstGeom prst="rect">
+                      <a:avLst/>
+                    </a:prstGeom>
+                  </pic:spPr>
+                </pic:pic>
+              </a:graphicData>
+            </a:graphic>
+          </wp:inline>
+        </w:drawing>
+      </w:r>
+    </w:p>
     <w:p>
       <w:pPr>
         <w:rPr>
@@ -2489,6 +2746,12 @@
         </w:rPr>
       </w:pPr>
       <w:r>
+        <w:t xml:space="preserve">On peut observer que les messages envoyés de P1 sont bien reçus par P2. </w:t>
+      </w:r>
+      <w:r>
+        <w:t>On voit aussi que P2 envoi une chaine de caractère JSON à la clé tp2.save la queue sur laquelle P4 est en écoute.</w:t>
+      </w:r>
+      <w:r>
         <w:br w:type="page"/>
       </w:r>
     </w:p>
@@ -2496,12 +2759,12 @@
       <w:pPr>
         <w:pStyle w:val="Titre1"/>
       </w:pPr>
-      <w:bookmarkStart w:id="7" w:name="_Toc511649867"/>
+      <w:bookmarkStart w:id="8" w:name="_Toc511654985"/>
       <w:r>
         <w:lastRenderedPageBreak/>
         <w:t>Programme P3.java</w:t>
       </w:r>
-      <w:bookmarkEnd w:id="7"/>
+      <w:bookmarkEnd w:id="8"/>
     </w:p>
     <w:p>
       <w:r>
@@ -2577,7 +2840,7 @@
                     <pic:cNvPicPr/>
                   </pic:nvPicPr>
                   <pic:blipFill>
-                    <a:blip r:embed="rId14"/>
+                    <a:blip r:embed="rId16"/>
                     <a:stretch>
                       <a:fillRect/>
                     </a:stretch>
@@ -2642,7 +2905,7 @@
                     <pic:cNvPicPr/>
                   </pic:nvPicPr>
                   <pic:blipFill>
-                    <a:blip r:embed="rId15"/>
+                    <a:blip r:embed="rId17"/>
                     <a:stretch>
                       <a:fillRect/>
                     </a:stretch>
@@ -2699,7 +2962,7 @@
                     <pic:cNvPicPr/>
                   </pic:nvPicPr>
                   <pic:blipFill>
-                    <a:blip r:embed="rId16"/>
+                    <a:blip r:embed="rId18"/>
                     <a:stretch>
                       <a:fillRect/>
                     </a:stretch>
@@ -2781,7 +3044,7 @@
                     <pic:cNvPicPr/>
                   </pic:nvPicPr>
                   <pic:blipFill>
-                    <a:blip r:embed="rId17"/>
+                    <a:blip r:embed="rId19"/>
                     <a:stretch>
                       <a:fillRect/>
                     </a:stretch>
@@ -2807,11 +3070,11 @@
       <w:pPr>
         <w:pStyle w:val="Titre2"/>
       </w:pPr>
-      <w:bookmarkStart w:id="8" w:name="_Toc511649868"/>
+      <w:bookmarkStart w:id="9" w:name="_Toc511654986"/>
       <w:r>
         <w:t>Problèmes rencontrés</w:t>
       </w:r>
-      <w:bookmarkEnd w:id="8"/>
+      <w:bookmarkEnd w:id="9"/>
     </w:p>
     <w:p>
       <w:r>
@@ -2835,6 +3098,170 @@
       </w:r>
     </w:p>
     <w:p/>
+    <w:p/>
+    <w:p/>
+    <w:p>
+      <w:pPr>
+        <w:pStyle w:val="Titre2"/>
+      </w:pPr>
+      <w:bookmarkStart w:id="10" w:name="_Toc511654987"/>
+      <w:r>
+        <w:lastRenderedPageBreak/>
+        <w:t>Démonstration de l’exécution</w:t>
+      </w:r>
+      <w:bookmarkEnd w:id="10"/>
+    </w:p>
+    <w:p>
+      <w:r>
+        <w:t>Pour faciliter l’exécution des programmes Java de notre travail, un script de compilation et un script démarrage des programmes ont été créés. Donc pour démarrer P2, voici les 2 commandes à faire à partir d’un terminal :</w:t>
+      </w:r>
+    </w:p>
+    <w:p>
+      <w:r>
+        <w:drawing>
+          <wp:inline distT="0" distB="0" distL="0" distR="0" wp14:anchorId="3CA5710F" wp14:editId="52601E69">
+            <wp:extent cx="6332220" cy="1089025"/>
+            <wp:effectExtent l="0" t="0" r="0" b="0"/>
+            <wp:docPr id="25" name="Image 25"/>
+            <wp:cNvGraphicFramePr>
+              <a:graphicFrameLocks xmlns:a="http://schemas.openxmlformats.org/drawingml/2006/main" noChangeAspect="1"/>
+            </wp:cNvGraphicFramePr>
+            <a:graphic xmlns:a="http://schemas.openxmlformats.org/drawingml/2006/main">
+              <a:graphicData uri="http://schemas.openxmlformats.org/drawingml/2006/picture">
+                <pic:pic xmlns:pic="http://schemas.openxmlformats.org/drawingml/2006/picture">
+                  <pic:nvPicPr>
+                    <pic:cNvPr id="1" name=""/>
+                    <pic:cNvPicPr/>
+                  </pic:nvPicPr>
+                  <pic:blipFill>
+                    <a:blip r:embed="rId20"/>
+                    <a:stretch>
+                      <a:fillRect/>
+                    </a:stretch>
+                  </pic:blipFill>
+                  <pic:spPr>
+                    <a:xfrm>
+                      <a:off x="0" y="0"/>
+                      <a:ext cx="6332220" cy="1089025"/>
+                    </a:xfrm>
+                    <a:prstGeom prst="rect">
+                      <a:avLst/>
+                    </a:prstGeom>
+                  </pic:spPr>
+                </pic:pic>
+              </a:graphicData>
+            </a:graphic>
+          </wp:inline>
+        </w:drawing>
+      </w:r>
+    </w:p>
+    <w:p/>
+    <w:p>
+      <w:r>
+        <w:t>Le programme est maintenant en écoute sur la file ayant la clé tp2.</w:t>
+      </w:r>
+      <w:r>
+        <w:t>images</w:t>
+      </w:r>
+      <w:r>
+        <w:t>. Voyons ce qui arrive si nous partons P1 :</w:t>
+      </w:r>
+    </w:p>
+    <w:p>
+      <w:r>
+        <w:drawing>
+          <wp:inline distT="0" distB="0" distL="0" distR="0" wp14:anchorId="751D6036" wp14:editId="54FAE7C7">
+            <wp:extent cx="6332220" cy="2994660"/>
+            <wp:effectExtent l="0" t="0" r="0" b="0"/>
+            <wp:docPr id="26" name="Image 26"/>
+            <wp:cNvGraphicFramePr>
+              <a:graphicFrameLocks xmlns:a="http://schemas.openxmlformats.org/drawingml/2006/main" noChangeAspect="1"/>
+            </wp:cNvGraphicFramePr>
+            <a:graphic xmlns:a="http://schemas.openxmlformats.org/drawingml/2006/main">
+              <a:graphicData uri="http://schemas.openxmlformats.org/drawingml/2006/picture">
+                <pic:pic xmlns:pic="http://schemas.openxmlformats.org/drawingml/2006/picture">
+                  <pic:nvPicPr>
+                    <pic:cNvPr id="1" name=""/>
+                    <pic:cNvPicPr/>
+                  </pic:nvPicPr>
+                  <pic:blipFill>
+                    <a:blip r:embed="rId21"/>
+                    <a:stretch>
+                      <a:fillRect/>
+                    </a:stretch>
+                  </pic:blipFill>
+                  <pic:spPr>
+                    <a:xfrm>
+                      <a:off x="0" y="0"/>
+                      <a:ext cx="6332220" cy="2994660"/>
+                    </a:xfrm>
+                    <a:prstGeom prst="rect">
+                      <a:avLst/>
+                    </a:prstGeom>
+                  </pic:spPr>
+                </pic:pic>
+              </a:graphicData>
+            </a:graphic>
+          </wp:inline>
+        </w:drawing>
+      </w:r>
+    </w:p>
+    <w:p>
+      <w:r>
+        <w:drawing>
+          <wp:inline distT="0" distB="0" distL="0" distR="0" wp14:anchorId="79FA4521" wp14:editId="322E1DE4">
+            <wp:extent cx="6332220" cy="1236980"/>
+            <wp:effectExtent l="0" t="0" r="0" b="1270"/>
+            <wp:docPr id="28" name="Image 28"/>
+            <wp:cNvGraphicFramePr>
+              <a:graphicFrameLocks xmlns:a="http://schemas.openxmlformats.org/drawingml/2006/main" noChangeAspect="1"/>
+            </wp:cNvGraphicFramePr>
+            <a:graphic xmlns:a="http://schemas.openxmlformats.org/drawingml/2006/main">
+              <a:graphicData uri="http://schemas.openxmlformats.org/drawingml/2006/picture">
+                <pic:pic xmlns:pic="http://schemas.openxmlformats.org/drawingml/2006/picture">
+                  <pic:nvPicPr>
+                    <pic:cNvPr id="1" name=""/>
+                    <pic:cNvPicPr/>
+                  </pic:nvPicPr>
+                  <pic:blipFill>
+                    <a:blip r:embed="rId22"/>
+                    <a:stretch>
+                      <a:fillRect/>
+                    </a:stretch>
+                  </pic:blipFill>
+                  <pic:spPr>
+                    <a:xfrm>
+                      <a:off x="0" y="0"/>
+                      <a:ext cx="6332220" cy="1236980"/>
+                    </a:xfrm>
+                    <a:prstGeom prst="rect">
+                      <a:avLst/>
+                    </a:prstGeom>
+                  </pic:spPr>
+                </pic:pic>
+              </a:graphicData>
+            </a:graphic>
+          </wp:inline>
+        </w:drawing>
+      </w:r>
+    </w:p>
+    <w:p>
+      <w:r>
+        <w:t>On peut observer que les messages envoyés de P1 sont bien reçus par P</w:t>
+      </w:r>
+      <w:r>
+        <w:t>3</w:t>
+      </w:r>
+      <w:r>
+        <w:t>. On voit aussi que P</w:t>
+      </w:r>
+      <w:r>
+        <w:t>3</w:t>
+      </w:r>
+      <w:r>
+        <w:t xml:space="preserve"> envoi une chaine de caractère JSON à la clé tp2.save la queue sur laquelle P4 est en écoute.</w:t>
+      </w:r>
+    </w:p>
     <w:p/>
     <w:p>
       <w:pPr>
@@ -2844,37 +3271,37 @@
           <w:numId w:val="2"/>
         </w:numPr>
       </w:pPr>
-      <w:bookmarkStart w:id="9" w:name="_Toc511649869"/>
+      <w:bookmarkStart w:id="11" w:name="_Toc511654988"/>
+      <w:r>
+        <w:t>Programme P4.java</w:t>
+      </w:r>
+      <w:bookmarkEnd w:id="11"/>
+    </w:p>
+    <w:p>
+      <w:pPr>
+        <w:pStyle w:val="Corpsdetexte"/>
+      </w:pPr>
+      <w:r>
+        <w:t>Le programme P4, comme déjà expliqué auparavant sert à recevoir les résultats de P2 et P3 (texte traduit et images redimensionnées)</w:t>
+      </w:r>
+      <w:r>
+        <w:t xml:space="preserve"> et enregistrer le tout dans une base de données sur un cluster Galera </w:t>
+      </w:r>
+      <w:proofErr w:type="spellStart"/>
+      <w:r>
+        <w:t>MariaDB</w:t>
+      </w:r>
+      <w:proofErr w:type="spellEnd"/>
+      <w:r>
+        <w:t>.</w:t>
+      </w:r>
+    </w:p>
+    <w:p>
+      <w:pPr>
+        <w:pStyle w:val="Corpsdetexte"/>
+      </w:pPr>
       <w:r>
         <w:lastRenderedPageBreak/>
-        <w:t>Programme P4.java</w:t>
-      </w:r>
-      <w:bookmarkEnd w:id="9"/>
-    </w:p>
-    <w:p>
-      <w:pPr>
-        <w:pStyle w:val="Corpsdetexte"/>
-      </w:pPr>
-      <w:r>
-        <w:t>Le programme P4, comme déjà expliqué auparavant sert à recevoir les résultats de P2 et P3 (texte traduit et images redimensionnées)</w:t>
-      </w:r>
-      <w:r>
-        <w:t xml:space="preserve"> et enregistrer le tout dans une base de données sur un cluster Galera </w:t>
-      </w:r>
-      <w:proofErr w:type="spellStart"/>
-      <w:r>
-        <w:t>MariaDB</w:t>
-      </w:r>
-      <w:proofErr w:type="spellEnd"/>
-      <w:r>
-        <w:t>.</w:t>
-      </w:r>
-    </w:p>
-    <w:p>
-      <w:pPr>
-        <w:pStyle w:val="Corpsdetexte"/>
-      </w:pPr>
-      <w:r>
         <w:t>Le programme P4 écoute donc sur la clé tp2.save dans notre échangeur sur la file file_d_attente02, car le programme P2 et le programme P3 envoient les deux leurs résultats à ce même emplacement.</w:t>
       </w:r>
     </w:p>
@@ -2947,7 +3374,7 @@
                     <pic:cNvPicPr/>
                   </pic:nvPicPr>
                   <pic:blipFill>
-                    <a:blip r:embed="rId18"/>
+                    <a:blip r:embed="rId23"/>
                     <a:stretch>
                       <a:fillRect/>
                     </a:stretch>
@@ -2976,11 +3403,11 @@
           <w:numId w:val="2"/>
         </w:numPr>
       </w:pPr>
-      <w:bookmarkStart w:id="10" w:name="_Toc511649870"/>
+      <w:bookmarkStart w:id="12" w:name="_Toc511654989"/>
       <w:r>
         <w:t>Problèmes rencontrés</w:t>
       </w:r>
-      <w:bookmarkEnd w:id="10"/>
+      <w:bookmarkEnd w:id="12"/>
     </w:p>
     <w:p>
       <w:r>
@@ -3079,11 +3506,11 @@
           <w:numId w:val="2"/>
         </w:numPr>
       </w:pPr>
-      <w:bookmarkStart w:id="11" w:name="_Toc511649871"/>
+      <w:bookmarkStart w:id="13" w:name="_Toc511654990"/>
       <w:r>
         <w:t>Démonstration de l’exécution</w:t>
       </w:r>
-      <w:bookmarkEnd w:id="11"/>
+      <w:bookmarkEnd w:id="13"/>
     </w:p>
     <w:p>
       <w:r>
@@ -3138,7 +3565,7 @@
                     <pic:cNvPicPr/>
                   </pic:nvPicPr>
                   <pic:blipFill>
-                    <a:blip r:embed="rId19"/>
+                    <a:blip r:embed="rId24"/>
                     <a:stretch>
                       <a:fillRect/>
                     </a:stretch>
@@ -3187,7 +3614,7 @@
                     <pic:cNvPicPr/>
                   </pic:nvPicPr>
                   <pic:blipFill>
-                    <a:blip r:embed="rId20"/>
+                    <a:blip r:embed="rId25"/>
                     <a:stretch>
                       <a:fillRect/>
                     </a:stretch>
@@ -3231,7 +3658,7 @@
                     <pic:cNvPicPr/>
                   </pic:nvPicPr>
                   <pic:blipFill>
-                    <a:blip r:embed="rId21"/>
+                    <a:blip r:embed="rId26"/>
                     <a:stretch>
                       <a:fillRect/>
                     </a:stretch>
@@ -3299,12 +3726,12 @@
           <w:numId w:val="2"/>
         </w:numPr>
       </w:pPr>
-      <w:bookmarkStart w:id="12" w:name="_Toc511649872"/>
+      <w:bookmarkStart w:id="14" w:name="_Toc511654991"/>
       <w:r>
         <w:lastRenderedPageBreak/>
         <w:t>DatabaseHelper.java</w:t>
       </w:r>
-      <w:bookmarkEnd w:id="12"/>
+      <w:bookmarkEnd w:id="14"/>
     </w:p>
     <w:p>
       <w:pPr>
@@ -3365,7 +3792,7 @@
                     <pic:cNvPicPr/>
                   </pic:nvPicPr>
                   <pic:blipFill>
-                    <a:blip r:embed="rId22"/>
+                    <a:blip r:embed="rId27"/>
                     <a:stretch>
                       <a:fillRect/>
                     </a:stretch>
@@ -3404,12 +3831,12 @@
       <w:pPr>
         <w:pStyle w:val="Titre1"/>
       </w:pPr>
-      <w:bookmarkStart w:id="13" w:name="_Toc511649873"/>
+      <w:bookmarkStart w:id="15" w:name="_Toc511654992"/>
       <w:r>
         <w:lastRenderedPageBreak/>
         <w:t>Response.java</w:t>
       </w:r>
-      <w:bookmarkEnd w:id="13"/>
+      <w:bookmarkEnd w:id="15"/>
     </w:p>
     <w:p>
       <w:r>
@@ -3462,7 +3889,7 @@
                     <pic:cNvPicPr/>
                   </pic:nvPicPr>
                   <pic:blipFill>
-                    <a:blip r:embed="rId23"/>
+                    <a:blip r:embed="rId28"/>
                     <a:stretch>
                       <a:fillRect/>
                     </a:stretch>
@@ -3487,11 +3914,11 @@
       <w:pPr>
         <w:pStyle w:val="Titre1"/>
       </w:pPr>
-      <w:bookmarkStart w:id="14" w:name="_Toc511649874"/>
+      <w:bookmarkStart w:id="16" w:name="_Toc511654993"/>
       <w:r>
         <w:t>TranslationResponse.java</w:t>
       </w:r>
-      <w:bookmarkEnd w:id="14"/>
+      <w:bookmarkEnd w:id="16"/>
     </w:p>
     <w:p>
       <w:r>
@@ -3519,7 +3946,7 @@
                     <pic:cNvPicPr/>
                   </pic:nvPicPr>
                   <pic:blipFill>
-                    <a:blip r:embed="rId24"/>
+                    <a:blip r:embed="rId29"/>
                     <a:stretch>
                       <a:fillRect/>
                     </a:stretch>
@@ -3544,11 +3971,11 @@
       <w:pPr>
         <w:pStyle w:val="Titre1"/>
       </w:pPr>
-      <w:bookmarkStart w:id="15" w:name="_Toc511649875"/>
+      <w:bookmarkStart w:id="17" w:name="_Toc511654994"/>
       <w:r>
         <w:t>ResizeResponse.java</w:t>
       </w:r>
-      <w:bookmarkEnd w:id="15"/>
+      <w:bookmarkEnd w:id="17"/>
     </w:p>
     <w:p>
       <w:r>
@@ -3578,7 +4005,7 @@
                     <pic:cNvPicPr/>
                   </pic:nvPicPr>
                   <pic:blipFill>
-                    <a:blip r:embed="rId25"/>
+                    <a:blip r:embed="rId30"/>
                     <a:stretch>
                       <a:fillRect/>
                     </a:stretch>
@@ -3608,11 +4035,11 @@
           <w:numId w:val="2"/>
         </w:numPr>
       </w:pPr>
-      <w:bookmarkStart w:id="16" w:name="_Toc511649876"/>
+      <w:bookmarkStart w:id="18" w:name="_Toc511654995"/>
       <w:r>
         <w:t>Schéma de la base de données</w:t>
       </w:r>
-      <w:bookmarkEnd w:id="16"/>
+      <w:bookmarkEnd w:id="18"/>
     </w:p>
     <w:p>
       <w:pPr>
@@ -3667,7 +4094,7 @@
                     </pic:cNvPicPr>
                   </pic:nvPicPr>
                   <pic:blipFill>
-                    <a:blip r:embed="rId26"/>
+                    <a:blip r:embed="rId31"/>
                     <a:stretch>
                       <a:fillRect/>
                     </a:stretch>
@@ -3702,12 +4129,12 @@
           <w:numId w:val="2"/>
         </w:numPr>
       </w:pPr>
-      <w:bookmarkStart w:id="17" w:name="_Toc511649877"/>
+      <w:bookmarkStart w:id="19" w:name="_Toc511654996"/>
       <w:r>
         <w:lastRenderedPageBreak/>
         <w:t>Script de création des tables</w:t>
       </w:r>
-      <w:bookmarkEnd w:id="17"/>
+      <w:bookmarkEnd w:id="19"/>
     </w:p>
     <w:p>
       <w:pPr>
@@ -3743,7 +4170,7 @@
                     </pic:cNvPicPr>
                   </pic:nvPicPr>
                   <pic:blipFill>
-                    <a:blip r:embed="rId27"/>
+                    <a:blip r:embed="rId32"/>
                     <a:stretch>
                       <a:fillRect/>
                     </a:stretch>
@@ -4806,7 +5233,6 @@
 <w:fonts xmlns:mc="http://schemas.openxmlformats.org/markup-compatibility/2006" xmlns:r="http://schemas.openxmlformats.org/officeDocument/2006/relationships" xmlns:w="http://schemas.openxmlformats.org/wordprocessingml/2006/main" xmlns:w14="http://schemas.microsoft.com/office/word/2010/wordml" xmlns:w15="http://schemas.microsoft.com/office/word/2012/wordml" xmlns:w16cid="http://schemas.microsoft.com/office/word/2016/wordml/cid" xmlns:w16se="http://schemas.microsoft.com/office/word/2015/wordml/symex" mc:Ignorable="w14 w15 w16se w16cid">
   <w:font w:name="Liberation Serif">
     <w:altName w:val="Times New Roman"/>
-    <w:panose1 w:val="02020603050405020304"/>
     <w:charset w:val="01"/>
     <w:family w:val="roman"/>
     <w:pitch w:val="variable"/>
@@ -4830,7 +5256,6 @@
   </w:font>
   <w:font w:name="Liberation Sans">
     <w:altName w:val="Arial"/>
-    <w:panose1 w:val="020B0604020202020204"/>
     <w:charset w:val="00"/>
     <w:family w:val="swiss"/>
     <w:pitch w:val="variable"/>
@@ -4885,6 +5310,7 @@
   <w:rsids>
     <w:rsidRoot w:val="007616F3"/>
     <w:rsid w:val="001017E0"/>
+    <w:rsid w:val="00384897"/>
     <w:rsid w:val="004E3DF1"/>
     <w:rsid w:val="0066022C"/>
     <w:rsid w:val="007616F3"/>
@@ -5685,7 +6111,7 @@
 </file>
 
 <file path=customXml/itemProps2.xml><?xml version="1.0" encoding="utf-8"?>
-<ds:datastoreItem xmlns:ds="http://schemas.openxmlformats.org/officeDocument/2006/customXml" ds:itemID="{CA385B4E-D418-4538-96CB-EE0A6AFD1B11}">
+<ds:datastoreItem xmlns:ds="http://schemas.openxmlformats.org/officeDocument/2006/customXml" ds:itemID="{E6C13D76-7263-4CBE-9B6F-95C600AEDA2B}">
   <ds:schemaRefs>
     <ds:schemaRef ds:uri="http://schemas.openxmlformats.org/officeDocument/2006/bibliography"/>
   </ds:schemaRefs>

</xml_diff>

<commit_message>
Ajout du cluster dans le rapport + modification du code pour faire fonctionner le cluster
</commit_message>
<xml_diff>
--- a/rapport_tp2_sys_dist.docx
+++ b/rapport_tp2_sys_dist.docx
@@ -343,15 +343,7 @@
             <w:rPr>
               <w:lang w:val="fr-FR"/>
             </w:rPr>
-            <w:t>Table des mat</w:t>
-          </w:r>
-          <w:bookmarkStart w:id="0" w:name="_GoBack"/>
-          <w:bookmarkEnd w:id="0"/>
-          <w:r>
-            <w:rPr>
-              <w:lang w:val="fr-FR"/>
-            </w:rPr>
-            <w:t>ières</w:t>
+            <w:t>Table des matières</w:t>
           </w:r>
         </w:p>
         <w:p>
@@ -379,7 +371,7 @@
           <w:r>
             <w:fldChar w:fldCharType="separate"/>
           </w:r>
-          <w:hyperlink w:anchor="_Toc511654978" w:history="1">
+          <w:hyperlink w:anchor="_Toc511663392" w:history="1">
             <w:r>
               <w:rPr>
                 <w:rStyle w:val="Lienhypertexte"/>
@@ -406,7 +398,7 @@
                 <w:noProof/>
                 <w:webHidden/>
               </w:rPr>
-              <w:instrText xml:space="preserve"> PAGEREF _Toc511654978 \h </w:instrText>
+              <w:instrText xml:space="preserve"> PAGEREF _Toc511663392 \h </w:instrText>
             </w:r>
             <w:r>
               <w:rPr>
@@ -453,7 +445,7 @@
               <w:lang w:eastAsia="fr-CA" w:bidi="ar-SA"/>
             </w:rPr>
           </w:pPr>
-          <w:hyperlink w:anchor="_Toc511654979" w:history="1">
+          <w:hyperlink w:anchor="_Toc511663393" w:history="1">
             <w:r>
               <w:rPr>
                 <w:rStyle w:val="Lienhypertexte"/>
@@ -480,7 +472,7 @@
                 <w:noProof/>
                 <w:webHidden/>
               </w:rPr>
-              <w:instrText xml:space="preserve"> PAGEREF _Toc511654979 \h </w:instrText>
+              <w:instrText xml:space="preserve"> PAGEREF _Toc511663393 \h </w:instrText>
             </w:r>
             <w:r>
               <w:rPr>
@@ -527,7 +519,7 @@
               <w:lang w:eastAsia="fr-CA" w:bidi="ar-SA"/>
             </w:rPr>
           </w:pPr>
-          <w:hyperlink w:anchor="_Toc511654980" w:history="1">
+          <w:hyperlink w:anchor="_Toc511663394" w:history="1">
             <w:r>
               <w:rPr>
                 <w:rStyle w:val="Lienhypertexte"/>
@@ -554,7 +546,7 @@
                 <w:noProof/>
                 <w:webHidden/>
               </w:rPr>
-              <w:instrText xml:space="preserve"> PAGEREF _Toc511654980 \h </w:instrText>
+              <w:instrText xml:space="preserve"> PAGEREF _Toc511663394 \h </w:instrText>
             </w:r>
             <w:r>
               <w:rPr>
@@ -601,7 +593,7 @@
               <w:lang w:eastAsia="fr-CA" w:bidi="ar-SA"/>
             </w:rPr>
           </w:pPr>
-          <w:hyperlink w:anchor="_Toc511654981" w:history="1">
+          <w:hyperlink w:anchor="_Toc511663395" w:history="1">
             <w:r>
               <w:rPr>
                 <w:rStyle w:val="Lienhypertexte"/>
@@ -628,7 +620,7 @@
                 <w:noProof/>
                 <w:webHidden/>
               </w:rPr>
-              <w:instrText xml:space="preserve"> PAGEREF _Toc511654981 \h </w:instrText>
+              <w:instrText xml:space="preserve"> PAGEREF _Toc511663395 \h </w:instrText>
             </w:r>
             <w:r>
               <w:rPr>
@@ -675,7 +667,7 @@
               <w:lang w:eastAsia="fr-CA" w:bidi="ar-SA"/>
             </w:rPr>
           </w:pPr>
-          <w:hyperlink w:anchor="_Toc511654982" w:history="1">
+          <w:hyperlink w:anchor="_Toc511663396" w:history="1">
             <w:r>
               <w:rPr>
                 <w:rStyle w:val="Lienhypertexte"/>
@@ -702,7 +694,7 @@
                 <w:noProof/>
                 <w:webHidden/>
               </w:rPr>
-              <w:instrText xml:space="preserve"> PAGEREF _Toc511654982 \h </w:instrText>
+              <w:instrText xml:space="preserve"> PAGEREF _Toc511663396 \h </w:instrText>
             </w:r>
             <w:r>
               <w:rPr>
@@ -749,7 +741,7 @@
               <w:lang w:eastAsia="fr-CA" w:bidi="ar-SA"/>
             </w:rPr>
           </w:pPr>
-          <w:hyperlink w:anchor="_Toc511654983" w:history="1">
+          <w:hyperlink w:anchor="_Toc511663397" w:history="1">
             <w:r>
               <w:rPr>
                 <w:rStyle w:val="Lienhypertexte"/>
@@ -776,7 +768,7 @@
                 <w:noProof/>
                 <w:webHidden/>
               </w:rPr>
-              <w:instrText xml:space="preserve"> PAGEREF _Toc511654983 \h </w:instrText>
+              <w:instrText xml:space="preserve"> PAGEREF _Toc511663397 \h </w:instrText>
             </w:r>
             <w:r>
               <w:rPr>
@@ -823,7 +815,7 @@
               <w:lang w:eastAsia="fr-CA" w:bidi="ar-SA"/>
             </w:rPr>
           </w:pPr>
-          <w:hyperlink w:anchor="_Toc511654984" w:history="1">
+          <w:hyperlink w:anchor="_Toc511663398" w:history="1">
             <w:r>
               <w:rPr>
                 <w:rStyle w:val="Lienhypertexte"/>
@@ -850,7 +842,7 @@
                 <w:noProof/>
                 <w:webHidden/>
               </w:rPr>
-              <w:instrText xml:space="preserve"> PAGEREF _Toc511654984 \h </w:instrText>
+              <w:instrText xml:space="preserve"> PAGEREF _Toc511663398 \h </w:instrText>
             </w:r>
             <w:r>
               <w:rPr>
@@ -897,7 +889,7 @@
               <w:lang w:eastAsia="fr-CA" w:bidi="ar-SA"/>
             </w:rPr>
           </w:pPr>
-          <w:hyperlink w:anchor="_Toc511654985" w:history="1">
+          <w:hyperlink w:anchor="_Toc511663399" w:history="1">
             <w:r>
               <w:rPr>
                 <w:rStyle w:val="Lienhypertexte"/>
@@ -924,7 +916,7 @@
                 <w:noProof/>
                 <w:webHidden/>
               </w:rPr>
-              <w:instrText xml:space="preserve"> PAGEREF _Toc511654985 \h </w:instrText>
+              <w:instrText xml:space="preserve"> PAGEREF _Toc511663399 \h </w:instrText>
             </w:r>
             <w:r>
               <w:rPr>
@@ -971,7 +963,7 @@
               <w:lang w:eastAsia="fr-CA" w:bidi="ar-SA"/>
             </w:rPr>
           </w:pPr>
-          <w:hyperlink w:anchor="_Toc511654986" w:history="1">
+          <w:hyperlink w:anchor="_Toc511663400" w:history="1">
             <w:r>
               <w:rPr>
                 <w:rStyle w:val="Lienhypertexte"/>
@@ -998,7 +990,7 @@
                 <w:noProof/>
                 <w:webHidden/>
               </w:rPr>
-              <w:instrText xml:space="preserve"> PAGEREF _Toc511654986 \h </w:instrText>
+              <w:instrText xml:space="preserve"> PAGEREF _Toc511663400 \h </w:instrText>
             </w:r>
             <w:r>
               <w:rPr>
@@ -1045,7 +1037,7 @@
               <w:lang w:eastAsia="fr-CA" w:bidi="ar-SA"/>
             </w:rPr>
           </w:pPr>
-          <w:hyperlink w:anchor="_Toc511654987" w:history="1">
+          <w:hyperlink w:anchor="_Toc511663401" w:history="1">
             <w:r>
               <w:rPr>
                 <w:rStyle w:val="Lienhypertexte"/>
@@ -1072,7 +1064,7 @@
                 <w:noProof/>
                 <w:webHidden/>
               </w:rPr>
-              <w:instrText xml:space="preserve"> PAGEREF _Toc511654987 \h </w:instrText>
+              <w:instrText xml:space="preserve"> PAGEREF _Toc511663401 \h </w:instrText>
             </w:r>
             <w:r>
               <w:rPr>
@@ -1119,7 +1111,7 @@
               <w:lang w:eastAsia="fr-CA" w:bidi="ar-SA"/>
             </w:rPr>
           </w:pPr>
-          <w:hyperlink w:anchor="_Toc511654988" w:history="1">
+          <w:hyperlink w:anchor="_Toc511663402" w:history="1">
             <w:r>
               <w:rPr>
                 <w:rStyle w:val="Lienhypertexte"/>
@@ -1146,7 +1138,7 @@
                 <w:noProof/>
                 <w:webHidden/>
               </w:rPr>
-              <w:instrText xml:space="preserve"> PAGEREF _Toc511654988 \h </w:instrText>
+              <w:instrText xml:space="preserve"> PAGEREF _Toc511663402 \h </w:instrText>
             </w:r>
             <w:r>
               <w:rPr>
@@ -1193,7 +1185,7 @@
               <w:lang w:eastAsia="fr-CA" w:bidi="ar-SA"/>
             </w:rPr>
           </w:pPr>
-          <w:hyperlink w:anchor="_Toc511654989" w:history="1">
+          <w:hyperlink w:anchor="_Toc511663403" w:history="1">
             <w:r>
               <w:rPr>
                 <w:rStyle w:val="Lienhypertexte"/>
@@ -1220,7 +1212,7 @@
                 <w:noProof/>
                 <w:webHidden/>
               </w:rPr>
-              <w:instrText xml:space="preserve"> PAGEREF _Toc511654989 \h </w:instrText>
+              <w:instrText xml:space="preserve"> PAGEREF _Toc511663403 \h </w:instrText>
             </w:r>
             <w:r>
               <w:rPr>
@@ -1267,7 +1259,7 @@
               <w:lang w:eastAsia="fr-CA" w:bidi="ar-SA"/>
             </w:rPr>
           </w:pPr>
-          <w:hyperlink w:anchor="_Toc511654990" w:history="1">
+          <w:hyperlink w:anchor="_Toc511663404" w:history="1">
             <w:r>
               <w:rPr>
                 <w:rStyle w:val="Lienhypertexte"/>
@@ -1294,7 +1286,7 @@
                 <w:noProof/>
                 <w:webHidden/>
               </w:rPr>
-              <w:instrText xml:space="preserve"> PAGEREF _Toc511654990 \h </w:instrText>
+              <w:instrText xml:space="preserve"> PAGEREF _Toc511663404 \h </w:instrText>
             </w:r>
             <w:r>
               <w:rPr>
@@ -1341,7 +1333,7 @@
               <w:lang w:eastAsia="fr-CA" w:bidi="ar-SA"/>
             </w:rPr>
           </w:pPr>
-          <w:hyperlink w:anchor="_Toc511654991" w:history="1">
+          <w:hyperlink w:anchor="_Toc511663405" w:history="1">
             <w:r>
               <w:rPr>
                 <w:rStyle w:val="Lienhypertexte"/>
@@ -1368,7 +1360,7 @@
                 <w:noProof/>
                 <w:webHidden/>
               </w:rPr>
-              <w:instrText xml:space="preserve"> PAGEREF _Toc511654991 \h </w:instrText>
+              <w:instrText xml:space="preserve"> PAGEREF _Toc511663405 \h </w:instrText>
             </w:r>
             <w:r>
               <w:rPr>
@@ -1415,7 +1407,7 @@
               <w:lang w:eastAsia="fr-CA" w:bidi="ar-SA"/>
             </w:rPr>
           </w:pPr>
-          <w:hyperlink w:anchor="_Toc511654992" w:history="1">
+          <w:hyperlink w:anchor="_Toc511663406" w:history="1">
             <w:r>
               <w:rPr>
                 <w:rStyle w:val="Lienhypertexte"/>
@@ -1442,7 +1434,7 @@
                 <w:noProof/>
                 <w:webHidden/>
               </w:rPr>
-              <w:instrText xml:space="preserve"> PAGEREF _Toc511654992 \h </w:instrText>
+              <w:instrText xml:space="preserve"> PAGEREF _Toc511663406 \h </w:instrText>
             </w:r>
             <w:r>
               <w:rPr>
@@ -1489,7 +1481,7 @@
               <w:lang w:eastAsia="fr-CA" w:bidi="ar-SA"/>
             </w:rPr>
           </w:pPr>
-          <w:hyperlink w:anchor="_Toc511654993" w:history="1">
+          <w:hyperlink w:anchor="_Toc511663407" w:history="1">
             <w:r>
               <w:rPr>
                 <w:rStyle w:val="Lienhypertexte"/>
@@ -1516,7 +1508,7 @@
                 <w:noProof/>
                 <w:webHidden/>
               </w:rPr>
-              <w:instrText xml:space="preserve"> PAGEREF _Toc511654993 \h </w:instrText>
+              <w:instrText xml:space="preserve"> PAGEREF _Toc511663407 \h </w:instrText>
             </w:r>
             <w:r>
               <w:rPr>
@@ -1563,7 +1555,7 @@
               <w:lang w:eastAsia="fr-CA" w:bidi="ar-SA"/>
             </w:rPr>
           </w:pPr>
-          <w:hyperlink w:anchor="_Toc511654994" w:history="1">
+          <w:hyperlink w:anchor="_Toc511663408" w:history="1">
             <w:r>
               <w:rPr>
                 <w:rStyle w:val="Lienhypertexte"/>
@@ -1590,7 +1582,7 @@
                 <w:noProof/>
                 <w:webHidden/>
               </w:rPr>
-              <w:instrText xml:space="preserve"> PAGEREF _Toc511654994 \h </w:instrText>
+              <w:instrText xml:space="preserve"> PAGEREF _Toc511663408 \h </w:instrText>
             </w:r>
             <w:r>
               <w:rPr>
@@ -1637,7 +1629,7 @@
               <w:lang w:eastAsia="fr-CA" w:bidi="ar-SA"/>
             </w:rPr>
           </w:pPr>
-          <w:hyperlink w:anchor="_Toc511654995" w:history="1">
+          <w:hyperlink w:anchor="_Toc511663409" w:history="1">
             <w:r>
               <w:rPr>
                 <w:rStyle w:val="Lienhypertexte"/>
@@ -1664,7 +1656,7 @@
                 <w:noProof/>
                 <w:webHidden/>
               </w:rPr>
-              <w:instrText xml:space="preserve"> PAGEREF _Toc511654995 \h </w:instrText>
+              <w:instrText xml:space="preserve"> PAGEREF _Toc511663409 \h </w:instrText>
             </w:r>
             <w:r>
               <w:rPr>
@@ -1711,7 +1703,7 @@
               <w:lang w:eastAsia="fr-CA" w:bidi="ar-SA"/>
             </w:rPr>
           </w:pPr>
-          <w:hyperlink w:anchor="_Toc511654996" w:history="1">
+          <w:hyperlink w:anchor="_Toc511663410" w:history="1">
             <w:r>
               <w:rPr>
                 <w:rStyle w:val="Lienhypertexte"/>
@@ -1738,7 +1730,7 @@
                 <w:noProof/>
                 <w:webHidden/>
               </w:rPr>
-              <w:instrText xml:space="preserve"> PAGEREF _Toc511654996 \h </w:instrText>
+              <w:instrText xml:space="preserve"> PAGEREF _Toc511663410 \h </w:instrText>
             </w:r>
             <w:r>
               <w:rPr>
@@ -1799,12 +1791,12 @@
       <w:pPr>
         <w:pStyle w:val="Titre1"/>
       </w:pPr>
-      <w:bookmarkStart w:id="1" w:name="_Toc511654978"/>
+      <w:bookmarkStart w:id="0" w:name="_Toc511663392"/>
       <w:r>
         <w:lastRenderedPageBreak/>
         <w:t>Obtention de notre code</w:t>
       </w:r>
-      <w:bookmarkEnd w:id="1"/>
+      <w:bookmarkEnd w:id="0"/>
     </w:p>
     <w:p>
       <w:r>
@@ -1843,11 +1835,11 @@
           <w:numId w:val="2"/>
         </w:numPr>
       </w:pPr>
-      <w:bookmarkStart w:id="2" w:name="_Toc511654979"/>
+      <w:bookmarkStart w:id="1" w:name="_Toc511663393"/>
       <w:r>
         <w:t>Programme P1.js</w:t>
       </w:r>
-      <w:bookmarkEnd w:id="2"/>
+      <w:bookmarkEnd w:id="1"/>
     </w:p>
     <w:p>
       <w:pPr>
@@ -2049,11 +2041,11 @@
           <w:numId w:val="2"/>
         </w:numPr>
       </w:pPr>
-      <w:bookmarkStart w:id="3" w:name="_Toc511654980"/>
+      <w:bookmarkStart w:id="2" w:name="_Toc511663394"/>
       <w:r>
         <w:t>Problèmes rencontrés</w:t>
       </w:r>
-      <w:bookmarkEnd w:id="3"/>
+      <w:bookmarkEnd w:id="2"/>
     </w:p>
     <w:p>
       <w:pPr>
@@ -2167,12 +2159,12 @@
       <w:pPr>
         <w:pStyle w:val="Titre2"/>
       </w:pPr>
-      <w:bookmarkStart w:id="4" w:name="_Toc511654981"/>
+      <w:bookmarkStart w:id="3" w:name="_Toc511663395"/>
       <w:r>
         <w:lastRenderedPageBreak/>
         <w:t>Démonstration de l’exécution</w:t>
       </w:r>
-      <w:bookmarkEnd w:id="4"/>
+      <w:bookmarkEnd w:id="3"/>
     </w:p>
     <w:p>
       <w:r>
@@ -2283,12 +2275,12 @@
       <w:pPr>
         <w:pStyle w:val="Titre1"/>
       </w:pPr>
-      <w:bookmarkStart w:id="5" w:name="_Toc511654982"/>
+      <w:bookmarkStart w:id="4" w:name="_Toc511663396"/>
       <w:r>
         <w:lastRenderedPageBreak/>
         <w:t>Programme P2.java</w:t>
       </w:r>
-      <w:bookmarkEnd w:id="5"/>
+      <w:bookmarkEnd w:id="4"/>
     </w:p>
     <w:p>
       <w:r>
@@ -2584,11 +2576,11 @@
           <w:numId w:val="2"/>
         </w:numPr>
       </w:pPr>
-      <w:bookmarkStart w:id="6" w:name="_Toc511654983"/>
+      <w:bookmarkStart w:id="5" w:name="_Toc511663397"/>
       <w:r>
         <w:t>Problèmes rencontrés</w:t>
       </w:r>
-      <w:bookmarkEnd w:id="6"/>
+      <w:bookmarkEnd w:id="5"/>
     </w:p>
     <w:p>
       <w:r>
@@ -2633,12 +2625,12 @@
       <w:pPr>
         <w:pStyle w:val="Titre2"/>
       </w:pPr>
-      <w:bookmarkStart w:id="7" w:name="_Toc511654984"/>
+      <w:bookmarkStart w:id="6" w:name="_Toc511663398"/>
       <w:r>
         <w:lastRenderedPageBreak/>
         <w:t>Démonstration de l’exécution</w:t>
       </w:r>
-      <w:bookmarkEnd w:id="7"/>
+      <w:bookmarkEnd w:id="6"/>
     </w:p>
     <w:p>
       <w:r>
@@ -2653,6 +2645,9 @@
     </w:p>
     <w:p>
       <w:r>
+        <w:rPr>
+          <w:noProof/>
+        </w:rPr>
         <w:drawing>
           <wp:inline distT="0" distB="0" distL="0" distR="0" wp14:anchorId="1238974A" wp14:editId="31485F60">
             <wp:extent cx="6332220" cy="1271270"/>
@@ -2698,6 +2693,9 @@
     </w:p>
     <w:p>
       <w:r>
+        <w:rPr>
+          <w:noProof/>
+        </w:rPr>
         <w:drawing>
           <wp:inline distT="0" distB="0" distL="0" distR="0" wp14:anchorId="344D69A8" wp14:editId="3C11C05B">
             <wp:extent cx="6332220" cy="4087495"/>
@@ -2759,12 +2757,12 @@
       <w:pPr>
         <w:pStyle w:val="Titre1"/>
       </w:pPr>
-      <w:bookmarkStart w:id="8" w:name="_Toc511654985"/>
+      <w:bookmarkStart w:id="7" w:name="_Toc511663399"/>
       <w:r>
         <w:lastRenderedPageBreak/>
         <w:t>Programme P3.java</w:t>
       </w:r>
-      <w:bookmarkEnd w:id="8"/>
+      <w:bookmarkEnd w:id="7"/>
     </w:p>
     <w:p>
       <w:r>
@@ -3070,11 +3068,11 @@
       <w:pPr>
         <w:pStyle w:val="Titre2"/>
       </w:pPr>
-      <w:bookmarkStart w:id="9" w:name="_Toc511654986"/>
+      <w:bookmarkStart w:id="8" w:name="_Toc511663400"/>
       <w:r>
         <w:t>Problèmes rencontrés</w:t>
       </w:r>
-      <w:bookmarkEnd w:id="9"/>
+      <w:bookmarkEnd w:id="8"/>
     </w:p>
     <w:p>
       <w:r>
@@ -3104,12 +3102,12 @@
       <w:pPr>
         <w:pStyle w:val="Titre2"/>
       </w:pPr>
-      <w:bookmarkStart w:id="10" w:name="_Toc511654987"/>
+      <w:bookmarkStart w:id="9" w:name="_Toc511663401"/>
       <w:r>
         <w:lastRenderedPageBreak/>
         <w:t>Démonstration de l’exécution</w:t>
       </w:r>
-      <w:bookmarkEnd w:id="10"/>
+      <w:bookmarkEnd w:id="9"/>
     </w:p>
     <w:p>
       <w:r>
@@ -3118,6 +3116,9 @@
     </w:p>
     <w:p>
       <w:r>
+        <w:rPr>
+          <w:noProof/>
+        </w:rPr>
         <w:drawing>
           <wp:inline distT="0" distB="0" distL="0" distR="0" wp14:anchorId="3CA5710F" wp14:editId="52601E69">
             <wp:extent cx="6332220" cy="1089025"/>
@@ -3158,17 +3159,14 @@
     <w:p/>
     <w:p>
       <w:r>
-        <w:t>Le programme est maintenant en écoute sur la file ayant la clé tp2.</w:t>
-      </w:r>
-      <w:r>
-        <w:t>images</w:t>
-      </w:r>
-      <w:r>
-        <w:t>. Voyons ce qui arrive si nous partons P1 :</w:t>
-      </w:r>
-    </w:p>
-    <w:p>
-      <w:r>
+        <w:t>Le programme est maintenant en écoute sur la file ayant la clé tp2.images. Voyons ce qui arrive si nous partons P1 :</w:t>
+      </w:r>
+    </w:p>
+    <w:p>
+      <w:r>
+        <w:rPr>
+          <w:noProof/>
+        </w:rPr>
         <w:drawing>
           <wp:inline distT="0" distB="0" distL="0" distR="0" wp14:anchorId="751D6036" wp14:editId="54FAE7C7">
             <wp:extent cx="6332220" cy="2994660"/>
@@ -3208,6 +3206,9 @@
     </w:p>
     <w:p>
       <w:r>
+        <w:rPr>
+          <w:noProof/>
+        </w:rPr>
         <w:drawing>
           <wp:inline distT="0" distB="0" distL="0" distR="0" wp14:anchorId="79FA4521" wp14:editId="322E1DE4">
             <wp:extent cx="6332220" cy="1236980"/>
@@ -3247,21 +3248,12 @@
     </w:p>
     <w:p>
       <w:r>
-        <w:t>On peut observer que les messages envoyés de P1 sont bien reçus par P</w:t>
-      </w:r>
-      <w:r>
-        <w:t>3</w:t>
-      </w:r>
-      <w:r>
-        <w:t>. On voit aussi que P</w:t>
-      </w:r>
-      <w:r>
-        <w:t>3</w:t>
-      </w:r>
-      <w:r>
-        <w:t xml:space="preserve"> envoi une chaine de caractère JSON à la clé tp2.save la queue sur laquelle P4 est en écoute.</w:t>
-      </w:r>
-    </w:p>
+        <w:t>On peut observer que les messages envoyés de P1 sont bien reçus par P3. On voit aussi que P3 envoi une chaine de caractère JSON à la clé tp2.save la queue sur laquelle P4 est en écoute.</w:t>
+      </w:r>
+    </w:p>
+    <w:p/>
+    <w:p/>
+    <w:p/>
     <w:p/>
     <w:p>
       <w:pPr>
@@ -3271,11 +3263,12 @@
           <w:numId w:val="2"/>
         </w:numPr>
       </w:pPr>
-      <w:bookmarkStart w:id="11" w:name="_Toc511654988"/>
-      <w:r>
+      <w:bookmarkStart w:id="10" w:name="_Toc511663402"/>
+      <w:r>
+        <w:lastRenderedPageBreak/>
         <w:t>Programme P4.java</w:t>
       </w:r>
-      <w:bookmarkEnd w:id="11"/>
+      <w:bookmarkEnd w:id="10"/>
     </w:p>
     <w:p>
       <w:pPr>
@@ -3301,7 +3294,6 @@
         <w:pStyle w:val="Corpsdetexte"/>
       </w:pPr>
       <w:r>
-        <w:lastRenderedPageBreak/>
         <w:t>Le programme P4 écoute donc sur la clé tp2.save dans notre échangeur sur la file file_d_attente02, car le programme P2 et le programme P3 envoient les deux leurs résultats à ce même emplacement.</w:t>
       </w:r>
     </w:p>
@@ -3403,11 +3395,11 @@
           <w:numId w:val="2"/>
         </w:numPr>
       </w:pPr>
-      <w:bookmarkStart w:id="12" w:name="_Toc511654989"/>
+      <w:bookmarkStart w:id="11" w:name="_Toc511663403"/>
       <w:r>
         <w:t>Problèmes rencontrés</w:t>
       </w:r>
-      <w:bookmarkEnd w:id="12"/>
+      <w:bookmarkEnd w:id="11"/>
     </w:p>
     <w:p>
       <w:r>
@@ -3506,11 +3498,11 @@
           <w:numId w:val="2"/>
         </w:numPr>
       </w:pPr>
-      <w:bookmarkStart w:id="13" w:name="_Toc511654990"/>
+      <w:bookmarkStart w:id="12" w:name="_Toc511663404"/>
       <w:r>
         <w:t>Démonstration de l’exécution</w:t>
       </w:r>
-      <w:bookmarkEnd w:id="13"/>
+      <w:bookmarkEnd w:id="12"/>
     </w:p>
     <w:p>
       <w:r>
@@ -3726,12 +3718,12 @@
           <w:numId w:val="2"/>
         </w:numPr>
       </w:pPr>
-      <w:bookmarkStart w:id="14" w:name="_Toc511654991"/>
+      <w:bookmarkStart w:id="13" w:name="_Toc511663405"/>
       <w:r>
         <w:lastRenderedPageBreak/>
         <w:t>DatabaseHelper.java</w:t>
       </w:r>
-      <w:bookmarkEnd w:id="14"/>
+      <w:bookmarkEnd w:id="13"/>
     </w:p>
     <w:p>
       <w:pPr>
@@ -3831,12 +3823,12 @@
       <w:pPr>
         <w:pStyle w:val="Titre1"/>
       </w:pPr>
-      <w:bookmarkStart w:id="15" w:name="_Toc511654992"/>
+      <w:bookmarkStart w:id="14" w:name="_Toc511663406"/>
       <w:r>
         <w:lastRenderedPageBreak/>
         <w:t>Response.java</w:t>
       </w:r>
-      <w:bookmarkEnd w:id="15"/>
+      <w:bookmarkEnd w:id="14"/>
     </w:p>
     <w:p>
       <w:r>
@@ -3914,11 +3906,11 @@
       <w:pPr>
         <w:pStyle w:val="Titre1"/>
       </w:pPr>
-      <w:bookmarkStart w:id="16" w:name="_Toc511654993"/>
+      <w:bookmarkStart w:id="15" w:name="_Toc511663407"/>
       <w:r>
         <w:t>TranslationResponse.java</w:t>
       </w:r>
-      <w:bookmarkEnd w:id="16"/>
+      <w:bookmarkEnd w:id="15"/>
     </w:p>
     <w:p>
       <w:r>
@@ -3971,11 +3963,11 @@
       <w:pPr>
         <w:pStyle w:val="Titre1"/>
       </w:pPr>
-      <w:bookmarkStart w:id="17" w:name="_Toc511654994"/>
+      <w:bookmarkStart w:id="16" w:name="_Toc511663408"/>
       <w:r>
         <w:t>ResizeResponse.java</w:t>
       </w:r>
-      <w:bookmarkEnd w:id="17"/>
+      <w:bookmarkEnd w:id="16"/>
     </w:p>
     <w:p>
       <w:r>
@@ -4035,11 +4027,11 @@
           <w:numId w:val="2"/>
         </w:numPr>
       </w:pPr>
-      <w:bookmarkStart w:id="18" w:name="_Toc511654995"/>
+      <w:bookmarkStart w:id="17" w:name="_Toc511663409"/>
       <w:r>
         <w:t>Schéma de la base de données</w:t>
       </w:r>
-      <w:bookmarkEnd w:id="18"/>
+      <w:bookmarkEnd w:id="17"/>
     </w:p>
     <w:p>
       <w:pPr>
@@ -4129,12 +4121,12 @@
           <w:numId w:val="2"/>
         </w:numPr>
       </w:pPr>
-      <w:bookmarkStart w:id="19" w:name="_Toc511654996"/>
+      <w:bookmarkStart w:id="18" w:name="_Toc511663410"/>
       <w:r>
         <w:lastRenderedPageBreak/>
         <w:t>Script de création des tables</w:t>
       </w:r>
-      <w:bookmarkEnd w:id="19"/>
+      <w:bookmarkEnd w:id="18"/>
     </w:p>
     <w:p>
       <w:pPr>
@@ -4206,6 +4198,1191 @@
       <w:proofErr w:type="spellEnd"/>
       <w:r>
         <w:t>.</w:t>
+      </w:r>
+    </w:p>
+    <w:p>
+      <w:pPr>
+        <w:pStyle w:val="Corpsdetexte"/>
+      </w:pPr>
+    </w:p>
+    <w:p>
+      <w:pPr>
+        <w:pStyle w:val="Corpsdetexte"/>
+      </w:pPr>
+    </w:p>
+    <w:p>
+      <w:pPr>
+        <w:pStyle w:val="Corpsdetexte"/>
+      </w:pPr>
+    </w:p>
+    <w:p>
+      <w:pPr>
+        <w:pStyle w:val="Corpsdetexte"/>
+      </w:pPr>
+    </w:p>
+    <w:p>
+      <w:pPr>
+        <w:pStyle w:val="Corpsdetexte"/>
+      </w:pPr>
+    </w:p>
+    <w:p>
+      <w:pPr>
+        <w:pStyle w:val="Corpsdetexte"/>
+      </w:pPr>
+    </w:p>
+    <w:p>
+      <w:pPr>
+        <w:pStyle w:val="Corpsdetexte"/>
+      </w:pPr>
+    </w:p>
+    <w:p>
+      <w:pPr>
+        <w:pStyle w:val="Corpsdetexte"/>
+      </w:pPr>
+    </w:p>
+    <w:p>
+      <w:pPr>
+        <w:pStyle w:val="Corpsdetexte"/>
+      </w:pPr>
+    </w:p>
+    <w:p>
+      <w:pPr>
+        <w:pStyle w:val="Corpsdetexte"/>
+      </w:pPr>
+    </w:p>
+    <w:p>
+      <w:pPr>
+        <w:pStyle w:val="Corpsdetexte"/>
+      </w:pPr>
+    </w:p>
+    <w:p>
+      <w:pPr>
+        <w:pStyle w:val="Corpsdetexte"/>
+      </w:pPr>
+    </w:p>
+    <w:p>
+      <w:pPr>
+        <w:pStyle w:val="Corpsdetexte"/>
+      </w:pPr>
+    </w:p>
+    <w:p>
+      <w:pPr>
+        <w:pStyle w:val="Corpsdetexte"/>
+      </w:pPr>
+    </w:p>
+    <w:p>
+      <w:pPr>
+        <w:pStyle w:val="Corpsdetexte"/>
+      </w:pPr>
+    </w:p>
+    <w:p>
+      <w:pPr>
+        <w:pStyle w:val="Corpsdetexte"/>
+      </w:pPr>
+    </w:p>
+    <w:p>
+      <w:pPr>
+        <w:pStyle w:val="Corpsdetexte"/>
+      </w:pPr>
+    </w:p>
+    <w:p>
+      <w:pPr>
+        <w:pStyle w:val="Corpsdetexte"/>
+      </w:pPr>
+    </w:p>
+    <w:p>
+      <w:pPr>
+        <w:pStyle w:val="Corpsdetexte"/>
+      </w:pPr>
+    </w:p>
+    <w:p>
+      <w:pPr>
+        <w:pStyle w:val="Corpsdetexte"/>
+      </w:pPr>
+    </w:p>
+    <w:p>
+      <w:pPr>
+        <w:pStyle w:val="Corpsdetexte"/>
+      </w:pPr>
+    </w:p>
+    <w:p>
+      <w:pPr>
+        <w:pStyle w:val="Corpsdetexte"/>
+      </w:pPr>
+    </w:p>
+    <w:p>
+      <w:pPr>
+        <w:pStyle w:val="Corpsdetexte"/>
+      </w:pPr>
+    </w:p>
+    <w:p>
+      <w:pPr>
+        <w:pStyle w:val="Corpsdetexte"/>
+      </w:pPr>
+    </w:p>
+    <w:p>
+      <w:pPr>
+        <w:pStyle w:val="Corpsdetexte"/>
+      </w:pPr>
+    </w:p>
+    <w:p>
+      <w:pPr>
+        <w:pStyle w:val="Corpsdetexte"/>
+      </w:pPr>
+    </w:p>
+    <w:p>
+      <w:pPr>
+        <w:pStyle w:val="Titre1"/>
+      </w:pPr>
+      <w:r>
+        <w:lastRenderedPageBreak/>
+        <w:t xml:space="preserve">Cluster </w:t>
+      </w:r>
+      <w:proofErr w:type="spellStart"/>
+      <w:r>
+        <w:t>RabbitMQ</w:t>
+      </w:r>
+      <w:proofErr w:type="spellEnd"/>
+    </w:p>
+    <w:p>
+      <w:r>
+        <w:t xml:space="preserve">Les étapes de configuration du cluster </w:t>
+      </w:r>
+      <w:proofErr w:type="spellStart"/>
+      <w:r>
+        <w:t>RabbitMQ</w:t>
+      </w:r>
+      <w:proofErr w:type="spellEnd"/>
+      <w:r>
+        <w:t xml:space="preserve"> sont inspirées de ce tutoriel : </w:t>
+      </w:r>
+      <w:hyperlink r:id="rId33" w:history="1">
+        <w:r>
+          <w:rPr>
+            <w:rStyle w:val="Lienhypertexte"/>
+          </w:rPr>
+          <w:t>http://devopspy.com/linux/rabbitmq-cluster-centos-7/</w:t>
+        </w:r>
+      </w:hyperlink>
+    </w:p>
+    <w:p/>
+    <w:p>
+      <w:pPr>
+        <w:pStyle w:val="Titre2"/>
+      </w:pPr>
+      <w:r>
+        <w:t>Configuration du réseau</w:t>
+      </w:r>
+    </w:p>
+    <w:p>
+      <w:r>
+        <w:t>La première étape consiste à configurer la carte réseau sur les deux machines afin qu’elles puissent communiquer à l’aide de leur nom</w:t>
+      </w:r>
+      <w:r>
+        <w:t xml:space="preserve"> d’hôte</w:t>
+      </w:r>
+      <w:r>
+        <w:t xml:space="preserve"> sur le réseau. </w:t>
+      </w:r>
+      <w:r>
+        <w:t>Comme nous n’avons pas de serveur DNS, nous configurons simplement le nom d’hôte sur chaque machine et le fichier /</w:t>
+      </w:r>
+      <w:proofErr w:type="spellStart"/>
+      <w:r>
+        <w:t>etc</w:t>
+      </w:r>
+      <w:proofErr w:type="spellEnd"/>
+      <w:r>
+        <w:t>/hosts est ajusté pour faire la correspondance entre l’adresse IP et le nom d’hôte.</w:t>
+      </w:r>
+    </w:p>
+    <w:p/>
+    <w:p>
+      <w:r>
+        <w:drawing>
+          <wp:inline distT="0" distB="0" distL="0" distR="0" wp14:anchorId="3AAB6BFB" wp14:editId="5F7D3A0C">
+            <wp:extent cx="4690071" cy="2115047"/>
+            <wp:effectExtent l="0" t="0" r="0" b="0"/>
+            <wp:docPr id="27" name="Image 27"/>
+            <wp:cNvGraphicFramePr>
+              <a:graphicFrameLocks xmlns:a="http://schemas.openxmlformats.org/drawingml/2006/main" noChangeAspect="1"/>
+            </wp:cNvGraphicFramePr>
+            <a:graphic xmlns:a="http://schemas.openxmlformats.org/drawingml/2006/main">
+              <a:graphicData uri="http://schemas.openxmlformats.org/drawingml/2006/picture">
+                <pic:pic xmlns:pic="http://schemas.openxmlformats.org/drawingml/2006/picture">
+                  <pic:nvPicPr>
+                    <pic:cNvPr id="1" name=""/>
+                    <pic:cNvPicPr/>
+                  </pic:nvPicPr>
+                  <pic:blipFill>
+                    <a:blip r:embed="rId34"/>
+                    <a:stretch>
+                      <a:fillRect/>
+                    </a:stretch>
+                  </pic:blipFill>
+                  <pic:spPr>
+                    <a:xfrm>
+                      <a:off x="0" y="0"/>
+                      <a:ext cx="4777819" cy="2154618"/>
+                    </a:xfrm>
+                    <a:prstGeom prst="rect">
+                      <a:avLst/>
+                    </a:prstGeom>
+                  </pic:spPr>
+                </pic:pic>
+              </a:graphicData>
+            </a:graphic>
+          </wp:inline>
+        </w:drawing>
+      </w:r>
+    </w:p>
+    <w:p>
+      <w:r>
+        <w:drawing>
+          <wp:inline distT="0" distB="0" distL="0" distR="0" wp14:anchorId="1023D89D" wp14:editId="215167AF">
+            <wp:extent cx="4707172" cy="2236048"/>
+            <wp:effectExtent l="0" t="0" r="0" b="0"/>
+            <wp:docPr id="23" name="Image 23"/>
+            <wp:cNvGraphicFramePr>
+              <a:graphicFrameLocks xmlns:a="http://schemas.openxmlformats.org/drawingml/2006/main" noChangeAspect="1"/>
+            </wp:cNvGraphicFramePr>
+            <a:graphic xmlns:a="http://schemas.openxmlformats.org/drawingml/2006/main">
+              <a:graphicData uri="http://schemas.openxmlformats.org/drawingml/2006/picture">
+                <pic:pic xmlns:pic="http://schemas.openxmlformats.org/drawingml/2006/picture">
+                  <pic:nvPicPr>
+                    <pic:cNvPr id="1" name=""/>
+                    <pic:cNvPicPr/>
+                  </pic:nvPicPr>
+                  <pic:blipFill>
+                    <a:blip r:embed="rId35"/>
+                    <a:stretch>
+                      <a:fillRect/>
+                    </a:stretch>
+                  </pic:blipFill>
+                  <pic:spPr>
+                    <a:xfrm>
+                      <a:off x="0" y="0"/>
+                      <a:ext cx="4741295" cy="2252257"/>
+                    </a:xfrm>
+                    <a:prstGeom prst="rect">
+                      <a:avLst/>
+                    </a:prstGeom>
+                  </pic:spPr>
+                </pic:pic>
+              </a:graphicData>
+            </a:graphic>
+          </wp:inline>
+        </w:drawing>
+      </w:r>
+    </w:p>
+    <w:p/>
+    <w:p>
+      <w:r>
+        <w:t>Fichier /</w:t>
+      </w:r>
+      <w:proofErr w:type="spellStart"/>
+      <w:r>
+        <w:t>etc</w:t>
+      </w:r>
+      <w:proofErr w:type="spellEnd"/>
+      <w:r>
+        <w:t xml:space="preserve">/hosts sur les deux machines : </w:t>
+      </w:r>
+    </w:p>
+    <w:p/>
+    <w:p>
+      <w:r>
+        <w:drawing>
+          <wp:inline distT="0" distB="0" distL="0" distR="0" wp14:anchorId="4AAAFC0B" wp14:editId="58F316AB">
+            <wp:extent cx="4765813" cy="901356"/>
+            <wp:effectExtent l="0" t="0" r="0" b="0"/>
+            <wp:docPr id="29" name="Image 29"/>
+            <wp:cNvGraphicFramePr>
+              <a:graphicFrameLocks xmlns:a="http://schemas.openxmlformats.org/drawingml/2006/main" noChangeAspect="1"/>
+            </wp:cNvGraphicFramePr>
+            <a:graphic xmlns:a="http://schemas.openxmlformats.org/drawingml/2006/main">
+              <a:graphicData uri="http://schemas.openxmlformats.org/drawingml/2006/picture">
+                <pic:pic xmlns:pic="http://schemas.openxmlformats.org/drawingml/2006/picture">
+                  <pic:nvPicPr>
+                    <pic:cNvPr id="1" name=""/>
+                    <pic:cNvPicPr/>
+                  </pic:nvPicPr>
+                  <pic:blipFill>
+                    <a:blip r:embed="rId36"/>
+                    <a:stretch>
+                      <a:fillRect/>
+                    </a:stretch>
+                  </pic:blipFill>
+                  <pic:spPr>
+                    <a:xfrm>
+                      <a:off x="0" y="0"/>
+                      <a:ext cx="4820365" cy="911673"/>
+                    </a:xfrm>
+                    <a:prstGeom prst="rect">
+                      <a:avLst/>
+                    </a:prstGeom>
+                  </pic:spPr>
+                </pic:pic>
+              </a:graphicData>
+            </a:graphic>
+          </wp:inline>
+        </w:drawing>
+      </w:r>
+    </w:p>
+    <w:p/>
+    <w:p/>
+    <w:p/>
+    <w:p>
+      <w:r>
+        <w:lastRenderedPageBreak/>
+        <w:t>Les machines sont donc maintenant capables de se rejoindre sur le réseau avec leurs noms d’hôte :</w:t>
+      </w:r>
+    </w:p>
+    <w:p/>
+    <w:p>
+      <w:r>
+        <w:drawing>
+          <wp:anchor distT="0" distB="0" distL="114300" distR="114300" simplePos="0" relativeHeight="251658240" behindDoc="1" locked="0" layoutInCell="1" allowOverlap="1" wp14:anchorId="44484C6A">
+            <wp:simplePos x="0" y="0"/>
+            <wp:positionH relativeFrom="margin">
+              <wp:align>left</wp:align>
+            </wp:positionH>
+            <wp:positionV relativeFrom="paragraph">
+              <wp:posOffset>19097</wp:posOffset>
+            </wp:positionV>
+            <wp:extent cx="2949575" cy="1510665"/>
+            <wp:effectExtent l="0" t="0" r="3175" b="0"/>
+            <wp:wrapTight wrapText="bothSides">
+              <wp:wrapPolygon edited="0">
+                <wp:start x="0" y="0"/>
+                <wp:lineTo x="0" y="21246"/>
+                <wp:lineTo x="21484" y="21246"/>
+                <wp:lineTo x="21484" y="0"/>
+                <wp:lineTo x="0" y="0"/>
+              </wp:wrapPolygon>
+            </wp:wrapTight>
+            <wp:docPr id="31" name="Image 31"/>
+            <wp:cNvGraphicFramePr>
+              <a:graphicFrameLocks xmlns:a="http://schemas.openxmlformats.org/drawingml/2006/main" noChangeAspect="1"/>
+            </wp:cNvGraphicFramePr>
+            <a:graphic xmlns:a="http://schemas.openxmlformats.org/drawingml/2006/main">
+              <a:graphicData uri="http://schemas.openxmlformats.org/drawingml/2006/picture">
+                <pic:pic xmlns:pic="http://schemas.openxmlformats.org/drawingml/2006/picture">
+                  <pic:nvPicPr>
+                    <pic:cNvPr id="1" name=""/>
+                    <pic:cNvPicPr/>
+                  </pic:nvPicPr>
+                  <pic:blipFill>
+                    <a:blip r:embed="rId37" cstate="print">
+                      <a:extLst>
+                        <a:ext uri="{28A0092B-C50C-407E-A947-70E740481C1C}">
+                          <a14:useLocalDpi xmlns:a14="http://schemas.microsoft.com/office/drawing/2010/main" val="0"/>
+                        </a:ext>
+                      </a:extLst>
+                    </a:blip>
+                    <a:stretch>
+                      <a:fillRect/>
+                    </a:stretch>
+                  </pic:blipFill>
+                  <pic:spPr>
+                    <a:xfrm>
+                      <a:off x="0" y="0"/>
+                      <a:ext cx="2960340" cy="1516388"/>
+                    </a:xfrm>
+                    <a:prstGeom prst="rect">
+                      <a:avLst/>
+                    </a:prstGeom>
+                  </pic:spPr>
+                </pic:pic>
+              </a:graphicData>
+            </a:graphic>
+            <wp14:sizeRelH relativeFrom="margin">
+              <wp14:pctWidth>0</wp14:pctWidth>
+            </wp14:sizeRelH>
+            <wp14:sizeRelV relativeFrom="margin">
+              <wp14:pctHeight>0</wp14:pctHeight>
+            </wp14:sizeRelV>
+          </wp:anchor>
+        </w:drawing>
+      </w:r>
+      <w:r>
+        <w:drawing>
+          <wp:inline distT="0" distB="0" distL="0" distR="0" wp14:anchorId="7823C2CB" wp14:editId="2416592D">
+            <wp:extent cx="2989691" cy="1527225"/>
+            <wp:effectExtent l="0" t="0" r="1270" b="0"/>
+            <wp:docPr id="30" name="Image 30"/>
+            <wp:cNvGraphicFramePr>
+              <a:graphicFrameLocks xmlns:a="http://schemas.openxmlformats.org/drawingml/2006/main" noChangeAspect="1"/>
+            </wp:cNvGraphicFramePr>
+            <a:graphic xmlns:a="http://schemas.openxmlformats.org/drawingml/2006/main">
+              <a:graphicData uri="http://schemas.openxmlformats.org/drawingml/2006/picture">
+                <pic:pic xmlns:pic="http://schemas.openxmlformats.org/drawingml/2006/picture">
+                  <pic:nvPicPr>
+                    <pic:cNvPr id="1" name=""/>
+                    <pic:cNvPicPr/>
+                  </pic:nvPicPr>
+                  <pic:blipFill>
+                    <a:blip r:embed="rId38"/>
+                    <a:stretch>
+                      <a:fillRect/>
+                    </a:stretch>
+                  </pic:blipFill>
+                  <pic:spPr>
+                    <a:xfrm>
+                      <a:off x="0" y="0"/>
+                      <a:ext cx="3076720" cy="1571682"/>
+                    </a:xfrm>
+                    <a:prstGeom prst="rect">
+                      <a:avLst/>
+                    </a:prstGeom>
+                  </pic:spPr>
+                </pic:pic>
+              </a:graphicData>
+            </a:graphic>
+          </wp:inline>
+        </w:drawing>
+      </w:r>
+    </w:p>
+    <w:p/>
+    <w:p/>
+    <w:p>
+      <w:pPr>
+        <w:pStyle w:val="Titre2"/>
+      </w:pPr>
+      <w:r>
+        <w:t>Authentification des nœuds</w:t>
+      </w:r>
+    </w:p>
+    <w:p>
+      <w:r>
+        <w:t>L’authentification des nœuds se fait à l’aide du cookie Erlang</w:t>
+      </w:r>
+      <w:r>
+        <w:t xml:space="preserve">. Ce cookie doit être identique sur chaque machine. Il suffit de le copier d’un des nœuds vers les autres nœuds : </w:t>
+      </w:r>
+    </w:p>
+    <w:p>
+      <w:r>
+        <w:drawing>
+          <wp:inline distT="0" distB="0" distL="0" distR="0" wp14:anchorId="59884EAF" wp14:editId="26E3D1E4">
+            <wp:extent cx="4452730" cy="1492281"/>
+            <wp:effectExtent l="0" t="0" r="5080" b="0"/>
+            <wp:docPr id="33" name="Image 33"/>
+            <wp:cNvGraphicFramePr>
+              <a:graphicFrameLocks xmlns:a="http://schemas.openxmlformats.org/drawingml/2006/main" noChangeAspect="1"/>
+            </wp:cNvGraphicFramePr>
+            <a:graphic xmlns:a="http://schemas.openxmlformats.org/drawingml/2006/main">
+              <a:graphicData uri="http://schemas.openxmlformats.org/drawingml/2006/picture">
+                <pic:pic xmlns:pic="http://schemas.openxmlformats.org/drawingml/2006/picture">
+                  <pic:nvPicPr>
+                    <pic:cNvPr id="1" name=""/>
+                    <pic:cNvPicPr/>
+                  </pic:nvPicPr>
+                  <pic:blipFill>
+                    <a:blip r:embed="rId39"/>
+                    <a:stretch>
+                      <a:fillRect/>
+                    </a:stretch>
+                  </pic:blipFill>
+                  <pic:spPr>
+                    <a:xfrm>
+                      <a:off x="0" y="0"/>
+                      <a:ext cx="4507309" cy="1510573"/>
+                    </a:xfrm>
+                    <a:prstGeom prst="rect">
+                      <a:avLst/>
+                    </a:prstGeom>
+                  </pic:spPr>
+                </pic:pic>
+              </a:graphicData>
+            </a:graphic>
+          </wp:inline>
+        </w:drawing>
+      </w:r>
+    </w:p>
+    <w:p/>
+    <w:p/>
+    <w:p>
+      <w:pPr>
+        <w:pStyle w:val="Titre2"/>
+      </w:pPr>
+      <w:r>
+        <w:t>Configuration de la haute-disponibilité</w:t>
+      </w:r>
+    </w:p>
+    <w:p>
+      <w:r>
+        <w:t xml:space="preserve">Par défaut la haut-disponibilité n’est pas active sur le cluster </w:t>
+      </w:r>
+      <w:proofErr w:type="spellStart"/>
+      <w:r>
+        <w:t>RabbitMQ</w:t>
+      </w:r>
+      <w:proofErr w:type="spellEnd"/>
+      <w:r>
+        <w:t xml:space="preserve">. Il faut donc entrer cette ligne de commande sur tous les nœuds afin de l’activer : </w:t>
+      </w:r>
+    </w:p>
+    <w:p>
+      <w:r>
+        <w:drawing>
+          <wp:inline distT="0" distB="0" distL="0" distR="0" wp14:anchorId="4E761190" wp14:editId="5E8E9881">
+            <wp:extent cx="6332220" cy="335280"/>
+            <wp:effectExtent l="0" t="0" r="0" b="7620"/>
+            <wp:docPr id="34" name="Image 34"/>
+            <wp:cNvGraphicFramePr>
+              <a:graphicFrameLocks xmlns:a="http://schemas.openxmlformats.org/drawingml/2006/main" noChangeAspect="1"/>
+            </wp:cNvGraphicFramePr>
+            <a:graphic xmlns:a="http://schemas.openxmlformats.org/drawingml/2006/main">
+              <a:graphicData uri="http://schemas.openxmlformats.org/drawingml/2006/picture">
+                <pic:pic xmlns:pic="http://schemas.openxmlformats.org/drawingml/2006/picture">
+                  <pic:nvPicPr>
+                    <pic:cNvPr id="1" name=""/>
+                    <pic:cNvPicPr/>
+                  </pic:nvPicPr>
+                  <pic:blipFill>
+                    <a:blip r:embed="rId40"/>
+                    <a:stretch>
+                      <a:fillRect/>
+                    </a:stretch>
+                  </pic:blipFill>
+                  <pic:spPr>
+                    <a:xfrm>
+                      <a:off x="0" y="0"/>
+                      <a:ext cx="6332220" cy="335280"/>
+                    </a:xfrm>
+                    <a:prstGeom prst="rect">
+                      <a:avLst/>
+                    </a:prstGeom>
+                  </pic:spPr>
+                </pic:pic>
+              </a:graphicData>
+            </a:graphic>
+          </wp:inline>
+        </w:drawing>
+      </w:r>
+    </w:p>
+    <w:p/>
+    <w:p>
+      <w:pPr>
+        <w:pStyle w:val="Titre2"/>
+      </w:pPr>
+      <w:r>
+        <w:t>Démarrer le cluster</w:t>
+      </w:r>
+    </w:p>
+    <w:p>
+      <w:r>
+        <w:t xml:space="preserve">La première étape est de stopper un </w:t>
+      </w:r>
+      <w:r>
+        <w:t>le(s) nœuds que nous voulons ajouter au cluster :</w:t>
+      </w:r>
+    </w:p>
+    <w:p>
+      <w:r>
+        <w:drawing>
+          <wp:inline distT="0" distB="0" distL="0" distR="0" wp14:anchorId="2E67FF84" wp14:editId="5B21B63E">
+            <wp:extent cx="3093982" cy="564542"/>
+            <wp:effectExtent l="0" t="0" r="0" b="6985"/>
+            <wp:docPr id="35" name="Image 35"/>
+            <wp:cNvGraphicFramePr>
+              <a:graphicFrameLocks xmlns:a="http://schemas.openxmlformats.org/drawingml/2006/main" noChangeAspect="1"/>
+            </wp:cNvGraphicFramePr>
+            <a:graphic xmlns:a="http://schemas.openxmlformats.org/drawingml/2006/main">
+              <a:graphicData uri="http://schemas.openxmlformats.org/drawingml/2006/picture">
+                <pic:pic xmlns:pic="http://schemas.openxmlformats.org/drawingml/2006/picture">
+                  <pic:nvPicPr>
+                    <pic:cNvPr id="1" name=""/>
+                    <pic:cNvPicPr/>
+                  </pic:nvPicPr>
+                  <pic:blipFill>
+                    <a:blip r:embed="rId41"/>
+                    <a:stretch>
+                      <a:fillRect/>
+                    </a:stretch>
+                  </pic:blipFill>
+                  <pic:spPr>
+                    <a:xfrm>
+                      <a:off x="0" y="0"/>
+                      <a:ext cx="3178538" cy="579971"/>
+                    </a:xfrm>
+                    <a:prstGeom prst="rect">
+                      <a:avLst/>
+                    </a:prstGeom>
+                  </pic:spPr>
+                </pic:pic>
+              </a:graphicData>
+            </a:graphic>
+          </wp:inline>
+        </w:drawing>
+      </w:r>
+    </w:p>
+    <w:p/>
+    <w:p>
+      <w:r>
+        <w:t>Ensuite nous allons ajouter ce nœud au cluster en pointant vers vm1.</w:t>
+      </w:r>
+    </w:p>
+    <w:p>
+      <w:pPr>
+        <w:rPr>
+          <w:lang w:val="en-CA"/>
+        </w:rPr>
+      </w:pPr>
+      <w:r>
+        <w:rPr>
+          <w:lang w:val="en-CA"/>
+        </w:rPr>
+        <w:drawing>
+          <wp:inline distT="0" distB="0" distL="0" distR="0" wp14:anchorId="26766E74" wp14:editId="24451153">
+            <wp:extent cx="4142629" cy="423678"/>
+            <wp:effectExtent l="0" t="0" r="0" b="0"/>
+            <wp:docPr id="36" name="Image 36"/>
+            <wp:cNvGraphicFramePr>
+              <a:graphicFrameLocks xmlns:a="http://schemas.openxmlformats.org/drawingml/2006/main" noChangeAspect="1"/>
+            </wp:cNvGraphicFramePr>
+            <a:graphic xmlns:a="http://schemas.openxmlformats.org/drawingml/2006/main">
+              <a:graphicData uri="http://schemas.openxmlformats.org/drawingml/2006/picture">
+                <pic:pic xmlns:pic="http://schemas.openxmlformats.org/drawingml/2006/picture">
+                  <pic:nvPicPr>
+                    <pic:cNvPr id="1" name=""/>
+                    <pic:cNvPicPr/>
+                  </pic:nvPicPr>
+                  <pic:blipFill>
+                    <a:blip r:embed="rId42"/>
+                    <a:stretch>
+                      <a:fillRect/>
+                    </a:stretch>
+                  </pic:blipFill>
+                  <pic:spPr>
+                    <a:xfrm>
+                      <a:off x="0" y="0"/>
+                      <a:ext cx="4227419" cy="432350"/>
+                    </a:xfrm>
+                    <a:prstGeom prst="rect">
+                      <a:avLst/>
+                    </a:prstGeom>
+                  </pic:spPr>
+                </pic:pic>
+              </a:graphicData>
+            </a:graphic>
+          </wp:inline>
+        </w:drawing>
+      </w:r>
+    </w:p>
+    <w:p>
+      <w:pPr>
+        <w:rPr>
+          <w:lang w:val="en-CA"/>
+        </w:rPr>
+      </w:pPr>
+    </w:p>
+    <w:p>
+      <w:pPr>
+        <w:rPr>
+          <w:lang w:val="en-CA"/>
+        </w:rPr>
+      </w:pPr>
+    </w:p>
+    <w:p>
+      <w:pPr>
+        <w:rPr>
+          <w:lang w:val="en-CA"/>
+        </w:rPr>
+      </w:pPr>
+    </w:p>
+    <w:p>
+      <w:r>
+        <w:lastRenderedPageBreak/>
+        <w:t>Finalement, nous pouvons repartir l</w:t>
+      </w:r>
+      <w:r>
+        <w:t>e nœud. Il démarrera dans le cluster.</w:t>
+      </w:r>
+    </w:p>
+    <w:p>
+      <w:r>
+        <w:drawing>
+          <wp:inline distT="0" distB="0" distL="0" distR="0" wp14:anchorId="5AA12BE8" wp14:editId="44D3F8FD">
+            <wp:extent cx="3737113" cy="323068"/>
+            <wp:effectExtent l="0" t="0" r="0" b="1270"/>
+            <wp:docPr id="37" name="Image 37"/>
+            <wp:cNvGraphicFramePr>
+              <a:graphicFrameLocks xmlns:a="http://schemas.openxmlformats.org/drawingml/2006/main" noChangeAspect="1"/>
+            </wp:cNvGraphicFramePr>
+            <a:graphic xmlns:a="http://schemas.openxmlformats.org/drawingml/2006/main">
+              <a:graphicData uri="http://schemas.openxmlformats.org/drawingml/2006/picture">
+                <pic:pic xmlns:pic="http://schemas.openxmlformats.org/drawingml/2006/picture">
+                  <pic:nvPicPr>
+                    <pic:cNvPr id="1" name=""/>
+                    <pic:cNvPicPr/>
+                  </pic:nvPicPr>
+                  <pic:blipFill>
+                    <a:blip r:embed="rId43"/>
+                    <a:stretch>
+                      <a:fillRect/>
+                    </a:stretch>
+                  </pic:blipFill>
+                  <pic:spPr>
+                    <a:xfrm>
+                      <a:off x="0" y="0"/>
+                      <a:ext cx="3756669" cy="324759"/>
+                    </a:xfrm>
+                    <a:prstGeom prst="rect">
+                      <a:avLst/>
+                    </a:prstGeom>
+                  </pic:spPr>
+                </pic:pic>
+              </a:graphicData>
+            </a:graphic>
+          </wp:inline>
+        </w:drawing>
+      </w:r>
+    </w:p>
+    <w:p/>
+    <w:p>
+      <w:r>
+        <w:t xml:space="preserve">Pour vérifier l’état du cluster : </w:t>
+      </w:r>
+    </w:p>
+    <w:p>
+      <w:r>
+        <w:drawing>
+          <wp:inline distT="0" distB="0" distL="0" distR="0" wp14:anchorId="75367D64" wp14:editId="1E102366">
+            <wp:extent cx="3538662" cy="1153911"/>
+            <wp:effectExtent l="0" t="0" r="5080" b="8255"/>
+            <wp:docPr id="38" name="Image 38"/>
+            <wp:cNvGraphicFramePr>
+              <a:graphicFrameLocks xmlns:a="http://schemas.openxmlformats.org/drawingml/2006/main" noChangeAspect="1"/>
+            </wp:cNvGraphicFramePr>
+            <a:graphic xmlns:a="http://schemas.openxmlformats.org/drawingml/2006/main">
+              <a:graphicData uri="http://schemas.openxmlformats.org/drawingml/2006/picture">
+                <pic:pic xmlns:pic="http://schemas.openxmlformats.org/drawingml/2006/picture">
+                  <pic:nvPicPr>
+                    <pic:cNvPr id="1" name=""/>
+                    <pic:cNvPicPr/>
+                  </pic:nvPicPr>
+                  <pic:blipFill>
+                    <a:blip r:embed="rId44"/>
+                    <a:stretch>
+                      <a:fillRect/>
+                    </a:stretch>
+                  </pic:blipFill>
+                  <pic:spPr>
+                    <a:xfrm>
+                      <a:off x="0" y="0"/>
+                      <a:ext cx="3563240" cy="1161926"/>
+                    </a:xfrm>
+                    <a:prstGeom prst="rect">
+                      <a:avLst/>
+                    </a:prstGeom>
+                  </pic:spPr>
+                </pic:pic>
+              </a:graphicData>
+            </a:graphic>
+          </wp:inline>
+        </w:drawing>
+      </w:r>
+    </w:p>
+    <w:p/>
+    <w:p/>
+    <w:p/>
+    <w:p/>
+    <w:p/>
+    <w:p/>
+    <w:p/>
+    <w:p/>
+    <w:p/>
+    <w:p/>
+    <w:p/>
+    <w:p/>
+    <w:p/>
+    <w:p/>
+    <w:p/>
+    <w:p/>
+    <w:p/>
+    <w:p/>
+    <w:p/>
+    <w:p/>
+    <w:p/>
+    <w:p/>
+    <w:p/>
+    <w:p/>
+    <w:p/>
+    <w:p/>
+    <w:p/>
+    <w:p/>
+    <w:p/>
+    <w:p/>
+    <w:p/>
+    <w:p/>
+    <w:p>
+      <w:pPr>
+        <w:pStyle w:val="Titre1"/>
+      </w:pPr>
+      <w:r>
+        <w:lastRenderedPageBreak/>
+        <w:t xml:space="preserve">Files d’attente en miroir </w:t>
+      </w:r>
+    </w:p>
+    <w:p>
+      <w:r>
+        <w:t xml:space="preserve">Une fois le cluster configuré et fonctionnel, il faut ajouter une règle dans la configuration de </w:t>
+      </w:r>
+      <w:proofErr w:type="spellStart"/>
+      <w:r>
+        <w:t>RabbitMQ</w:t>
+      </w:r>
+      <w:proofErr w:type="spellEnd"/>
+      <w:r>
+        <w:t xml:space="preserve"> pour spécifier les paramètres de réplication des queues et quelles queues nous voulons répliquer. Pour ce faire, nous avons utilisé l’interface de gestion : </w:t>
+      </w:r>
+    </w:p>
+    <w:p/>
+    <w:p>
+      <w:r>
+        <w:drawing>
+          <wp:inline distT="0" distB="0" distL="0" distR="0" wp14:anchorId="2C40223A" wp14:editId="3070C13E">
+            <wp:extent cx="4620191" cy="1920446"/>
+            <wp:effectExtent l="0" t="0" r="9525" b="3810"/>
+            <wp:docPr id="39" name="Image 39"/>
+            <wp:cNvGraphicFramePr>
+              <a:graphicFrameLocks xmlns:a="http://schemas.openxmlformats.org/drawingml/2006/main" noChangeAspect="1"/>
+            </wp:cNvGraphicFramePr>
+            <a:graphic xmlns:a="http://schemas.openxmlformats.org/drawingml/2006/main">
+              <a:graphicData uri="http://schemas.openxmlformats.org/drawingml/2006/picture">
+                <pic:pic xmlns:pic="http://schemas.openxmlformats.org/drawingml/2006/picture">
+                  <pic:nvPicPr>
+                    <pic:cNvPr id="1" name=""/>
+                    <pic:cNvPicPr/>
+                  </pic:nvPicPr>
+                  <pic:blipFill>
+                    <a:blip r:embed="rId45"/>
+                    <a:stretch>
+                      <a:fillRect/>
+                    </a:stretch>
+                  </pic:blipFill>
+                  <pic:spPr>
+                    <a:xfrm>
+                      <a:off x="0" y="0"/>
+                      <a:ext cx="4648574" cy="1932244"/>
+                    </a:xfrm>
+                    <a:prstGeom prst="rect">
+                      <a:avLst/>
+                    </a:prstGeom>
+                  </pic:spPr>
+                </pic:pic>
+              </a:graphicData>
+            </a:graphic>
+          </wp:inline>
+        </w:drawing>
+      </w:r>
+    </w:p>
+    <w:p/>
+    <w:p/>
+    <w:p>
+      <w:r>
+        <w:t>En résumé, cette règle va répliquer toutes les files commençant par « file_ » sur tous les nœuds disponibles. Toujours dans l’interface de gestion, on peut voir que la stratégie est bien appliquée et que les queue</w:t>
+      </w:r>
+      <w:r>
+        <w:t>s</w:t>
+      </w:r>
+      <w:r>
+        <w:t xml:space="preserve"> est hébergée sur deux nœuds.</w:t>
+      </w:r>
+    </w:p>
+    <w:p/>
+    <w:p>
+      <w:r>
+        <w:drawing>
+          <wp:inline distT="0" distB="0" distL="0" distR="0" wp14:anchorId="72AD483B" wp14:editId="0E221C49">
+            <wp:extent cx="4460681" cy="2330987"/>
+            <wp:effectExtent l="0" t="0" r="0" b="0"/>
+            <wp:docPr id="41" name="Image 41"/>
+            <wp:cNvGraphicFramePr>
+              <a:graphicFrameLocks xmlns:a="http://schemas.openxmlformats.org/drawingml/2006/main" noChangeAspect="1"/>
+            </wp:cNvGraphicFramePr>
+            <a:graphic xmlns:a="http://schemas.openxmlformats.org/drawingml/2006/main">
+              <a:graphicData uri="http://schemas.openxmlformats.org/drawingml/2006/picture">
+                <pic:pic xmlns:pic="http://schemas.openxmlformats.org/drawingml/2006/picture">
+                  <pic:nvPicPr>
+                    <pic:cNvPr id="1" name=""/>
+                    <pic:cNvPicPr/>
+                  </pic:nvPicPr>
+                  <pic:blipFill>
+                    <a:blip r:embed="rId46"/>
+                    <a:stretch>
+                      <a:fillRect/>
+                    </a:stretch>
+                  </pic:blipFill>
+                  <pic:spPr>
+                    <a:xfrm>
+                      <a:off x="0" y="0"/>
+                      <a:ext cx="4480607" cy="2341399"/>
+                    </a:xfrm>
+                    <a:prstGeom prst="rect">
+                      <a:avLst/>
+                    </a:prstGeom>
+                  </pic:spPr>
+                </pic:pic>
+              </a:graphicData>
+            </a:graphic>
+          </wp:inline>
+        </w:drawing>
+      </w:r>
+    </w:p>
+    <w:p/>
+    <w:p>
+      <w:r>
+        <w:t>Enfin, si on regarde les informations détaillées de l’une des queues, on voit qu</w:t>
+      </w:r>
+      <w:r>
+        <w:t>’un miroir est bien configuré :</w:t>
+      </w:r>
+    </w:p>
+    <w:p>
+      <w:r>
+        <w:lastRenderedPageBreak/>
+        <w:drawing>
+          <wp:inline distT="0" distB="0" distL="0" distR="0" wp14:anchorId="7F92B966" wp14:editId="43BAD1DA">
+            <wp:extent cx="5346259" cy="3477856"/>
+            <wp:effectExtent l="0" t="0" r="6985" b="8890"/>
+            <wp:docPr id="42" name="Image 42"/>
+            <wp:cNvGraphicFramePr>
+              <a:graphicFrameLocks xmlns:a="http://schemas.openxmlformats.org/drawingml/2006/main" noChangeAspect="1"/>
+            </wp:cNvGraphicFramePr>
+            <a:graphic xmlns:a="http://schemas.openxmlformats.org/drawingml/2006/main">
+              <a:graphicData uri="http://schemas.openxmlformats.org/drawingml/2006/picture">
+                <pic:pic xmlns:pic="http://schemas.openxmlformats.org/drawingml/2006/picture">
+                  <pic:nvPicPr>
+                    <pic:cNvPr id="1" name=""/>
+                    <pic:cNvPicPr/>
+                  </pic:nvPicPr>
+                  <pic:blipFill>
+                    <a:blip r:embed="rId47"/>
+                    <a:stretch>
+                      <a:fillRect/>
+                    </a:stretch>
+                  </pic:blipFill>
+                  <pic:spPr>
+                    <a:xfrm>
+                      <a:off x="0" y="0"/>
+                      <a:ext cx="5353831" cy="3482782"/>
+                    </a:xfrm>
+                    <a:prstGeom prst="rect">
+                      <a:avLst/>
+                    </a:prstGeom>
+                  </pic:spPr>
+                </pic:pic>
+              </a:graphicData>
+            </a:graphic>
+          </wp:inline>
+        </w:drawing>
+      </w:r>
+    </w:p>
+    <w:p/>
+    <w:p/>
+    <w:p>
+      <w:pPr>
+        <w:pStyle w:val="Titre2"/>
+      </w:pPr>
+      <w:r>
+        <w:t>Démonstration</w:t>
+      </w:r>
+    </w:p>
+    <w:p>
+      <w:r>
+        <w:t>Pour la démonstration, je vais stopper une des deux machines virtuelles(vm1) :</w:t>
+      </w:r>
+    </w:p>
+    <w:p>
+      <w:r>
+        <w:drawing>
+          <wp:inline distT="0" distB="0" distL="0" distR="0" wp14:anchorId="40E5F223" wp14:editId="60C1DCC7">
+            <wp:extent cx="4940742" cy="1737088"/>
+            <wp:effectExtent l="0" t="0" r="0" b="0"/>
+            <wp:docPr id="43" name="Image 43"/>
+            <wp:cNvGraphicFramePr>
+              <a:graphicFrameLocks xmlns:a="http://schemas.openxmlformats.org/drawingml/2006/main" noChangeAspect="1"/>
+            </wp:cNvGraphicFramePr>
+            <a:graphic xmlns:a="http://schemas.openxmlformats.org/drawingml/2006/main">
+              <a:graphicData uri="http://schemas.openxmlformats.org/drawingml/2006/picture">
+                <pic:pic xmlns:pic="http://schemas.openxmlformats.org/drawingml/2006/picture">
+                  <pic:nvPicPr>
+                    <pic:cNvPr id="1" name=""/>
+                    <pic:cNvPicPr/>
+                  </pic:nvPicPr>
+                  <pic:blipFill>
+                    <a:blip r:embed="rId48"/>
+                    <a:stretch>
+                      <a:fillRect/>
+                    </a:stretch>
+                  </pic:blipFill>
+                  <pic:spPr>
+                    <a:xfrm>
+                      <a:off x="0" y="0"/>
+                      <a:ext cx="5007517" cy="1760565"/>
+                    </a:xfrm>
+                    <a:prstGeom prst="rect">
+                      <a:avLst/>
+                    </a:prstGeom>
+                  </pic:spPr>
+                </pic:pic>
+              </a:graphicData>
+            </a:graphic>
+          </wp:inline>
+        </w:drawing>
+      </w:r>
+    </w:p>
+    <w:p/>
+    <w:p/>
+    <w:p>
+      <w:r>
+        <w:t>Dans l’interface de gestion, on voit bien que les queues sont encore actives sur le nœud restant :</w:t>
+      </w:r>
+    </w:p>
+    <w:p>
+      <w:r>
+        <w:lastRenderedPageBreak/>
+        <w:drawing>
+          <wp:inline distT="0" distB="0" distL="0" distR="0" wp14:anchorId="19A2FA97" wp14:editId="25A060C3">
+            <wp:extent cx="4328312" cy="2592125"/>
+            <wp:effectExtent l="0" t="0" r="0" b="0"/>
+            <wp:docPr id="44" name="Image 44"/>
+            <wp:cNvGraphicFramePr>
+              <a:graphicFrameLocks xmlns:a="http://schemas.openxmlformats.org/drawingml/2006/main" noChangeAspect="1"/>
+            </wp:cNvGraphicFramePr>
+            <a:graphic xmlns:a="http://schemas.openxmlformats.org/drawingml/2006/main">
+              <a:graphicData uri="http://schemas.openxmlformats.org/drawingml/2006/picture">
+                <pic:pic xmlns:pic="http://schemas.openxmlformats.org/drawingml/2006/picture">
+                  <pic:nvPicPr>
+                    <pic:cNvPr id="1" name=""/>
+                    <pic:cNvPicPr/>
+                  </pic:nvPicPr>
+                  <pic:blipFill>
+                    <a:blip r:embed="rId49"/>
+                    <a:stretch>
+                      <a:fillRect/>
+                    </a:stretch>
+                  </pic:blipFill>
+                  <pic:spPr>
+                    <a:xfrm>
+                      <a:off x="0" y="0"/>
+                      <a:ext cx="4377807" cy="2621766"/>
+                    </a:xfrm>
+                    <a:prstGeom prst="rect">
+                      <a:avLst/>
+                    </a:prstGeom>
+                  </pic:spPr>
+                </pic:pic>
+              </a:graphicData>
+            </a:graphic>
+          </wp:inline>
+        </w:drawing>
+      </w:r>
+    </w:p>
+    <w:p/>
+    <w:p>
+      <w:r>
+        <w:t>Puis si on repart vm1, la reprise est automatique</w:t>
+      </w:r>
+      <w:r>
+        <w:t xml:space="preserve"> et la queue devient à nouveau répliquée</w:t>
+      </w:r>
+      <w:r>
+        <w:t xml:space="preserve">, </w:t>
+      </w:r>
+      <w:proofErr w:type="gramStart"/>
+      <w:r>
+        <w:t>sauf que</w:t>
+      </w:r>
+      <w:proofErr w:type="gramEnd"/>
+      <w:r>
+        <w:t xml:space="preserve"> les rôles ont été échangés entre le nœud principal et le miroir</w:t>
+      </w:r>
+      <w:r>
+        <w:t>.</w:t>
+      </w:r>
+    </w:p>
+    <w:p>
+      <w:r>
+        <w:drawing>
+          <wp:inline distT="0" distB="0" distL="0" distR="0" wp14:anchorId="31F7E96A" wp14:editId="60A05AE4">
+            <wp:extent cx="4810539" cy="1675392"/>
+            <wp:effectExtent l="0" t="0" r="0" b="1270"/>
+            <wp:docPr id="45" name="Image 45"/>
+            <wp:cNvGraphicFramePr>
+              <a:graphicFrameLocks xmlns:a="http://schemas.openxmlformats.org/drawingml/2006/main" noChangeAspect="1"/>
+            </wp:cNvGraphicFramePr>
+            <a:graphic xmlns:a="http://schemas.openxmlformats.org/drawingml/2006/main">
+              <a:graphicData uri="http://schemas.openxmlformats.org/drawingml/2006/picture">
+                <pic:pic xmlns:pic="http://schemas.openxmlformats.org/drawingml/2006/picture">
+                  <pic:nvPicPr>
+                    <pic:cNvPr id="1" name=""/>
+                    <pic:cNvPicPr/>
+                  </pic:nvPicPr>
+                  <pic:blipFill>
+                    <a:blip r:embed="rId50"/>
+                    <a:stretch>
+                      <a:fillRect/>
+                    </a:stretch>
+                  </pic:blipFill>
+                  <pic:spPr>
+                    <a:xfrm>
+                      <a:off x="0" y="0"/>
+                      <a:ext cx="4850597" cy="1689343"/>
+                    </a:xfrm>
+                    <a:prstGeom prst="rect">
+                      <a:avLst/>
+                    </a:prstGeom>
+                  </pic:spPr>
+                </pic:pic>
+              </a:graphicData>
+            </a:graphic>
+          </wp:inline>
+        </w:drawing>
+      </w:r>
+      <w:bookmarkStart w:id="19" w:name="_GoBack"/>
+      <w:bookmarkEnd w:id="19"/>
+    </w:p>
+    <w:p>
+      <w:r>
+        <w:drawing>
+          <wp:inline distT="0" distB="0" distL="0" distR="0" wp14:anchorId="11E812B7" wp14:editId="6E847FE8">
+            <wp:extent cx="3776869" cy="3485990"/>
+            <wp:effectExtent l="0" t="0" r="0" b="635"/>
+            <wp:docPr id="46" name="Image 46"/>
+            <wp:cNvGraphicFramePr>
+              <a:graphicFrameLocks xmlns:a="http://schemas.openxmlformats.org/drawingml/2006/main" noChangeAspect="1"/>
+            </wp:cNvGraphicFramePr>
+            <a:graphic xmlns:a="http://schemas.openxmlformats.org/drawingml/2006/main">
+              <a:graphicData uri="http://schemas.openxmlformats.org/drawingml/2006/picture">
+                <pic:pic xmlns:pic="http://schemas.openxmlformats.org/drawingml/2006/picture">
+                  <pic:nvPicPr>
+                    <pic:cNvPr id="1" name=""/>
+                    <pic:cNvPicPr/>
+                  </pic:nvPicPr>
+                  <pic:blipFill>
+                    <a:blip r:embed="rId51"/>
+                    <a:stretch>
+                      <a:fillRect/>
+                    </a:stretch>
+                  </pic:blipFill>
+                  <pic:spPr>
+                    <a:xfrm>
+                      <a:off x="0" y="0"/>
+                      <a:ext cx="3806371" cy="3513220"/>
+                    </a:xfrm>
+                    <a:prstGeom prst="rect">
+                      <a:avLst/>
+                    </a:prstGeom>
+                  </pic:spPr>
+                </pic:pic>
+              </a:graphicData>
+            </a:graphic>
+          </wp:inline>
+        </w:drawing>
       </w:r>
     </w:p>
     <w:sectPr>
@@ -5310,6 +6487,7 @@
   <w:rsids>
     <w:rsidRoot w:val="007616F3"/>
     <w:rsid w:val="001017E0"/>
+    <w:rsid w:val="002B6BFF"/>
     <w:rsid w:val="00384897"/>
     <w:rsid w:val="004E3DF1"/>
     <w:rsid w:val="0066022C"/>
@@ -6111,7 +7289,7 @@
 </file>
 
 <file path=customXml/itemProps2.xml><?xml version="1.0" encoding="utf-8"?>
-<ds:datastoreItem xmlns:ds="http://schemas.openxmlformats.org/officeDocument/2006/customXml" ds:itemID="{E6C13D76-7263-4CBE-9B6F-95C600AEDA2B}">
+<ds:datastoreItem xmlns:ds="http://schemas.openxmlformats.org/officeDocument/2006/customXml" ds:itemID="{91437DA9-B9E9-476D-9284-F987806E4048}">
   <ds:schemaRefs>
     <ds:schemaRef ds:uri="http://schemas.openxmlformats.org/officeDocument/2006/bibliography"/>
   </ds:schemaRefs>

</xml_diff>

<commit_message>
maj de table des matieres
</commit_message>
<xml_diff>
--- a/rapport_tp2_sys_dist.docx
+++ b/rapport_tp2_sys_dist.docx
@@ -371,7 +371,7 @@
           <w:r>
             <w:fldChar w:fldCharType="separate"/>
           </w:r>
-          <w:hyperlink w:anchor="_Toc511663392" w:history="1">
+          <w:hyperlink w:anchor="_Toc511733303" w:history="1">
             <w:r>
               <w:rPr>
                 <w:rStyle w:val="Lienhypertexte"/>
@@ -398,7 +398,7 @@
                 <w:noProof/>
                 <w:webHidden/>
               </w:rPr>
-              <w:instrText xml:space="preserve"> PAGEREF _Toc511663392 \h </w:instrText>
+              <w:instrText xml:space="preserve"> PAGEREF _Toc511733303 \h </w:instrText>
             </w:r>
             <w:r>
               <w:rPr>
@@ -445,7 +445,7 @@
               <w:lang w:eastAsia="fr-CA" w:bidi="ar-SA"/>
             </w:rPr>
           </w:pPr>
-          <w:hyperlink w:anchor="_Toc511663393" w:history="1">
+          <w:hyperlink w:anchor="_Toc511733304" w:history="1">
             <w:r>
               <w:rPr>
                 <w:rStyle w:val="Lienhypertexte"/>
@@ -472,7 +472,7 @@
                 <w:noProof/>
                 <w:webHidden/>
               </w:rPr>
-              <w:instrText xml:space="preserve"> PAGEREF _Toc511663393 \h </w:instrText>
+              <w:instrText xml:space="preserve"> PAGEREF _Toc511733304 \h </w:instrText>
             </w:r>
             <w:r>
               <w:rPr>
@@ -519,7 +519,7 @@
               <w:lang w:eastAsia="fr-CA" w:bidi="ar-SA"/>
             </w:rPr>
           </w:pPr>
-          <w:hyperlink w:anchor="_Toc511663394" w:history="1">
+          <w:hyperlink w:anchor="_Toc511733305" w:history="1">
             <w:r>
               <w:rPr>
                 <w:rStyle w:val="Lienhypertexte"/>
@@ -546,7 +546,7 @@
                 <w:noProof/>
                 <w:webHidden/>
               </w:rPr>
-              <w:instrText xml:space="preserve"> PAGEREF _Toc511663394 \h </w:instrText>
+              <w:instrText xml:space="preserve"> PAGEREF _Toc511733305 \h </w:instrText>
             </w:r>
             <w:r>
               <w:rPr>
@@ -593,7 +593,7 @@
               <w:lang w:eastAsia="fr-CA" w:bidi="ar-SA"/>
             </w:rPr>
           </w:pPr>
-          <w:hyperlink w:anchor="_Toc511663395" w:history="1">
+          <w:hyperlink w:anchor="_Toc511733306" w:history="1">
             <w:r>
               <w:rPr>
                 <w:rStyle w:val="Lienhypertexte"/>
@@ -620,7 +620,7 @@
                 <w:noProof/>
                 <w:webHidden/>
               </w:rPr>
-              <w:instrText xml:space="preserve"> PAGEREF _Toc511663395 \h </w:instrText>
+              <w:instrText xml:space="preserve"> PAGEREF _Toc511733306 \h </w:instrText>
             </w:r>
             <w:r>
               <w:rPr>
@@ -667,7 +667,7 @@
               <w:lang w:eastAsia="fr-CA" w:bidi="ar-SA"/>
             </w:rPr>
           </w:pPr>
-          <w:hyperlink w:anchor="_Toc511663396" w:history="1">
+          <w:hyperlink w:anchor="_Toc511733307" w:history="1">
             <w:r>
               <w:rPr>
                 <w:rStyle w:val="Lienhypertexte"/>
@@ -694,7 +694,7 @@
                 <w:noProof/>
                 <w:webHidden/>
               </w:rPr>
-              <w:instrText xml:space="preserve"> PAGEREF _Toc511663396 \h </w:instrText>
+              <w:instrText xml:space="preserve"> PAGEREF _Toc511733307 \h </w:instrText>
             </w:r>
             <w:r>
               <w:rPr>
@@ -741,7 +741,7 @@
               <w:lang w:eastAsia="fr-CA" w:bidi="ar-SA"/>
             </w:rPr>
           </w:pPr>
-          <w:hyperlink w:anchor="_Toc511663397" w:history="1">
+          <w:hyperlink w:anchor="_Toc511733308" w:history="1">
             <w:r>
               <w:rPr>
                 <w:rStyle w:val="Lienhypertexte"/>
@@ -768,7 +768,7 @@
                 <w:noProof/>
                 <w:webHidden/>
               </w:rPr>
-              <w:instrText xml:space="preserve"> PAGEREF _Toc511663397 \h </w:instrText>
+              <w:instrText xml:space="preserve"> PAGEREF _Toc511733308 \h </w:instrText>
             </w:r>
             <w:r>
               <w:rPr>
@@ -815,7 +815,7 @@
               <w:lang w:eastAsia="fr-CA" w:bidi="ar-SA"/>
             </w:rPr>
           </w:pPr>
-          <w:hyperlink w:anchor="_Toc511663398" w:history="1">
+          <w:hyperlink w:anchor="_Toc511733309" w:history="1">
             <w:r>
               <w:rPr>
                 <w:rStyle w:val="Lienhypertexte"/>
@@ -842,7 +842,7 @@
                 <w:noProof/>
                 <w:webHidden/>
               </w:rPr>
-              <w:instrText xml:space="preserve"> PAGEREF _Toc511663398 \h </w:instrText>
+              <w:instrText xml:space="preserve"> PAGEREF _Toc511733309 \h </w:instrText>
             </w:r>
             <w:r>
               <w:rPr>
@@ -889,7 +889,7 @@
               <w:lang w:eastAsia="fr-CA" w:bidi="ar-SA"/>
             </w:rPr>
           </w:pPr>
-          <w:hyperlink w:anchor="_Toc511663399" w:history="1">
+          <w:hyperlink w:anchor="_Toc511733310" w:history="1">
             <w:r>
               <w:rPr>
                 <w:rStyle w:val="Lienhypertexte"/>
@@ -916,7 +916,7 @@
                 <w:noProof/>
                 <w:webHidden/>
               </w:rPr>
-              <w:instrText xml:space="preserve"> PAGEREF _Toc511663399 \h </w:instrText>
+              <w:instrText xml:space="preserve"> PAGEREF _Toc511733310 \h </w:instrText>
             </w:r>
             <w:r>
               <w:rPr>
@@ -963,7 +963,7 @@
               <w:lang w:eastAsia="fr-CA" w:bidi="ar-SA"/>
             </w:rPr>
           </w:pPr>
-          <w:hyperlink w:anchor="_Toc511663400" w:history="1">
+          <w:hyperlink w:anchor="_Toc511733311" w:history="1">
             <w:r>
               <w:rPr>
                 <w:rStyle w:val="Lienhypertexte"/>
@@ -990,7 +990,7 @@
                 <w:noProof/>
                 <w:webHidden/>
               </w:rPr>
-              <w:instrText xml:space="preserve"> PAGEREF _Toc511663400 \h </w:instrText>
+              <w:instrText xml:space="preserve"> PAGEREF _Toc511733311 \h </w:instrText>
             </w:r>
             <w:r>
               <w:rPr>
@@ -1037,7 +1037,7 @@
               <w:lang w:eastAsia="fr-CA" w:bidi="ar-SA"/>
             </w:rPr>
           </w:pPr>
-          <w:hyperlink w:anchor="_Toc511663401" w:history="1">
+          <w:hyperlink w:anchor="_Toc511733312" w:history="1">
             <w:r>
               <w:rPr>
                 <w:rStyle w:val="Lienhypertexte"/>
@@ -1064,7 +1064,7 @@
                 <w:noProof/>
                 <w:webHidden/>
               </w:rPr>
-              <w:instrText xml:space="preserve"> PAGEREF _Toc511663401 \h </w:instrText>
+              <w:instrText xml:space="preserve"> PAGEREF _Toc511733312 \h </w:instrText>
             </w:r>
             <w:r>
               <w:rPr>
@@ -1111,7 +1111,7 @@
               <w:lang w:eastAsia="fr-CA" w:bidi="ar-SA"/>
             </w:rPr>
           </w:pPr>
-          <w:hyperlink w:anchor="_Toc511663402" w:history="1">
+          <w:hyperlink w:anchor="_Toc511733313" w:history="1">
             <w:r>
               <w:rPr>
                 <w:rStyle w:val="Lienhypertexte"/>
@@ -1138,7 +1138,7 @@
                 <w:noProof/>
                 <w:webHidden/>
               </w:rPr>
-              <w:instrText xml:space="preserve"> PAGEREF _Toc511663402 \h </w:instrText>
+              <w:instrText xml:space="preserve"> PAGEREF _Toc511733313 \h </w:instrText>
             </w:r>
             <w:r>
               <w:rPr>
@@ -1158,7 +1158,7 @@
                 <w:noProof/>
                 <w:webHidden/>
               </w:rPr>
-              <w:t>10</w:t>
+              <w:t>11</w:t>
             </w:r>
             <w:r>
               <w:rPr>
@@ -1185,7 +1185,7 @@
               <w:lang w:eastAsia="fr-CA" w:bidi="ar-SA"/>
             </w:rPr>
           </w:pPr>
-          <w:hyperlink w:anchor="_Toc511663403" w:history="1">
+          <w:hyperlink w:anchor="_Toc511733314" w:history="1">
             <w:r>
               <w:rPr>
                 <w:rStyle w:val="Lienhypertexte"/>
@@ -1212,7 +1212,7 @@
                 <w:noProof/>
                 <w:webHidden/>
               </w:rPr>
-              <w:instrText xml:space="preserve"> PAGEREF _Toc511663403 \h </w:instrText>
+              <w:instrText xml:space="preserve"> PAGEREF _Toc511733314 \h </w:instrText>
             </w:r>
             <w:r>
               <w:rPr>
@@ -1259,7 +1259,7 @@
               <w:lang w:eastAsia="fr-CA" w:bidi="ar-SA"/>
             </w:rPr>
           </w:pPr>
-          <w:hyperlink w:anchor="_Toc511663404" w:history="1">
+          <w:hyperlink w:anchor="_Toc511733315" w:history="1">
             <w:r>
               <w:rPr>
                 <w:rStyle w:val="Lienhypertexte"/>
@@ -1286,7 +1286,7 @@
                 <w:noProof/>
                 <w:webHidden/>
               </w:rPr>
-              <w:instrText xml:space="preserve"> PAGEREF _Toc511663404 \h </w:instrText>
+              <w:instrText xml:space="preserve"> PAGEREF _Toc511733315 \h </w:instrText>
             </w:r>
             <w:r>
               <w:rPr>
@@ -1333,7 +1333,7 @@
               <w:lang w:eastAsia="fr-CA" w:bidi="ar-SA"/>
             </w:rPr>
           </w:pPr>
-          <w:hyperlink w:anchor="_Toc511663405" w:history="1">
+          <w:hyperlink w:anchor="_Toc511733316" w:history="1">
             <w:r>
               <w:rPr>
                 <w:rStyle w:val="Lienhypertexte"/>
@@ -1360,7 +1360,7 @@
                 <w:noProof/>
                 <w:webHidden/>
               </w:rPr>
-              <w:instrText xml:space="preserve"> PAGEREF _Toc511663405 \h </w:instrText>
+              <w:instrText xml:space="preserve"> PAGEREF _Toc511733316 \h </w:instrText>
             </w:r>
             <w:r>
               <w:rPr>
@@ -1407,7 +1407,7 @@
               <w:lang w:eastAsia="fr-CA" w:bidi="ar-SA"/>
             </w:rPr>
           </w:pPr>
-          <w:hyperlink w:anchor="_Toc511663406" w:history="1">
+          <w:hyperlink w:anchor="_Toc511733317" w:history="1">
             <w:r>
               <w:rPr>
                 <w:rStyle w:val="Lienhypertexte"/>
@@ -1434,7 +1434,7 @@
                 <w:noProof/>
                 <w:webHidden/>
               </w:rPr>
-              <w:instrText xml:space="preserve"> PAGEREF _Toc511663406 \h </w:instrText>
+              <w:instrText xml:space="preserve"> PAGEREF _Toc511733317 \h </w:instrText>
             </w:r>
             <w:r>
               <w:rPr>
@@ -1481,7 +1481,7 @@
               <w:lang w:eastAsia="fr-CA" w:bidi="ar-SA"/>
             </w:rPr>
           </w:pPr>
-          <w:hyperlink w:anchor="_Toc511663407" w:history="1">
+          <w:hyperlink w:anchor="_Toc511733318" w:history="1">
             <w:r>
               <w:rPr>
                 <w:rStyle w:val="Lienhypertexte"/>
@@ -1508,7 +1508,7 @@
                 <w:noProof/>
                 <w:webHidden/>
               </w:rPr>
-              <w:instrText xml:space="preserve"> PAGEREF _Toc511663407 \h </w:instrText>
+              <w:instrText xml:space="preserve"> PAGEREF _Toc511733318 \h </w:instrText>
             </w:r>
             <w:r>
               <w:rPr>
@@ -1555,7 +1555,7 @@
               <w:lang w:eastAsia="fr-CA" w:bidi="ar-SA"/>
             </w:rPr>
           </w:pPr>
-          <w:hyperlink w:anchor="_Toc511663408" w:history="1">
+          <w:hyperlink w:anchor="_Toc511733319" w:history="1">
             <w:r>
               <w:rPr>
                 <w:rStyle w:val="Lienhypertexte"/>
@@ -1582,7 +1582,7 @@
                 <w:noProof/>
                 <w:webHidden/>
               </w:rPr>
-              <w:instrText xml:space="preserve"> PAGEREF _Toc511663408 \h </w:instrText>
+              <w:instrText xml:space="preserve"> PAGEREF _Toc511733319 \h </w:instrText>
             </w:r>
             <w:r>
               <w:rPr>
@@ -1629,7 +1629,7 @@
               <w:lang w:eastAsia="fr-CA" w:bidi="ar-SA"/>
             </w:rPr>
           </w:pPr>
-          <w:hyperlink w:anchor="_Toc511663409" w:history="1">
+          <w:hyperlink w:anchor="_Toc511733320" w:history="1">
             <w:r>
               <w:rPr>
                 <w:rStyle w:val="Lienhypertexte"/>
@@ -1656,7 +1656,7 @@
                 <w:noProof/>
                 <w:webHidden/>
               </w:rPr>
-              <w:instrText xml:space="preserve"> PAGEREF _Toc511663409 \h </w:instrText>
+              <w:instrText xml:space="preserve"> PAGEREF _Toc511733320 \h </w:instrText>
             </w:r>
             <w:r>
               <w:rPr>
@@ -1703,7 +1703,7 @@
               <w:lang w:eastAsia="fr-CA" w:bidi="ar-SA"/>
             </w:rPr>
           </w:pPr>
-          <w:hyperlink w:anchor="_Toc511663410" w:history="1">
+          <w:hyperlink w:anchor="_Toc511733321" w:history="1">
             <w:r>
               <w:rPr>
                 <w:rStyle w:val="Lienhypertexte"/>
@@ -1730,7 +1730,7 @@
                 <w:noProof/>
                 <w:webHidden/>
               </w:rPr>
-              <w:instrText xml:space="preserve"> PAGEREF _Toc511663410 \h </w:instrText>
+              <w:instrText xml:space="preserve"> PAGEREF _Toc511733321 \h </w:instrText>
             </w:r>
             <w:r>
               <w:rPr>
@@ -1751,6 +1751,524 @@
                 <w:webHidden/>
               </w:rPr>
               <w:t>18</w:t>
+            </w:r>
+            <w:r>
+              <w:rPr>
+                <w:noProof/>
+                <w:webHidden/>
+              </w:rPr>
+              <w:fldChar w:fldCharType="end"/>
+            </w:r>
+          </w:hyperlink>
+        </w:p>
+        <w:p>
+          <w:pPr>
+            <w:pStyle w:val="TM1"/>
+            <w:tabs>
+              <w:tab w:val="right" w:leader="dot" w:pos="9962"/>
+            </w:tabs>
+            <w:rPr>
+              <w:rFonts w:asciiTheme="minorHAnsi" w:eastAsiaTheme="minorEastAsia" w:hAnsiTheme="minorHAnsi" w:cstheme="minorBidi"/>
+              <w:noProof/>
+              <w:color w:val="auto"/>
+              <w:kern w:val="0"/>
+              <w:sz w:val="22"/>
+              <w:szCs w:val="22"/>
+              <w:lang w:eastAsia="fr-CA" w:bidi="ar-SA"/>
+            </w:rPr>
+          </w:pPr>
+          <w:hyperlink w:anchor="_Toc511733322" w:history="1">
+            <w:r>
+              <w:rPr>
+                <w:rStyle w:val="Lienhypertexte"/>
+                <w:noProof/>
+              </w:rPr>
+              <w:t>Cluster RabbitMQ</w:t>
+            </w:r>
+            <w:r>
+              <w:rPr>
+                <w:noProof/>
+                <w:webHidden/>
+              </w:rPr>
+              <w:tab/>
+            </w:r>
+            <w:r>
+              <w:rPr>
+                <w:noProof/>
+                <w:webHidden/>
+              </w:rPr>
+              <w:fldChar w:fldCharType="begin"/>
+            </w:r>
+            <w:r>
+              <w:rPr>
+                <w:noProof/>
+                <w:webHidden/>
+              </w:rPr>
+              <w:instrText xml:space="preserve"> PAGEREF _Toc511733322 \h </w:instrText>
+            </w:r>
+            <w:r>
+              <w:rPr>
+                <w:noProof/>
+                <w:webHidden/>
+              </w:rPr>
+            </w:r>
+            <w:r>
+              <w:rPr>
+                <w:noProof/>
+                <w:webHidden/>
+              </w:rPr>
+              <w:fldChar w:fldCharType="separate"/>
+            </w:r>
+            <w:r>
+              <w:rPr>
+                <w:noProof/>
+                <w:webHidden/>
+              </w:rPr>
+              <w:t>19</w:t>
+            </w:r>
+            <w:r>
+              <w:rPr>
+                <w:noProof/>
+                <w:webHidden/>
+              </w:rPr>
+              <w:fldChar w:fldCharType="end"/>
+            </w:r>
+          </w:hyperlink>
+        </w:p>
+        <w:p>
+          <w:pPr>
+            <w:pStyle w:val="TM2"/>
+            <w:tabs>
+              <w:tab w:val="right" w:leader="dot" w:pos="9962"/>
+            </w:tabs>
+            <w:rPr>
+              <w:rFonts w:asciiTheme="minorHAnsi" w:eastAsiaTheme="minorEastAsia" w:hAnsiTheme="minorHAnsi" w:cstheme="minorBidi"/>
+              <w:noProof/>
+              <w:color w:val="auto"/>
+              <w:kern w:val="0"/>
+              <w:sz w:val="22"/>
+              <w:szCs w:val="22"/>
+              <w:lang w:eastAsia="fr-CA" w:bidi="ar-SA"/>
+            </w:rPr>
+          </w:pPr>
+          <w:hyperlink w:anchor="_Toc511733323" w:history="1">
+            <w:r>
+              <w:rPr>
+                <w:rStyle w:val="Lienhypertexte"/>
+                <w:noProof/>
+              </w:rPr>
+              <w:t>Configuration du réseau</w:t>
+            </w:r>
+            <w:r>
+              <w:rPr>
+                <w:noProof/>
+                <w:webHidden/>
+              </w:rPr>
+              <w:tab/>
+            </w:r>
+            <w:r>
+              <w:rPr>
+                <w:noProof/>
+                <w:webHidden/>
+              </w:rPr>
+              <w:fldChar w:fldCharType="begin"/>
+            </w:r>
+            <w:r>
+              <w:rPr>
+                <w:noProof/>
+                <w:webHidden/>
+              </w:rPr>
+              <w:instrText xml:space="preserve"> PAGEREF _Toc511733323 \h </w:instrText>
+            </w:r>
+            <w:r>
+              <w:rPr>
+                <w:noProof/>
+                <w:webHidden/>
+              </w:rPr>
+            </w:r>
+            <w:r>
+              <w:rPr>
+                <w:noProof/>
+                <w:webHidden/>
+              </w:rPr>
+              <w:fldChar w:fldCharType="separate"/>
+            </w:r>
+            <w:r>
+              <w:rPr>
+                <w:noProof/>
+                <w:webHidden/>
+              </w:rPr>
+              <w:t>19</w:t>
+            </w:r>
+            <w:r>
+              <w:rPr>
+                <w:noProof/>
+                <w:webHidden/>
+              </w:rPr>
+              <w:fldChar w:fldCharType="end"/>
+            </w:r>
+          </w:hyperlink>
+        </w:p>
+        <w:p>
+          <w:pPr>
+            <w:pStyle w:val="TM2"/>
+            <w:tabs>
+              <w:tab w:val="right" w:leader="dot" w:pos="9962"/>
+            </w:tabs>
+            <w:rPr>
+              <w:rFonts w:asciiTheme="minorHAnsi" w:eastAsiaTheme="minorEastAsia" w:hAnsiTheme="minorHAnsi" w:cstheme="minorBidi"/>
+              <w:noProof/>
+              <w:color w:val="auto"/>
+              <w:kern w:val="0"/>
+              <w:sz w:val="22"/>
+              <w:szCs w:val="22"/>
+              <w:lang w:eastAsia="fr-CA" w:bidi="ar-SA"/>
+            </w:rPr>
+          </w:pPr>
+          <w:hyperlink w:anchor="_Toc511733324" w:history="1">
+            <w:r>
+              <w:rPr>
+                <w:rStyle w:val="Lienhypertexte"/>
+                <w:noProof/>
+              </w:rPr>
+              <w:t>Authentification des nœuds</w:t>
+            </w:r>
+            <w:r>
+              <w:rPr>
+                <w:noProof/>
+                <w:webHidden/>
+              </w:rPr>
+              <w:tab/>
+            </w:r>
+            <w:r>
+              <w:rPr>
+                <w:noProof/>
+                <w:webHidden/>
+              </w:rPr>
+              <w:fldChar w:fldCharType="begin"/>
+            </w:r>
+            <w:r>
+              <w:rPr>
+                <w:noProof/>
+                <w:webHidden/>
+              </w:rPr>
+              <w:instrText xml:space="preserve"> PAGEREF _Toc511733324 \h </w:instrText>
+            </w:r>
+            <w:r>
+              <w:rPr>
+                <w:noProof/>
+                <w:webHidden/>
+              </w:rPr>
+            </w:r>
+            <w:r>
+              <w:rPr>
+                <w:noProof/>
+                <w:webHidden/>
+              </w:rPr>
+              <w:fldChar w:fldCharType="separate"/>
+            </w:r>
+            <w:r>
+              <w:rPr>
+                <w:noProof/>
+                <w:webHidden/>
+              </w:rPr>
+              <w:t>20</w:t>
+            </w:r>
+            <w:r>
+              <w:rPr>
+                <w:noProof/>
+                <w:webHidden/>
+              </w:rPr>
+              <w:fldChar w:fldCharType="end"/>
+            </w:r>
+          </w:hyperlink>
+        </w:p>
+        <w:p>
+          <w:pPr>
+            <w:pStyle w:val="TM2"/>
+            <w:tabs>
+              <w:tab w:val="right" w:leader="dot" w:pos="9962"/>
+            </w:tabs>
+            <w:rPr>
+              <w:rFonts w:asciiTheme="minorHAnsi" w:eastAsiaTheme="minorEastAsia" w:hAnsiTheme="minorHAnsi" w:cstheme="minorBidi"/>
+              <w:noProof/>
+              <w:color w:val="auto"/>
+              <w:kern w:val="0"/>
+              <w:sz w:val="22"/>
+              <w:szCs w:val="22"/>
+              <w:lang w:eastAsia="fr-CA" w:bidi="ar-SA"/>
+            </w:rPr>
+          </w:pPr>
+          <w:hyperlink w:anchor="_Toc511733325" w:history="1">
+            <w:r>
+              <w:rPr>
+                <w:rStyle w:val="Lienhypertexte"/>
+                <w:noProof/>
+              </w:rPr>
+              <w:t>Configuration de la haute-disponibilité</w:t>
+            </w:r>
+            <w:r>
+              <w:rPr>
+                <w:noProof/>
+                <w:webHidden/>
+              </w:rPr>
+              <w:tab/>
+            </w:r>
+            <w:r>
+              <w:rPr>
+                <w:noProof/>
+                <w:webHidden/>
+              </w:rPr>
+              <w:fldChar w:fldCharType="begin"/>
+            </w:r>
+            <w:r>
+              <w:rPr>
+                <w:noProof/>
+                <w:webHidden/>
+              </w:rPr>
+              <w:instrText xml:space="preserve"> PAGEREF _Toc511733325 \h </w:instrText>
+            </w:r>
+            <w:r>
+              <w:rPr>
+                <w:noProof/>
+                <w:webHidden/>
+              </w:rPr>
+            </w:r>
+            <w:r>
+              <w:rPr>
+                <w:noProof/>
+                <w:webHidden/>
+              </w:rPr>
+              <w:fldChar w:fldCharType="separate"/>
+            </w:r>
+            <w:r>
+              <w:rPr>
+                <w:noProof/>
+                <w:webHidden/>
+              </w:rPr>
+              <w:t>20</w:t>
+            </w:r>
+            <w:r>
+              <w:rPr>
+                <w:noProof/>
+                <w:webHidden/>
+              </w:rPr>
+              <w:fldChar w:fldCharType="end"/>
+            </w:r>
+          </w:hyperlink>
+        </w:p>
+        <w:p>
+          <w:pPr>
+            <w:pStyle w:val="TM2"/>
+            <w:tabs>
+              <w:tab w:val="right" w:leader="dot" w:pos="9962"/>
+            </w:tabs>
+            <w:rPr>
+              <w:rFonts w:asciiTheme="minorHAnsi" w:eastAsiaTheme="minorEastAsia" w:hAnsiTheme="minorHAnsi" w:cstheme="minorBidi"/>
+              <w:noProof/>
+              <w:color w:val="auto"/>
+              <w:kern w:val="0"/>
+              <w:sz w:val="22"/>
+              <w:szCs w:val="22"/>
+              <w:lang w:eastAsia="fr-CA" w:bidi="ar-SA"/>
+            </w:rPr>
+          </w:pPr>
+          <w:hyperlink w:anchor="_Toc511733326" w:history="1">
+            <w:r>
+              <w:rPr>
+                <w:rStyle w:val="Lienhypertexte"/>
+                <w:noProof/>
+              </w:rPr>
+              <w:t>Démarrer le cluster</w:t>
+            </w:r>
+            <w:r>
+              <w:rPr>
+                <w:noProof/>
+                <w:webHidden/>
+              </w:rPr>
+              <w:tab/>
+            </w:r>
+            <w:r>
+              <w:rPr>
+                <w:noProof/>
+                <w:webHidden/>
+              </w:rPr>
+              <w:fldChar w:fldCharType="begin"/>
+            </w:r>
+            <w:r>
+              <w:rPr>
+                <w:noProof/>
+                <w:webHidden/>
+              </w:rPr>
+              <w:instrText xml:space="preserve"> PAGEREF _Toc511733326 \h </w:instrText>
+            </w:r>
+            <w:r>
+              <w:rPr>
+                <w:noProof/>
+                <w:webHidden/>
+              </w:rPr>
+            </w:r>
+            <w:r>
+              <w:rPr>
+                <w:noProof/>
+                <w:webHidden/>
+              </w:rPr>
+              <w:fldChar w:fldCharType="separate"/>
+            </w:r>
+            <w:r>
+              <w:rPr>
+                <w:noProof/>
+                <w:webHidden/>
+              </w:rPr>
+              <w:t>20</w:t>
+            </w:r>
+            <w:r>
+              <w:rPr>
+                <w:noProof/>
+                <w:webHidden/>
+              </w:rPr>
+              <w:fldChar w:fldCharType="end"/>
+            </w:r>
+          </w:hyperlink>
+        </w:p>
+        <w:p>
+          <w:pPr>
+            <w:pStyle w:val="TM1"/>
+            <w:tabs>
+              <w:tab w:val="right" w:leader="dot" w:pos="9962"/>
+            </w:tabs>
+            <w:rPr>
+              <w:rFonts w:asciiTheme="minorHAnsi" w:eastAsiaTheme="minorEastAsia" w:hAnsiTheme="minorHAnsi" w:cstheme="minorBidi"/>
+              <w:noProof/>
+              <w:color w:val="auto"/>
+              <w:kern w:val="0"/>
+              <w:sz w:val="22"/>
+              <w:szCs w:val="22"/>
+              <w:lang w:eastAsia="fr-CA" w:bidi="ar-SA"/>
+            </w:rPr>
+          </w:pPr>
+          <w:hyperlink w:anchor="_Toc511733327" w:history="1">
+            <w:r>
+              <w:rPr>
+                <w:rStyle w:val="Lienhypertexte"/>
+                <w:noProof/>
+              </w:rPr>
+              <w:t>Files d’attente en miroir</w:t>
+            </w:r>
+            <w:r>
+              <w:rPr>
+                <w:noProof/>
+                <w:webHidden/>
+              </w:rPr>
+              <w:tab/>
+            </w:r>
+            <w:r>
+              <w:rPr>
+                <w:noProof/>
+                <w:webHidden/>
+              </w:rPr>
+              <w:fldChar w:fldCharType="begin"/>
+            </w:r>
+            <w:r>
+              <w:rPr>
+                <w:noProof/>
+                <w:webHidden/>
+              </w:rPr>
+              <w:instrText xml:space="preserve"> PAGEREF _Toc511733327 \h </w:instrText>
+            </w:r>
+            <w:r>
+              <w:rPr>
+                <w:noProof/>
+                <w:webHidden/>
+              </w:rPr>
+            </w:r>
+            <w:r>
+              <w:rPr>
+                <w:noProof/>
+                <w:webHidden/>
+              </w:rPr>
+              <w:fldChar w:fldCharType="separate"/>
+            </w:r>
+            <w:r>
+              <w:rPr>
+                <w:noProof/>
+                <w:webHidden/>
+              </w:rPr>
+              <w:t>22</w:t>
+            </w:r>
+            <w:r>
+              <w:rPr>
+                <w:noProof/>
+                <w:webHidden/>
+              </w:rPr>
+              <w:fldChar w:fldCharType="end"/>
+            </w:r>
+          </w:hyperlink>
+        </w:p>
+        <w:p>
+          <w:pPr>
+            <w:pStyle w:val="TM2"/>
+            <w:tabs>
+              <w:tab w:val="right" w:leader="dot" w:pos="9962"/>
+            </w:tabs>
+            <w:rPr>
+              <w:rFonts w:asciiTheme="minorHAnsi" w:eastAsiaTheme="minorEastAsia" w:hAnsiTheme="minorHAnsi" w:cstheme="minorBidi"/>
+              <w:noProof/>
+              <w:color w:val="auto"/>
+              <w:kern w:val="0"/>
+              <w:sz w:val="22"/>
+              <w:szCs w:val="22"/>
+              <w:lang w:eastAsia="fr-CA" w:bidi="ar-SA"/>
+            </w:rPr>
+          </w:pPr>
+          <w:hyperlink w:anchor="_Toc511733328" w:history="1">
+            <w:r>
+              <w:rPr>
+                <w:rStyle w:val="Lienhypertexte"/>
+                <w:noProof/>
+              </w:rPr>
+              <w:t>Démonstration</w:t>
+            </w:r>
+            <w:r>
+              <w:rPr>
+                <w:noProof/>
+                <w:webHidden/>
+              </w:rPr>
+              <w:tab/>
+            </w:r>
+            <w:r>
+              <w:rPr>
+                <w:noProof/>
+                <w:webHidden/>
+              </w:rPr>
+              <w:fldChar w:fldCharType="begin"/>
+            </w:r>
+            <w:r>
+              <w:rPr>
+                <w:noProof/>
+                <w:webHidden/>
+              </w:rPr>
+              <w:instrText xml:space="preserve"> PAGEREF _Toc511733328 \h </w:instrText>
+            </w:r>
+            <w:r>
+              <w:rPr>
+                <w:noProof/>
+                <w:webHidden/>
+              </w:rPr>
+            </w:r>
+            <w:r>
+              <w:rPr>
+                <w:noProof/>
+                <w:webHidden/>
+              </w:rPr>
+              <w:fldChar w:fldCharType="separate"/>
+            </w:r>
+            <w:r>
+              <w:rPr>
+                <w:noProof/>
+                <w:webHidden/>
+              </w:rPr>
+              <w:t>23</w:t>
             </w:r>
             <w:r>
               <w:rPr>
@@ -1783,6 +2301,8 @@
           <w:szCs w:val="36"/>
         </w:rPr>
       </w:pPr>
+      <w:bookmarkStart w:id="0" w:name="_GoBack"/>
+      <w:bookmarkEnd w:id="0"/>
       <w:r>
         <w:br w:type="page"/>
       </w:r>
@@ -1791,12 +2311,12 @@
       <w:pPr>
         <w:pStyle w:val="Titre1"/>
       </w:pPr>
-      <w:bookmarkStart w:id="0" w:name="_Toc511663392"/>
+      <w:bookmarkStart w:id="1" w:name="_Toc511733303"/>
       <w:r>
         <w:lastRenderedPageBreak/>
         <w:t>Obtention de notre code</w:t>
       </w:r>
-      <w:bookmarkEnd w:id="0"/>
+      <w:bookmarkEnd w:id="1"/>
     </w:p>
     <w:p>
       <w:r>
@@ -1835,11 +2355,11 @@
           <w:numId w:val="2"/>
         </w:numPr>
       </w:pPr>
-      <w:bookmarkStart w:id="1" w:name="_Toc511663393"/>
+      <w:bookmarkStart w:id="2" w:name="_Toc511733304"/>
       <w:r>
         <w:t>Programme P1.js</w:t>
       </w:r>
-      <w:bookmarkEnd w:id="1"/>
+      <w:bookmarkEnd w:id="2"/>
     </w:p>
     <w:p>
       <w:pPr>
@@ -1951,7 +2471,6 @@
       <w:r>
         <w:t xml:space="preserve">Ensuite, dans les deux boucles, une pour le texte et l’autre pour les images, on se connecte à un échangeur topic avec </w:t>
       </w:r>
-      <w:proofErr w:type="spellStart"/>
       <w:r>
         <w:t>R</w:t>
       </w:r>
@@ -1961,7 +2480,6 @@
       <w:r>
         <w:t>MQ</w:t>
       </w:r>
-      <w:proofErr w:type="spellEnd"/>
       <w:r>
         <w:t xml:space="preserve">, afin d’envoyer à la bonne file les images qui seront récupérées par le </w:t>
       </w:r>
@@ -2041,34 +2559,18 @@
           <w:numId w:val="2"/>
         </w:numPr>
       </w:pPr>
-      <w:bookmarkStart w:id="2" w:name="_Toc511663394"/>
+      <w:bookmarkStart w:id="3" w:name="_Toc511733305"/>
       <w:r>
         <w:t>Problèmes rencontrés</w:t>
       </w:r>
-      <w:bookmarkEnd w:id="2"/>
+      <w:bookmarkEnd w:id="3"/>
     </w:p>
     <w:p>
       <w:pPr>
         <w:pStyle w:val="Corpsdetexte"/>
       </w:pPr>
       <w:r>
-        <w:t xml:space="preserve">Les principaux problèmes rencontrés dans cette section sont liés à mon apprentissage de </w:t>
-      </w:r>
-      <w:proofErr w:type="spellStart"/>
-      <w:r>
-        <w:t>rabbitmq</w:t>
-      </w:r>
-      <w:proofErr w:type="spellEnd"/>
-      <w:r>
-        <w:t xml:space="preserve"> et de </w:t>
-      </w:r>
-      <w:proofErr w:type="spellStart"/>
-      <w:r>
-        <w:t>NodeJs</w:t>
-      </w:r>
-      <w:proofErr w:type="spellEnd"/>
-      <w:r>
-        <w:t>, étant donné mon peu d’expérience avec ces technologies.</w:t>
+        <w:t>Les principaux problèmes rencontrés dans cette section sont liés à mon apprentissage de rabbitmq et de NodeJs, étant donné mon peu d’expérience avec ces technologies.</w:t>
       </w:r>
     </w:p>
     <w:p>
@@ -2076,15 +2578,7 @@
         <w:pStyle w:val="Corpsdetexte"/>
       </w:pPr>
       <w:r>
-        <w:t xml:space="preserve">En effet, au départ, je ne savais pas comment lire mon fichier JSON avec </w:t>
-      </w:r>
-      <w:proofErr w:type="spellStart"/>
-      <w:r>
-        <w:t>NodeJs</w:t>
-      </w:r>
-      <w:proofErr w:type="spellEnd"/>
-      <w:r>
-        <w:t xml:space="preserve"> et comment parcourir la liste du texte et des images, j’ai donc dû commencer par me documenter avant de faire ma partie.</w:t>
+        <w:t>En effet, au départ, je ne savais pas comment lire mon fichier JSON avec NodeJs et comment parcourir la liste du texte et des images, j’ai donc dû commencer par me documenter avant de faire ma partie.</w:t>
       </w:r>
     </w:p>
     <w:p>
@@ -2094,7 +2588,6 @@
       <w:r>
         <w:t xml:space="preserve">Ensuite, j’ai rencontré des problèmes en essayant de me connecter à la file de </w:t>
       </w:r>
-      <w:proofErr w:type="spellStart"/>
       <w:r>
         <w:t>R</w:t>
       </w:r>
@@ -2104,7 +2597,6 @@
       <w:r>
         <w:t>MQ</w:t>
       </w:r>
-      <w:proofErr w:type="spellEnd"/>
       <w:r>
         <w:t xml:space="preserve"> dans chacune des deux boucles, celle du texte et celle des images. Je n’arrivais pas à envoyer</w:t>
       </w:r>
@@ -2117,39 +2609,7 @@
         <w:pStyle w:val="Corpsdetexte"/>
       </w:pPr>
       <w:r>
-        <w:t xml:space="preserve">Ce problème est en rapport avec la durée de vie des variables en Java dans les expressions lambda et le fonctionnement du connecteur pour </w:t>
-      </w:r>
-      <w:proofErr w:type="spellStart"/>
-      <w:r>
-        <w:t>RabbitMQ</w:t>
-      </w:r>
-      <w:proofErr w:type="spellEnd"/>
-      <w:r>
-        <w:t xml:space="preserve">. J’ai corrigé cela en commençant le programme par la </w:t>
-      </w:r>
-      <w:proofErr w:type="spellStart"/>
-      <w:r>
-        <w:t>connection</w:t>
-      </w:r>
-      <w:proofErr w:type="spellEnd"/>
-      <w:r>
-        <w:t xml:space="preserve"> à </w:t>
-      </w:r>
-      <w:proofErr w:type="spellStart"/>
-      <w:r>
-        <w:t>RabbitMQ</w:t>
-      </w:r>
-      <w:proofErr w:type="spellEnd"/>
-      <w:r>
-        <w:t xml:space="preserve"> et dans l’expression lambda de la fonction </w:t>
-      </w:r>
-      <w:proofErr w:type="spellStart"/>
-      <w:r>
-        <w:t>connect</w:t>
-      </w:r>
-      <w:proofErr w:type="spellEnd"/>
-      <w:r>
-        <w:t xml:space="preserve"> j’ai fait mes boucles pour lire mes objets qui proviennent du fichier JSON et les envoyer à P2 et P3.</w:t>
+        <w:t>Ce problème est en rapport avec la durée de vie des variables en Java dans les expressions lambda et le fonctionnement du connecteur pour RabbitMQ. J’ai corrigé cela en commençant le programme par la connection à RabbitMQ et dans l’expression lambda de la fonction connect j’ai fait mes boucles pour lire mes objets qui proviennent du fichier JSON et les envoyer à P2 et P3.</w:t>
       </w:r>
       <w:r>
         <w:br w:type="page"/>
@@ -2159,24 +2619,16 @@
       <w:pPr>
         <w:pStyle w:val="Titre2"/>
       </w:pPr>
-      <w:bookmarkStart w:id="3" w:name="_Toc511663395"/>
+      <w:bookmarkStart w:id="4" w:name="_Toc511733306"/>
       <w:r>
         <w:lastRenderedPageBreak/>
         <w:t>Démonstration de l’exécution</w:t>
       </w:r>
-      <w:bookmarkEnd w:id="3"/>
-    </w:p>
-    <w:p>
-      <w:r>
-        <w:t xml:space="preserve">Pour démarrer le programme P1.js, il suffit de disposer de </w:t>
-      </w:r>
-      <w:proofErr w:type="spellStart"/>
-      <w:r>
-        <w:t>NodeJs</w:t>
-      </w:r>
-      <w:proofErr w:type="spellEnd"/>
-      <w:r>
-        <w:t xml:space="preserve"> sur votre machine et lancer la commande suivante :</w:t>
+      <w:bookmarkEnd w:id="4"/>
+    </w:p>
+    <w:p>
+      <w:r>
+        <w:t>Pour démarrer le programme P1.js, il suffit de disposer de NodeJs sur votre machine et lancer la commande suivante :</w:t>
       </w:r>
     </w:p>
     <w:p>
@@ -2275,12 +2727,12 @@
       <w:pPr>
         <w:pStyle w:val="Titre1"/>
       </w:pPr>
-      <w:bookmarkStart w:id="4" w:name="_Toc511663396"/>
+      <w:bookmarkStart w:id="5" w:name="_Toc511733307"/>
       <w:r>
         <w:lastRenderedPageBreak/>
         <w:t>Programme P2.java</w:t>
       </w:r>
-      <w:bookmarkEnd w:id="4"/>
+      <w:bookmarkEnd w:id="5"/>
     </w:p>
     <w:p>
       <w:r>
@@ -2289,15 +2741,7 @@
     </w:p>
     <w:p>
       <w:r>
-        <w:t xml:space="preserve">Une fois la connexion à </w:t>
-      </w:r>
-      <w:proofErr w:type="spellStart"/>
-      <w:r>
-        <w:t>RabbitMQ</w:t>
-      </w:r>
-      <w:proofErr w:type="spellEnd"/>
-      <w:r>
-        <w:t xml:space="preserve"> effectuée et un canal de communication pour la réception des messages établi, la classe P2 se met écoute sur la file d’attente « </w:t>
+        <w:t>Une fois la connexion à RabbitMQ effectuée et un canal de communication pour la réception des messages établi, la classe P2 se met écoute sur la file d’attente « </w:t>
       </w:r>
       <w:r>
         <w:t>tp2.texte</w:t>
@@ -2311,14 +2755,12 @@
       <w:r>
         <w:t xml:space="preserve">Lorsque du texte est reçu, celui-ci est envoyé à la méthode privée </w:t>
       </w:r>
-      <w:proofErr w:type="spellStart"/>
       <w:r>
         <w:rPr>
           <w:i/>
         </w:rPr>
         <w:t>translateToFrench</w:t>
       </w:r>
-      <w:proofErr w:type="spellEnd"/>
       <w:r>
         <w:t xml:space="preserve">, dont voici une capture du code : </w:t>
       </w:r>
@@ -2385,15 +2827,7 @@
     </w:p>
     <w:p>
       <w:r>
-        <w:t xml:space="preserve">Cette méthode appelle une API gratuite du moteur de recherche </w:t>
-      </w:r>
-      <w:proofErr w:type="spellStart"/>
-      <w:r>
-        <w:t>Yandex</w:t>
-      </w:r>
-      <w:proofErr w:type="spellEnd"/>
-      <w:r>
-        <w:t xml:space="preserve"> qui s’occupe de faire la traduction du texte, que ce soit un seul mot ou un paragraphe entier. </w:t>
+        <w:t xml:space="preserve">Cette méthode appelle une API gratuite du moteur de recherche Yandex qui s’occupe de faire la traduction du texte, que ce soit un seul mot ou un paragraphe entier. </w:t>
       </w:r>
     </w:p>
     <w:p/>
@@ -2405,13 +2839,8 @@
         <w:t xml:space="preserve"> en JSON</w:t>
       </w:r>
       <w:r>
-        <w:t xml:space="preserve"> reçue de cette API est ensuite désérialisée vers un objet de type </w:t>
-      </w:r>
-      <w:proofErr w:type="spellStart"/>
-      <w:r>
-        <w:t>TranslationResponse</w:t>
-      </w:r>
-      <w:proofErr w:type="spellEnd"/>
+        <w:t xml:space="preserve"> reçue de cette API est ensuite désérialisée vers un objet de type TranslationResponse</w:t>
+      </w:r>
       <w:r>
         <w:t xml:space="preserve">, </w:t>
       </w:r>
@@ -2422,15 +2851,7 @@
         <w:t>et prêt à l’envoi vers P4.</w:t>
       </w:r>
       <w:r>
-        <w:t xml:space="preserve"> La classe </w:t>
-      </w:r>
-      <w:proofErr w:type="spellStart"/>
-      <w:r>
-        <w:t>TranslationResponse</w:t>
-      </w:r>
-      <w:proofErr w:type="spellEnd"/>
-      <w:r>
-        <w:t xml:space="preserve"> est décrite plus loin dans ce document.</w:t>
+        <w:t xml:space="preserve"> La classe TranslationResponse est décrite plus loin dans ce document.</w:t>
       </w:r>
     </w:p>
     <w:p/>
@@ -2576,39 +2997,23 @@
           <w:numId w:val="2"/>
         </w:numPr>
       </w:pPr>
-      <w:bookmarkStart w:id="5" w:name="_Toc511663397"/>
+      <w:bookmarkStart w:id="6" w:name="_Toc511733308"/>
       <w:r>
         <w:t>Problèmes rencontrés</w:t>
       </w:r>
-      <w:bookmarkEnd w:id="5"/>
+      <w:bookmarkEnd w:id="6"/>
     </w:p>
     <w:p>
       <w:r>
         <w:t>Un de mes problèmes avec le programme P2 a été de trouver un service gratuit qui offrait la traduction par une API. La plupart des solutions existantes sont payantes. Finalement, je sui</w:t>
       </w:r>
       <w:r>
-        <w:t xml:space="preserve">s tombé par hasard dur </w:t>
-      </w:r>
-      <w:proofErr w:type="spellStart"/>
-      <w:r>
-        <w:t>Yandex</w:t>
-      </w:r>
-      <w:proofErr w:type="spellEnd"/>
-      <w:r>
-        <w:t xml:space="preserve">, qui correspondait exactement à nos besoins. </w:t>
-      </w:r>
-    </w:p>
-    <w:p>
-      <w:r>
-        <w:t xml:space="preserve">Le deuxième problème a été de savoir à quel moment ou à quel endroit dans le code je devais envoyer ma réponse vers P4 lorsque le texte était traduit. J’ai fini par comprendre que le code doit être placé directement dans la méthode « </w:t>
-      </w:r>
-      <w:proofErr w:type="spellStart"/>
-      <w:r>
-        <w:t>handleDelivery</w:t>
-      </w:r>
-      <w:proofErr w:type="spellEnd"/>
-      <w:r>
-        <w:t xml:space="preserve"> » afin d’être exécuter </w:t>
+        <w:t xml:space="preserve">s tombé par hasard dur Yandex, qui correspondait exactement à nos besoins. </w:t>
+      </w:r>
+    </w:p>
+    <w:p>
+      <w:r>
+        <w:t xml:space="preserve">Le deuxième problème a été de savoir à quel moment ou à quel endroit dans le code je devais envoyer ma réponse vers P4 lorsque le texte était traduit. J’ai fini par comprendre que le code doit être placé directement dans la méthode « handleDelivery » afin d’être exécuter </w:t>
       </w:r>
       <w:r>
         <w:t>à la suite de</w:t>
@@ -2625,12 +3030,12 @@
       <w:pPr>
         <w:pStyle w:val="Titre2"/>
       </w:pPr>
-      <w:bookmarkStart w:id="6" w:name="_Toc511663398"/>
+      <w:bookmarkStart w:id="7" w:name="_Toc511733309"/>
       <w:r>
         <w:lastRenderedPageBreak/>
         <w:t>Démonstration de l’exécution</w:t>
       </w:r>
-      <w:bookmarkEnd w:id="6"/>
+      <w:bookmarkEnd w:id="7"/>
     </w:p>
     <w:p>
       <w:r>
@@ -2757,12 +3162,12 @@
       <w:pPr>
         <w:pStyle w:val="Titre1"/>
       </w:pPr>
-      <w:bookmarkStart w:id="7" w:name="_Toc511663399"/>
+      <w:bookmarkStart w:id="8" w:name="_Toc511733310"/>
       <w:r>
         <w:lastRenderedPageBreak/>
         <w:t>Programme P3.java</w:t>
       </w:r>
-      <w:bookmarkEnd w:id="7"/>
+      <w:bookmarkEnd w:id="8"/>
     </w:p>
     <w:p>
       <w:r>
@@ -2771,15 +3176,7 @@
     </w:p>
     <w:p>
       <w:r>
-        <w:t xml:space="preserve">Une fois la connexion à </w:t>
-      </w:r>
-      <w:proofErr w:type="spellStart"/>
-      <w:r>
-        <w:t>RabbitMQ</w:t>
-      </w:r>
-      <w:proofErr w:type="spellEnd"/>
-      <w:r>
-        <w:t xml:space="preserve"> effectuée et un canal de communication pour la réception des messages établi, la classe P2 se met écoute sur la file d’attente « </w:t>
+        <w:t>Une fois la connexion à RabbitMQ effectuée et un canal de communication pour la réception des messages établi, la classe P2 se met écoute sur la file d’attente « </w:t>
       </w:r>
       <w:r>
         <w:t>tp2.</w:t>
@@ -2793,11 +3190,9 @@
       <w:r>
         <w:t xml:space="preserve">Lorsqu’une image sous format Base64 est reçue, cette image est convertie en objet de type </w:t>
       </w:r>
-      <w:proofErr w:type="spellStart"/>
       <w:r>
         <w:t>BufferedImage</w:t>
       </w:r>
-      <w:proofErr w:type="spellEnd"/>
       <w:r>
         <w:t xml:space="preserve"> à l’aide de la méthode</w:t>
       </w:r>
@@ -2864,14 +3259,12 @@
       <w:r>
         <w:t xml:space="preserve">Une fois l’image dans ce format, la méthode privée </w:t>
       </w:r>
-      <w:proofErr w:type="spellStart"/>
       <w:r>
         <w:rPr>
           <w:i/>
         </w:rPr>
         <w:t>resizeImage</w:t>
       </w:r>
-      <w:proofErr w:type="spellEnd"/>
       <w:r>
         <w:rPr>
           <w:i/>
@@ -2987,15 +3380,7 @@
         <w:t xml:space="preserve">Nous avons maintenant trois chaines de caractère, correspondant chacune à une image de différentes tailles. </w:t>
       </w:r>
       <w:r>
-        <w:t xml:space="preserve">Un objet de type </w:t>
-      </w:r>
-      <w:proofErr w:type="spellStart"/>
-      <w:r>
-        <w:t>ResizeResponse</w:t>
-      </w:r>
-      <w:proofErr w:type="spellEnd"/>
-      <w:r>
-        <w:t xml:space="preserve"> est alors construit avec ces chaines de caractère, puis cet objet est sérialisé en JSON avant d’être envoyé vers P4.</w:t>
+        <w:t>Un objet de type ResizeResponse est alors construit avec ces chaines de caractère, puis cet objet est sérialisé en JSON avant d’être envoyé vers P4.</w:t>
       </w:r>
     </w:p>
     <w:p/>
@@ -3068,31 +3453,15 @@
       <w:pPr>
         <w:pStyle w:val="Titre2"/>
       </w:pPr>
-      <w:bookmarkStart w:id="8" w:name="_Toc511663400"/>
+      <w:bookmarkStart w:id="9" w:name="_Toc511733311"/>
       <w:r>
         <w:t>Problèmes rencontrés</w:t>
       </w:r>
-      <w:bookmarkEnd w:id="8"/>
-    </w:p>
-    <w:p>
-      <w:r>
-        <w:t xml:space="preserve">La modification de la taille des images m’a posé quelques problèmes, en commençant par trouver une librairie simple à utiliser qui offrait cette fonctionnalité. J’ai trouvé la librairie </w:t>
-      </w:r>
-      <w:proofErr w:type="spellStart"/>
-      <w:r>
-        <w:t>ImgScalr</w:t>
-      </w:r>
-      <w:proofErr w:type="spellEnd"/>
-      <w:r>
-        <w:t xml:space="preserve">, mais très peu de documentation la concernant. Finalement son utilisation s’est révélée plutôt simple. Au niveau de </w:t>
-      </w:r>
-      <w:proofErr w:type="spellStart"/>
-      <w:r>
-        <w:t>RabbitMQ</w:t>
-      </w:r>
-      <w:proofErr w:type="spellEnd"/>
-      <w:r>
-        <w:t xml:space="preserve">, j’ai eu peu de problèmes car j’avais déjà réalisé P3. </w:t>
+      <w:bookmarkEnd w:id="9"/>
+    </w:p>
+    <w:p>
+      <w:r>
+        <w:t xml:space="preserve">La modification de la taille des images m’a posé quelques problèmes, en commençant par trouver une librairie simple à utiliser qui offrait cette fonctionnalité. J’ai trouvé la librairie ImgScalr, mais très peu de documentation la concernant. Finalement son utilisation s’est révélée plutôt simple. Au niveau de RabbitMQ, j’ai eu peu de problèmes car j’avais déjà réalisé P3. </w:t>
       </w:r>
     </w:p>
     <w:p/>
@@ -3102,12 +3471,12 @@
       <w:pPr>
         <w:pStyle w:val="Titre2"/>
       </w:pPr>
-      <w:bookmarkStart w:id="9" w:name="_Toc511663401"/>
+      <w:bookmarkStart w:id="10" w:name="_Toc511733312"/>
       <w:r>
         <w:lastRenderedPageBreak/>
         <w:t>Démonstration de l’exécution</w:t>
       </w:r>
-      <w:bookmarkEnd w:id="9"/>
+      <w:bookmarkEnd w:id="10"/>
     </w:p>
     <w:p>
       <w:r>
@@ -3263,12 +3632,12 @@
           <w:numId w:val="2"/>
         </w:numPr>
       </w:pPr>
-      <w:bookmarkStart w:id="10" w:name="_Toc511663402"/>
+      <w:bookmarkStart w:id="11" w:name="_Toc511733313"/>
       <w:r>
         <w:lastRenderedPageBreak/>
         <w:t>Programme P4.java</w:t>
       </w:r>
-      <w:bookmarkEnd w:id="10"/>
+      <w:bookmarkEnd w:id="11"/>
     </w:p>
     <w:p>
       <w:pPr>
@@ -3278,15 +3647,7 @@
         <w:t>Le programme P4, comme déjà expliqué auparavant sert à recevoir les résultats de P2 et P3 (texte traduit et images redimensionnées)</w:t>
       </w:r>
       <w:r>
-        <w:t xml:space="preserve"> et enregistrer le tout dans une base de données sur un cluster Galera </w:t>
-      </w:r>
-      <w:proofErr w:type="spellStart"/>
-      <w:r>
-        <w:t>MariaDB</w:t>
-      </w:r>
-      <w:proofErr w:type="spellEnd"/>
-      <w:r>
-        <w:t>.</w:t>
+        <w:t xml:space="preserve"> et enregistrer le tout dans une base de données sur un cluster Galera MariaDB.</w:t>
       </w:r>
     </w:p>
     <w:p>
@@ -3316,15 +3677,7 @@
         <w:pStyle w:val="Corpsdetexte"/>
       </w:pPr>
       <w:r>
-        <w:t xml:space="preserve">Selon le type d’objet reçu, nous appelons la bonne fonction de la classe </w:t>
-      </w:r>
-      <w:proofErr w:type="spellStart"/>
-      <w:r>
-        <w:t>DatabaseHelper</w:t>
-      </w:r>
-      <w:proofErr w:type="spellEnd"/>
-      <w:r>
-        <w:t xml:space="preserve"> qui permet</w:t>
+        <w:t>Selon le type d’objet reçu, nous appelons la bonne fonction de la classe DatabaseHelper qui permet</w:t>
       </w:r>
       <w:r>
         <w:t xml:space="preserve"> de gérer l’enregistrement à l’aide d’un connecteur JDBC.</w:t>
@@ -3395,11 +3748,11 @@
           <w:numId w:val="2"/>
         </w:numPr>
       </w:pPr>
-      <w:bookmarkStart w:id="11" w:name="_Toc511663403"/>
+      <w:bookmarkStart w:id="12" w:name="_Toc511733314"/>
       <w:r>
         <w:t>Problèmes rencontrés</w:t>
       </w:r>
-      <w:bookmarkEnd w:id="11"/>
+      <w:bookmarkEnd w:id="12"/>
     </w:p>
     <w:p>
       <w:r>
@@ -3428,15 +3781,7 @@
     <w:p>
       <w:r>
         <w:lastRenderedPageBreak/>
-        <w:t xml:space="preserve">J’ai donc dû lire beaucoup de documentation sur le web pour voir comment s’y prendre pour rassembler les résultats de deux programmes dans le même avec </w:t>
-      </w:r>
-      <w:proofErr w:type="spellStart"/>
-      <w:r>
-        <w:t>RabbitMQ</w:t>
-      </w:r>
-      <w:proofErr w:type="spellEnd"/>
-      <w:r>
-        <w:t>.</w:t>
+        <w:t>J’ai donc dû lire beaucoup de documentation sur le web pour voir comment s’y prendre pour rassembler les résultats de deux programmes dans le même avec RabbitMQ.</w:t>
       </w:r>
     </w:p>
     <w:p/>
@@ -3457,31 +3802,7 @@
     <w:p/>
     <w:p>
       <w:r>
-        <w:t xml:space="preserve">C’est ce que nous avons fait avec les trois classes </w:t>
-      </w:r>
-      <w:proofErr w:type="spellStart"/>
-      <w:r>
-        <w:t>response</w:t>
-      </w:r>
-      <w:proofErr w:type="spellEnd"/>
-      <w:r>
-        <w:t xml:space="preserve">, </w:t>
-      </w:r>
-      <w:proofErr w:type="spellStart"/>
-      <w:r>
-        <w:t>resizeresponse</w:t>
-      </w:r>
-      <w:proofErr w:type="spellEnd"/>
-      <w:r>
-        <w:t xml:space="preserve"> et </w:t>
-      </w:r>
-      <w:proofErr w:type="spellStart"/>
-      <w:r>
-        <w:t>traductionresponse</w:t>
-      </w:r>
-      <w:proofErr w:type="spellEnd"/>
-      <w:r>
-        <w:t>.</w:t>
+        <w:t>C’est ce que nous avons fait avec les trois classes response, resizeresponse et traductionresponse.</w:t>
       </w:r>
     </w:p>
     <w:p/>
@@ -3498,11 +3819,11 @@
           <w:numId w:val="2"/>
         </w:numPr>
       </w:pPr>
-      <w:bookmarkStart w:id="12" w:name="_Toc511663404"/>
+      <w:bookmarkStart w:id="13" w:name="_Toc511733315"/>
       <w:r>
         <w:t>Démonstration de l’exécution</w:t>
       </w:r>
-      <w:bookmarkEnd w:id="12"/>
+      <w:bookmarkEnd w:id="13"/>
     </w:p>
     <w:p>
       <w:r>
@@ -3685,15 +4006,7 @@
     <w:p/>
     <w:p>
       <w:r>
-        <w:t xml:space="preserve">Après chaque réception, P4 enregistre les résultats dans la base de données sur notre cluster utilisant Galera cluster et </w:t>
-      </w:r>
-      <w:proofErr w:type="spellStart"/>
-      <w:r>
-        <w:t>MariaDB</w:t>
-      </w:r>
-      <w:proofErr w:type="spellEnd"/>
-      <w:r>
-        <w:t>. Si l’enregistrement a été effectué avec succès, P4 affiche « ok ».</w:t>
+        <w:t>Après chaque réception, P4 enregistre les résultats dans la base de données sur notre cluster utilisant Galera cluster et MariaDB. Si l’enregistrement a été effectué avec succès, P4 affiche « ok ».</w:t>
       </w:r>
     </w:p>
     <w:p>
@@ -3718,25 +4031,20 @@
           <w:numId w:val="2"/>
         </w:numPr>
       </w:pPr>
-      <w:bookmarkStart w:id="13" w:name="_Toc511663405"/>
+      <w:bookmarkStart w:id="14" w:name="_Toc511733316"/>
       <w:r>
         <w:lastRenderedPageBreak/>
         <w:t>DatabaseHelper.java</w:t>
       </w:r>
-      <w:bookmarkEnd w:id="13"/>
+      <w:bookmarkEnd w:id="14"/>
     </w:p>
     <w:p>
       <w:pPr>
         <w:pStyle w:val="Corpsdetexte"/>
       </w:pPr>
       <w:r>
-        <w:t xml:space="preserve">La classe </w:t>
-      </w:r>
-      <w:proofErr w:type="spellStart"/>
-      <w:r>
-        <w:t>DatabaseHelper</w:t>
-      </w:r>
-      <w:proofErr w:type="spellEnd"/>
+        <w:t>La classe DatabaseHelper</w:t>
+      </w:r>
       <w:r>
         <w:t xml:space="preserve"> permet de faire les opérations nécessaires à P4 sur la base de données.</w:t>
       </w:r>
@@ -3823,40 +4131,16 @@
       <w:pPr>
         <w:pStyle w:val="Titre1"/>
       </w:pPr>
-      <w:bookmarkStart w:id="14" w:name="_Toc511663406"/>
+      <w:bookmarkStart w:id="15" w:name="_Toc511733317"/>
       <w:r>
         <w:lastRenderedPageBreak/>
         <w:t>Response.java</w:t>
       </w:r>
-      <w:bookmarkEnd w:id="14"/>
-    </w:p>
-    <w:p>
-      <w:r>
-        <w:t xml:space="preserve">Classe mère des classes </w:t>
-      </w:r>
-      <w:proofErr w:type="spellStart"/>
-      <w:r>
-        <w:t>TranslationResponse</w:t>
-      </w:r>
-      <w:proofErr w:type="spellEnd"/>
-      <w:r>
-        <w:t xml:space="preserve"> et </w:t>
-      </w:r>
-      <w:proofErr w:type="spellStart"/>
-      <w:r>
-        <w:t>ResizeResponse</w:t>
-      </w:r>
-      <w:proofErr w:type="spellEnd"/>
-      <w:r>
-        <w:t xml:space="preserve">, créée car ces deux classes contiennent la propriété « </w:t>
-      </w:r>
-      <w:proofErr w:type="spellStart"/>
-      <w:r>
-        <w:t>orig</w:t>
-      </w:r>
-      <w:proofErr w:type="spellEnd"/>
-      <w:r>
-        <w:t xml:space="preserve"> ». Effectivement, dans les deux cas l’image ou le texte original doit être réacheminé vers P4.</w:t>
+      <w:bookmarkEnd w:id="15"/>
+    </w:p>
+    <w:p>
+      <w:r>
+        <w:t>Classe mère des classes TranslationResponse et ResizeResponse, créée car ces deux classes contiennent la propriété « orig ». Effectivement, dans les deux cas l’image ou le texte original doit être réacheminé vers P4.</w:t>
       </w:r>
     </w:p>
     <w:p/>
@@ -3906,11 +4190,11 @@
       <w:pPr>
         <w:pStyle w:val="Titre1"/>
       </w:pPr>
-      <w:bookmarkStart w:id="15" w:name="_Toc511663407"/>
+      <w:bookmarkStart w:id="16" w:name="_Toc511733318"/>
       <w:r>
         <w:t>TranslationResponse.java</w:t>
       </w:r>
-      <w:bookmarkEnd w:id="15"/>
+      <w:bookmarkEnd w:id="16"/>
     </w:p>
     <w:p>
       <w:r>
@@ -3963,11 +4247,11 @@
       <w:pPr>
         <w:pStyle w:val="Titre1"/>
       </w:pPr>
-      <w:bookmarkStart w:id="16" w:name="_Toc511663408"/>
+      <w:bookmarkStart w:id="17" w:name="_Toc511733319"/>
       <w:r>
         <w:t>ResizeResponse.java</w:t>
       </w:r>
-      <w:bookmarkEnd w:id="16"/>
+      <w:bookmarkEnd w:id="17"/>
     </w:p>
     <w:p>
       <w:r>
@@ -4027,11 +4311,11 @@
           <w:numId w:val="2"/>
         </w:numPr>
       </w:pPr>
-      <w:bookmarkStart w:id="17" w:name="_Toc511663409"/>
+      <w:bookmarkStart w:id="18" w:name="_Toc511733320"/>
       <w:r>
         <w:t>Schéma de la base de données</w:t>
       </w:r>
-      <w:bookmarkEnd w:id="17"/>
+      <w:bookmarkEnd w:id="18"/>
     </w:p>
     <w:p>
       <w:pPr>
@@ -4121,12 +4405,12 @@
           <w:numId w:val="2"/>
         </w:numPr>
       </w:pPr>
-      <w:bookmarkStart w:id="18" w:name="_Toc511663410"/>
+      <w:bookmarkStart w:id="19" w:name="_Toc511733321"/>
       <w:r>
         <w:lastRenderedPageBreak/>
         <w:t>Script de création des tables</w:t>
       </w:r>
-      <w:bookmarkEnd w:id="18"/>
+      <w:bookmarkEnd w:id="19"/>
     </w:p>
     <w:p>
       <w:pPr>
@@ -4189,15 +4473,7 @@
         <w:t>fichier ne contient rien</w:t>
       </w:r>
       <w:r>
-        <w:t xml:space="preserve"> de plus, rien de moins que le code nécessaire à la création des tables pour enregistrer les résultats avec P4 dans notre cluster Galera </w:t>
-      </w:r>
-      <w:proofErr w:type="spellStart"/>
-      <w:r>
-        <w:t>MariaDB</w:t>
-      </w:r>
-      <w:proofErr w:type="spellEnd"/>
-      <w:r>
-        <w:t>.</w:t>
+        <w:t xml:space="preserve"> de plus, rien de moins que le code nécessaire à la création des tables pour enregistrer les résultats avec P4 dans notre cluster Galera MariaDB.</w:t>
       </w:r>
     </w:p>
     <w:p>
@@ -4334,27 +4610,16 @@
       <w:pPr>
         <w:pStyle w:val="Titre1"/>
       </w:pPr>
+      <w:bookmarkStart w:id="20" w:name="_Toc511733322"/>
       <w:r>
         <w:lastRenderedPageBreak/>
-        <w:t xml:space="preserve">Cluster </w:t>
-      </w:r>
-      <w:proofErr w:type="spellStart"/>
-      <w:r>
-        <w:t>RabbitMQ</w:t>
-      </w:r>
-      <w:proofErr w:type="spellEnd"/>
-    </w:p>
-    <w:p>
-      <w:r>
-        <w:t xml:space="preserve">Les étapes de configuration du cluster </w:t>
-      </w:r>
-      <w:proofErr w:type="spellStart"/>
-      <w:r>
-        <w:t>RabbitMQ</w:t>
-      </w:r>
-      <w:proofErr w:type="spellEnd"/>
-      <w:r>
-        <w:t xml:space="preserve"> sont inspirées de ce tutoriel : </w:t>
+        <w:t>Cluster RabbitMQ</w:t>
+      </w:r>
+      <w:bookmarkEnd w:id="20"/>
+    </w:p>
+    <w:p>
+      <w:r>
+        <w:t xml:space="preserve">Les étapes de configuration du cluster RabbitMQ sont inspirées de ce tutoriel : </w:t>
       </w:r>
       <w:hyperlink r:id="rId33" w:history="1">
         <w:r>
@@ -4370,9 +4635,11 @@
       <w:pPr>
         <w:pStyle w:val="Titre2"/>
       </w:pPr>
+      <w:bookmarkStart w:id="21" w:name="_Toc511733323"/>
       <w:r>
         <w:t>Configuration du réseau</w:t>
       </w:r>
+      <w:bookmarkEnd w:id="21"/>
     </w:p>
     <w:p>
       <w:r>
@@ -4385,20 +4652,15 @@
         <w:t xml:space="preserve"> sur le réseau. </w:t>
       </w:r>
       <w:r>
-        <w:t>Comme nous n’avons pas de serveur DNS, nous configurons simplement le nom d’hôte sur chaque machine et le fichier /</w:t>
-      </w:r>
-      <w:proofErr w:type="spellStart"/>
-      <w:r>
-        <w:t>etc</w:t>
-      </w:r>
-      <w:proofErr w:type="spellEnd"/>
-      <w:r>
-        <w:t>/hosts est ajusté pour faire la correspondance entre l’adresse IP et le nom d’hôte.</w:t>
-      </w:r>
-    </w:p>
-    <w:p/>
-    <w:p>
-      <w:r>
+        <w:t>Comme nous n’avons pas de serveur DNS, nous configurons simplement le nom d’hôte sur chaque machine et le fichier /etc/hosts est ajusté pour faire la correspondance entre l’adresse IP et le nom d’hôte.</w:t>
+      </w:r>
+    </w:p>
+    <w:p/>
+    <w:p>
+      <w:r>
+        <w:rPr>
+          <w:noProof/>
+        </w:rPr>
         <w:drawing>
           <wp:inline distT="0" distB="0" distL="0" distR="0" wp14:anchorId="3AAB6BFB" wp14:editId="5F7D3A0C">
             <wp:extent cx="4690071" cy="2115047"/>
@@ -4438,6 +4700,9 @@
     </w:p>
     <w:p>
       <w:r>
+        <w:rPr>
+          <w:noProof/>
+        </w:rPr>
         <w:drawing>
           <wp:inline distT="0" distB="0" distL="0" distR="0" wp14:anchorId="1023D89D" wp14:editId="215167AF">
             <wp:extent cx="4707172" cy="2236048"/>
@@ -4478,20 +4743,15 @@
     <w:p/>
     <w:p>
       <w:r>
-        <w:t>Fichier /</w:t>
-      </w:r>
-      <w:proofErr w:type="spellStart"/>
-      <w:r>
-        <w:t>etc</w:t>
-      </w:r>
-      <w:proofErr w:type="spellEnd"/>
-      <w:r>
-        <w:t xml:space="preserve">/hosts sur les deux machines : </w:t>
-      </w:r>
-    </w:p>
-    <w:p/>
-    <w:p>
-      <w:r>
+        <w:t xml:space="preserve">Fichier /etc/hosts sur les deux machines : </w:t>
+      </w:r>
+    </w:p>
+    <w:p/>
+    <w:p>
+      <w:r>
+        <w:rPr>
+          <w:noProof/>
+        </w:rPr>
         <w:drawing>
           <wp:inline distT="0" distB="0" distL="0" distR="0" wp14:anchorId="4AAAFC0B" wp14:editId="58F316AB">
             <wp:extent cx="4765813" cy="901356"/>
@@ -4541,6 +4801,9 @@
     <w:p/>
     <w:p>
       <w:r>
+        <w:rPr>
+          <w:noProof/>
+        </w:rPr>
         <w:drawing>
           <wp:anchor distT="0" distB="0" distL="114300" distR="114300" simplePos="0" relativeHeight="251658240" behindDoc="1" locked="0" layoutInCell="1" allowOverlap="1" wp14:anchorId="44484C6A">
             <wp:simplePos x="0" y="0"/>
@@ -4606,6 +4869,9 @@
         </w:drawing>
       </w:r>
       <w:r>
+        <w:rPr>
+          <w:noProof/>
+        </w:rPr>
         <w:drawing>
           <wp:inline distT="0" distB="0" distL="0" distR="0" wp14:anchorId="7823C2CB" wp14:editId="2416592D">
             <wp:extent cx="2989691" cy="1527225"/>
@@ -4649,9 +4915,11 @@
       <w:pPr>
         <w:pStyle w:val="Titre2"/>
       </w:pPr>
+      <w:bookmarkStart w:id="22" w:name="_Toc511733324"/>
       <w:r>
         <w:t>Authentification des nœuds</w:t>
       </w:r>
+      <w:bookmarkEnd w:id="22"/>
     </w:p>
     <w:p>
       <w:r>
@@ -4663,6 +4931,9 @@
     </w:p>
     <w:p>
       <w:r>
+        <w:rPr>
+          <w:noProof/>
+        </w:rPr>
         <w:drawing>
           <wp:inline distT="0" distB="0" distL="0" distR="0" wp14:anchorId="59884EAF" wp14:editId="26E3D1E4">
             <wp:extent cx="4452730" cy="1492281"/>
@@ -4706,25 +4977,22 @@
       <w:pPr>
         <w:pStyle w:val="Titre2"/>
       </w:pPr>
+      <w:bookmarkStart w:id="23" w:name="_Toc511733325"/>
       <w:r>
         <w:t>Configuration de la haute-disponibilité</w:t>
       </w:r>
-    </w:p>
-    <w:p>
-      <w:r>
-        <w:t xml:space="preserve">Par défaut la haut-disponibilité n’est pas active sur le cluster </w:t>
-      </w:r>
-      <w:proofErr w:type="spellStart"/>
-      <w:r>
-        <w:t>RabbitMQ</w:t>
-      </w:r>
-      <w:proofErr w:type="spellEnd"/>
-      <w:r>
-        <w:t xml:space="preserve">. Il faut donc entrer cette ligne de commande sur tous les nœuds afin de l’activer : </w:t>
-      </w:r>
-    </w:p>
-    <w:p>
-      <w:r>
+      <w:bookmarkEnd w:id="23"/>
+    </w:p>
+    <w:p>
+      <w:r>
+        <w:t xml:space="preserve">Par défaut la haut-disponibilité n’est pas active sur le cluster RabbitMQ. Il faut donc entrer cette ligne de commande sur tous les nœuds afin de l’activer : </w:t>
+      </w:r>
+    </w:p>
+    <w:p>
+      <w:r>
+        <w:rPr>
+          <w:noProof/>
+        </w:rPr>
         <w:drawing>
           <wp:inline distT="0" distB="0" distL="0" distR="0" wp14:anchorId="4E761190" wp14:editId="5E8E9881">
             <wp:extent cx="6332220" cy="335280"/>
@@ -4767,9 +5035,11 @@
       <w:pPr>
         <w:pStyle w:val="Titre2"/>
       </w:pPr>
+      <w:bookmarkStart w:id="24" w:name="_Toc511733326"/>
       <w:r>
         <w:t>Démarrer le cluster</w:t>
       </w:r>
+      <w:bookmarkEnd w:id="24"/>
     </w:p>
     <w:p>
       <w:r>
@@ -4781,6 +5051,9 @@
     </w:p>
     <w:p>
       <w:r>
+        <w:rPr>
+          <w:noProof/>
+        </w:rPr>
         <w:drawing>
           <wp:inline distT="0" distB="0" distL="0" distR="0" wp14:anchorId="2E67FF84" wp14:editId="5B21B63E">
             <wp:extent cx="3093982" cy="564542"/>
@@ -4832,6 +5105,7 @@
       </w:pPr>
       <w:r>
         <w:rPr>
+          <w:noProof/>
           <w:lang w:val="en-CA"/>
         </w:rPr>
         <w:drawing>
@@ -4903,6 +5177,9 @@
     </w:p>
     <w:p>
       <w:r>
+        <w:rPr>
+          <w:noProof/>
+        </w:rPr>
         <w:drawing>
           <wp:inline distT="0" distB="0" distL="0" distR="0" wp14:anchorId="5AA12BE8" wp14:editId="44D3F8FD">
             <wp:extent cx="3737113" cy="323068"/>
@@ -4948,6 +5225,9 @@
     </w:p>
     <w:p>
       <w:r>
+        <w:rPr>
+          <w:noProof/>
+        </w:rPr>
         <w:drawing>
           <wp:inline distT="0" distB="0" distL="0" distR="0" wp14:anchorId="75367D64" wp14:editId="1E102366">
             <wp:extent cx="3538662" cy="1153911"/>
@@ -5021,27 +5301,27 @@
       <w:pPr>
         <w:pStyle w:val="Titre1"/>
       </w:pPr>
+      <w:bookmarkStart w:id="25" w:name="_Toc511733327"/>
       <w:r>
         <w:lastRenderedPageBreak/>
-        <w:t xml:space="preserve">Files d’attente en miroir </w:t>
-      </w:r>
-    </w:p>
-    <w:p>
-      <w:r>
-        <w:t xml:space="preserve">Une fois le cluster configuré et fonctionnel, il faut ajouter une règle dans la configuration de </w:t>
-      </w:r>
-      <w:proofErr w:type="spellStart"/>
-      <w:r>
-        <w:t>RabbitMQ</w:t>
-      </w:r>
-      <w:proofErr w:type="spellEnd"/>
-      <w:r>
-        <w:t xml:space="preserve"> pour spécifier les paramètres de réplication des queues et quelles queues nous voulons répliquer. Pour ce faire, nous avons utilisé l’interface de gestion : </w:t>
-      </w:r>
-    </w:p>
-    <w:p/>
-    <w:p>
-      <w:r>
+        <w:t>Files d’attente en miroir</w:t>
+      </w:r>
+      <w:bookmarkEnd w:id="25"/>
+      <w:r>
+        <w:t xml:space="preserve"> </w:t>
+      </w:r>
+    </w:p>
+    <w:p>
+      <w:r>
+        <w:t xml:space="preserve">Une fois le cluster configuré et fonctionnel, il faut ajouter une règle dans la configuration de RabbitMQ pour spécifier les paramètres de réplication des queues et quelles queues nous voulons répliquer. Pour ce faire, nous avons utilisé l’interface de gestion : </w:t>
+      </w:r>
+    </w:p>
+    <w:p/>
+    <w:p>
+      <w:r>
+        <w:rPr>
+          <w:noProof/>
+        </w:rPr>
         <w:drawing>
           <wp:inline distT="0" distB="0" distL="0" distR="0" wp14:anchorId="2C40223A" wp14:editId="3070C13E">
             <wp:extent cx="4620191" cy="1920446"/>
@@ -5095,6 +5375,9 @@
     <w:p/>
     <w:p>
       <w:r>
+        <w:rPr>
+          <w:noProof/>
+        </w:rPr>
         <w:drawing>
           <wp:inline distT="0" distB="0" distL="0" distR="0" wp14:anchorId="72AD483B" wp14:editId="0E221C49">
             <wp:extent cx="4460681" cy="2330987"/>
@@ -5143,6 +5426,9 @@
     </w:p>
     <w:p>
       <w:r>
+        <w:rPr>
+          <w:noProof/>
+        </w:rPr>
         <w:lastRenderedPageBreak/>
         <w:drawing>
           <wp:inline distT="0" distB="0" distL="0" distR="0" wp14:anchorId="7F92B966" wp14:editId="43BAD1DA">
@@ -5187,9 +5473,11 @@
       <w:pPr>
         <w:pStyle w:val="Titre2"/>
       </w:pPr>
+      <w:bookmarkStart w:id="26" w:name="_Toc511733328"/>
       <w:r>
         <w:t>Démonstration</w:t>
       </w:r>
+      <w:bookmarkEnd w:id="26"/>
     </w:p>
     <w:p>
       <w:r>
@@ -5198,6 +5486,9 @@
     </w:p>
     <w:p>
       <w:r>
+        <w:rPr>
+          <w:noProof/>
+        </w:rPr>
         <w:drawing>
           <wp:inline distT="0" distB="0" distL="0" distR="0" wp14:anchorId="40E5F223" wp14:editId="60C1DCC7">
             <wp:extent cx="4940742" cy="1737088"/>
@@ -5244,6 +5535,9 @@
     </w:p>
     <w:p>
       <w:r>
+        <w:rPr>
+          <w:noProof/>
+        </w:rPr>
         <w:lastRenderedPageBreak/>
         <w:drawing>
           <wp:inline distT="0" distB="0" distL="0" distR="0" wp14:anchorId="19A2FA97" wp14:editId="25A060C3">
@@ -5291,15 +5585,7 @@
         <w:t xml:space="preserve"> et la queue devient à nouveau répliquée</w:t>
       </w:r>
       <w:r>
-        <w:t xml:space="preserve">, </w:t>
-      </w:r>
-      <w:proofErr w:type="gramStart"/>
-      <w:r>
-        <w:t>sauf que</w:t>
-      </w:r>
-      <w:proofErr w:type="gramEnd"/>
-      <w:r>
-        <w:t xml:space="preserve"> les rôles ont été échangés entre le nœud principal et le miroir</w:t>
+        <w:t>, sauf que les rôles ont été échangés entre le nœud principal et le miroir</w:t>
       </w:r>
       <w:r>
         <w:t>.</w:t>
@@ -5307,6 +5593,9 @@
     </w:p>
     <w:p>
       <w:r>
+        <w:rPr>
+          <w:noProof/>
+        </w:rPr>
         <w:drawing>
           <wp:inline distT="0" distB="0" distL="0" distR="0" wp14:anchorId="31F7E96A" wp14:editId="60A05AE4">
             <wp:extent cx="4810539" cy="1675392"/>
@@ -5343,11 +5632,12 @@
           </wp:inline>
         </w:drawing>
       </w:r>
-      <w:bookmarkStart w:id="19" w:name="_GoBack"/>
-      <w:bookmarkEnd w:id="19"/>
-    </w:p>
-    <w:p>
-      <w:r>
+    </w:p>
+    <w:p>
+      <w:r>
+        <w:rPr>
+          <w:noProof/>
+        </w:rPr>
         <w:drawing>
           <wp:inline distT="0" distB="0" distL="0" distR="0" wp14:anchorId="11E812B7" wp14:editId="6E847FE8">
             <wp:extent cx="3776869" cy="3485990"/>
@@ -6410,6 +6700,7 @@
 <w:fonts xmlns:mc="http://schemas.openxmlformats.org/markup-compatibility/2006" xmlns:r="http://schemas.openxmlformats.org/officeDocument/2006/relationships" xmlns:w="http://schemas.openxmlformats.org/wordprocessingml/2006/main" xmlns:w14="http://schemas.microsoft.com/office/word/2010/wordml" xmlns:w15="http://schemas.microsoft.com/office/word/2012/wordml" xmlns:w16cid="http://schemas.microsoft.com/office/word/2016/wordml/cid" xmlns:w16se="http://schemas.microsoft.com/office/word/2015/wordml/symex" mc:Ignorable="w14 w15 w16se w16cid">
   <w:font w:name="Liberation Serif">
     <w:altName w:val="Times New Roman"/>
+    <w:panose1 w:val="02020603050405020304"/>
     <w:charset w:val="01"/>
     <w:family w:val="roman"/>
     <w:pitch w:val="variable"/>
@@ -6433,6 +6724,7 @@
   </w:font>
   <w:font w:name="Liberation Sans">
     <w:altName w:val="Arial"/>
+    <w:panose1 w:val="020B0604020202020204"/>
     <w:charset w:val="00"/>
     <w:family w:val="swiss"/>
     <w:pitch w:val="variable"/>
@@ -6488,6 +6780,7 @@
     <w:rsidRoot w:val="007616F3"/>
     <w:rsid w:val="001017E0"/>
     <w:rsid w:val="002B6BFF"/>
+    <w:rsid w:val="00312795"/>
     <w:rsid w:val="00384897"/>
     <w:rsid w:val="004E3DF1"/>
     <w:rsid w:val="0066022C"/>
@@ -7289,7 +7582,7 @@
 </file>
 
 <file path=customXml/itemProps2.xml><?xml version="1.0" encoding="utf-8"?>
-<ds:datastoreItem xmlns:ds="http://schemas.openxmlformats.org/officeDocument/2006/customXml" ds:itemID="{91437DA9-B9E9-476D-9284-F987806E4048}">
+<ds:datastoreItem xmlns:ds="http://schemas.openxmlformats.org/officeDocument/2006/customXml" ds:itemID="{0B25A3B6-0FD5-467D-BD33-4A4B7B9B2823}">
   <ds:schemaRefs>
     <ds:schemaRef ds:uri="http://schemas.openxmlformats.org/officeDocument/2006/bibliography"/>
   </ds:schemaRefs>

</xml_diff>